<commit_message>
added new comments on question-1
</commit_message>
<xml_diff>
--- a/5715_hw3_2019.docx
+++ b/5715_hw3_2019.docx
@@ -371,8 +371,6 @@
               </w:rPr>
               <w:t>Alex (except for a)</w:t>
             </w:r>
-            <w:bookmarkStart w:id="0" w:name="_GoBack"/>
-            <w:bookmarkEnd w:id="0"/>
           </w:p>
         </w:tc>
         <w:tc>
@@ -1184,7 +1182,6 @@
         </w:rPr>
         <w:t xml:space="preserve">es need to be retrieved to </w:t>
       </w:r>
-      <w:proofErr w:type="gramStart"/>
       <w:r>
         <w:rPr>
           <w:rFonts w:ascii="Times New Roman" w:hAnsi="Times New Roman" w:cs="Times New Roman"/>
@@ -1192,9 +1189,8 @@
           <w:sz w:val="22"/>
           <w:szCs w:val="22"/>
         </w:rPr>
-        <w:t>know:</w:t>
-      </w:r>
-      <w:proofErr w:type="gramEnd"/>
+        <w:t>know?</w:t>
+      </w:r>
     </w:p>
     <w:p>
       <w:pPr>
@@ -1298,7 +1294,38 @@
           <w:sz w:val="22"/>
           <w:szCs w:val="22"/>
         </w:rPr>
-        <w:t>1 data page.</w:t>
+        <w:t xml:space="preserve">1 data </w:t>
+      </w:r>
+      <w:commentRangeStart w:id="0"/>
+      <w:r>
+        <w:rPr>
+          <w:rFonts w:ascii="Times New Roman" w:hAnsi="Times New Roman" w:cs="Times New Roman"/>
+          <w:b/>
+          <w:bCs/>
+          <w:color w:val="FF0000"/>
+          <w:sz w:val="22"/>
+          <w:szCs w:val="22"/>
+        </w:rPr>
+        <w:t>page</w:t>
+      </w:r>
+      <w:commentRangeEnd w:id="0"/>
+      <w:r>
+        <w:rPr>
+          <w:rStyle w:val="CommentReference"/>
+          <w:rFonts w:cs="Mangal"/>
+        </w:rPr>
+        <w:commentReference w:id="0"/>
+      </w:r>
+      <w:r>
+        <w:rPr>
+          <w:rFonts w:ascii="Times New Roman" w:hAnsi="Times New Roman" w:cs="Times New Roman"/>
+          <w:b/>
+          <w:bCs/>
+          <w:color w:val="FF0000"/>
+          <w:sz w:val="22"/>
+          <w:szCs w:val="22"/>
+        </w:rPr>
+        <w:t>.</w:t>
       </w:r>
     </w:p>
     <w:p>
@@ -1410,9 +1437,8 @@
           <w:sz w:val="22"/>
           <w:szCs w:val="22"/>
         </w:rPr>
-        <w:t xml:space="preserve">them into a list of ranges to query. We range query the B-tree, and only </w:t>
-      </w:r>
-      <w:proofErr w:type="gramStart"/>
+        <w:t xml:space="preserve">them into a list of ranges to query. We range query the B-tree, and only have to </w:t>
+      </w:r>
       <w:r>
         <w:rPr>
           <w:rFonts w:ascii="Times New Roman" w:hAnsi="Times New Roman" w:cs="Times New Roman"/>
@@ -1422,9 +1448,8 @@
           <w:sz w:val="22"/>
           <w:szCs w:val="22"/>
         </w:rPr>
-        <w:t>have to</w:t>
-      </w:r>
-      <w:proofErr w:type="gramEnd"/>
+        <w:t xml:space="preserve">pull in data pages containing those ranges. This means </w:t>
+      </w:r>
       <w:r>
         <w:rPr>
           <w:rFonts w:ascii="Times New Roman" w:hAnsi="Times New Roman" w:cs="Times New Roman"/>
@@ -1434,8 +1459,9 @@
           <w:sz w:val="22"/>
           <w:szCs w:val="22"/>
         </w:rPr>
-        <w:t xml:space="preserve"> </w:t>
-      </w:r>
+        <w:t xml:space="preserve">we only end up retrieving 4 data </w:t>
+      </w:r>
+      <w:commentRangeStart w:id="1"/>
       <w:r>
         <w:rPr>
           <w:rFonts w:ascii="Times New Roman" w:hAnsi="Times New Roman" w:cs="Times New Roman"/>
@@ -1445,7 +1471,15 @@
           <w:sz w:val="22"/>
           <w:szCs w:val="22"/>
         </w:rPr>
-        <w:t xml:space="preserve">pull in data pages containing those ranges. This means </w:t>
+        <w:t>pages</w:t>
+      </w:r>
+      <w:commentRangeEnd w:id="1"/>
+      <w:r>
+        <w:rPr>
+          <w:rStyle w:val="CommentReference"/>
+          <w:rFonts w:cs="Mangal"/>
+        </w:rPr>
+        <w:commentReference w:id="1"/>
       </w:r>
       <w:r>
         <w:rPr>
@@ -1456,7 +1490,7 @@
           <w:sz w:val="22"/>
           <w:szCs w:val="22"/>
         </w:rPr>
-        <w:t>we only end up retrieving 4 data pages.</w:t>
+        <w:t>.</w:t>
       </w:r>
       <w:r>
         <w:rPr>
@@ -1469,6 +1503,3109 @@
         </w:rPr>
         <w:t xml:space="preserve"> </w:t>
       </w:r>
+    </w:p>
+    <w:p>
+      <w:pPr>
+        <w:pStyle w:val="Textbody"/>
+        <w:spacing w:after="0" w:line="270" w:lineRule="atLeast"/>
+        <w:ind w:right="150"/>
+        <w:rPr>
+          <w:rFonts w:ascii="Times New Roman" w:hAnsi="Times New Roman" w:cs="Times New Roman"/>
+          <w:b/>
+          <w:bCs/>
+          <w:color w:val="FF0000"/>
+          <w:sz w:val="22"/>
+          <w:szCs w:val="22"/>
+        </w:rPr>
+      </w:pPr>
+    </w:p>
+    <w:p>
+      <w:pPr>
+        <w:pStyle w:val="Textbody"/>
+        <w:spacing w:after="0" w:line="270" w:lineRule="atLeast"/>
+        <w:ind w:right="150"/>
+        <w:rPr>
+          <w:rFonts w:ascii="Times New Roman" w:hAnsi="Times New Roman" w:cs="Times New Roman"/>
+          <w:b/>
+          <w:bCs/>
+          <w:color w:val="FF0000"/>
+          <w:sz w:val="22"/>
+          <w:szCs w:val="22"/>
+        </w:rPr>
+      </w:pPr>
+      <w:r>
+        <w:rPr>
+          <w:rFonts w:ascii="Times New Roman" w:hAnsi="Times New Roman" w:cs="Times New Roman"/>
+          <w:b/>
+          <w:bCs/>
+          <w:color w:val="FF0000"/>
+          <w:sz w:val="22"/>
+          <w:szCs w:val="22"/>
+        </w:rPr>
+        <w:t>Something like this: if you choose the following tree, then we will have 4 data pages.</w:t>
+      </w:r>
+    </w:p>
+    <w:p>
+      <w:pPr>
+        <w:pStyle w:val="Textbody"/>
+        <w:spacing w:after="0" w:line="270" w:lineRule="atLeast"/>
+        <w:ind w:right="150"/>
+        <w:rPr>
+          <w:rFonts w:ascii="Times New Roman" w:hAnsi="Times New Roman" w:cs="Times New Roman"/>
+          <w:b/>
+          <w:bCs/>
+          <w:color w:val="FF0000"/>
+          <w:sz w:val="22"/>
+          <w:szCs w:val="22"/>
+        </w:rPr>
+      </w:pPr>
+      <w:r>
+        <w:rPr>
+          <w:rFonts w:ascii="Times New Roman" w:hAnsi="Times New Roman" w:cs="Times New Roman"/>
+          <w:b/>
+          <w:bCs/>
+          <w:noProof/>
+          <w:color w:val="FF0000"/>
+          <w:sz w:val="22"/>
+          <w:szCs w:val="22"/>
+        </w:rPr>
+        <mc:AlternateContent>
+          <mc:Choice Requires="wps">
+            <w:drawing>
+              <wp:anchor distT="0" distB="0" distL="114300" distR="114300" simplePos="0" relativeHeight="251681792" behindDoc="0" locked="0" layoutInCell="1" allowOverlap="1" wp14:anchorId="4F89F306" wp14:editId="71706292">
+                <wp:simplePos x="0" y="0"/>
+                <wp:positionH relativeFrom="column">
+                  <wp:posOffset>1775914</wp:posOffset>
+                </wp:positionH>
+                <wp:positionV relativeFrom="paragraph">
+                  <wp:posOffset>123825</wp:posOffset>
+                </wp:positionV>
+                <wp:extent cx="835660" cy="382905"/>
+                <wp:effectExtent l="0" t="0" r="15240" b="10795"/>
+                <wp:wrapNone/>
+                <wp:docPr id="5" name="Oval 5"/>
+                <wp:cNvGraphicFramePr/>
+                <a:graphic xmlns:a="http://schemas.openxmlformats.org/drawingml/2006/main">
+                  <a:graphicData uri="http://schemas.microsoft.com/office/word/2010/wordprocessingShape">
+                    <wps:wsp>
+                      <wps:cNvSpPr/>
+                      <wps:spPr>
+                        <a:xfrm>
+                          <a:off x="0" y="0"/>
+                          <a:ext cx="835660" cy="382905"/>
+                        </a:xfrm>
+                        <a:prstGeom prst="ellipse">
+                          <a:avLst/>
+                        </a:prstGeom>
+                      </wps:spPr>
+                      <wps:style>
+                        <a:lnRef idx="2">
+                          <a:schemeClr val="accent1">
+                            <a:shade val="50000"/>
+                          </a:schemeClr>
+                        </a:lnRef>
+                        <a:fillRef idx="1">
+                          <a:schemeClr val="accent1"/>
+                        </a:fillRef>
+                        <a:effectRef idx="0">
+                          <a:schemeClr val="accent1"/>
+                        </a:effectRef>
+                        <a:fontRef idx="minor">
+                          <a:schemeClr val="lt1"/>
+                        </a:fontRef>
+                      </wps:style>
+                      <wps:txbx>
+                        <w:txbxContent>
+                          <w:p>
+                            <w:pPr>
+                              <w:jc w:val="center"/>
+                            </w:pPr>
+                            <w:r>
+                              <w:t>root</w:t>
+                            </w:r>
+                          </w:p>
+                        </w:txbxContent>
+                      </wps:txbx>
+                      <wps:bodyPr rot="0" spcFirstLastPara="0" vertOverflow="overflow" horzOverflow="overflow" vert="horz" wrap="square" lIns="91440" tIns="45720" rIns="91440" bIns="45720" numCol="1" spcCol="0" rtlCol="0" fromWordArt="0" anchor="ctr" anchorCtr="0" forceAA="0" compatLnSpc="1">
+                        <a:prstTxWarp prst="textNoShape">
+                          <a:avLst/>
+                        </a:prstTxWarp>
+                        <a:noAutofit/>
+                      </wps:bodyPr>
+                    </wps:wsp>
+                  </a:graphicData>
+                </a:graphic>
+                <wp14:sizeRelH relativeFrom="margin">
+                  <wp14:pctWidth>0</wp14:pctWidth>
+                </wp14:sizeRelH>
+              </wp:anchor>
+            </w:drawing>
+          </mc:Choice>
+          <mc:Fallback>
+            <w:pict>
+              <v:oval w14:anchorId="4F89F306" id="Oval 5" o:spid="_x0000_s1026" style="position:absolute;margin-left:139.85pt;margin-top:9.75pt;width:65.8pt;height:30.15pt;z-index:251681792;visibility:visible;mso-wrap-style:square;mso-width-percent:0;mso-wrap-distance-left:9pt;mso-wrap-distance-top:0;mso-wrap-distance-right:9pt;mso-wrap-distance-bottom:0;mso-position-horizontal:absolute;mso-position-horizontal-relative:text;mso-position-vertical:absolute;mso-position-vertical-relative:text;mso-width-percent:0;mso-width-relative:margin;v-text-anchor:middle" o:gfxdata="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" fillcolor="#5b9bd5 [3204]" strokecolor="#1f4d78 [1604]" strokeweight="1pt">
+                <v:stroke joinstyle="miter"/>
+                <v:textbox>
+                  <w:txbxContent>
+                    <w:p>
+                      <w:pPr>
+                        <w:jc w:val="center"/>
+                      </w:pPr>
+                      <w:r>
+                        <w:t>root</w:t>
+                      </w:r>
+                    </w:p>
+                  </w:txbxContent>
+                </v:textbox>
+              </v:oval>
+            </w:pict>
+          </mc:Fallback>
+        </mc:AlternateContent>
+      </w:r>
+    </w:p>
+    <w:p>
+      <w:pPr>
+        <w:pStyle w:val="Textbody"/>
+        <w:spacing w:after="0" w:line="270" w:lineRule="atLeast"/>
+        <w:ind w:right="150"/>
+        <w:rPr>
+          <w:rFonts w:ascii="Times New Roman" w:hAnsi="Times New Roman" w:cs="Times New Roman"/>
+          <w:b/>
+          <w:bCs/>
+          <w:color w:val="FF0000"/>
+          <w:sz w:val="22"/>
+          <w:szCs w:val="22"/>
+        </w:rPr>
+      </w:pPr>
+      <w:r>
+        <w:rPr>
+          <w:rFonts w:ascii="Times New Roman" w:hAnsi="Times New Roman" w:cs="Times New Roman"/>
+          <w:b/>
+          <w:bCs/>
+          <w:noProof/>
+          <w:color w:val="FF0000"/>
+          <w:sz w:val="22"/>
+          <w:szCs w:val="22"/>
+        </w:rPr>
+        <mc:AlternateContent>
+          <mc:Choice Requires="wps">
+            <w:drawing>
+              <wp:anchor distT="0" distB="0" distL="114300" distR="114300" simplePos="0" relativeHeight="251693056" behindDoc="0" locked="0" layoutInCell="1" allowOverlap="1" wp14:anchorId="42D39413" wp14:editId="134EA82B">
+                <wp:simplePos x="0" y="0"/>
+                <wp:positionH relativeFrom="column">
+                  <wp:posOffset>2527663</wp:posOffset>
+                </wp:positionH>
+                <wp:positionV relativeFrom="paragraph">
+                  <wp:posOffset>104593</wp:posOffset>
+                </wp:positionV>
+                <wp:extent cx="1010194" cy="234859"/>
+                <wp:effectExtent l="0" t="0" r="31750" b="57785"/>
+                <wp:wrapNone/>
+                <wp:docPr id="12" name="Straight Arrow Connector 12"/>
+                <wp:cNvGraphicFramePr/>
+                <a:graphic xmlns:a="http://schemas.openxmlformats.org/drawingml/2006/main">
+                  <a:graphicData uri="http://schemas.microsoft.com/office/word/2010/wordprocessingShape">
+                    <wps:wsp>
+                      <wps:cNvCnPr/>
+                      <wps:spPr>
+                        <a:xfrm>
+                          <a:off x="0" y="0"/>
+                          <a:ext cx="1010194" cy="234859"/>
+                        </a:xfrm>
+                        <a:prstGeom prst="straightConnector1">
+                          <a:avLst/>
+                        </a:prstGeom>
+                        <a:ln>
+                          <a:tailEnd type="triangle"/>
+                        </a:ln>
+                      </wps:spPr>
+                      <wps:style>
+                        <a:lnRef idx="1">
+                          <a:schemeClr val="accent1"/>
+                        </a:lnRef>
+                        <a:fillRef idx="0">
+                          <a:schemeClr val="accent1"/>
+                        </a:fillRef>
+                        <a:effectRef idx="0">
+                          <a:schemeClr val="accent1"/>
+                        </a:effectRef>
+                        <a:fontRef idx="minor">
+                          <a:schemeClr val="tx1"/>
+                        </a:fontRef>
+                      </wps:style>
+                      <wps:bodyPr/>
+                    </wps:wsp>
+                  </a:graphicData>
+                </a:graphic>
+                <wp14:sizeRelH relativeFrom="margin">
+                  <wp14:pctWidth>0</wp14:pctWidth>
+                </wp14:sizeRelH>
+                <wp14:sizeRelV relativeFrom="margin">
+                  <wp14:pctHeight>0</wp14:pctHeight>
+                </wp14:sizeRelV>
+              </wp:anchor>
+            </w:drawing>
+          </mc:Choice>
+          <mc:Fallback>
+            <w:pict>
+              <v:shapetype w14:anchorId="1E3995BA" id="_x0000_t32" coordsize="21600,21600" o:spt="32" o:oned="t" path="m,l21600,21600e" filled="f">
+                <v:path arrowok="t" fillok="f" o:connecttype="none"/>
+                <o:lock v:ext="edit" shapetype="t"/>
+              </v:shapetype>
+              <v:shape id="Straight Arrow Connector 12" o:spid="_x0000_s1026" type="#_x0000_t32" style="position:absolute;margin-left:199.05pt;margin-top:8.25pt;width:79.55pt;height:18.5pt;z-index:251693056;visibility:visible;mso-wrap-style:square;mso-width-percent:0;mso-height-percent:0;mso-wrap-distance-left:9pt;mso-wrap-distance-top:0;mso-wrap-distance-right:9pt;mso-wrap-distance-bottom:0;mso-position-horizontal:absolute;mso-position-horizontal-relative:text;mso-position-vertical:absolute;mso-position-vertical-relative:text;mso-width-percent:0;mso-height-percent:0;mso-width-relative:margin;mso-height-relative:margin" o:gfxdata="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" strokecolor="#5b9bd5 [3204]" strokeweight=".5pt">
+                <v:stroke endarrow="block" joinstyle="miter"/>
+              </v:shape>
+            </w:pict>
+          </mc:Fallback>
+        </mc:AlternateContent>
+      </w:r>
+    </w:p>
+    <w:p>
+      <w:pPr>
+        <w:pStyle w:val="Textbody"/>
+        <w:spacing w:after="0" w:line="270" w:lineRule="atLeast"/>
+        <w:ind w:right="150"/>
+        <w:rPr>
+          <w:rFonts w:ascii="Times New Roman" w:hAnsi="Times New Roman" w:cs="Times New Roman"/>
+          <w:b/>
+          <w:bCs/>
+          <w:color w:val="FF0000"/>
+          <w:sz w:val="22"/>
+          <w:szCs w:val="22"/>
+        </w:rPr>
+      </w:pPr>
+      <w:r>
+        <w:rPr>
+          <w:rFonts w:ascii="Times New Roman" w:hAnsi="Times New Roman" w:cs="Times New Roman"/>
+          <w:b/>
+          <w:bCs/>
+          <w:noProof/>
+          <w:color w:val="FF0000"/>
+          <w:sz w:val="22"/>
+          <w:szCs w:val="22"/>
+        </w:rPr>
+        <mc:AlternateContent>
+          <mc:Choice Requires="wps">
+            <w:drawing>
+              <wp:anchor distT="0" distB="0" distL="114300" distR="114300" simplePos="0" relativeHeight="251691008" behindDoc="0" locked="0" layoutInCell="1" allowOverlap="1" wp14:anchorId="66C5DB97" wp14:editId="06AEA259">
+                <wp:simplePos x="0" y="0"/>
+                <wp:positionH relativeFrom="column">
+                  <wp:posOffset>1011646</wp:posOffset>
+                </wp:positionH>
+                <wp:positionV relativeFrom="paragraph">
+                  <wp:posOffset>20229</wp:posOffset>
+                </wp:positionV>
+                <wp:extent cx="923834" cy="208915"/>
+                <wp:effectExtent l="25400" t="0" r="16510" b="57785"/>
+                <wp:wrapNone/>
+                <wp:docPr id="10" name="Straight Arrow Connector 10"/>
+                <wp:cNvGraphicFramePr/>
+                <a:graphic xmlns:a="http://schemas.openxmlformats.org/drawingml/2006/main">
+                  <a:graphicData uri="http://schemas.microsoft.com/office/word/2010/wordprocessingShape">
+                    <wps:wsp>
+                      <wps:cNvCnPr/>
+                      <wps:spPr>
+                        <a:xfrm flipH="1">
+                          <a:off x="0" y="0"/>
+                          <a:ext cx="923834" cy="208915"/>
+                        </a:xfrm>
+                        <a:prstGeom prst="straightConnector1">
+                          <a:avLst/>
+                        </a:prstGeom>
+                        <a:ln>
+                          <a:tailEnd type="triangle"/>
+                        </a:ln>
+                      </wps:spPr>
+                      <wps:style>
+                        <a:lnRef idx="1">
+                          <a:schemeClr val="accent1"/>
+                        </a:lnRef>
+                        <a:fillRef idx="0">
+                          <a:schemeClr val="accent1"/>
+                        </a:fillRef>
+                        <a:effectRef idx="0">
+                          <a:schemeClr val="accent1"/>
+                        </a:effectRef>
+                        <a:fontRef idx="minor">
+                          <a:schemeClr val="tx1"/>
+                        </a:fontRef>
+                      </wps:style>
+                      <wps:bodyPr/>
+                    </wps:wsp>
+                  </a:graphicData>
+                </a:graphic>
+                <wp14:sizeRelH relativeFrom="margin">
+                  <wp14:pctWidth>0</wp14:pctWidth>
+                </wp14:sizeRelH>
+                <wp14:sizeRelV relativeFrom="margin">
+                  <wp14:pctHeight>0</wp14:pctHeight>
+                </wp14:sizeRelV>
+              </wp:anchor>
+            </w:drawing>
+          </mc:Choice>
+          <mc:Fallback>
+            <w:pict>
+              <v:shape w14:anchorId="17821237" id="Straight Arrow Connector 10" o:spid="_x0000_s1026" type="#_x0000_t32" style="position:absolute;margin-left:79.65pt;margin-top:1.6pt;width:72.75pt;height:16.45pt;flip:x;z-index:251691008;visibility:visible;mso-wrap-style:square;mso-width-percent:0;mso-height-percent:0;mso-wrap-distance-left:9pt;mso-wrap-distance-top:0;mso-wrap-distance-right:9pt;mso-wrap-distance-bottom:0;mso-position-horizontal:absolute;mso-position-horizontal-relative:text;mso-position-vertical:absolute;mso-position-vertical-relative:text;mso-width-percent:0;mso-height-percent:0;mso-width-relative:margin;mso-height-relative:margin" o:gfxdata="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" strokecolor="#5b9bd5 [3204]" strokeweight=".5pt">
+                <v:stroke endarrow="block" joinstyle="miter"/>
+              </v:shape>
+            </w:pict>
+          </mc:Fallback>
+        </mc:AlternateContent>
+      </w:r>
+      <w:r>
+        <w:rPr>
+          <w:rFonts w:ascii="Times New Roman" w:hAnsi="Times New Roman" w:cs="Times New Roman"/>
+          <w:b/>
+          <w:bCs/>
+          <w:noProof/>
+          <w:color w:val="FF0000"/>
+          <w:sz w:val="22"/>
+          <w:szCs w:val="22"/>
+        </w:rPr>
+        <mc:AlternateContent>
+          <mc:Choice Requires="wps">
+            <w:drawing>
+              <wp:anchor distT="0" distB="0" distL="114300" distR="114300" simplePos="0" relativeHeight="251685888" behindDoc="0" locked="0" layoutInCell="1" allowOverlap="1" wp14:anchorId="121A4B1D" wp14:editId="004D886D">
+                <wp:simplePos x="0" y="0"/>
+                <wp:positionH relativeFrom="column">
+                  <wp:posOffset>3357245</wp:posOffset>
+                </wp:positionH>
+                <wp:positionV relativeFrom="paragraph">
+                  <wp:posOffset>166189</wp:posOffset>
+                </wp:positionV>
+                <wp:extent cx="513715" cy="382905"/>
+                <wp:effectExtent l="0" t="0" r="6985" b="10795"/>
+                <wp:wrapNone/>
+                <wp:docPr id="7" name="Oval 7"/>
+                <wp:cNvGraphicFramePr/>
+                <a:graphic xmlns:a="http://schemas.openxmlformats.org/drawingml/2006/main">
+                  <a:graphicData uri="http://schemas.microsoft.com/office/word/2010/wordprocessingShape">
+                    <wps:wsp>
+                      <wps:cNvSpPr/>
+                      <wps:spPr>
+                        <a:xfrm>
+                          <a:off x="0" y="0"/>
+                          <a:ext cx="513715" cy="382905"/>
+                        </a:xfrm>
+                        <a:prstGeom prst="ellipse">
+                          <a:avLst/>
+                        </a:prstGeom>
+                      </wps:spPr>
+                      <wps:style>
+                        <a:lnRef idx="2">
+                          <a:schemeClr val="accent1">
+                            <a:shade val="50000"/>
+                          </a:schemeClr>
+                        </a:lnRef>
+                        <a:fillRef idx="1">
+                          <a:schemeClr val="accent1"/>
+                        </a:fillRef>
+                        <a:effectRef idx="0">
+                          <a:schemeClr val="accent1"/>
+                        </a:effectRef>
+                        <a:fontRef idx="minor">
+                          <a:schemeClr val="lt1"/>
+                        </a:fontRef>
+                      </wps:style>
+                      <wps:txbx>
+                        <w:txbxContent>
+                          <w:p>
+                            <w:pPr>
+                              <w:jc w:val="center"/>
+                            </w:pPr>
+                            <w:r>
+                              <w:t>B</w:t>
+                            </w:r>
+                          </w:p>
+                        </w:txbxContent>
+                      </wps:txbx>
+                      <wps:bodyPr rot="0" spcFirstLastPara="0" vertOverflow="overflow" horzOverflow="overflow" vert="horz" wrap="square" lIns="91440" tIns="45720" rIns="91440" bIns="45720" numCol="1" spcCol="0" rtlCol="0" fromWordArt="0" anchor="ctr" anchorCtr="0" forceAA="0" compatLnSpc="1">
+                        <a:prstTxWarp prst="textNoShape">
+                          <a:avLst/>
+                        </a:prstTxWarp>
+                        <a:noAutofit/>
+                      </wps:bodyPr>
+                    </wps:wsp>
+                  </a:graphicData>
+                </a:graphic>
+              </wp:anchor>
+            </w:drawing>
+          </mc:Choice>
+          <mc:Fallback>
+            <w:pict>
+              <v:oval w14:anchorId="121A4B1D" id="Oval 7" o:spid="_x0000_s1027" style="position:absolute;margin-left:264.35pt;margin-top:13.1pt;width:40.45pt;height:30.15pt;z-index:251685888;visibility:visible;mso-wrap-style:square;mso-wrap-distance-left:9pt;mso-wrap-distance-top:0;mso-wrap-distance-right:9pt;mso-wrap-distance-bottom:0;mso-position-horizontal:absolute;mso-position-horizontal-relative:text;mso-position-vertical:absolute;mso-position-vertical-relative:text;v-text-anchor:middle" o:gfxdata="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" fillcolor="#5b9bd5 [3204]" strokecolor="#1f4d78 [1604]" strokeweight="1pt">
+                <v:stroke joinstyle="miter"/>
+                <v:textbox>
+                  <w:txbxContent>
+                    <w:p>
+                      <w:pPr>
+                        <w:jc w:val="center"/>
+                      </w:pPr>
+                      <w:r>
+                        <w:t>B</w:t>
+                      </w:r>
+                    </w:p>
+                  </w:txbxContent>
+                </v:textbox>
+              </v:oval>
+            </w:pict>
+          </mc:Fallback>
+        </mc:AlternateContent>
+      </w:r>
+    </w:p>
+    <w:p>
+      <w:pPr>
+        <w:pStyle w:val="Textbody"/>
+        <w:spacing w:after="0" w:line="270" w:lineRule="atLeast"/>
+        <w:ind w:right="150"/>
+        <w:rPr>
+          <w:rFonts w:ascii="Times New Roman" w:hAnsi="Times New Roman" w:cs="Times New Roman"/>
+          <w:b/>
+          <w:bCs/>
+          <w:color w:val="FF0000"/>
+          <w:sz w:val="22"/>
+          <w:szCs w:val="22"/>
+        </w:rPr>
+      </w:pPr>
+      <w:r>
+        <w:rPr>
+          <w:rFonts w:ascii="Times New Roman" w:hAnsi="Times New Roman" w:cs="Times New Roman"/>
+          <w:b/>
+          <w:bCs/>
+          <w:noProof/>
+          <w:color w:val="FF0000"/>
+          <w:sz w:val="22"/>
+          <w:szCs w:val="22"/>
+        </w:rPr>
+        <mc:AlternateContent>
+          <mc:Choice Requires="wps">
+            <w:drawing>
+              <wp:anchor distT="0" distB="0" distL="114300" distR="114300" simplePos="0" relativeHeight="251683840" behindDoc="0" locked="0" layoutInCell="1" allowOverlap="1" wp14:anchorId="3093C390" wp14:editId="18E0D7E6">
+                <wp:simplePos x="0" y="0"/>
+                <wp:positionH relativeFrom="column">
+                  <wp:posOffset>637903</wp:posOffset>
+                </wp:positionH>
+                <wp:positionV relativeFrom="paragraph">
+                  <wp:posOffset>57785</wp:posOffset>
+                </wp:positionV>
+                <wp:extent cx="513715" cy="382905"/>
+                <wp:effectExtent l="0" t="0" r="6985" b="10795"/>
+                <wp:wrapNone/>
+                <wp:docPr id="6" name="Oval 6"/>
+                <wp:cNvGraphicFramePr/>
+                <a:graphic xmlns:a="http://schemas.openxmlformats.org/drawingml/2006/main">
+                  <a:graphicData uri="http://schemas.microsoft.com/office/word/2010/wordprocessingShape">
+                    <wps:wsp>
+                      <wps:cNvSpPr/>
+                      <wps:spPr>
+                        <a:xfrm>
+                          <a:off x="0" y="0"/>
+                          <a:ext cx="513715" cy="382905"/>
+                        </a:xfrm>
+                        <a:prstGeom prst="ellipse">
+                          <a:avLst/>
+                        </a:prstGeom>
+                      </wps:spPr>
+                      <wps:style>
+                        <a:lnRef idx="2">
+                          <a:schemeClr val="accent1">
+                            <a:shade val="50000"/>
+                          </a:schemeClr>
+                        </a:lnRef>
+                        <a:fillRef idx="1">
+                          <a:schemeClr val="accent1"/>
+                        </a:fillRef>
+                        <a:effectRef idx="0">
+                          <a:schemeClr val="accent1"/>
+                        </a:effectRef>
+                        <a:fontRef idx="minor">
+                          <a:schemeClr val="lt1"/>
+                        </a:fontRef>
+                      </wps:style>
+                      <wps:txbx>
+                        <w:txbxContent>
+                          <w:p>
+                            <w:pPr>
+                              <w:jc w:val="center"/>
+                            </w:pPr>
+                            <w:r>
+                              <w:t>A</w:t>
+                            </w:r>
+                          </w:p>
+                        </w:txbxContent>
+                      </wps:txbx>
+                      <wps:bodyPr rot="0" spcFirstLastPara="0" vertOverflow="overflow" horzOverflow="overflow" vert="horz" wrap="square" lIns="91440" tIns="45720" rIns="91440" bIns="45720" numCol="1" spcCol="0" rtlCol="0" fromWordArt="0" anchor="ctr" anchorCtr="0" forceAA="0" compatLnSpc="1">
+                        <a:prstTxWarp prst="textNoShape">
+                          <a:avLst/>
+                        </a:prstTxWarp>
+                        <a:noAutofit/>
+                      </wps:bodyPr>
+                    </wps:wsp>
+                  </a:graphicData>
+                </a:graphic>
+              </wp:anchor>
+            </w:drawing>
+          </mc:Choice>
+          <mc:Fallback>
+            <w:pict>
+              <v:oval w14:anchorId="3093C390" id="Oval 6" o:spid="_x0000_s1028" style="position:absolute;margin-left:50.25pt;margin-top:4.55pt;width:40.45pt;height:30.15pt;z-index:251683840;visibility:visible;mso-wrap-style:square;mso-wrap-distance-left:9pt;mso-wrap-distance-top:0;mso-wrap-distance-right:9pt;mso-wrap-distance-bottom:0;mso-position-horizontal:absolute;mso-position-horizontal-relative:text;mso-position-vertical:absolute;mso-position-vertical-relative:text;v-text-anchor:middle" o:gfxdata="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" fillcolor="#5b9bd5 [3204]" strokecolor="#1f4d78 [1604]" strokeweight="1pt">
+                <v:stroke joinstyle="miter"/>
+                <v:textbox>
+                  <w:txbxContent>
+                    <w:p>
+                      <w:pPr>
+                        <w:jc w:val="center"/>
+                      </w:pPr>
+                      <w:r>
+                        <w:t>A</w:t>
+                      </w:r>
+                    </w:p>
+                  </w:txbxContent>
+                </v:textbox>
+              </v:oval>
+            </w:pict>
+          </mc:Fallback>
+        </mc:AlternateContent>
+      </w:r>
+    </w:p>
+    <w:p>
+      <w:pPr>
+        <w:pStyle w:val="Textbody"/>
+        <w:spacing w:after="0" w:line="270" w:lineRule="atLeast"/>
+        <w:ind w:right="150"/>
+        <w:rPr>
+          <w:rFonts w:ascii="Times New Roman" w:hAnsi="Times New Roman" w:cs="Times New Roman"/>
+          <w:b/>
+          <w:bCs/>
+          <w:color w:val="FF0000"/>
+          <w:sz w:val="22"/>
+          <w:szCs w:val="22"/>
+        </w:rPr>
+      </w:pPr>
+      <w:r>
+        <w:rPr>
+          <w:rFonts w:ascii="Times New Roman" w:hAnsi="Times New Roman" w:cs="Times New Roman"/>
+          <w:b/>
+          <w:bCs/>
+          <w:noProof/>
+          <w:color w:val="FF0000"/>
+          <w:sz w:val="22"/>
+          <w:szCs w:val="22"/>
+        </w:rPr>
+        <mc:AlternateContent>
+          <mc:Choice Requires="wps">
+            <w:drawing>
+              <wp:anchor distT="0" distB="0" distL="114300" distR="114300" simplePos="0" relativeHeight="251725824" behindDoc="0" locked="0" layoutInCell="1" allowOverlap="1" wp14:anchorId="0D4CC1C9" wp14:editId="64E3068E">
+                <wp:simplePos x="0" y="0"/>
+                <wp:positionH relativeFrom="column">
+                  <wp:posOffset>3746863</wp:posOffset>
+                </wp:positionH>
+                <wp:positionV relativeFrom="paragraph">
+                  <wp:posOffset>25672</wp:posOffset>
+                </wp:positionV>
+                <wp:extent cx="1053737" cy="339362"/>
+                <wp:effectExtent l="0" t="0" r="38735" b="54610"/>
+                <wp:wrapNone/>
+                <wp:docPr id="40" name="Straight Arrow Connector 40"/>
+                <wp:cNvGraphicFramePr/>
+                <a:graphic xmlns:a="http://schemas.openxmlformats.org/drawingml/2006/main">
+                  <a:graphicData uri="http://schemas.microsoft.com/office/word/2010/wordprocessingShape">
+                    <wps:wsp>
+                      <wps:cNvCnPr/>
+                      <wps:spPr>
+                        <a:xfrm>
+                          <a:off x="0" y="0"/>
+                          <a:ext cx="1053737" cy="339362"/>
+                        </a:xfrm>
+                        <a:prstGeom prst="straightConnector1">
+                          <a:avLst/>
+                        </a:prstGeom>
+                        <a:ln>
+                          <a:tailEnd type="triangle"/>
+                        </a:ln>
+                      </wps:spPr>
+                      <wps:style>
+                        <a:lnRef idx="1">
+                          <a:schemeClr val="accent1"/>
+                        </a:lnRef>
+                        <a:fillRef idx="0">
+                          <a:schemeClr val="accent1"/>
+                        </a:fillRef>
+                        <a:effectRef idx="0">
+                          <a:schemeClr val="accent1"/>
+                        </a:effectRef>
+                        <a:fontRef idx="minor">
+                          <a:schemeClr val="tx1"/>
+                        </a:fontRef>
+                      </wps:style>
+                      <wps:bodyPr/>
+                    </wps:wsp>
+                  </a:graphicData>
+                </a:graphic>
+                <wp14:sizeRelH relativeFrom="margin">
+                  <wp14:pctWidth>0</wp14:pctWidth>
+                </wp14:sizeRelH>
+                <wp14:sizeRelV relativeFrom="margin">
+                  <wp14:pctHeight>0</wp14:pctHeight>
+                </wp14:sizeRelV>
+              </wp:anchor>
+            </w:drawing>
+          </mc:Choice>
+          <mc:Fallback>
+            <w:pict>
+              <v:shape w14:anchorId="0A7668E2" id="Straight Arrow Connector 40" o:spid="_x0000_s1026" type="#_x0000_t32" style="position:absolute;margin-left:295.05pt;margin-top:2pt;width:82.95pt;height:26.7pt;z-index:251725824;visibility:visible;mso-wrap-style:square;mso-width-percent:0;mso-height-percent:0;mso-wrap-distance-left:9pt;mso-wrap-distance-top:0;mso-wrap-distance-right:9pt;mso-wrap-distance-bottom:0;mso-position-horizontal:absolute;mso-position-horizontal-relative:text;mso-position-vertical:absolute;mso-position-vertical-relative:text;mso-width-percent:0;mso-height-percent:0;mso-width-relative:margin;mso-height-relative:margin" o:gfxdata="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" strokecolor="#5b9bd5 [3204]" strokeweight=".5pt">
+                <v:stroke endarrow="block" joinstyle="miter"/>
+              </v:shape>
+            </w:pict>
+          </mc:Fallback>
+        </mc:AlternateContent>
+      </w:r>
+      <w:r>
+        <w:rPr>
+          <w:rFonts w:ascii="Times New Roman" w:hAnsi="Times New Roman" w:cs="Times New Roman"/>
+          <w:b/>
+          <w:bCs/>
+          <w:noProof/>
+          <w:color w:val="FF0000"/>
+          <w:sz w:val="22"/>
+          <w:szCs w:val="22"/>
+        </w:rPr>
+        <mc:AlternateContent>
+          <mc:Choice Requires="wps">
+            <w:drawing>
+              <wp:anchor distT="0" distB="0" distL="114300" distR="114300" simplePos="0" relativeHeight="251697152" behindDoc="0" locked="0" layoutInCell="1" allowOverlap="1" wp14:anchorId="40BFBA23" wp14:editId="7495C487">
+                <wp:simplePos x="0" y="0"/>
+                <wp:positionH relativeFrom="column">
+                  <wp:posOffset>3128554</wp:posOffset>
+                </wp:positionH>
+                <wp:positionV relativeFrom="paragraph">
+                  <wp:posOffset>25672</wp:posOffset>
+                </wp:positionV>
+                <wp:extent cx="278675" cy="426720"/>
+                <wp:effectExtent l="25400" t="0" r="13970" b="43180"/>
+                <wp:wrapNone/>
+                <wp:docPr id="19" name="Straight Arrow Connector 19"/>
+                <wp:cNvGraphicFramePr/>
+                <a:graphic xmlns:a="http://schemas.openxmlformats.org/drawingml/2006/main">
+                  <a:graphicData uri="http://schemas.microsoft.com/office/word/2010/wordprocessingShape">
+                    <wps:wsp>
+                      <wps:cNvCnPr/>
+                      <wps:spPr>
+                        <a:xfrm flipH="1">
+                          <a:off x="0" y="0"/>
+                          <a:ext cx="278675" cy="426720"/>
+                        </a:xfrm>
+                        <a:prstGeom prst="straightConnector1">
+                          <a:avLst/>
+                        </a:prstGeom>
+                        <a:ln>
+                          <a:tailEnd type="triangle"/>
+                        </a:ln>
+                      </wps:spPr>
+                      <wps:style>
+                        <a:lnRef idx="1">
+                          <a:schemeClr val="accent1"/>
+                        </a:lnRef>
+                        <a:fillRef idx="0">
+                          <a:schemeClr val="accent1"/>
+                        </a:fillRef>
+                        <a:effectRef idx="0">
+                          <a:schemeClr val="accent1"/>
+                        </a:effectRef>
+                        <a:fontRef idx="minor">
+                          <a:schemeClr val="tx1"/>
+                        </a:fontRef>
+                      </wps:style>
+                      <wps:bodyPr/>
+                    </wps:wsp>
+                  </a:graphicData>
+                </a:graphic>
+                <wp14:sizeRelH relativeFrom="margin">
+                  <wp14:pctWidth>0</wp14:pctWidth>
+                </wp14:sizeRelH>
+                <wp14:sizeRelV relativeFrom="margin">
+                  <wp14:pctHeight>0</wp14:pctHeight>
+                </wp14:sizeRelV>
+              </wp:anchor>
+            </w:drawing>
+          </mc:Choice>
+          <mc:Fallback>
+            <w:pict>
+              <v:shape w14:anchorId="72020D43" id="Straight Arrow Connector 19" o:spid="_x0000_s1026" type="#_x0000_t32" style="position:absolute;margin-left:246.35pt;margin-top:2pt;width:21.95pt;height:33.6pt;flip:x;z-index:251697152;visibility:visible;mso-wrap-style:square;mso-width-percent:0;mso-height-percent:0;mso-wrap-distance-left:9pt;mso-wrap-distance-top:0;mso-wrap-distance-right:9pt;mso-wrap-distance-bottom:0;mso-position-horizontal:absolute;mso-position-horizontal-relative:text;mso-position-vertical:absolute;mso-position-vertical-relative:text;mso-width-percent:0;mso-height-percent:0;mso-width-relative:margin;mso-height-relative:margin" o:gfxdata="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" strokecolor="#5b9bd5 [3204]" strokeweight=".5pt">
+                <v:stroke endarrow="block" joinstyle="miter"/>
+              </v:shape>
+            </w:pict>
+          </mc:Fallback>
+        </mc:AlternateContent>
+      </w:r>
+      <w:r>
+        <w:rPr>
+          <w:rFonts w:ascii="Times New Roman" w:hAnsi="Times New Roman" w:cs="Times New Roman"/>
+          <w:b/>
+          <w:bCs/>
+          <w:noProof/>
+          <w:color w:val="FF0000"/>
+          <w:sz w:val="22"/>
+          <w:szCs w:val="22"/>
+        </w:rPr>
+        <mc:AlternateContent>
+          <mc:Choice Requires="wps">
+            <w:drawing>
+              <wp:anchor distT="0" distB="0" distL="114300" distR="114300" simplePos="0" relativeHeight="251705344" behindDoc="0" locked="0" layoutInCell="1" allowOverlap="1" wp14:anchorId="6BAEF4A8" wp14:editId="36D7501F">
+                <wp:simplePos x="0" y="0"/>
+                <wp:positionH relativeFrom="column">
+                  <wp:posOffset>1160417</wp:posOffset>
+                </wp:positionH>
+                <wp:positionV relativeFrom="paragraph">
+                  <wp:posOffset>104049</wp:posOffset>
+                </wp:positionV>
+                <wp:extent cx="496389" cy="261257"/>
+                <wp:effectExtent l="0" t="0" r="37465" b="43815"/>
+                <wp:wrapNone/>
+                <wp:docPr id="27" name="Straight Arrow Connector 27"/>
+                <wp:cNvGraphicFramePr/>
+                <a:graphic xmlns:a="http://schemas.openxmlformats.org/drawingml/2006/main">
+                  <a:graphicData uri="http://schemas.microsoft.com/office/word/2010/wordprocessingShape">
+                    <wps:wsp>
+                      <wps:cNvCnPr/>
+                      <wps:spPr>
+                        <a:xfrm>
+                          <a:off x="0" y="0"/>
+                          <a:ext cx="496389" cy="261257"/>
+                        </a:xfrm>
+                        <a:prstGeom prst="straightConnector1">
+                          <a:avLst/>
+                        </a:prstGeom>
+                        <a:ln>
+                          <a:tailEnd type="triangle"/>
+                        </a:ln>
+                      </wps:spPr>
+                      <wps:style>
+                        <a:lnRef idx="1">
+                          <a:schemeClr val="accent1"/>
+                        </a:lnRef>
+                        <a:fillRef idx="0">
+                          <a:schemeClr val="accent1"/>
+                        </a:fillRef>
+                        <a:effectRef idx="0">
+                          <a:schemeClr val="accent1"/>
+                        </a:effectRef>
+                        <a:fontRef idx="minor">
+                          <a:schemeClr val="tx1"/>
+                        </a:fontRef>
+                      </wps:style>
+                      <wps:bodyPr/>
+                    </wps:wsp>
+                  </a:graphicData>
+                </a:graphic>
+                <wp14:sizeRelH relativeFrom="margin">
+                  <wp14:pctWidth>0</wp14:pctWidth>
+                </wp14:sizeRelH>
+                <wp14:sizeRelV relativeFrom="margin">
+                  <wp14:pctHeight>0</wp14:pctHeight>
+                </wp14:sizeRelV>
+              </wp:anchor>
+            </w:drawing>
+          </mc:Choice>
+          <mc:Fallback>
+            <w:pict>
+              <v:shape w14:anchorId="3FF43253" id="Straight Arrow Connector 27" o:spid="_x0000_s1026" type="#_x0000_t32" style="position:absolute;margin-left:91.35pt;margin-top:8.2pt;width:39.1pt;height:20.55pt;z-index:251705344;visibility:visible;mso-wrap-style:square;mso-width-percent:0;mso-height-percent:0;mso-wrap-distance-left:9pt;mso-wrap-distance-top:0;mso-wrap-distance-right:9pt;mso-wrap-distance-bottom:0;mso-position-horizontal:absolute;mso-position-horizontal-relative:text;mso-position-vertical:absolute;mso-position-vertical-relative:text;mso-width-percent:0;mso-height-percent:0;mso-width-relative:margin;mso-height-relative:margin" o:gfxdata="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" strokecolor="#5b9bd5 [3204]" strokeweight=".5pt">
+                <v:stroke endarrow="block" joinstyle="miter"/>
+              </v:shape>
+            </w:pict>
+          </mc:Fallback>
+        </mc:AlternateContent>
+      </w:r>
+    </w:p>
+    <w:p>
+      <w:pPr>
+        <w:pStyle w:val="Textbody"/>
+        <w:spacing w:after="0" w:line="270" w:lineRule="atLeast"/>
+        <w:ind w:right="150"/>
+        <w:rPr>
+          <w:rFonts w:ascii="Times New Roman" w:hAnsi="Times New Roman" w:cs="Times New Roman"/>
+          <w:b/>
+          <w:bCs/>
+          <w:color w:val="FF0000"/>
+          <w:sz w:val="22"/>
+          <w:szCs w:val="22"/>
+        </w:rPr>
+      </w:pPr>
+      <w:r>
+        <w:rPr>
+          <w:rFonts w:ascii="Times New Roman" w:hAnsi="Times New Roman" w:cs="Times New Roman"/>
+          <w:b/>
+          <w:bCs/>
+          <w:noProof/>
+          <w:color w:val="FF0000"/>
+          <w:sz w:val="22"/>
+          <w:szCs w:val="22"/>
+        </w:rPr>
+        <mc:AlternateContent>
+          <mc:Choice Requires="wps">
+            <w:drawing>
+              <wp:anchor distT="0" distB="0" distL="114300" distR="114300" simplePos="0" relativeHeight="251687936" behindDoc="0" locked="0" layoutInCell="1" allowOverlap="1" wp14:anchorId="10382A52" wp14:editId="287F4ECF">
+                <wp:simplePos x="0" y="0"/>
+                <wp:positionH relativeFrom="column">
+                  <wp:posOffset>4512401</wp:posOffset>
+                </wp:positionH>
+                <wp:positionV relativeFrom="paragraph">
+                  <wp:posOffset>113846</wp:posOffset>
+                </wp:positionV>
+                <wp:extent cx="513715" cy="382905"/>
+                <wp:effectExtent l="0" t="0" r="6985" b="10795"/>
+                <wp:wrapNone/>
+                <wp:docPr id="8" name="Oval 8"/>
+                <wp:cNvGraphicFramePr/>
+                <a:graphic xmlns:a="http://schemas.openxmlformats.org/drawingml/2006/main">
+                  <a:graphicData uri="http://schemas.microsoft.com/office/word/2010/wordprocessingShape">
+                    <wps:wsp>
+                      <wps:cNvSpPr/>
+                      <wps:spPr>
+                        <a:xfrm>
+                          <a:off x="0" y="0"/>
+                          <a:ext cx="513715" cy="382905"/>
+                        </a:xfrm>
+                        <a:prstGeom prst="ellipse">
+                          <a:avLst/>
+                        </a:prstGeom>
+                      </wps:spPr>
+                      <wps:style>
+                        <a:lnRef idx="2">
+                          <a:schemeClr val="accent1">
+                            <a:shade val="50000"/>
+                          </a:schemeClr>
+                        </a:lnRef>
+                        <a:fillRef idx="1">
+                          <a:schemeClr val="accent1"/>
+                        </a:fillRef>
+                        <a:effectRef idx="0">
+                          <a:schemeClr val="accent1"/>
+                        </a:effectRef>
+                        <a:fontRef idx="minor">
+                          <a:schemeClr val="lt1"/>
+                        </a:fontRef>
+                      </wps:style>
+                      <wps:txbx>
+                        <w:txbxContent>
+                          <w:p>
+                            <w:pPr>
+                              <w:jc w:val="center"/>
+                            </w:pPr>
+                            <w:r>
+                              <w:t>F</w:t>
+                            </w:r>
+                          </w:p>
+                        </w:txbxContent>
+                      </wps:txbx>
+                      <wps:bodyPr rot="0" spcFirstLastPara="0" vertOverflow="overflow" horzOverflow="overflow" vert="horz" wrap="square" lIns="91440" tIns="45720" rIns="91440" bIns="45720" numCol="1" spcCol="0" rtlCol="0" fromWordArt="0" anchor="ctr" anchorCtr="0" forceAA="0" compatLnSpc="1">
+                        <a:prstTxWarp prst="textNoShape">
+                          <a:avLst/>
+                        </a:prstTxWarp>
+                        <a:noAutofit/>
+                      </wps:bodyPr>
+                    </wps:wsp>
+                  </a:graphicData>
+                </a:graphic>
+              </wp:anchor>
+            </w:drawing>
+          </mc:Choice>
+          <mc:Fallback>
+            <w:pict>
+              <v:oval w14:anchorId="10382A52" id="Oval 8" o:spid="_x0000_s1029" style="position:absolute;margin-left:355.3pt;margin-top:8.95pt;width:40.45pt;height:30.15pt;z-index:251687936;visibility:visible;mso-wrap-style:square;mso-wrap-distance-left:9pt;mso-wrap-distance-top:0;mso-wrap-distance-right:9pt;mso-wrap-distance-bottom:0;mso-position-horizontal:absolute;mso-position-horizontal-relative:text;mso-position-vertical:absolute;mso-position-vertical-relative:text;v-text-anchor:middle" o:gfxdata="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" fillcolor="#5b9bd5 [3204]" strokecolor="#1f4d78 [1604]" strokeweight="1pt">
+                <v:stroke joinstyle="miter"/>
+                <v:textbox>
+                  <w:txbxContent>
+                    <w:p>
+                      <w:pPr>
+                        <w:jc w:val="center"/>
+                      </w:pPr>
+                      <w:r>
+                        <w:t>F</w:t>
+                      </w:r>
+                    </w:p>
+                  </w:txbxContent>
+                </v:textbox>
+              </v:oval>
+            </w:pict>
+          </mc:Fallback>
+        </mc:AlternateContent>
+      </w:r>
+      <w:r>
+        <w:rPr>
+          <w:rFonts w:ascii="Times New Roman" w:hAnsi="Times New Roman" w:cs="Times New Roman"/>
+          <w:b/>
+          <w:bCs/>
+          <w:noProof/>
+          <w:color w:val="FF0000"/>
+          <w:sz w:val="22"/>
+          <w:szCs w:val="22"/>
+        </w:rPr>
+        <mc:AlternateContent>
+          <mc:Choice Requires="wps">
+            <w:drawing>
+              <wp:anchor distT="0" distB="0" distL="114300" distR="114300" simplePos="0" relativeHeight="251703296" behindDoc="0" locked="0" layoutInCell="1" allowOverlap="1" wp14:anchorId="3BE07343" wp14:editId="067B7E89">
+                <wp:simplePos x="0" y="0"/>
+                <wp:positionH relativeFrom="column">
+                  <wp:posOffset>2837180</wp:posOffset>
+                </wp:positionH>
+                <wp:positionV relativeFrom="paragraph">
+                  <wp:posOffset>112395</wp:posOffset>
+                </wp:positionV>
+                <wp:extent cx="513715" cy="382905"/>
+                <wp:effectExtent l="0" t="0" r="6985" b="10795"/>
+                <wp:wrapNone/>
+                <wp:docPr id="26" name="Oval 26"/>
+                <wp:cNvGraphicFramePr/>
+                <a:graphic xmlns:a="http://schemas.openxmlformats.org/drawingml/2006/main">
+                  <a:graphicData uri="http://schemas.microsoft.com/office/word/2010/wordprocessingShape">
+                    <wps:wsp>
+                      <wps:cNvSpPr/>
+                      <wps:spPr>
+                        <a:xfrm>
+                          <a:off x="0" y="0"/>
+                          <a:ext cx="513715" cy="382905"/>
+                        </a:xfrm>
+                        <a:prstGeom prst="ellipse">
+                          <a:avLst/>
+                        </a:prstGeom>
+                      </wps:spPr>
+                      <wps:style>
+                        <a:lnRef idx="2">
+                          <a:schemeClr val="accent1">
+                            <a:shade val="50000"/>
+                          </a:schemeClr>
+                        </a:lnRef>
+                        <a:fillRef idx="1">
+                          <a:schemeClr val="accent1"/>
+                        </a:fillRef>
+                        <a:effectRef idx="0">
+                          <a:schemeClr val="accent1"/>
+                        </a:effectRef>
+                        <a:fontRef idx="minor">
+                          <a:schemeClr val="lt1"/>
+                        </a:fontRef>
+                      </wps:style>
+                      <wps:txbx>
+                        <w:txbxContent>
+                          <w:p>
+                            <w:pPr>
+                              <w:jc w:val="center"/>
+                            </w:pPr>
+                            <w:r>
+                              <w:t>E</w:t>
+                            </w:r>
+                          </w:p>
+                        </w:txbxContent>
+                      </wps:txbx>
+                      <wps:bodyPr rot="0" spcFirstLastPara="0" vertOverflow="overflow" horzOverflow="overflow" vert="horz" wrap="square" lIns="91440" tIns="45720" rIns="91440" bIns="45720" numCol="1" spcCol="0" rtlCol="0" fromWordArt="0" anchor="ctr" anchorCtr="0" forceAA="0" compatLnSpc="1">
+                        <a:prstTxWarp prst="textNoShape">
+                          <a:avLst/>
+                        </a:prstTxWarp>
+                        <a:noAutofit/>
+                      </wps:bodyPr>
+                    </wps:wsp>
+                  </a:graphicData>
+                </a:graphic>
+              </wp:anchor>
+            </w:drawing>
+          </mc:Choice>
+          <mc:Fallback>
+            <w:pict>
+              <v:oval w14:anchorId="3BE07343" id="Oval 26" o:spid="_x0000_s1030" style="position:absolute;margin-left:223.4pt;margin-top:8.85pt;width:40.45pt;height:30.15pt;z-index:251703296;visibility:visible;mso-wrap-style:square;mso-wrap-distance-left:9pt;mso-wrap-distance-top:0;mso-wrap-distance-right:9pt;mso-wrap-distance-bottom:0;mso-position-horizontal:absolute;mso-position-horizontal-relative:text;mso-position-vertical:absolute;mso-position-vertical-relative:text;v-text-anchor:middle" o:gfxdata="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" fillcolor="#5b9bd5 [3204]" strokecolor="#1f4d78 [1604]" strokeweight="1pt">
+                <v:stroke joinstyle="miter"/>
+                <v:textbox>
+                  <w:txbxContent>
+                    <w:p>
+                      <w:pPr>
+                        <w:jc w:val="center"/>
+                      </w:pPr>
+                      <w:r>
+                        <w:t>E</w:t>
+                      </w:r>
+                    </w:p>
+                  </w:txbxContent>
+                </v:textbox>
+              </v:oval>
+            </w:pict>
+          </mc:Fallback>
+        </mc:AlternateContent>
+      </w:r>
+      <w:r>
+        <w:rPr>
+          <w:rFonts w:ascii="Times New Roman" w:hAnsi="Times New Roman" w:cs="Times New Roman"/>
+          <w:b/>
+          <w:bCs/>
+          <w:noProof/>
+          <w:color w:val="FF0000"/>
+          <w:sz w:val="22"/>
+          <w:szCs w:val="22"/>
+        </w:rPr>
+        <mc:AlternateContent>
+          <mc:Choice Requires="wps">
+            <w:drawing>
+              <wp:anchor distT="0" distB="0" distL="114300" distR="114300" simplePos="0" relativeHeight="251719680" behindDoc="0" locked="0" layoutInCell="1" allowOverlap="1" wp14:anchorId="633520E4" wp14:editId="7F595478">
+                <wp:simplePos x="0" y="0"/>
+                <wp:positionH relativeFrom="column">
+                  <wp:posOffset>1386840</wp:posOffset>
+                </wp:positionH>
+                <wp:positionV relativeFrom="paragraph">
+                  <wp:posOffset>960211</wp:posOffset>
+                </wp:positionV>
+                <wp:extent cx="652780" cy="382905"/>
+                <wp:effectExtent l="0" t="0" r="7620" b="10795"/>
+                <wp:wrapNone/>
+                <wp:docPr id="37" name="Oval 37"/>
+                <wp:cNvGraphicFramePr/>
+                <a:graphic xmlns:a="http://schemas.openxmlformats.org/drawingml/2006/main">
+                  <a:graphicData uri="http://schemas.microsoft.com/office/word/2010/wordprocessingShape">
+                    <wps:wsp>
+                      <wps:cNvSpPr/>
+                      <wps:spPr>
+                        <a:xfrm>
+                          <a:off x="0" y="0"/>
+                          <a:ext cx="652780" cy="382905"/>
+                        </a:xfrm>
+                        <a:prstGeom prst="ellipse">
+                          <a:avLst/>
+                        </a:prstGeom>
+                      </wps:spPr>
+                      <wps:style>
+                        <a:lnRef idx="2">
+                          <a:schemeClr val="accent1">
+                            <a:shade val="50000"/>
+                          </a:schemeClr>
+                        </a:lnRef>
+                        <a:fillRef idx="1">
+                          <a:schemeClr val="accent1"/>
+                        </a:fillRef>
+                        <a:effectRef idx="0">
+                          <a:schemeClr val="accent1"/>
+                        </a:effectRef>
+                        <a:fontRef idx="minor">
+                          <a:schemeClr val="lt1"/>
+                        </a:fontRef>
+                      </wps:style>
+                      <wps:txbx>
+                        <w:txbxContent>
+                          <w:p>
+                            <w:pPr>
+                              <w:jc w:val="center"/>
+                            </w:pPr>
+                            <w:r>
+                              <w:t>D</w:t>
+                            </w:r>
+                            <w:r>
+                              <w:t>E</w:t>
+                            </w:r>
+                          </w:p>
+                        </w:txbxContent>
+                      </wps:txbx>
+                      <wps:bodyPr rot="0" spcFirstLastPara="0" vertOverflow="overflow" horzOverflow="overflow" vert="horz" wrap="square" lIns="91440" tIns="45720" rIns="91440" bIns="45720" numCol="1" spcCol="0" rtlCol="0" fromWordArt="0" anchor="ctr" anchorCtr="0" forceAA="0" compatLnSpc="1">
+                        <a:prstTxWarp prst="textNoShape">
+                          <a:avLst/>
+                        </a:prstTxWarp>
+                        <a:noAutofit/>
+                      </wps:bodyPr>
+                    </wps:wsp>
+                  </a:graphicData>
+                </a:graphic>
+                <wp14:sizeRelH relativeFrom="margin">
+                  <wp14:pctWidth>0</wp14:pctWidth>
+                </wp14:sizeRelH>
+              </wp:anchor>
+            </w:drawing>
+          </mc:Choice>
+          <mc:Fallback>
+            <w:pict>
+              <v:oval w14:anchorId="633520E4" id="Oval 37" o:spid="_x0000_s1031" style="position:absolute;margin-left:109.2pt;margin-top:75.6pt;width:51.4pt;height:30.15pt;z-index:251719680;visibility:visible;mso-wrap-style:square;mso-width-percent:0;mso-wrap-distance-left:9pt;mso-wrap-distance-top:0;mso-wrap-distance-right:9pt;mso-wrap-distance-bottom:0;mso-position-horizontal:absolute;mso-position-horizontal-relative:text;mso-position-vertical:absolute;mso-position-vertical-relative:text;mso-width-percent:0;mso-width-relative:margin;v-text-anchor:middle" o:gfxdata="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" fillcolor="#5b9bd5 [3204]" strokecolor="#1f4d78 [1604]" strokeweight="1pt">
+                <v:stroke joinstyle="miter"/>
+                <v:textbox>
+                  <w:txbxContent>
+                    <w:p>
+                      <w:pPr>
+                        <w:jc w:val="center"/>
+                      </w:pPr>
+                      <w:r>
+                        <w:t>D</w:t>
+                      </w:r>
+                      <w:r>
+                        <w:t>E</w:t>
+                      </w:r>
+                    </w:p>
+                  </w:txbxContent>
+                </v:textbox>
+              </v:oval>
+            </w:pict>
+          </mc:Fallback>
+        </mc:AlternateContent>
+      </w:r>
+      <w:r>
+        <w:rPr>
+          <w:rFonts w:ascii="Times New Roman" w:hAnsi="Times New Roman" w:cs="Times New Roman"/>
+          <w:b/>
+          <w:bCs/>
+          <w:noProof/>
+          <w:color w:val="FF0000"/>
+          <w:sz w:val="22"/>
+          <w:szCs w:val="22"/>
+        </w:rPr>
+        <mc:AlternateContent>
+          <mc:Choice Requires="wps">
+            <w:drawing>
+              <wp:anchor distT="0" distB="0" distL="114300" distR="114300" simplePos="0" relativeHeight="251689984" behindDoc="0" locked="0" layoutInCell="1" allowOverlap="1" wp14:anchorId="16BE45A0" wp14:editId="1D454D2E">
+                <wp:simplePos x="0" y="0"/>
+                <wp:positionH relativeFrom="column">
+                  <wp:posOffset>158931</wp:posOffset>
+                </wp:positionH>
+                <wp:positionV relativeFrom="paragraph">
+                  <wp:posOffset>333194</wp:posOffset>
+                </wp:positionV>
+                <wp:extent cx="478790" cy="348615"/>
+                <wp:effectExtent l="0" t="0" r="16510" b="6985"/>
+                <wp:wrapNone/>
+                <wp:docPr id="9" name="Oval 9"/>
+                <wp:cNvGraphicFramePr/>
+                <a:graphic xmlns:a="http://schemas.openxmlformats.org/drawingml/2006/main">
+                  <a:graphicData uri="http://schemas.microsoft.com/office/word/2010/wordprocessingShape">
+                    <wps:wsp>
+                      <wps:cNvSpPr/>
+                      <wps:spPr>
+                        <a:xfrm>
+                          <a:off x="0" y="0"/>
+                          <a:ext cx="478790" cy="348615"/>
+                        </a:xfrm>
+                        <a:prstGeom prst="ellipse">
+                          <a:avLst/>
+                        </a:prstGeom>
+                      </wps:spPr>
+                      <wps:style>
+                        <a:lnRef idx="2">
+                          <a:schemeClr val="accent1">
+                            <a:shade val="50000"/>
+                          </a:schemeClr>
+                        </a:lnRef>
+                        <a:fillRef idx="1">
+                          <a:schemeClr val="accent1"/>
+                        </a:fillRef>
+                        <a:effectRef idx="0">
+                          <a:schemeClr val="accent1"/>
+                        </a:effectRef>
+                        <a:fontRef idx="minor">
+                          <a:schemeClr val="lt1"/>
+                        </a:fontRef>
+                      </wps:style>
+                      <wps:txbx>
+                        <w:txbxContent>
+                          <w:p>
+                            <w:pPr>
+                              <w:jc w:val="center"/>
+                            </w:pPr>
+                            <w:r>
+                              <w:t>X</w:t>
+                            </w:r>
+                          </w:p>
+                        </w:txbxContent>
+                      </wps:txbx>
+                      <wps:bodyPr rot="0" spcFirstLastPara="0" vertOverflow="overflow" horzOverflow="overflow" vert="horz" wrap="square" lIns="91440" tIns="45720" rIns="91440" bIns="45720" numCol="1" spcCol="0" rtlCol="0" fromWordArt="0" anchor="ctr" anchorCtr="0" forceAA="0" compatLnSpc="1">
+                        <a:prstTxWarp prst="textNoShape">
+                          <a:avLst/>
+                        </a:prstTxWarp>
+                        <a:noAutofit/>
+                      </wps:bodyPr>
+                    </wps:wsp>
+                  </a:graphicData>
+                </a:graphic>
+                <wp14:sizeRelH relativeFrom="margin">
+                  <wp14:pctWidth>0</wp14:pctWidth>
+                </wp14:sizeRelH>
+                <wp14:sizeRelV relativeFrom="margin">
+                  <wp14:pctHeight>0</wp14:pctHeight>
+                </wp14:sizeRelV>
+              </wp:anchor>
+            </w:drawing>
+          </mc:Choice>
+          <mc:Fallback>
+            <w:pict>
+              <v:oval w14:anchorId="16BE45A0" id="Oval 9" o:spid="_x0000_s1032" style="position:absolute;margin-left:12.5pt;margin-top:26.25pt;width:37.7pt;height:27.45pt;z-index:251689984;visibility:visible;mso-wrap-style:square;mso-width-percent:0;mso-height-percent:0;mso-wrap-distance-left:9pt;mso-wrap-distance-top:0;mso-wrap-distance-right:9pt;mso-wrap-distance-bottom:0;mso-position-horizontal:absolute;mso-position-horizontal-relative:text;mso-position-vertical:absolute;mso-position-vertical-relative:text;mso-width-percent:0;mso-height-percent:0;mso-width-relative:margin;mso-height-relative:margin;v-text-anchor:middle" o:gfxdata="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" fillcolor="#5b9bd5 [3204]" strokecolor="#1f4d78 [1604]" strokeweight="1pt">
+                <v:stroke joinstyle="miter"/>
+                <v:textbox>
+                  <w:txbxContent>
+                    <w:p>
+                      <w:pPr>
+                        <w:jc w:val="center"/>
+                      </w:pPr>
+                      <w:r>
+                        <w:t>X</w:t>
+                      </w:r>
+                    </w:p>
+                  </w:txbxContent>
+                </v:textbox>
+              </v:oval>
+            </w:pict>
+          </mc:Fallback>
+        </mc:AlternateContent>
+      </w:r>
+      <w:r>
+        <w:rPr>
+          <w:rFonts w:ascii="Times New Roman" w:hAnsi="Times New Roman" w:cs="Times New Roman"/>
+          <w:b/>
+          <w:bCs/>
+          <w:noProof/>
+          <w:color w:val="FF0000"/>
+          <w:sz w:val="22"/>
+          <w:szCs w:val="22"/>
+        </w:rPr>
+        <mc:AlternateContent>
+          <mc:Choice Requires="wps">
+            <w:drawing>
+              <wp:anchor distT="0" distB="0" distL="114300" distR="114300" simplePos="0" relativeHeight="251715584" behindDoc="0" locked="0" layoutInCell="1" allowOverlap="1" wp14:anchorId="00C8B8BD" wp14:editId="3F5A2458">
+                <wp:simplePos x="0" y="0"/>
+                <wp:positionH relativeFrom="column">
+                  <wp:posOffset>542109</wp:posOffset>
+                </wp:positionH>
+                <wp:positionV relativeFrom="paragraph">
+                  <wp:posOffset>559616</wp:posOffset>
+                </wp:positionV>
+                <wp:extent cx="313055" cy="461010"/>
+                <wp:effectExtent l="0" t="0" r="42545" b="34290"/>
+                <wp:wrapNone/>
+                <wp:docPr id="33" name="Straight Arrow Connector 33"/>
+                <wp:cNvGraphicFramePr/>
+                <a:graphic xmlns:a="http://schemas.openxmlformats.org/drawingml/2006/main">
+                  <a:graphicData uri="http://schemas.microsoft.com/office/word/2010/wordprocessingShape">
+                    <wps:wsp>
+                      <wps:cNvCnPr/>
+                      <wps:spPr>
+                        <a:xfrm>
+                          <a:off x="0" y="0"/>
+                          <a:ext cx="313055" cy="461010"/>
+                        </a:xfrm>
+                        <a:prstGeom prst="straightConnector1">
+                          <a:avLst/>
+                        </a:prstGeom>
+                        <a:ln>
+                          <a:tailEnd type="triangle"/>
+                        </a:ln>
+                      </wps:spPr>
+                      <wps:style>
+                        <a:lnRef idx="1">
+                          <a:schemeClr val="accent1"/>
+                        </a:lnRef>
+                        <a:fillRef idx="0">
+                          <a:schemeClr val="accent1"/>
+                        </a:fillRef>
+                        <a:effectRef idx="0">
+                          <a:schemeClr val="accent1"/>
+                        </a:effectRef>
+                        <a:fontRef idx="minor">
+                          <a:schemeClr val="tx1"/>
+                        </a:fontRef>
+                      </wps:style>
+                      <wps:bodyPr/>
+                    </wps:wsp>
+                  </a:graphicData>
+                </a:graphic>
+                <wp14:sizeRelH relativeFrom="margin">
+                  <wp14:pctWidth>0</wp14:pctWidth>
+                </wp14:sizeRelH>
+                <wp14:sizeRelV relativeFrom="margin">
+                  <wp14:pctHeight>0</wp14:pctHeight>
+                </wp14:sizeRelV>
+              </wp:anchor>
+            </w:drawing>
+          </mc:Choice>
+          <mc:Fallback>
+            <w:pict>
+              <v:shape w14:anchorId="078C2A08" id="Straight Arrow Connector 33" o:spid="_x0000_s1026" type="#_x0000_t32" style="position:absolute;margin-left:42.7pt;margin-top:44.05pt;width:24.65pt;height:36.3pt;z-index:251715584;visibility:visible;mso-wrap-style:square;mso-width-percent:0;mso-height-percent:0;mso-wrap-distance-left:9pt;mso-wrap-distance-top:0;mso-wrap-distance-right:9pt;mso-wrap-distance-bottom:0;mso-position-horizontal:absolute;mso-position-horizontal-relative:text;mso-position-vertical:absolute;mso-position-vertical-relative:text;mso-width-percent:0;mso-height-percent:0;mso-width-relative:margin;mso-height-relative:margin" o:gfxdata="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" strokecolor="#5b9bd5 [3204]" strokeweight=".5pt">
+                <v:stroke endarrow="block" joinstyle="miter"/>
+              </v:shape>
+            </w:pict>
+          </mc:Fallback>
+        </mc:AlternateContent>
+      </w:r>
+      <w:r>
+        <w:rPr>
+          <w:rFonts w:ascii="Times New Roman" w:hAnsi="Times New Roman" w:cs="Times New Roman"/>
+          <w:b/>
+          <w:bCs/>
+          <w:noProof/>
+          <w:color w:val="FF0000"/>
+          <w:sz w:val="22"/>
+          <w:szCs w:val="22"/>
+        </w:rPr>
+        <mc:AlternateContent>
+          <mc:Choice Requires="wps">
+            <w:drawing>
+              <wp:anchor distT="0" distB="0" distL="114300" distR="114300" simplePos="0" relativeHeight="251707392" behindDoc="0" locked="0" layoutInCell="1" allowOverlap="1" wp14:anchorId="3E1404CF" wp14:editId="7D298E20">
+                <wp:simplePos x="0" y="0"/>
+                <wp:positionH relativeFrom="column">
+                  <wp:posOffset>-616131</wp:posOffset>
+                </wp:positionH>
+                <wp:positionV relativeFrom="paragraph">
+                  <wp:posOffset>1021171</wp:posOffset>
+                </wp:positionV>
+                <wp:extent cx="765810" cy="348615"/>
+                <wp:effectExtent l="0" t="0" r="8890" b="6985"/>
+                <wp:wrapNone/>
+                <wp:docPr id="28" name="Oval 28"/>
+                <wp:cNvGraphicFramePr/>
+                <a:graphic xmlns:a="http://schemas.openxmlformats.org/drawingml/2006/main">
+                  <a:graphicData uri="http://schemas.microsoft.com/office/word/2010/wordprocessingShape">
+                    <wps:wsp>
+                      <wps:cNvSpPr/>
+                      <wps:spPr>
+                        <a:xfrm>
+                          <a:off x="0" y="0"/>
+                          <a:ext cx="765810" cy="348615"/>
+                        </a:xfrm>
+                        <a:prstGeom prst="ellipse">
+                          <a:avLst/>
+                        </a:prstGeom>
+                      </wps:spPr>
+                      <wps:style>
+                        <a:lnRef idx="2">
+                          <a:schemeClr val="accent1">
+                            <a:shade val="50000"/>
+                          </a:schemeClr>
+                        </a:lnRef>
+                        <a:fillRef idx="1">
+                          <a:schemeClr val="accent1"/>
+                        </a:fillRef>
+                        <a:effectRef idx="0">
+                          <a:schemeClr val="accent1"/>
+                        </a:effectRef>
+                        <a:fontRef idx="minor">
+                          <a:schemeClr val="lt1"/>
+                        </a:fontRef>
+                      </wps:style>
+                      <wps:txbx>
+                        <w:txbxContent>
+                          <w:p>
+                            <w:pPr>
+                              <w:jc w:val="center"/>
+                            </w:pPr>
+                            <w:r>
+                              <w:t>LM</w:t>
+                            </w:r>
+                          </w:p>
+                        </w:txbxContent>
+                      </wps:txbx>
+                      <wps:bodyPr rot="0" spcFirstLastPara="0" vertOverflow="overflow" horzOverflow="overflow" vert="horz" wrap="square" lIns="91440" tIns="45720" rIns="91440" bIns="45720" numCol="1" spcCol="0" rtlCol="0" fromWordArt="0" anchor="ctr" anchorCtr="0" forceAA="0" compatLnSpc="1">
+                        <a:prstTxWarp prst="textNoShape">
+                          <a:avLst/>
+                        </a:prstTxWarp>
+                        <a:noAutofit/>
+                      </wps:bodyPr>
+                    </wps:wsp>
+                  </a:graphicData>
+                </a:graphic>
+                <wp14:sizeRelH relativeFrom="margin">
+                  <wp14:pctWidth>0</wp14:pctWidth>
+                </wp14:sizeRelH>
+                <wp14:sizeRelV relativeFrom="margin">
+                  <wp14:pctHeight>0</wp14:pctHeight>
+                </wp14:sizeRelV>
+              </wp:anchor>
+            </w:drawing>
+          </mc:Choice>
+          <mc:Fallback>
+            <w:pict>
+              <v:oval w14:anchorId="3E1404CF" id="Oval 28" o:spid="_x0000_s1033" style="position:absolute;margin-left:-48.5pt;margin-top:80.4pt;width:60.3pt;height:27.45pt;z-index:251707392;visibility:visible;mso-wrap-style:square;mso-width-percent:0;mso-height-percent:0;mso-wrap-distance-left:9pt;mso-wrap-distance-top:0;mso-wrap-distance-right:9pt;mso-wrap-distance-bottom:0;mso-position-horizontal:absolute;mso-position-horizontal-relative:text;mso-position-vertical:absolute;mso-position-vertical-relative:text;mso-width-percent:0;mso-height-percent:0;mso-width-relative:margin;mso-height-relative:margin;v-text-anchor:middle" o:gfxdata="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" fillcolor="#5b9bd5 [3204]" strokecolor="#1f4d78 [1604]" strokeweight="1pt">
+                <v:stroke joinstyle="miter"/>
+                <v:textbox>
+                  <w:txbxContent>
+                    <w:p>
+                      <w:pPr>
+                        <w:jc w:val="center"/>
+                      </w:pPr>
+                      <w:r>
+                        <w:t>LM</w:t>
+                      </w:r>
+                    </w:p>
+                  </w:txbxContent>
+                </v:textbox>
+              </v:oval>
+            </w:pict>
+          </mc:Fallback>
+        </mc:AlternateContent>
+      </w:r>
+      <w:r>
+        <w:rPr>
+          <w:rFonts w:ascii="Times New Roman" w:hAnsi="Times New Roman" w:cs="Times New Roman"/>
+          <w:b/>
+          <w:bCs/>
+          <w:noProof/>
+          <w:color w:val="FF0000"/>
+          <w:sz w:val="22"/>
+          <w:szCs w:val="22"/>
+        </w:rPr>
+        <mc:AlternateContent>
+          <mc:Choice Requires="wps">
+            <w:drawing>
+              <wp:anchor distT="0" distB="0" distL="114300" distR="114300" simplePos="0" relativeHeight="251711488" behindDoc="0" locked="0" layoutInCell="1" allowOverlap="1" wp14:anchorId="2E1F5BD9" wp14:editId="3E3E4BCD">
+                <wp:simplePos x="0" y="0"/>
+                <wp:positionH relativeFrom="column">
+                  <wp:posOffset>324394</wp:posOffset>
+                </wp:positionH>
+                <wp:positionV relativeFrom="paragraph">
+                  <wp:posOffset>1021171</wp:posOffset>
+                </wp:positionV>
+                <wp:extent cx="966470" cy="348615"/>
+                <wp:effectExtent l="0" t="0" r="11430" b="6985"/>
+                <wp:wrapNone/>
+                <wp:docPr id="30" name="Oval 30"/>
+                <wp:cNvGraphicFramePr/>
+                <a:graphic xmlns:a="http://schemas.openxmlformats.org/drawingml/2006/main">
+                  <a:graphicData uri="http://schemas.microsoft.com/office/word/2010/wordprocessingShape">
+                    <wps:wsp>
+                      <wps:cNvSpPr/>
+                      <wps:spPr>
+                        <a:xfrm>
+                          <a:off x="0" y="0"/>
+                          <a:ext cx="966470" cy="348615"/>
+                        </a:xfrm>
+                        <a:prstGeom prst="ellipse">
+                          <a:avLst/>
+                        </a:prstGeom>
+                      </wps:spPr>
+                      <wps:style>
+                        <a:lnRef idx="2">
+                          <a:schemeClr val="accent1">
+                            <a:shade val="50000"/>
+                          </a:schemeClr>
+                        </a:lnRef>
+                        <a:fillRef idx="1">
+                          <a:schemeClr val="accent1"/>
+                        </a:fillRef>
+                        <a:effectRef idx="0">
+                          <a:schemeClr val="accent1"/>
+                        </a:effectRef>
+                        <a:fontRef idx="minor">
+                          <a:schemeClr val="lt1"/>
+                        </a:fontRef>
+                      </wps:style>
+                      <wps:txbx>
+                        <w:txbxContent>
+                          <w:p>
+                            <w:pPr>
+                              <w:jc w:val="center"/>
+                            </w:pPr>
+                            <w:r>
+                              <w:t>Red-H</w:t>
+                            </w:r>
+                          </w:p>
+                        </w:txbxContent>
+                      </wps:txbx>
+                      <wps:bodyPr rot="0" spcFirstLastPara="0" vertOverflow="overflow" horzOverflow="overflow" vert="horz" wrap="square" lIns="91440" tIns="45720" rIns="91440" bIns="45720" numCol="1" spcCol="0" rtlCol="0" fromWordArt="0" anchor="ctr" anchorCtr="0" forceAA="0" compatLnSpc="1">
+                        <a:prstTxWarp prst="textNoShape">
+                          <a:avLst/>
+                        </a:prstTxWarp>
+                        <a:noAutofit/>
+                      </wps:bodyPr>
+                    </wps:wsp>
+                  </a:graphicData>
+                </a:graphic>
+                <wp14:sizeRelH relativeFrom="margin">
+                  <wp14:pctWidth>0</wp14:pctWidth>
+                </wp14:sizeRelH>
+                <wp14:sizeRelV relativeFrom="margin">
+                  <wp14:pctHeight>0</wp14:pctHeight>
+                </wp14:sizeRelV>
+              </wp:anchor>
+            </w:drawing>
+          </mc:Choice>
+          <mc:Fallback>
+            <w:pict>
+              <v:oval w14:anchorId="2E1F5BD9" id="Oval 30" o:spid="_x0000_s1034" style="position:absolute;margin-left:25.55pt;margin-top:80.4pt;width:76.1pt;height:27.45pt;z-index:251711488;visibility:visible;mso-wrap-style:square;mso-width-percent:0;mso-height-percent:0;mso-wrap-distance-left:9pt;mso-wrap-distance-top:0;mso-wrap-distance-right:9pt;mso-wrap-distance-bottom:0;mso-position-horizontal:absolute;mso-position-horizontal-relative:text;mso-position-vertical:absolute;mso-position-vertical-relative:text;mso-width-percent:0;mso-height-percent:0;mso-width-relative:margin;mso-height-relative:margin;v-text-anchor:middle" o:gfxdata="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" fillcolor="#5b9bd5 [3204]" strokecolor="#1f4d78 [1604]" strokeweight="1pt">
+                <v:stroke joinstyle="miter"/>
+                <v:textbox>
+                  <w:txbxContent>
+                    <w:p>
+                      <w:pPr>
+                        <w:jc w:val="center"/>
+                      </w:pPr>
+                      <w:r>
+                        <w:t>Red-H</w:t>
+                      </w:r>
+                    </w:p>
+                  </w:txbxContent>
+                </v:textbox>
+              </v:oval>
+            </w:pict>
+          </mc:Fallback>
+        </mc:AlternateContent>
+      </w:r>
+      <w:r>
+        <w:rPr>
+          <w:rFonts w:ascii="Times New Roman" w:hAnsi="Times New Roman" w:cs="Times New Roman"/>
+          <w:b/>
+          <w:bCs/>
+          <w:noProof/>
+          <w:color w:val="FF0000"/>
+          <w:sz w:val="22"/>
+          <w:szCs w:val="22"/>
+        </w:rPr>
+        <mc:AlternateContent>
+          <mc:Choice Requires="wps">
+            <w:drawing>
+              <wp:anchor distT="0" distB="0" distL="114300" distR="114300" simplePos="0" relativeHeight="251695104" behindDoc="0" locked="0" layoutInCell="1" allowOverlap="1" wp14:anchorId="4264EC5F" wp14:editId="7496F27E">
+                <wp:simplePos x="0" y="0"/>
+                <wp:positionH relativeFrom="column">
+                  <wp:posOffset>436880</wp:posOffset>
+                </wp:positionH>
+                <wp:positionV relativeFrom="paragraph">
+                  <wp:posOffset>54519</wp:posOffset>
+                </wp:positionV>
+                <wp:extent cx="279400" cy="287655"/>
+                <wp:effectExtent l="25400" t="0" r="12700" b="42545"/>
+                <wp:wrapNone/>
+                <wp:docPr id="14" name="Straight Arrow Connector 14"/>
+                <wp:cNvGraphicFramePr/>
+                <a:graphic xmlns:a="http://schemas.openxmlformats.org/drawingml/2006/main">
+                  <a:graphicData uri="http://schemas.microsoft.com/office/word/2010/wordprocessingShape">
+                    <wps:wsp>
+                      <wps:cNvCnPr/>
+                      <wps:spPr>
+                        <a:xfrm flipH="1">
+                          <a:off x="0" y="0"/>
+                          <a:ext cx="279400" cy="287655"/>
+                        </a:xfrm>
+                        <a:prstGeom prst="straightConnector1">
+                          <a:avLst/>
+                        </a:prstGeom>
+                        <a:ln>
+                          <a:tailEnd type="triangle"/>
+                        </a:ln>
+                      </wps:spPr>
+                      <wps:style>
+                        <a:lnRef idx="1">
+                          <a:schemeClr val="accent1"/>
+                        </a:lnRef>
+                        <a:fillRef idx="0">
+                          <a:schemeClr val="accent1"/>
+                        </a:fillRef>
+                        <a:effectRef idx="0">
+                          <a:schemeClr val="accent1"/>
+                        </a:effectRef>
+                        <a:fontRef idx="minor">
+                          <a:schemeClr val="tx1"/>
+                        </a:fontRef>
+                      </wps:style>
+                      <wps:bodyPr/>
+                    </wps:wsp>
+                  </a:graphicData>
+                </a:graphic>
+                <wp14:sizeRelH relativeFrom="margin">
+                  <wp14:pctWidth>0</wp14:pctWidth>
+                </wp14:sizeRelH>
+                <wp14:sizeRelV relativeFrom="margin">
+                  <wp14:pctHeight>0</wp14:pctHeight>
+                </wp14:sizeRelV>
+              </wp:anchor>
+            </w:drawing>
+          </mc:Choice>
+          <mc:Fallback>
+            <w:pict>
+              <v:shape w14:anchorId="2AE52794" id="Straight Arrow Connector 14" o:spid="_x0000_s1026" type="#_x0000_t32" style="position:absolute;margin-left:34.4pt;margin-top:4.3pt;width:22pt;height:22.65pt;flip:x;z-index:251695104;visibility:visible;mso-wrap-style:square;mso-width-percent:0;mso-height-percent:0;mso-wrap-distance-left:9pt;mso-wrap-distance-top:0;mso-wrap-distance-right:9pt;mso-wrap-distance-bottom:0;mso-position-horizontal:absolute;mso-position-horizontal-relative:text;mso-position-vertical:absolute;mso-position-vertical-relative:text;mso-width-percent:0;mso-height-percent:0;mso-width-relative:margin;mso-height-relative:margin" o:gfxdata="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" strokecolor="#5b9bd5 [3204]" strokeweight=".5pt">
+                <v:stroke endarrow="block" joinstyle="miter"/>
+              </v:shape>
+            </w:pict>
+          </mc:Fallback>
+        </mc:AlternateContent>
+      </w:r>
+      <w:r>
+        <w:rPr>
+          <w:rFonts w:ascii="Times New Roman" w:hAnsi="Times New Roman" w:cs="Times New Roman"/>
+          <w:b/>
+          <w:bCs/>
+          <w:noProof/>
+          <w:color w:val="FF0000"/>
+          <w:sz w:val="22"/>
+          <w:szCs w:val="22"/>
+        </w:rPr>
+        <mc:AlternateContent>
+          <mc:Choice Requires="wps">
+            <w:drawing>
+              <wp:anchor distT="0" distB="0" distL="114300" distR="114300" simplePos="0" relativeHeight="251701248" behindDoc="0" locked="0" layoutInCell="1" allowOverlap="1" wp14:anchorId="6FCD253C" wp14:editId="27B061A7">
+                <wp:simplePos x="0" y="0"/>
+                <wp:positionH relativeFrom="column">
+                  <wp:posOffset>1613263</wp:posOffset>
+                </wp:positionH>
+                <wp:positionV relativeFrom="paragraph">
+                  <wp:posOffset>98062</wp:posOffset>
+                </wp:positionV>
+                <wp:extent cx="513715" cy="382905"/>
+                <wp:effectExtent l="0" t="0" r="6985" b="10795"/>
+                <wp:wrapNone/>
+                <wp:docPr id="22" name="Oval 22"/>
+                <wp:cNvGraphicFramePr/>
+                <a:graphic xmlns:a="http://schemas.openxmlformats.org/drawingml/2006/main">
+                  <a:graphicData uri="http://schemas.microsoft.com/office/word/2010/wordprocessingShape">
+                    <wps:wsp>
+                      <wps:cNvSpPr/>
+                      <wps:spPr>
+                        <a:xfrm>
+                          <a:off x="0" y="0"/>
+                          <a:ext cx="513715" cy="382905"/>
+                        </a:xfrm>
+                        <a:prstGeom prst="ellipse">
+                          <a:avLst/>
+                        </a:prstGeom>
+                      </wps:spPr>
+                      <wps:style>
+                        <a:lnRef idx="2">
+                          <a:schemeClr val="accent1">
+                            <a:shade val="50000"/>
+                          </a:schemeClr>
+                        </a:lnRef>
+                        <a:fillRef idx="1">
+                          <a:schemeClr val="accent1"/>
+                        </a:fillRef>
+                        <a:effectRef idx="0">
+                          <a:schemeClr val="accent1"/>
+                        </a:effectRef>
+                        <a:fontRef idx="minor">
+                          <a:schemeClr val="lt1"/>
+                        </a:fontRef>
+                      </wps:style>
+                      <wps:txbx>
+                        <w:txbxContent>
+                          <w:p>
+                            <w:pPr>
+                              <w:jc w:val="center"/>
+                            </w:pPr>
+                            <w:r>
+                              <w:t>D</w:t>
+                            </w:r>
+                          </w:p>
+                        </w:txbxContent>
+                      </wps:txbx>
+                      <wps:bodyPr rot="0" spcFirstLastPara="0" vertOverflow="overflow" horzOverflow="overflow" vert="horz" wrap="square" lIns="91440" tIns="45720" rIns="91440" bIns="45720" numCol="1" spcCol="0" rtlCol="0" fromWordArt="0" anchor="ctr" anchorCtr="0" forceAA="0" compatLnSpc="1">
+                        <a:prstTxWarp prst="textNoShape">
+                          <a:avLst/>
+                        </a:prstTxWarp>
+                        <a:noAutofit/>
+                      </wps:bodyPr>
+                    </wps:wsp>
+                  </a:graphicData>
+                </a:graphic>
+              </wp:anchor>
+            </w:drawing>
+          </mc:Choice>
+          <mc:Fallback>
+            <w:pict>
+              <v:oval w14:anchorId="6FCD253C" id="Oval 22" o:spid="_x0000_s1035" style="position:absolute;margin-left:127.05pt;margin-top:7.7pt;width:40.45pt;height:30.15pt;z-index:251701248;visibility:visible;mso-wrap-style:square;mso-wrap-distance-left:9pt;mso-wrap-distance-top:0;mso-wrap-distance-right:9pt;mso-wrap-distance-bottom:0;mso-position-horizontal:absolute;mso-position-horizontal-relative:text;mso-position-vertical:absolute;mso-position-vertical-relative:text;v-text-anchor:middle" o:gfxdata="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" fillcolor="#5b9bd5 [3204]" strokecolor="#1f4d78 [1604]" strokeweight="1pt">
+                <v:stroke joinstyle="miter"/>
+                <v:textbox>
+                  <w:txbxContent>
+                    <w:p>
+                      <w:pPr>
+                        <w:jc w:val="center"/>
+                      </w:pPr>
+                      <w:r>
+                        <w:t>D</w:t>
+                      </w:r>
+                    </w:p>
+                  </w:txbxContent>
+                </v:textbox>
+              </v:oval>
+            </w:pict>
+          </mc:Fallback>
+        </mc:AlternateContent>
+      </w:r>
+    </w:p>
+    <w:p>
+      <w:pPr>
+        <w:pStyle w:val="Textbody"/>
+        <w:spacing w:after="0" w:line="270" w:lineRule="atLeast"/>
+        <w:ind w:right="150"/>
+        <w:rPr>
+          <w:rFonts w:ascii="Times New Roman" w:hAnsi="Times New Roman" w:cs="Times New Roman"/>
+          <w:b/>
+          <w:bCs/>
+          <w:color w:val="FF0000"/>
+          <w:sz w:val="22"/>
+          <w:szCs w:val="22"/>
+        </w:rPr>
+      </w:pPr>
+      <w:r>
+        <w:rPr>
+          <w:rFonts w:ascii="Times New Roman" w:hAnsi="Times New Roman" w:cs="Times New Roman"/>
+          <w:b/>
+          <w:bCs/>
+          <w:noProof/>
+          <w:color w:val="FF0000"/>
+          <w:sz w:val="22"/>
+          <w:szCs w:val="22"/>
+        </w:rPr>
+        <mc:AlternateContent>
+          <mc:Choice Requires="wps">
+            <w:drawing>
+              <wp:anchor distT="0" distB="0" distL="114300" distR="114300" simplePos="0" relativeHeight="251727872" behindDoc="0" locked="0" layoutInCell="1" allowOverlap="1" wp14:anchorId="349D9D3C" wp14:editId="0F466743">
+                <wp:simplePos x="0" y="0"/>
+                <wp:positionH relativeFrom="column">
+                  <wp:posOffset>3284039</wp:posOffset>
+                </wp:positionH>
+                <wp:positionV relativeFrom="paragraph">
+                  <wp:posOffset>83365</wp:posOffset>
+                </wp:positionV>
+                <wp:extent cx="340904" cy="496389"/>
+                <wp:effectExtent l="0" t="0" r="40640" b="37465"/>
+                <wp:wrapNone/>
+                <wp:docPr id="41" name="Straight Arrow Connector 41"/>
+                <wp:cNvGraphicFramePr/>
+                <a:graphic xmlns:a="http://schemas.openxmlformats.org/drawingml/2006/main">
+                  <a:graphicData uri="http://schemas.microsoft.com/office/word/2010/wordprocessingShape">
+                    <wps:wsp>
+                      <wps:cNvCnPr/>
+                      <wps:spPr>
+                        <a:xfrm>
+                          <a:off x="0" y="0"/>
+                          <a:ext cx="340904" cy="496389"/>
+                        </a:xfrm>
+                        <a:prstGeom prst="straightConnector1">
+                          <a:avLst/>
+                        </a:prstGeom>
+                        <a:ln>
+                          <a:tailEnd type="triangle"/>
+                        </a:ln>
+                      </wps:spPr>
+                      <wps:style>
+                        <a:lnRef idx="1">
+                          <a:schemeClr val="accent1"/>
+                        </a:lnRef>
+                        <a:fillRef idx="0">
+                          <a:schemeClr val="accent1"/>
+                        </a:fillRef>
+                        <a:effectRef idx="0">
+                          <a:schemeClr val="accent1"/>
+                        </a:effectRef>
+                        <a:fontRef idx="minor">
+                          <a:schemeClr val="tx1"/>
+                        </a:fontRef>
+                      </wps:style>
+                      <wps:bodyPr/>
+                    </wps:wsp>
+                  </a:graphicData>
+                </a:graphic>
+                <wp14:sizeRelH relativeFrom="margin">
+                  <wp14:pctWidth>0</wp14:pctWidth>
+                </wp14:sizeRelH>
+                <wp14:sizeRelV relativeFrom="margin">
+                  <wp14:pctHeight>0</wp14:pctHeight>
+                </wp14:sizeRelV>
+              </wp:anchor>
+            </w:drawing>
+          </mc:Choice>
+          <mc:Fallback>
+            <w:pict>
+              <v:shape w14:anchorId="697E6D1F" id="Straight Arrow Connector 41" o:spid="_x0000_s1026" type="#_x0000_t32" style="position:absolute;margin-left:258.6pt;margin-top:6.55pt;width:26.85pt;height:39.1pt;z-index:251727872;visibility:visible;mso-wrap-style:square;mso-width-percent:0;mso-height-percent:0;mso-wrap-distance-left:9pt;mso-wrap-distance-top:0;mso-wrap-distance-right:9pt;mso-wrap-distance-bottom:0;mso-position-horizontal:absolute;mso-position-horizontal-relative:text;mso-position-vertical:absolute;mso-position-vertical-relative:text;mso-width-percent:0;mso-height-percent:0;mso-width-relative:margin;mso-height-relative:margin" o:gfxdata="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" strokecolor="#5b9bd5 [3204]" strokeweight=".5pt">
+                <v:stroke endarrow="block" joinstyle="miter"/>
+              </v:shape>
+            </w:pict>
+          </mc:Fallback>
+        </mc:AlternateContent>
+      </w:r>
+      <w:r>
+        <w:rPr>
+          <w:rFonts w:ascii="Times New Roman" w:hAnsi="Times New Roman" w:cs="Times New Roman"/>
+          <w:b/>
+          <w:bCs/>
+          <w:noProof/>
+          <w:color w:val="FF0000"/>
+          <w:sz w:val="22"/>
+          <w:szCs w:val="22"/>
+        </w:rPr>
+        <mc:AlternateContent>
+          <mc:Choice Requires="wps">
+            <w:drawing>
+              <wp:anchor distT="0" distB="0" distL="114300" distR="114300" simplePos="0" relativeHeight="251717632" behindDoc="0" locked="0" layoutInCell="1" allowOverlap="1" wp14:anchorId="15B5AE35" wp14:editId="5F7C57E6">
+                <wp:simplePos x="0" y="0"/>
+                <wp:positionH relativeFrom="column">
+                  <wp:posOffset>1761309</wp:posOffset>
+                </wp:positionH>
+                <wp:positionV relativeFrom="paragraph">
+                  <wp:posOffset>161744</wp:posOffset>
+                </wp:positionV>
+                <wp:extent cx="714102" cy="627017"/>
+                <wp:effectExtent l="0" t="0" r="48260" b="33655"/>
+                <wp:wrapNone/>
+                <wp:docPr id="35" name="Straight Arrow Connector 35"/>
+                <wp:cNvGraphicFramePr/>
+                <a:graphic xmlns:a="http://schemas.openxmlformats.org/drawingml/2006/main">
+                  <a:graphicData uri="http://schemas.microsoft.com/office/word/2010/wordprocessingShape">
+                    <wps:wsp>
+                      <wps:cNvCnPr/>
+                      <wps:spPr>
+                        <a:xfrm>
+                          <a:off x="0" y="0"/>
+                          <a:ext cx="714102" cy="627017"/>
+                        </a:xfrm>
+                        <a:prstGeom prst="straightConnector1">
+                          <a:avLst/>
+                        </a:prstGeom>
+                        <a:ln>
+                          <a:tailEnd type="triangle"/>
+                        </a:ln>
+                      </wps:spPr>
+                      <wps:style>
+                        <a:lnRef idx="1">
+                          <a:schemeClr val="accent1"/>
+                        </a:lnRef>
+                        <a:fillRef idx="0">
+                          <a:schemeClr val="accent1"/>
+                        </a:fillRef>
+                        <a:effectRef idx="0">
+                          <a:schemeClr val="accent1"/>
+                        </a:effectRef>
+                        <a:fontRef idx="minor">
+                          <a:schemeClr val="tx1"/>
+                        </a:fontRef>
+                      </wps:style>
+                      <wps:bodyPr/>
+                    </wps:wsp>
+                  </a:graphicData>
+                </a:graphic>
+                <wp14:sizeRelH relativeFrom="margin">
+                  <wp14:pctWidth>0</wp14:pctWidth>
+                </wp14:sizeRelH>
+                <wp14:sizeRelV relativeFrom="margin">
+                  <wp14:pctHeight>0</wp14:pctHeight>
+                </wp14:sizeRelV>
+              </wp:anchor>
+            </w:drawing>
+          </mc:Choice>
+          <mc:Fallback>
+            <w:pict>
+              <v:shape w14:anchorId="546F1EE4" id="Straight Arrow Connector 35" o:spid="_x0000_s1026" type="#_x0000_t32" style="position:absolute;margin-left:138.7pt;margin-top:12.75pt;width:56.25pt;height:49.35pt;z-index:251717632;visibility:visible;mso-wrap-style:square;mso-width-percent:0;mso-height-percent:0;mso-wrap-distance-left:9pt;mso-wrap-distance-top:0;mso-wrap-distance-right:9pt;mso-wrap-distance-bottom:0;mso-position-horizontal:absolute;mso-position-horizontal-relative:text;mso-position-vertical:absolute;mso-position-vertical-relative:text;mso-width-percent:0;mso-height-percent:0;mso-width-relative:margin;mso-height-relative:margin" o:gfxdata="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" strokecolor="#5b9bd5 [3204]" strokeweight=".5pt">
+                <v:stroke endarrow="block" joinstyle="miter"/>
+              </v:shape>
+            </w:pict>
+          </mc:Fallback>
+        </mc:AlternateContent>
+      </w:r>
+    </w:p>
+    <w:p>
+      <w:pPr>
+        <w:pStyle w:val="Textbody"/>
+        <w:spacing w:after="0" w:line="270" w:lineRule="atLeast"/>
+        <w:ind w:right="150"/>
+        <w:rPr>
+          <w:rFonts w:ascii="Times New Roman" w:hAnsi="Times New Roman" w:cs="Times New Roman"/>
+          <w:b/>
+          <w:bCs/>
+          <w:color w:val="FF0000"/>
+          <w:sz w:val="22"/>
+          <w:szCs w:val="22"/>
+        </w:rPr>
+      </w:pPr>
+      <w:r>
+        <w:rPr>
+          <w:rFonts w:ascii="Times New Roman" w:hAnsi="Times New Roman" w:cs="Times New Roman"/>
+          <w:b/>
+          <w:bCs/>
+          <w:noProof/>
+          <w:color w:val="FF0000"/>
+          <w:sz w:val="22"/>
+          <w:szCs w:val="22"/>
+        </w:rPr>
+        <mc:AlternateContent>
+          <mc:Choice Requires="wps">
+            <w:drawing>
+              <wp:anchor distT="0" distB="0" distL="114300" distR="114300" simplePos="0" relativeHeight="251744256" behindDoc="0" locked="0" layoutInCell="1" allowOverlap="1" wp14:anchorId="5AB16A34" wp14:editId="0C54DA57">
+                <wp:simplePos x="0" y="0"/>
+                <wp:positionH relativeFrom="column">
+                  <wp:posOffset>4957354</wp:posOffset>
+                </wp:positionH>
+                <wp:positionV relativeFrom="paragraph">
+                  <wp:posOffset>42545</wp:posOffset>
+                </wp:positionV>
+                <wp:extent cx="513806" cy="635726"/>
+                <wp:effectExtent l="0" t="0" r="45085" b="37465"/>
+                <wp:wrapNone/>
+                <wp:docPr id="49" name="Straight Arrow Connector 49"/>
+                <wp:cNvGraphicFramePr/>
+                <a:graphic xmlns:a="http://schemas.openxmlformats.org/drawingml/2006/main">
+                  <a:graphicData uri="http://schemas.microsoft.com/office/word/2010/wordprocessingShape">
+                    <wps:wsp>
+                      <wps:cNvCnPr/>
+                      <wps:spPr>
+                        <a:xfrm>
+                          <a:off x="0" y="0"/>
+                          <a:ext cx="513806" cy="635726"/>
+                        </a:xfrm>
+                        <a:prstGeom prst="straightConnector1">
+                          <a:avLst/>
+                        </a:prstGeom>
+                        <a:ln>
+                          <a:tailEnd type="triangle"/>
+                        </a:ln>
+                      </wps:spPr>
+                      <wps:style>
+                        <a:lnRef idx="1">
+                          <a:schemeClr val="accent1"/>
+                        </a:lnRef>
+                        <a:fillRef idx="0">
+                          <a:schemeClr val="accent1"/>
+                        </a:fillRef>
+                        <a:effectRef idx="0">
+                          <a:schemeClr val="accent1"/>
+                        </a:effectRef>
+                        <a:fontRef idx="minor">
+                          <a:schemeClr val="tx1"/>
+                        </a:fontRef>
+                      </wps:style>
+                      <wps:bodyPr/>
+                    </wps:wsp>
+                  </a:graphicData>
+                </a:graphic>
+                <wp14:sizeRelH relativeFrom="margin">
+                  <wp14:pctWidth>0</wp14:pctWidth>
+                </wp14:sizeRelH>
+                <wp14:sizeRelV relativeFrom="margin">
+                  <wp14:pctHeight>0</wp14:pctHeight>
+                </wp14:sizeRelV>
+              </wp:anchor>
+            </w:drawing>
+          </mc:Choice>
+          <mc:Fallback>
+            <w:pict>
+              <v:shape w14:anchorId="45681E41" id="Straight Arrow Connector 49" o:spid="_x0000_s1026" type="#_x0000_t32" style="position:absolute;margin-left:390.35pt;margin-top:3.35pt;width:40.45pt;height:50.05pt;z-index:251744256;visibility:visible;mso-wrap-style:square;mso-width-percent:0;mso-height-percent:0;mso-wrap-distance-left:9pt;mso-wrap-distance-top:0;mso-wrap-distance-right:9pt;mso-wrap-distance-bottom:0;mso-position-horizontal:absolute;mso-position-horizontal-relative:text;mso-position-vertical:absolute;mso-position-vertical-relative:text;mso-width-percent:0;mso-height-percent:0;mso-width-relative:margin;mso-height-relative:margin" o:gfxdata="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" strokecolor="#5b9bd5 [3204]" strokeweight=".5pt">
+                <v:stroke endarrow="block" joinstyle="miter"/>
+              </v:shape>
+            </w:pict>
+          </mc:Fallback>
+        </mc:AlternateContent>
+      </w:r>
+      <w:r>
+        <w:rPr>
+          <w:rFonts w:ascii="Times New Roman" w:hAnsi="Times New Roman" w:cs="Times New Roman"/>
+          <w:b/>
+          <w:bCs/>
+          <w:noProof/>
+          <w:color w:val="FF0000"/>
+          <w:sz w:val="22"/>
+          <w:szCs w:val="22"/>
+        </w:rPr>
+        <mc:AlternateContent>
+          <mc:Choice Requires="wps">
+            <w:drawing>
+              <wp:anchor distT="0" distB="0" distL="114300" distR="114300" simplePos="0" relativeHeight="251742208" behindDoc="0" locked="0" layoutInCell="1" allowOverlap="1" wp14:anchorId="6B73ACD7" wp14:editId="4054213A">
+                <wp:simplePos x="0" y="0"/>
+                <wp:positionH relativeFrom="column">
+                  <wp:posOffset>4513216</wp:posOffset>
+                </wp:positionH>
+                <wp:positionV relativeFrom="paragraph">
+                  <wp:posOffset>42545</wp:posOffset>
+                </wp:positionV>
+                <wp:extent cx="287383" cy="635726"/>
+                <wp:effectExtent l="25400" t="0" r="17780" b="37465"/>
+                <wp:wrapNone/>
+                <wp:docPr id="48" name="Straight Arrow Connector 48"/>
+                <wp:cNvGraphicFramePr/>
+                <a:graphic xmlns:a="http://schemas.openxmlformats.org/drawingml/2006/main">
+                  <a:graphicData uri="http://schemas.microsoft.com/office/word/2010/wordprocessingShape">
+                    <wps:wsp>
+                      <wps:cNvCnPr/>
+                      <wps:spPr>
+                        <a:xfrm flipH="1">
+                          <a:off x="0" y="0"/>
+                          <a:ext cx="287383" cy="635726"/>
+                        </a:xfrm>
+                        <a:prstGeom prst="straightConnector1">
+                          <a:avLst/>
+                        </a:prstGeom>
+                        <a:ln>
+                          <a:tailEnd type="triangle"/>
+                        </a:ln>
+                      </wps:spPr>
+                      <wps:style>
+                        <a:lnRef idx="1">
+                          <a:schemeClr val="accent1"/>
+                        </a:lnRef>
+                        <a:fillRef idx="0">
+                          <a:schemeClr val="accent1"/>
+                        </a:fillRef>
+                        <a:effectRef idx="0">
+                          <a:schemeClr val="accent1"/>
+                        </a:effectRef>
+                        <a:fontRef idx="minor">
+                          <a:schemeClr val="tx1"/>
+                        </a:fontRef>
+                      </wps:style>
+                      <wps:bodyPr/>
+                    </wps:wsp>
+                  </a:graphicData>
+                </a:graphic>
+                <wp14:sizeRelH relativeFrom="margin">
+                  <wp14:pctWidth>0</wp14:pctWidth>
+                </wp14:sizeRelH>
+                <wp14:sizeRelV relativeFrom="margin">
+                  <wp14:pctHeight>0</wp14:pctHeight>
+                </wp14:sizeRelV>
+              </wp:anchor>
+            </w:drawing>
+          </mc:Choice>
+          <mc:Fallback>
+            <w:pict>
+              <v:shape w14:anchorId="6143922D" id="Straight Arrow Connector 48" o:spid="_x0000_s1026" type="#_x0000_t32" style="position:absolute;margin-left:355.35pt;margin-top:3.35pt;width:22.65pt;height:50.05pt;flip:x;z-index:251742208;visibility:visible;mso-wrap-style:square;mso-width-percent:0;mso-height-percent:0;mso-wrap-distance-left:9pt;mso-wrap-distance-top:0;mso-wrap-distance-right:9pt;mso-wrap-distance-bottom:0;mso-position-horizontal:absolute;mso-position-horizontal-relative:text;mso-position-vertical:absolute;mso-position-vertical-relative:text;mso-width-percent:0;mso-height-percent:0;mso-width-relative:margin;mso-height-relative:margin" o:gfxdata="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" strokecolor="#5b9bd5 [3204]" strokeweight=".5pt">
+                <v:stroke endarrow="block" joinstyle="miter"/>
+              </v:shape>
+            </w:pict>
+          </mc:Fallback>
+        </mc:AlternateContent>
+      </w:r>
+      <w:r>
+        <w:rPr>
+          <w:rFonts w:ascii="Times New Roman" w:hAnsi="Times New Roman" w:cs="Times New Roman"/>
+          <w:b/>
+          <w:bCs/>
+          <w:noProof/>
+          <w:color w:val="FF0000"/>
+          <w:sz w:val="22"/>
+          <w:szCs w:val="22"/>
+        </w:rPr>
+        <mc:AlternateContent>
+          <mc:Choice Requires="wps">
+            <w:drawing>
+              <wp:anchor distT="0" distB="0" distL="114300" distR="114300" simplePos="0" relativeHeight="251734016" behindDoc="0" locked="0" layoutInCell="1" allowOverlap="1" wp14:anchorId="33A5A2D0" wp14:editId="4E2C0634">
+                <wp:simplePos x="0" y="0"/>
+                <wp:positionH relativeFrom="column">
+                  <wp:posOffset>3196590</wp:posOffset>
+                </wp:positionH>
+                <wp:positionV relativeFrom="paragraph">
+                  <wp:posOffset>42273</wp:posOffset>
+                </wp:positionV>
+                <wp:extent cx="271418" cy="714103"/>
+                <wp:effectExtent l="0" t="0" r="33655" b="35560"/>
+                <wp:wrapNone/>
+                <wp:docPr id="44" name="Straight Arrow Connector 44"/>
+                <wp:cNvGraphicFramePr/>
+                <a:graphic xmlns:a="http://schemas.openxmlformats.org/drawingml/2006/main">
+                  <a:graphicData uri="http://schemas.microsoft.com/office/word/2010/wordprocessingShape">
+                    <wps:wsp>
+                      <wps:cNvCnPr/>
+                      <wps:spPr>
+                        <a:xfrm>
+                          <a:off x="0" y="0"/>
+                          <a:ext cx="271418" cy="714103"/>
+                        </a:xfrm>
+                        <a:prstGeom prst="straightConnector1">
+                          <a:avLst/>
+                        </a:prstGeom>
+                        <a:ln>
+                          <a:tailEnd type="triangle"/>
+                        </a:ln>
+                      </wps:spPr>
+                      <wps:style>
+                        <a:lnRef idx="1">
+                          <a:schemeClr val="accent1"/>
+                        </a:lnRef>
+                        <a:fillRef idx="0">
+                          <a:schemeClr val="accent1"/>
+                        </a:fillRef>
+                        <a:effectRef idx="0">
+                          <a:schemeClr val="accent1"/>
+                        </a:effectRef>
+                        <a:fontRef idx="minor">
+                          <a:schemeClr val="tx1"/>
+                        </a:fontRef>
+                      </wps:style>
+                      <wps:bodyPr/>
+                    </wps:wsp>
+                  </a:graphicData>
+                </a:graphic>
+                <wp14:sizeRelH relativeFrom="margin">
+                  <wp14:pctWidth>0</wp14:pctWidth>
+                </wp14:sizeRelH>
+                <wp14:sizeRelV relativeFrom="margin">
+                  <wp14:pctHeight>0</wp14:pctHeight>
+                </wp14:sizeRelV>
+              </wp:anchor>
+            </w:drawing>
+          </mc:Choice>
+          <mc:Fallback>
+            <w:pict>
+              <v:shape w14:anchorId="14A25C6E" id="Straight Arrow Connector 44" o:spid="_x0000_s1026" type="#_x0000_t32" style="position:absolute;margin-left:251.7pt;margin-top:3.35pt;width:21.35pt;height:56.25pt;z-index:251734016;visibility:visible;mso-wrap-style:square;mso-width-percent:0;mso-height-percent:0;mso-wrap-distance-left:9pt;mso-wrap-distance-top:0;mso-wrap-distance-right:9pt;mso-wrap-distance-bottom:0;mso-position-horizontal:absolute;mso-position-horizontal-relative:text;mso-position-vertical:absolute;mso-position-vertical-relative:text;mso-width-percent:0;mso-height-percent:0;mso-width-relative:margin;mso-height-relative:margin" o:gfxdata="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" strokecolor="#5b9bd5 [3204]" strokeweight=".5pt">
+                <v:stroke endarrow="block" joinstyle="miter"/>
+              </v:shape>
+            </w:pict>
+          </mc:Fallback>
+        </mc:AlternateContent>
+      </w:r>
+      <w:r>
+        <w:rPr>
+          <w:rFonts w:ascii="Times New Roman" w:hAnsi="Times New Roman" w:cs="Times New Roman"/>
+          <w:b/>
+          <w:bCs/>
+          <w:noProof/>
+          <w:color w:val="FF0000"/>
+          <w:sz w:val="22"/>
+          <w:szCs w:val="22"/>
+        </w:rPr>
+        <mc:AlternateContent>
+          <mc:Choice Requires="wps">
+            <w:drawing>
+              <wp:anchor distT="0" distB="0" distL="114300" distR="114300" simplePos="0" relativeHeight="251731968" behindDoc="0" locked="0" layoutInCell="1" allowOverlap="1" wp14:anchorId="28D55850" wp14:editId="600215A6">
+                <wp:simplePos x="0" y="0"/>
+                <wp:positionH relativeFrom="column">
+                  <wp:posOffset>2989217</wp:posOffset>
+                </wp:positionH>
+                <wp:positionV relativeFrom="paragraph">
+                  <wp:posOffset>16420</wp:posOffset>
+                </wp:positionV>
+                <wp:extent cx="60960" cy="391432"/>
+                <wp:effectExtent l="50800" t="0" r="27940" b="40640"/>
+                <wp:wrapNone/>
+                <wp:docPr id="43" name="Straight Arrow Connector 43"/>
+                <wp:cNvGraphicFramePr/>
+                <a:graphic xmlns:a="http://schemas.openxmlformats.org/drawingml/2006/main">
+                  <a:graphicData uri="http://schemas.microsoft.com/office/word/2010/wordprocessingShape">
+                    <wps:wsp>
+                      <wps:cNvCnPr/>
+                      <wps:spPr>
+                        <a:xfrm flipH="1">
+                          <a:off x="0" y="0"/>
+                          <a:ext cx="60960" cy="391432"/>
+                        </a:xfrm>
+                        <a:prstGeom prst="straightConnector1">
+                          <a:avLst/>
+                        </a:prstGeom>
+                        <a:ln>
+                          <a:tailEnd type="triangle"/>
+                        </a:ln>
+                      </wps:spPr>
+                      <wps:style>
+                        <a:lnRef idx="1">
+                          <a:schemeClr val="accent1"/>
+                        </a:lnRef>
+                        <a:fillRef idx="0">
+                          <a:schemeClr val="accent1"/>
+                        </a:fillRef>
+                        <a:effectRef idx="0">
+                          <a:schemeClr val="accent1"/>
+                        </a:effectRef>
+                        <a:fontRef idx="minor">
+                          <a:schemeClr val="tx1"/>
+                        </a:fontRef>
+                      </wps:style>
+                      <wps:bodyPr/>
+                    </wps:wsp>
+                  </a:graphicData>
+                </a:graphic>
+                <wp14:sizeRelH relativeFrom="margin">
+                  <wp14:pctWidth>0</wp14:pctWidth>
+                </wp14:sizeRelH>
+                <wp14:sizeRelV relativeFrom="margin">
+                  <wp14:pctHeight>0</wp14:pctHeight>
+                </wp14:sizeRelV>
+              </wp:anchor>
+            </w:drawing>
+          </mc:Choice>
+          <mc:Fallback>
+            <w:pict>
+              <v:shape w14:anchorId="3FA409F1" id="Straight Arrow Connector 43" o:spid="_x0000_s1026" type="#_x0000_t32" style="position:absolute;margin-left:235.35pt;margin-top:1.3pt;width:4.8pt;height:30.8pt;flip:x;z-index:251731968;visibility:visible;mso-wrap-style:square;mso-width-percent:0;mso-height-percent:0;mso-wrap-distance-left:9pt;mso-wrap-distance-top:0;mso-wrap-distance-right:9pt;mso-wrap-distance-bottom:0;mso-position-horizontal:absolute;mso-position-horizontal-relative:text;mso-position-vertical:absolute;mso-position-vertical-relative:text;mso-width-percent:0;mso-height-percent:0;mso-width-relative:margin;mso-height-relative:margin" o:gfxdata="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" strokecolor="#5b9bd5 [3204]" strokeweight=".5pt">
+                <v:stroke endarrow="block" joinstyle="miter"/>
+              </v:shape>
+            </w:pict>
+          </mc:Fallback>
+        </mc:AlternateContent>
+      </w:r>
+      <w:r>
+        <w:rPr>
+          <w:rFonts w:ascii="Times New Roman" w:hAnsi="Times New Roman" w:cs="Times New Roman"/>
+          <w:b/>
+          <w:bCs/>
+          <w:noProof/>
+          <w:color w:val="FF0000"/>
+          <w:sz w:val="22"/>
+          <w:szCs w:val="22"/>
+        </w:rPr>
+        <mc:AlternateContent>
+          <mc:Choice Requires="wps">
+            <w:drawing>
+              <wp:anchor distT="0" distB="0" distL="114300" distR="114300" simplePos="0" relativeHeight="251723776" behindDoc="0" locked="0" layoutInCell="1" allowOverlap="1" wp14:anchorId="616BF5FF" wp14:editId="211C79E8">
+                <wp:simplePos x="0" y="0"/>
+                <wp:positionH relativeFrom="column">
+                  <wp:posOffset>1607820</wp:posOffset>
+                </wp:positionH>
+                <wp:positionV relativeFrom="paragraph">
+                  <wp:posOffset>138339</wp:posOffset>
+                </wp:positionV>
+                <wp:extent cx="214449" cy="539659"/>
+                <wp:effectExtent l="38100" t="0" r="14605" b="32385"/>
+                <wp:wrapNone/>
+                <wp:docPr id="39" name="Straight Arrow Connector 39"/>
+                <wp:cNvGraphicFramePr/>
+                <a:graphic xmlns:a="http://schemas.openxmlformats.org/drawingml/2006/main">
+                  <a:graphicData uri="http://schemas.microsoft.com/office/word/2010/wordprocessingShape">
+                    <wps:wsp>
+                      <wps:cNvCnPr/>
+                      <wps:spPr>
+                        <a:xfrm flipH="1">
+                          <a:off x="0" y="0"/>
+                          <a:ext cx="214449" cy="539659"/>
+                        </a:xfrm>
+                        <a:prstGeom prst="straightConnector1">
+                          <a:avLst/>
+                        </a:prstGeom>
+                        <a:ln>
+                          <a:tailEnd type="triangle"/>
+                        </a:ln>
+                      </wps:spPr>
+                      <wps:style>
+                        <a:lnRef idx="1">
+                          <a:schemeClr val="accent1"/>
+                        </a:lnRef>
+                        <a:fillRef idx="0">
+                          <a:schemeClr val="accent1"/>
+                        </a:fillRef>
+                        <a:effectRef idx="0">
+                          <a:schemeClr val="accent1"/>
+                        </a:effectRef>
+                        <a:fontRef idx="minor">
+                          <a:schemeClr val="tx1"/>
+                        </a:fontRef>
+                      </wps:style>
+                      <wps:bodyPr/>
+                    </wps:wsp>
+                  </a:graphicData>
+                </a:graphic>
+                <wp14:sizeRelH relativeFrom="margin">
+                  <wp14:pctWidth>0</wp14:pctWidth>
+                </wp14:sizeRelH>
+                <wp14:sizeRelV relativeFrom="margin">
+                  <wp14:pctHeight>0</wp14:pctHeight>
+                </wp14:sizeRelV>
+              </wp:anchor>
+            </w:drawing>
+          </mc:Choice>
+          <mc:Fallback>
+            <w:pict>
+              <v:shape w14:anchorId="3A4E182A" id="Straight Arrow Connector 39" o:spid="_x0000_s1026" type="#_x0000_t32" style="position:absolute;margin-left:126.6pt;margin-top:10.9pt;width:16.9pt;height:42.5pt;flip:x;z-index:251723776;visibility:visible;mso-wrap-style:square;mso-width-percent:0;mso-height-percent:0;mso-wrap-distance-left:9pt;mso-wrap-distance-top:0;mso-wrap-distance-right:9pt;mso-wrap-distance-bottom:0;mso-position-horizontal:absolute;mso-position-horizontal-relative:text;mso-position-vertical:absolute;mso-position-vertical-relative:text;mso-width-percent:0;mso-height-percent:0;mso-width-relative:margin;mso-height-relative:margin" o:gfxdata="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" strokecolor="#5b9bd5 [3204]" strokeweight=".5pt">
+                <v:stroke endarrow="block" joinstyle="miter"/>
+              </v:shape>
+            </w:pict>
+          </mc:Fallback>
+        </mc:AlternateContent>
+      </w:r>
+    </w:p>
+    <w:p>
+      <w:pPr>
+        <w:pStyle w:val="Textbody"/>
+        <w:spacing w:after="0" w:line="270" w:lineRule="atLeast"/>
+        <w:ind w:right="150"/>
+        <w:rPr>
+          <w:rFonts w:ascii="Times New Roman" w:hAnsi="Times New Roman" w:cs="Times New Roman"/>
+          <w:b/>
+          <w:bCs/>
+          <w:color w:val="FF0000"/>
+          <w:sz w:val="22"/>
+          <w:szCs w:val="22"/>
+        </w:rPr>
+      </w:pPr>
+      <w:r>
+        <w:rPr>
+          <w:rFonts w:ascii="Times New Roman" w:hAnsi="Times New Roman" w:cs="Times New Roman"/>
+          <w:b/>
+          <w:bCs/>
+          <w:noProof/>
+          <w:color w:val="FF0000"/>
+          <w:sz w:val="22"/>
+          <w:szCs w:val="22"/>
+        </w:rPr>
+        <mc:AlternateContent>
+          <mc:Choice Requires="wps">
+            <w:drawing>
+              <wp:anchor distT="0" distB="0" distL="114300" distR="114300" simplePos="0" relativeHeight="251709440" behindDoc="0" locked="0" layoutInCell="1" allowOverlap="1" wp14:anchorId="7B5106B1" wp14:editId="7217F726">
+                <wp:simplePos x="0" y="0"/>
+                <wp:positionH relativeFrom="column">
+                  <wp:posOffset>3363504</wp:posOffset>
+                </wp:positionH>
+                <wp:positionV relativeFrom="paragraph">
+                  <wp:posOffset>97065</wp:posOffset>
+                </wp:positionV>
+                <wp:extent cx="801189" cy="348615"/>
+                <wp:effectExtent l="0" t="0" r="12065" b="6985"/>
+                <wp:wrapNone/>
+                <wp:docPr id="29" name="Oval 29"/>
+                <wp:cNvGraphicFramePr/>
+                <a:graphic xmlns:a="http://schemas.openxmlformats.org/drawingml/2006/main">
+                  <a:graphicData uri="http://schemas.microsoft.com/office/word/2010/wordprocessingShape">
+                    <wps:wsp>
+                      <wps:cNvSpPr/>
+                      <wps:spPr>
+                        <a:xfrm>
+                          <a:off x="0" y="0"/>
+                          <a:ext cx="801189" cy="348615"/>
+                        </a:xfrm>
+                        <a:prstGeom prst="ellipse">
+                          <a:avLst/>
+                        </a:prstGeom>
+                      </wps:spPr>
+                      <wps:style>
+                        <a:lnRef idx="2">
+                          <a:schemeClr val="accent1">
+                            <a:shade val="50000"/>
+                          </a:schemeClr>
+                        </a:lnRef>
+                        <a:fillRef idx="1">
+                          <a:schemeClr val="accent1"/>
+                        </a:fillRef>
+                        <a:effectRef idx="0">
+                          <a:schemeClr val="accent1"/>
+                        </a:effectRef>
+                        <a:fontRef idx="minor">
+                          <a:schemeClr val="lt1"/>
+                        </a:fontRef>
+                      </wps:style>
+                      <wps:txbx>
+                        <w:txbxContent>
+                          <w:p>
+                            <w:pPr>
+                              <w:jc w:val="center"/>
+                            </w:pPr>
+                            <w:r>
+                              <w:t>IK</w:t>
+                            </w:r>
+                          </w:p>
+                        </w:txbxContent>
+                      </wps:txbx>
+                      <wps:bodyPr rot="0" spcFirstLastPara="0" vertOverflow="overflow" horzOverflow="overflow" vert="horz" wrap="square" lIns="91440" tIns="45720" rIns="91440" bIns="45720" numCol="1" spcCol="0" rtlCol="0" fromWordArt="0" anchor="ctr" anchorCtr="0" forceAA="0" compatLnSpc="1">
+                        <a:prstTxWarp prst="textNoShape">
+                          <a:avLst/>
+                        </a:prstTxWarp>
+                        <a:noAutofit/>
+                      </wps:bodyPr>
+                    </wps:wsp>
+                  </a:graphicData>
+                </a:graphic>
+                <wp14:sizeRelH relativeFrom="margin">
+                  <wp14:pctWidth>0</wp14:pctWidth>
+                </wp14:sizeRelH>
+                <wp14:sizeRelV relativeFrom="margin">
+                  <wp14:pctHeight>0</wp14:pctHeight>
+                </wp14:sizeRelV>
+              </wp:anchor>
+            </w:drawing>
+          </mc:Choice>
+          <mc:Fallback>
+            <w:pict>
+              <v:oval w14:anchorId="7B5106B1" id="Oval 29" o:spid="_x0000_s1036" style="position:absolute;margin-left:264.85pt;margin-top:7.65pt;width:63.1pt;height:27.45pt;z-index:251709440;visibility:visible;mso-wrap-style:square;mso-width-percent:0;mso-height-percent:0;mso-wrap-distance-left:9pt;mso-wrap-distance-top:0;mso-wrap-distance-right:9pt;mso-wrap-distance-bottom:0;mso-position-horizontal:absolute;mso-position-horizontal-relative:text;mso-position-vertical:absolute;mso-position-vertical-relative:text;mso-width-percent:0;mso-height-percent:0;mso-width-relative:margin;mso-height-relative:margin;v-text-anchor:middle" o:gfxdata="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" fillcolor="#5b9bd5 [3204]" strokecolor="#1f4d78 [1604]" strokeweight="1pt">
+                <v:stroke joinstyle="miter"/>
+                <v:textbox>
+                  <w:txbxContent>
+                    <w:p>
+                      <w:pPr>
+                        <w:jc w:val="center"/>
+                      </w:pPr>
+                      <w:r>
+                        <w:t>IK</w:t>
+                      </w:r>
+                    </w:p>
+                  </w:txbxContent>
+                </v:textbox>
+              </v:oval>
+            </w:pict>
+          </mc:Fallback>
+        </mc:AlternateContent>
+      </w:r>
+      <w:r>
+        <w:rPr>
+          <w:rFonts w:ascii="Times New Roman" w:hAnsi="Times New Roman" w:cs="Times New Roman"/>
+          <w:b/>
+          <w:bCs/>
+          <w:noProof/>
+          <w:color w:val="FF0000"/>
+          <w:sz w:val="22"/>
+          <w:szCs w:val="22"/>
+        </w:rPr>
+        <mc:AlternateContent>
+          <mc:Choice Requires="wps">
+            <w:drawing>
+              <wp:anchor distT="0" distB="0" distL="114300" distR="114300" simplePos="0" relativeHeight="251729920" behindDoc="0" locked="0" layoutInCell="1" allowOverlap="1" wp14:anchorId="41291AE7" wp14:editId="7C66D49B">
+                <wp:simplePos x="0" y="0"/>
+                <wp:positionH relativeFrom="column">
+                  <wp:posOffset>2675709</wp:posOffset>
+                </wp:positionH>
+                <wp:positionV relativeFrom="paragraph">
+                  <wp:posOffset>123644</wp:posOffset>
+                </wp:positionV>
+                <wp:extent cx="652961" cy="348615"/>
+                <wp:effectExtent l="0" t="0" r="7620" b="6985"/>
+                <wp:wrapNone/>
+                <wp:docPr id="42" name="Oval 42"/>
+                <wp:cNvGraphicFramePr/>
+                <a:graphic xmlns:a="http://schemas.openxmlformats.org/drawingml/2006/main">
+                  <a:graphicData uri="http://schemas.microsoft.com/office/word/2010/wordprocessingShape">
+                    <wps:wsp>
+                      <wps:cNvSpPr/>
+                      <wps:spPr>
+                        <a:xfrm>
+                          <a:off x="0" y="0"/>
+                          <a:ext cx="652961" cy="348615"/>
+                        </a:xfrm>
+                        <a:prstGeom prst="ellipse">
+                          <a:avLst/>
+                        </a:prstGeom>
+                      </wps:spPr>
+                      <wps:style>
+                        <a:lnRef idx="2">
+                          <a:schemeClr val="accent1">
+                            <a:shade val="50000"/>
+                          </a:schemeClr>
+                        </a:lnRef>
+                        <a:fillRef idx="1">
+                          <a:schemeClr val="accent1"/>
+                        </a:fillRef>
+                        <a:effectRef idx="0">
+                          <a:schemeClr val="accent1"/>
+                        </a:effectRef>
+                        <a:fontRef idx="minor">
+                          <a:schemeClr val="lt1"/>
+                        </a:fontRef>
+                      </wps:style>
+                      <wps:txbx>
+                        <w:txbxContent>
+                          <w:p>
+                            <w:pPr>
+                              <w:jc w:val="center"/>
+                            </w:pPr>
+                            <w:r>
+                              <w:t>NO</w:t>
+                            </w:r>
+                          </w:p>
+                        </w:txbxContent>
+                      </wps:txbx>
+                      <wps:bodyPr rot="0" spcFirstLastPara="0" vertOverflow="overflow" horzOverflow="overflow" vert="horz" wrap="square" lIns="91440" tIns="45720" rIns="91440" bIns="45720" numCol="1" spcCol="0" rtlCol="0" fromWordArt="0" anchor="ctr" anchorCtr="0" forceAA="0" compatLnSpc="1">
+                        <a:prstTxWarp prst="textNoShape">
+                          <a:avLst/>
+                        </a:prstTxWarp>
+                        <a:noAutofit/>
+                      </wps:bodyPr>
+                    </wps:wsp>
+                  </a:graphicData>
+                </a:graphic>
+                <wp14:sizeRelH relativeFrom="margin">
+                  <wp14:pctWidth>0</wp14:pctWidth>
+                </wp14:sizeRelH>
+                <wp14:sizeRelV relativeFrom="margin">
+                  <wp14:pctHeight>0</wp14:pctHeight>
+                </wp14:sizeRelV>
+              </wp:anchor>
+            </w:drawing>
+          </mc:Choice>
+          <mc:Fallback>
+            <w:pict>
+              <v:oval w14:anchorId="41291AE7" id="Oval 42" o:spid="_x0000_s1037" style="position:absolute;margin-left:210.7pt;margin-top:9.75pt;width:51.4pt;height:27.45pt;z-index:251729920;visibility:visible;mso-wrap-style:square;mso-width-percent:0;mso-height-percent:0;mso-wrap-distance-left:9pt;mso-wrap-distance-top:0;mso-wrap-distance-right:9pt;mso-wrap-distance-bottom:0;mso-position-horizontal:absolute;mso-position-horizontal-relative:text;mso-position-vertical:absolute;mso-position-vertical-relative:text;mso-width-percent:0;mso-height-percent:0;mso-width-relative:margin;mso-height-relative:margin;v-text-anchor:middle" o:gfxdata="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" fillcolor="#5b9bd5 [3204]" strokecolor="#1f4d78 [1604]" strokeweight="1pt">
+                <v:stroke joinstyle="miter"/>
+                <v:textbox>
+                  <w:txbxContent>
+                    <w:p>
+                      <w:pPr>
+                        <w:jc w:val="center"/>
+                      </w:pPr>
+                      <w:r>
+                        <w:t>NO</w:t>
+                      </w:r>
+                    </w:p>
+                  </w:txbxContent>
+                </v:textbox>
+              </v:oval>
+            </w:pict>
+          </mc:Fallback>
+        </mc:AlternateContent>
+      </w:r>
+      <w:r>
+        <w:rPr>
+          <w:rFonts w:ascii="Times New Roman" w:hAnsi="Times New Roman" w:cs="Times New Roman"/>
+          <w:b/>
+          <w:bCs/>
+          <w:noProof/>
+          <w:color w:val="FF0000"/>
+          <w:sz w:val="22"/>
+          <w:szCs w:val="22"/>
+        </w:rPr>
+        <mc:AlternateContent>
+          <mc:Choice Requires="wps">
+            <w:drawing>
+              <wp:anchor distT="0" distB="0" distL="114300" distR="114300" simplePos="0" relativeHeight="251713536" behindDoc="0" locked="0" layoutInCell="1" allowOverlap="1" wp14:anchorId="0302E0EB" wp14:editId="2824A69C">
+                <wp:simplePos x="0" y="0"/>
+                <wp:positionH relativeFrom="column">
+                  <wp:posOffset>-120469</wp:posOffset>
+                </wp:positionH>
+                <wp:positionV relativeFrom="paragraph">
+                  <wp:posOffset>71392</wp:posOffset>
+                </wp:positionV>
+                <wp:extent cx="360408" cy="434884"/>
+                <wp:effectExtent l="25400" t="0" r="20955" b="35560"/>
+                <wp:wrapNone/>
+                <wp:docPr id="32" name="Straight Arrow Connector 32"/>
+                <wp:cNvGraphicFramePr/>
+                <a:graphic xmlns:a="http://schemas.openxmlformats.org/drawingml/2006/main">
+                  <a:graphicData uri="http://schemas.microsoft.com/office/word/2010/wordprocessingShape">
+                    <wps:wsp>
+                      <wps:cNvCnPr/>
+                      <wps:spPr>
+                        <a:xfrm flipH="1">
+                          <a:off x="0" y="0"/>
+                          <a:ext cx="360408" cy="434884"/>
+                        </a:xfrm>
+                        <a:prstGeom prst="straightConnector1">
+                          <a:avLst/>
+                        </a:prstGeom>
+                        <a:ln>
+                          <a:tailEnd type="triangle"/>
+                        </a:ln>
+                      </wps:spPr>
+                      <wps:style>
+                        <a:lnRef idx="1">
+                          <a:schemeClr val="accent1"/>
+                        </a:lnRef>
+                        <a:fillRef idx="0">
+                          <a:schemeClr val="accent1"/>
+                        </a:fillRef>
+                        <a:effectRef idx="0">
+                          <a:schemeClr val="accent1"/>
+                        </a:effectRef>
+                        <a:fontRef idx="minor">
+                          <a:schemeClr val="tx1"/>
+                        </a:fontRef>
+                      </wps:style>
+                      <wps:bodyPr/>
+                    </wps:wsp>
+                  </a:graphicData>
+                </a:graphic>
+                <wp14:sizeRelH relativeFrom="margin">
+                  <wp14:pctWidth>0</wp14:pctWidth>
+                </wp14:sizeRelH>
+                <wp14:sizeRelV relativeFrom="margin">
+                  <wp14:pctHeight>0</wp14:pctHeight>
+                </wp14:sizeRelV>
+              </wp:anchor>
+            </w:drawing>
+          </mc:Choice>
+          <mc:Fallback>
+            <w:pict>
+              <v:shape w14:anchorId="4A574CAD" id="Straight Arrow Connector 32" o:spid="_x0000_s1026" type="#_x0000_t32" style="position:absolute;margin-left:-9.5pt;margin-top:5.6pt;width:28.4pt;height:34.25pt;flip:x;z-index:251713536;visibility:visible;mso-wrap-style:square;mso-width-percent:0;mso-height-percent:0;mso-wrap-distance-left:9pt;mso-wrap-distance-top:0;mso-wrap-distance-right:9pt;mso-wrap-distance-bottom:0;mso-position-horizontal:absolute;mso-position-horizontal-relative:text;mso-position-vertical:absolute;mso-position-vertical-relative:text;mso-width-percent:0;mso-height-percent:0;mso-width-relative:margin;mso-height-relative:margin" o:gfxdata="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" strokecolor="#5b9bd5 [3204]" strokeweight=".5pt">
+                <v:stroke endarrow="block" joinstyle="miter"/>
+              </v:shape>
+            </w:pict>
+          </mc:Fallback>
+        </mc:AlternateContent>
+      </w:r>
+    </w:p>
+    <w:p>
+      <w:pPr>
+        <w:pStyle w:val="Textbody"/>
+        <w:spacing w:after="0" w:line="270" w:lineRule="atLeast"/>
+        <w:ind w:right="150"/>
+        <w:rPr>
+          <w:rFonts w:ascii="Times New Roman" w:hAnsi="Times New Roman" w:cs="Times New Roman"/>
+          <w:b/>
+          <w:bCs/>
+          <w:color w:val="FF0000"/>
+          <w:sz w:val="22"/>
+          <w:szCs w:val="22"/>
+        </w:rPr>
+      </w:pPr>
+    </w:p>
+    <w:p>
+      <w:pPr>
+        <w:pStyle w:val="Textbody"/>
+        <w:spacing w:after="0" w:line="270" w:lineRule="atLeast"/>
+        <w:ind w:right="150"/>
+        <w:rPr>
+          <w:rFonts w:ascii="Times New Roman" w:hAnsi="Times New Roman" w:cs="Times New Roman"/>
+          <w:b/>
+          <w:bCs/>
+          <w:color w:val="FF0000"/>
+          <w:sz w:val="22"/>
+          <w:szCs w:val="22"/>
+        </w:rPr>
+      </w:pPr>
+      <w:r>
+        <w:rPr>
+          <w:rFonts w:ascii="Times New Roman" w:hAnsi="Times New Roman" w:cs="Times New Roman"/>
+          <w:b/>
+          <w:bCs/>
+          <w:noProof/>
+          <w:color w:val="FF0000"/>
+          <w:sz w:val="22"/>
+          <w:szCs w:val="22"/>
+        </w:rPr>
+        <mc:AlternateContent>
+          <mc:Choice Requires="wps">
+            <w:drawing>
+              <wp:anchor distT="0" distB="0" distL="114300" distR="114300" simplePos="0" relativeHeight="251740160" behindDoc="0" locked="0" layoutInCell="1" allowOverlap="1" wp14:anchorId="1252EE13" wp14:editId="7BA44B0F">
+                <wp:simplePos x="0" y="0"/>
+                <wp:positionH relativeFrom="column">
+                  <wp:posOffset>5209903</wp:posOffset>
+                </wp:positionH>
+                <wp:positionV relativeFrom="paragraph">
+                  <wp:posOffset>68126</wp:posOffset>
+                </wp:positionV>
+                <wp:extent cx="748484" cy="348615"/>
+                <wp:effectExtent l="0" t="0" r="13970" b="6985"/>
+                <wp:wrapNone/>
+                <wp:docPr id="47" name="Oval 47"/>
+                <wp:cNvGraphicFramePr/>
+                <a:graphic xmlns:a="http://schemas.openxmlformats.org/drawingml/2006/main">
+                  <a:graphicData uri="http://schemas.microsoft.com/office/word/2010/wordprocessingShape">
+                    <wps:wsp>
+                      <wps:cNvSpPr/>
+                      <wps:spPr>
+                        <a:xfrm>
+                          <a:off x="0" y="0"/>
+                          <a:ext cx="748484" cy="348615"/>
+                        </a:xfrm>
+                        <a:prstGeom prst="ellipse">
+                          <a:avLst/>
+                        </a:prstGeom>
+                      </wps:spPr>
+                      <wps:style>
+                        <a:lnRef idx="2">
+                          <a:schemeClr val="accent1">
+                            <a:shade val="50000"/>
+                          </a:schemeClr>
+                        </a:lnRef>
+                        <a:fillRef idx="1">
+                          <a:schemeClr val="accent1"/>
+                        </a:fillRef>
+                        <a:effectRef idx="0">
+                          <a:schemeClr val="accent1"/>
+                        </a:effectRef>
+                        <a:fontRef idx="minor">
+                          <a:schemeClr val="lt1"/>
+                        </a:fontRef>
+                      </wps:style>
+                      <wps:txbx>
+                        <w:txbxContent>
+                          <w:p>
+                            <w:pPr>
+                              <w:jc w:val="center"/>
+                            </w:pPr>
+                            <w:r>
+                              <w:t>C</w:t>
+                            </w:r>
+                          </w:p>
+                        </w:txbxContent>
+                      </wps:txbx>
+                      <wps:bodyPr rot="0" spcFirstLastPara="0" vertOverflow="overflow" horzOverflow="overflow" vert="horz" wrap="square" lIns="91440" tIns="45720" rIns="91440" bIns="45720" numCol="1" spcCol="0" rtlCol="0" fromWordArt="0" anchor="ctr" anchorCtr="0" forceAA="0" compatLnSpc="1">
+                        <a:prstTxWarp prst="textNoShape">
+                          <a:avLst/>
+                        </a:prstTxWarp>
+                        <a:noAutofit/>
+                      </wps:bodyPr>
+                    </wps:wsp>
+                  </a:graphicData>
+                </a:graphic>
+                <wp14:sizeRelH relativeFrom="margin">
+                  <wp14:pctWidth>0</wp14:pctWidth>
+                </wp14:sizeRelH>
+                <wp14:sizeRelV relativeFrom="margin">
+                  <wp14:pctHeight>0</wp14:pctHeight>
+                </wp14:sizeRelV>
+              </wp:anchor>
+            </w:drawing>
+          </mc:Choice>
+          <mc:Fallback>
+            <w:pict>
+              <v:oval w14:anchorId="1252EE13" id="Oval 47" o:spid="_x0000_s1038" style="position:absolute;margin-left:410.25pt;margin-top:5.35pt;width:58.95pt;height:27.45pt;z-index:251740160;visibility:visible;mso-wrap-style:square;mso-width-percent:0;mso-height-percent:0;mso-wrap-distance-left:9pt;mso-wrap-distance-top:0;mso-wrap-distance-right:9pt;mso-wrap-distance-bottom:0;mso-position-horizontal:absolute;mso-position-horizontal-relative:text;mso-position-vertical:absolute;mso-position-vertical-relative:text;mso-width-percent:0;mso-height-percent:0;mso-width-relative:margin;mso-height-relative:margin;v-text-anchor:middle" o:gfxdata="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" fillcolor="#5b9bd5 [3204]" strokecolor="#1f4d78 [1604]" strokeweight="1pt">
+                <v:stroke joinstyle="miter"/>
+                <v:textbox>
+                  <w:txbxContent>
+                    <w:p>
+                      <w:pPr>
+                        <w:jc w:val="center"/>
+                      </w:pPr>
+                      <w:r>
+                        <w:t>C</w:t>
+                      </w:r>
+                    </w:p>
+                  </w:txbxContent>
+                </v:textbox>
+              </v:oval>
+            </w:pict>
+          </mc:Fallback>
+        </mc:AlternateContent>
+      </w:r>
+      <w:r>
+        <w:rPr>
+          <w:rFonts w:ascii="Times New Roman" w:hAnsi="Times New Roman" w:cs="Times New Roman"/>
+          <w:b/>
+          <w:bCs/>
+          <w:noProof/>
+          <w:color w:val="FF0000"/>
+          <w:sz w:val="22"/>
+          <w:szCs w:val="22"/>
+        </w:rPr>
+        <mc:AlternateContent>
+          <mc:Choice Requires="wps">
+            <w:drawing>
+              <wp:anchor distT="0" distB="0" distL="114300" distR="114300" simplePos="0" relativeHeight="251738112" behindDoc="0" locked="0" layoutInCell="1" allowOverlap="1" wp14:anchorId="20F4B391" wp14:editId="4BCA1950">
+                <wp:simplePos x="0" y="0"/>
+                <wp:positionH relativeFrom="column">
+                  <wp:posOffset>4310743</wp:posOffset>
+                </wp:positionH>
+                <wp:positionV relativeFrom="paragraph">
+                  <wp:posOffset>68762</wp:posOffset>
+                </wp:positionV>
+                <wp:extent cx="801189" cy="348615"/>
+                <wp:effectExtent l="0" t="0" r="12065" b="6985"/>
+                <wp:wrapNone/>
+                <wp:docPr id="46" name="Oval 46"/>
+                <wp:cNvGraphicFramePr/>
+                <a:graphic xmlns:a="http://schemas.openxmlformats.org/drawingml/2006/main">
+                  <a:graphicData uri="http://schemas.microsoft.com/office/word/2010/wordprocessingShape">
+                    <wps:wsp>
+                      <wps:cNvSpPr/>
+                      <wps:spPr>
+                        <a:xfrm>
+                          <a:off x="0" y="0"/>
+                          <a:ext cx="801189" cy="348615"/>
+                        </a:xfrm>
+                        <a:prstGeom prst="ellipse">
+                          <a:avLst/>
+                        </a:prstGeom>
+                      </wps:spPr>
+                      <wps:style>
+                        <a:lnRef idx="2">
+                          <a:schemeClr val="accent1">
+                            <a:shade val="50000"/>
+                          </a:schemeClr>
+                        </a:lnRef>
+                        <a:fillRef idx="1">
+                          <a:schemeClr val="accent1"/>
+                        </a:fillRef>
+                        <a:effectRef idx="0">
+                          <a:schemeClr val="accent1"/>
+                        </a:effectRef>
+                        <a:fontRef idx="minor">
+                          <a:schemeClr val="lt1"/>
+                        </a:fontRef>
+                      </wps:style>
+                      <wps:txbx>
+                        <w:txbxContent>
+                          <w:p>
+                            <w:pPr>
+                              <w:jc w:val="center"/>
+                            </w:pPr>
+                            <w:r>
+                              <w:t>FG</w:t>
+                            </w:r>
+                          </w:p>
+                        </w:txbxContent>
+                      </wps:txbx>
+                      <wps:bodyPr rot="0" spcFirstLastPara="0" vertOverflow="overflow" horzOverflow="overflow" vert="horz" wrap="square" lIns="91440" tIns="45720" rIns="91440" bIns="45720" numCol="1" spcCol="0" rtlCol="0" fromWordArt="0" anchor="ctr" anchorCtr="0" forceAA="0" compatLnSpc="1">
+                        <a:prstTxWarp prst="textNoShape">
+                          <a:avLst/>
+                        </a:prstTxWarp>
+                        <a:noAutofit/>
+                      </wps:bodyPr>
+                    </wps:wsp>
+                  </a:graphicData>
+                </a:graphic>
+                <wp14:sizeRelH relativeFrom="margin">
+                  <wp14:pctWidth>0</wp14:pctWidth>
+                </wp14:sizeRelH>
+                <wp14:sizeRelV relativeFrom="margin">
+                  <wp14:pctHeight>0</wp14:pctHeight>
+                </wp14:sizeRelV>
+              </wp:anchor>
+            </w:drawing>
+          </mc:Choice>
+          <mc:Fallback>
+            <w:pict>
+              <v:oval w14:anchorId="20F4B391" id="Oval 46" o:spid="_x0000_s1039" style="position:absolute;margin-left:339.45pt;margin-top:5.4pt;width:63.1pt;height:27.45pt;z-index:251738112;visibility:visible;mso-wrap-style:square;mso-width-percent:0;mso-height-percent:0;mso-wrap-distance-left:9pt;mso-wrap-distance-top:0;mso-wrap-distance-right:9pt;mso-wrap-distance-bottom:0;mso-position-horizontal:absolute;mso-position-horizontal-relative:text;mso-position-vertical:absolute;mso-position-vertical-relative:text;mso-width-percent:0;mso-height-percent:0;mso-width-relative:margin;mso-height-relative:margin;v-text-anchor:middle" o:gfxdata="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" fillcolor="#5b9bd5 [3204]" strokecolor="#1f4d78 [1604]" strokeweight="1pt">
+                <v:stroke joinstyle="miter"/>
+                <v:textbox>
+                  <w:txbxContent>
+                    <w:p>
+                      <w:pPr>
+                        <w:jc w:val="center"/>
+                      </w:pPr>
+                      <w:r>
+                        <w:t>FG</w:t>
+                      </w:r>
+                    </w:p>
+                  </w:txbxContent>
+                </v:textbox>
+              </v:oval>
+            </w:pict>
+          </mc:Fallback>
+        </mc:AlternateContent>
+      </w:r>
+      <w:r>
+        <w:rPr>
+          <w:rFonts w:ascii="Times New Roman" w:hAnsi="Times New Roman" w:cs="Times New Roman"/>
+          <w:b/>
+          <w:bCs/>
+          <w:noProof/>
+          <w:color w:val="FF0000"/>
+          <w:sz w:val="22"/>
+          <w:szCs w:val="22"/>
+        </w:rPr>
+        <mc:AlternateContent>
+          <mc:Choice Requires="wps">
+            <w:drawing>
+              <wp:anchor distT="0" distB="0" distL="114300" distR="114300" simplePos="0" relativeHeight="251721728" behindDoc="0" locked="0" layoutInCell="1" allowOverlap="1" wp14:anchorId="1FD63789" wp14:editId="6C6DDD2C">
+                <wp:simplePos x="0" y="0"/>
+                <wp:positionH relativeFrom="column">
+                  <wp:posOffset>2231571</wp:posOffset>
+                </wp:positionH>
+                <wp:positionV relativeFrom="paragraph">
+                  <wp:posOffset>102961</wp:posOffset>
+                </wp:positionV>
+                <wp:extent cx="705395" cy="382905"/>
+                <wp:effectExtent l="0" t="0" r="19050" b="10795"/>
+                <wp:wrapNone/>
+                <wp:docPr id="38" name="Oval 38"/>
+                <wp:cNvGraphicFramePr/>
+                <a:graphic xmlns:a="http://schemas.openxmlformats.org/drawingml/2006/main">
+                  <a:graphicData uri="http://schemas.microsoft.com/office/word/2010/wordprocessingShape">
+                    <wps:wsp>
+                      <wps:cNvSpPr/>
+                      <wps:spPr>
+                        <a:xfrm>
+                          <a:off x="0" y="0"/>
+                          <a:ext cx="705395" cy="382905"/>
+                        </a:xfrm>
+                        <a:prstGeom prst="ellipse">
+                          <a:avLst/>
+                        </a:prstGeom>
+                      </wps:spPr>
+                      <wps:style>
+                        <a:lnRef idx="2">
+                          <a:schemeClr val="accent1">
+                            <a:shade val="50000"/>
+                          </a:schemeClr>
+                        </a:lnRef>
+                        <a:fillRef idx="1">
+                          <a:schemeClr val="accent1"/>
+                        </a:fillRef>
+                        <a:effectRef idx="0">
+                          <a:schemeClr val="accent1"/>
+                        </a:effectRef>
+                        <a:fontRef idx="minor">
+                          <a:schemeClr val="lt1"/>
+                        </a:fontRef>
+                      </wps:style>
+                      <wps:txbx>
+                        <w:txbxContent>
+                          <w:p>
+                            <w:pPr>
+                              <w:jc w:val="center"/>
+                            </w:pPr>
+                            <w:r>
+                              <w:t>AB</w:t>
+                            </w:r>
+                          </w:p>
+                        </w:txbxContent>
+                      </wps:txbx>
+                      <wps:bodyPr rot="0" spcFirstLastPara="0" vertOverflow="overflow" horzOverflow="overflow" vert="horz" wrap="square" lIns="91440" tIns="45720" rIns="91440" bIns="45720" numCol="1" spcCol="0" rtlCol="0" fromWordArt="0" anchor="ctr" anchorCtr="0" forceAA="0" compatLnSpc="1">
+                        <a:prstTxWarp prst="textNoShape">
+                          <a:avLst/>
+                        </a:prstTxWarp>
+                        <a:noAutofit/>
+                      </wps:bodyPr>
+                    </wps:wsp>
+                  </a:graphicData>
+                </a:graphic>
+                <wp14:sizeRelH relativeFrom="margin">
+                  <wp14:pctWidth>0</wp14:pctWidth>
+                </wp14:sizeRelH>
+              </wp:anchor>
+            </w:drawing>
+          </mc:Choice>
+          <mc:Fallback>
+            <w:pict>
+              <v:oval w14:anchorId="1FD63789" id="Oval 38" o:spid="_x0000_s1040" style="position:absolute;margin-left:175.7pt;margin-top:8.1pt;width:55.55pt;height:30.15pt;z-index:251721728;visibility:visible;mso-wrap-style:square;mso-width-percent:0;mso-wrap-distance-left:9pt;mso-wrap-distance-top:0;mso-wrap-distance-right:9pt;mso-wrap-distance-bottom:0;mso-position-horizontal:absolute;mso-position-horizontal-relative:text;mso-position-vertical:absolute;mso-position-vertical-relative:text;mso-width-percent:0;mso-width-relative:margin;v-text-anchor:middle" o:gfxdata="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" fillcolor="#5b9bd5 [3204]" strokecolor="#1f4d78 [1604]" strokeweight="1pt">
+                <v:stroke joinstyle="miter"/>
+                <v:textbox>
+                  <w:txbxContent>
+                    <w:p>
+                      <w:pPr>
+                        <w:jc w:val="center"/>
+                      </w:pPr>
+                      <w:r>
+                        <w:t>AB</w:t>
+                      </w:r>
+                    </w:p>
+                  </w:txbxContent>
+                </v:textbox>
+              </v:oval>
+            </w:pict>
+          </mc:Fallback>
+        </mc:AlternateContent>
+      </w:r>
+    </w:p>
+    <w:p>
+      <w:pPr>
+        <w:pStyle w:val="Textbody"/>
+        <w:spacing w:after="0" w:line="270" w:lineRule="atLeast"/>
+        <w:ind w:right="150"/>
+        <w:rPr>
+          <w:rFonts w:ascii="Times New Roman" w:hAnsi="Times New Roman" w:cs="Times New Roman"/>
+          <w:b/>
+          <w:bCs/>
+          <w:color w:val="FF0000"/>
+          <w:sz w:val="22"/>
+          <w:szCs w:val="22"/>
+        </w:rPr>
+      </w:pPr>
+      <w:r>
+        <w:rPr>
+          <w:rFonts w:ascii="Times New Roman" w:hAnsi="Times New Roman" w:cs="Times New Roman"/>
+          <w:b/>
+          <w:bCs/>
+          <w:noProof/>
+          <w:color w:val="FF0000"/>
+          <w:sz w:val="22"/>
+          <w:szCs w:val="22"/>
+        </w:rPr>
+        <mc:AlternateContent>
+          <mc:Choice Requires="wps">
+            <w:drawing>
+              <wp:anchor distT="0" distB="0" distL="114300" distR="114300" simplePos="0" relativeHeight="251736064" behindDoc="0" locked="0" layoutInCell="1" allowOverlap="1" wp14:anchorId="46D71CBD" wp14:editId="4E806D3B">
+                <wp:simplePos x="0" y="0"/>
+                <wp:positionH relativeFrom="column">
+                  <wp:posOffset>3202487</wp:posOffset>
+                </wp:positionH>
+                <wp:positionV relativeFrom="paragraph">
+                  <wp:posOffset>75384</wp:posOffset>
+                </wp:positionV>
+                <wp:extent cx="801189" cy="348615"/>
+                <wp:effectExtent l="0" t="0" r="12065" b="6985"/>
+                <wp:wrapNone/>
+                <wp:docPr id="45" name="Oval 45"/>
+                <wp:cNvGraphicFramePr/>
+                <a:graphic xmlns:a="http://schemas.openxmlformats.org/drawingml/2006/main">
+                  <a:graphicData uri="http://schemas.microsoft.com/office/word/2010/wordprocessingShape">
+                    <wps:wsp>
+                      <wps:cNvSpPr/>
+                      <wps:spPr>
+                        <a:xfrm>
+                          <a:off x="0" y="0"/>
+                          <a:ext cx="801189" cy="348615"/>
+                        </a:xfrm>
+                        <a:prstGeom prst="ellipse">
+                          <a:avLst/>
+                        </a:prstGeom>
+                      </wps:spPr>
+                      <wps:style>
+                        <a:lnRef idx="2">
+                          <a:schemeClr val="accent1">
+                            <a:shade val="50000"/>
+                          </a:schemeClr>
+                        </a:lnRef>
+                        <a:fillRef idx="1">
+                          <a:schemeClr val="accent1"/>
+                        </a:fillRef>
+                        <a:effectRef idx="0">
+                          <a:schemeClr val="accent1"/>
+                        </a:effectRef>
+                        <a:fontRef idx="minor">
+                          <a:schemeClr val="lt1"/>
+                        </a:fontRef>
+                      </wps:style>
+                      <wps:txbx>
+                        <w:txbxContent>
+                          <w:p>
+                            <w:pPr>
+                              <w:jc w:val="center"/>
+                            </w:pPr>
+                            <w:r>
+                              <w:t>J</w:t>
+                            </w:r>
+                          </w:p>
+                        </w:txbxContent>
+                      </wps:txbx>
+                      <wps:bodyPr rot="0" spcFirstLastPara="0" vertOverflow="overflow" horzOverflow="overflow" vert="horz" wrap="square" lIns="91440" tIns="45720" rIns="91440" bIns="45720" numCol="1" spcCol="0" rtlCol="0" fromWordArt="0" anchor="ctr" anchorCtr="0" forceAA="0" compatLnSpc="1">
+                        <a:prstTxWarp prst="textNoShape">
+                          <a:avLst/>
+                        </a:prstTxWarp>
+                        <a:noAutofit/>
+                      </wps:bodyPr>
+                    </wps:wsp>
+                  </a:graphicData>
+                </a:graphic>
+                <wp14:sizeRelH relativeFrom="margin">
+                  <wp14:pctWidth>0</wp14:pctWidth>
+                </wp14:sizeRelH>
+                <wp14:sizeRelV relativeFrom="margin">
+                  <wp14:pctHeight>0</wp14:pctHeight>
+                </wp14:sizeRelV>
+              </wp:anchor>
+            </w:drawing>
+          </mc:Choice>
+          <mc:Fallback>
+            <w:pict>
+              <v:oval w14:anchorId="46D71CBD" id="Oval 45" o:spid="_x0000_s1041" style="position:absolute;margin-left:252.15pt;margin-top:5.95pt;width:63.1pt;height:27.45pt;z-index:251736064;visibility:visible;mso-wrap-style:square;mso-width-percent:0;mso-height-percent:0;mso-wrap-distance-left:9pt;mso-wrap-distance-top:0;mso-wrap-distance-right:9pt;mso-wrap-distance-bottom:0;mso-position-horizontal:absolute;mso-position-horizontal-relative:text;mso-position-vertical:absolute;mso-position-vertical-relative:text;mso-width-percent:0;mso-height-percent:0;mso-width-relative:margin;mso-height-relative:margin;v-text-anchor:middle" o:gfxdata="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" fillcolor="#5b9bd5 [3204]" strokecolor="#1f4d78 [1604]" strokeweight="1pt">
+                <v:stroke joinstyle="miter"/>
+                <v:textbox>
+                  <w:txbxContent>
+                    <w:p>
+                      <w:pPr>
+                        <w:jc w:val="center"/>
+                      </w:pPr>
+                      <w:r>
+                        <w:t>J</w:t>
+                      </w:r>
+                    </w:p>
+                  </w:txbxContent>
+                </v:textbox>
+              </v:oval>
+            </w:pict>
+          </mc:Fallback>
+        </mc:AlternateContent>
+      </w:r>
+    </w:p>
+    <w:p>
+      <w:pPr>
+        <w:pStyle w:val="Textbody"/>
+        <w:spacing w:after="0" w:line="270" w:lineRule="atLeast"/>
+        <w:ind w:right="150"/>
+        <w:rPr>
+          <w:rFonts w:ascii="Times New Roman" w:hAnsi="Times New Roman" w:cs="Times New Roman"/>
+          <w:b/>
+          <w:bCs/>
+          <w:color w:val="FF0000"/>
+          <w:sz w:val="22"/>
+          <w:szCs w:val="22"/>
+        </w:rPr>
+      </w:pPr>
+    </w:p>
+    <w:p>
+      <w:pPr>
+        <w:pStyle w:val="Textbody"/>
+        <w:spacing w:after="0" w:line="270" w:lineRule="atLeast"/>
+        <w:ind w:right="150"/>
+        <w:rPr>
+          <w:rFonts w:ascii="Times New Roman" w:hAnsi="Times New Roman" w:cs="Times New Roman"/>
+          <w:b/>
+          <w:bCs/>
+          <w:color w:val="FF0000"/>
+          <w:sz w:val="22"/>
+          <w:szCs w:val="22"/>
+        </w:rPr>
+      </w:pPr>
+    </w:p>
+    <w:p>
+      <w:pPr>
+        <w:pStyle w:val="Textbody"/>
+        <w:spacing w:after="0" w:line="270" w:lineRule="atLeast"/>
+        <w:ind w:right="150"/>
+        <w:rPr>
+          <w:rFonts w:ascii="Times New Roman" w:hAnsi="Times New Roman" w:cs="Times New Roman"/>
+          <w:b/>
+          <w:bCs/>
+          <w:color w:val="FF0000"/>
+          <w:sz w:val="22"/>
+          <w:szCs w:val="22"/>
+        </w:rPr>
+      </w:pPr>
     </w:p>
     <w:p>
       <w:pPr>
@@ -1528,7 +4665,6 @@
           <w:szCs w:val="22"/>
         </w:rPr>
       </w:pPr>
-      <w:proofErr w:type="gramStart"/>
       <w:r>
         <w:rPr>
           <w:rFonts w:ascii="Times New Roman" w:hAnsi="Times New Roman" w:cs="Times New Roman"/>
@@ -1538,9 +4674,8 @@
           <w:sz w:val="22"/>
           <w:szCs w:val="22"/>
         </w:rPr>
-        <w:t>Similar to</w:t>
-      </w:r>
-      <w:proofErr w:type="gramEnd"/>
+        <w:t xml:space="preserve">Similar to the above answer, we can </w:t>
+      </w:r>
       <w:r>
         <w:rPr>
           <w:rFonts w:ascii="Times New Roman" w:hAnsi="Times New Roman" w:cs="Times New Roman"/>
@@ -1550,7 +4685,7 @@
           <w:sz w:val="22"/>
           <w:szCs w:val="22"/>
         </w:rPr>
-        <w:t xml:space="preserve"> the above answer, we can </w:t>
+        <w:t xml:space="preserve">build small cells surrounding the query point, calculate their Hilbert </w:t>
       </w:r>
       <w:r>
         <w:rPr>
@@ -1561,7 +4696,8 @@
           <w:sz w:val="22"/>
           <w:szCs w:val="22"/>
         </w:rPr>
-        <w:t xml:space="preserve">build small cells surrounding the query point, calculate their Hilbert curve value, and then </w:t>
+        <w:lastRenderedPageBreak/>
+        <w:t xml:space="preserve">curve value, and then </w:t>
       </w:r>
       <w:r>
         <w:rPr>
@@ -1627,7 +4763,38 @@
           <w:sz w:val="22"/>
           <w:szCs w:val="22"/>
         </w:rPr>
-        <w:t>a total of 4 data pages.</w:t>
+        <w:t xml:space="preserve">a total of 4 data </w:t>
+      </w:r>
+      <w:commentRangeStart w:id="2"/>
+      <w:r>
+        <w:rPr>
+          <w:rFonts w:ascii="Times New Roman" w:hAnsi="Times New Roman" w:cs="Times New Roman"/>
+          <w:b/>
+          <w:bCs/>
+          <w:color w:val="FF0000"/>
+          <w:sz w:val="22"/>
+          <w:szCs w:val="22"/>
+        </w:rPr>
+        <w:t>pages</w:t>
+      </w:r>
+      <w:commentRangeEnd w:id="2"/>
+      <w:r>
+        <w:rPr>
+          <w:rStyle w:val="CommentReference"/>
+          <w:rFonts w:cs="Mangal"/>
+        </w:rPr>
+        <w:commentReference w:id="2"/>
+      </w:r>
+      <w:r>
+        <w:rPr>
+          <w:rFonts w:ascii="Times New Roman" w:hAnsi="Times New Roman" w:cs="Times New Roman"/>
+          <w:b/>
+          <w:bCs/>
+          <w:color w:val="FF0000"/>
+          <w:sz w:val="22"/>
+          <w:szCs w:val="22"/>
+        </w:rPr>
+        <w:t>.</w:t>
       </w:r>
     </w:p>
     <w:p>
@@ -1674,7 +4841,7 @@
           <w:szCs w:val="22"/>
         </w:rPr>
         <w:drawing>
-          <wp:inline distT="0" distB="0" distL="0" distR="0" wp14:anchorId="2FCC3397" wp14:editId="7CBD65E6">
+          <wp:inline distT="0" distB="0" distL="0" distR="0" wp14:anchorId="2FCC3397" wp14:editId="51FE891B">
             <wp:extent cx="3303376" cy="2057400"/>
             <wp:effectExtent l="0" t="0" r="0" b="0"/>
             <wp:docPr id="20" name="Picture 20"/>
@@ -1689,7 +4856,7 @@
                     <pic:cNvPicPr/>
                   </pic:nvPicPr>
                   <pic:blipFill>
-                    <a:blip r:embed="rId10" cstate="print">
+                    <a:blip r:embed="rId13" cstate="print">
                       <a:extLst>
                         <a:ext uri="{28A0092B-C50C-407E-A947-70E740481C1C}">
                           <a14:useLocalDpi xmlns:a14="http://schemas.microsoft.com/office/drawing/2010/main" val="0"/>
@@ -1729,6 +4896,133 @@
           <w:szCs w:val="22"/>
         </w:rPr>
       </w:pPr>
+      <w:r>
+        <w:rPr>
+          <w:rFonts w:ascii="Times New Roman" w:hAnsi="Times New Roman" w:cs="Times New Roman"/>
+          <w:b/>
+          <w:sz w:val="22"/>
+          <w:szCs w:val="22"/>
+        </w:rPr>
+        <w:t xml:space="preserve">Figure </w:t>
+      </w:r>
+      <w:r>
+        <w:rPr>
+          <w:rFonts w:ascii="Times New Roman" w:hAnsi="Times New Roman" w:cs="Times New Roman"/>
+          <w:b/>
+          <w:sz w:val="22"/>
+          <w:szCs w:val="22"/>
+        </w:rPr>
+        <w:t>1.</w:t>
+      </w:r>
+      <w:r>
+        <w:rPr>
+          <w:rFonts w:ascii="Times New Roman" w:hAnsi="Times New Roman" w:cs="Times New Roman"/>
+          <w:b/>
+          <w:sz w:val="22"/>
+          <w:szCs w:val="22"/>
+        </w:rPr>
+        <w:t>2</w:t>
+      </w:r>
+      <w:r>
+        <w:rPr>
+          <w:rFonts w:ascii="Times New Roman" w:hAnsi="Times New Roman" w:cs="Times New Roman"/>
+          <w:b/>
+          <w:sz w:val="22"/>
+          <w:szCs w:val="22"/>
+        </w:rPr>
+        <w:t>.</w:t>
+      </w:r>
+      <w:r>
+        <w:rPr>
+          <w:rFonts w:ascii="Times New Roman" w:hAnsi="Times New Roman" w:cs="Times New Roman"/>
+          <w:bCs/>
+          <w:sz w:val="22"/>
+          <w:szCs w:val="22"/>
+        </w:rPr>
+        <w:t xml:space="preserve"> Points in space with </w:t>
+      </w:r>
+      <w:r>
+        <w:rPr>
+          <w:rFonts w:ascii="Times New Roman" w:hAnsi="Times New Roman" w:cs="Times New Roman"/>
+          <w:bCs/>
+          <w:sz w:val="22"/>
+          <w:szCs w:val="22"/>
+        </w:rPr>
+        <w:t>Hilbert</w:t>
+      </w:r>
+      <w:r>
+        <w:rPr>
+          <w:rFonts w:ascii="Times New Roman" w:hAnsi="Times New Roman" w:cs="Times New Roman"/>
+          <w:bCs/>
+          <w:sz w:val="22"/>
+          <w:szCs w:val="22"/>
+        </w:rPr>
+        <w:t xml:space="preserve"> curve grid.</w:t>
+      </w:r>
+    </w:p>
+    <w:p>
+      <w:pPr>
+        <w:pStyle w:val="Textbody"/>
+        <w:spacing w:after="0" w:line="270" w:lineRule="atLeast"/>
+        <w:ind w:right="150"/>
+        <w:rPr>
+          <w:rFonts w:ascii="Times New Roman" w:hAnsi="Times New Roman" w:cs="Times New Roman"/>
+          <w:bCs/>
+          <w:sz w:val="22"/>
+          <w:szCs w:val="22"/>
+        </w:rPr>
+      </w:pPr>
+    </w:p>
+    <w:p>
+      <w:pPr>
+        <w:pStyle w:val="Textbody"/>
+        <w:spacing w:after="0" w:line="270" w:lineRule="atLeast"/>
+        <w:ind w:right="150"/>
+        <w:rPr>
+          <w:rFonts w:ascii="Times New Roman" w:hAnsi="Times New Roman" w:cs="Times New Roman"/>
+          <w:bCs/>
+          <w:sz w:val="22"/>
+          <w:szCs w:val="22"/>
+        </w:rPr>
+      </w:pPr>
+      <w:r>
+        <w:rPr>
+          <w:rFonts w:ascii="Times New Roman" w:hAnsi="Times New Roman" w:cs="Times New Roman"/>
+          <w:bCs/>
+          <w:sz w:val="22"/>
+          <w:szCs w:val="22"/>
+        </w:rPr>
+        <w:t xml:space="preserve">DE </w:t>
+      </w:r>
+      <w:proofErr w:type="gramStart"/>
+      <w:r>
+        <w:rPr>
+          <w:rFonts w:ascii="Times New Roman" w:hAnsi="Times New Roman" w:cs="Times New Roman"/>
+          <w:bCs/>
+          <w:sz w:val="22"/>
+          <w:szCs w:val="22"/>
+        </w:rPr>
+        <w:t>1,AB</w:t>
+      </w:r>
+      <w:proofErr w:type="gramEnd"/>
+      <w:r>
+        <w:rPr>
+          <w:rFonts w:ascii="Times New Roman" w:hAnsi="Times New Roman" w:cs="Times New Roman"/>
+          <w:bCs/>
+          <w:sz w:val="22"/>
+          <w:szCs w:val="22"/>
+        </w:rPr>
+        <w:t xml:space="preserve"> 2,CG 3,FI 4,KO 5, MN 6, Red_H 7, L 8</w:t>
+      </w:r>
+      <w:r>
+        <w:rPr>
+          <w:rFonts w:ascii="Times New Roman" w:hAnsi="Times New Roman" w:cs="Times New Roman"/>
+          <w:bCs/>
+          <w:sz w:val="22"/>
+          <w:szCs w:val="22"/>
+        </w:rPr>
+        <w:t>.</w:t>
+      </w:r>
     </w:p>
     <w:p>
       <w:pPr>
@@ -1743,70 +5037,6 @@
           <w:szCs w:val="22"/>
         </w:rPr>
       </w:pPr>
-      <w:r>
-        <w:rPr>
-          <w:rFonts w:ascii="Times New Roman" w:hAnsi="Times New Roman" w:cs="Times New Roman"/>
-          <w:b/>
-          <w:sz w:val="22"/>
-          <w:szCs w:val="22"/>
-        </w:rPr>
-        <w:lastRenderedPageBreak/>
-        <w:t xml:space="preserve">Figure </w:t>
-      </w:r>
-      <w:r>
-        <w:rPr>
-          <w:rFonts w:ascii="Times New Roman" w:hAnsi="Times New Roman" w:cs="Times New Roman"/>
-          <w:b/>
-          <w:sz w:val="22"/>
-          <w:szCs w:val="22"/>
-        </w:rPr>
-        <w:t>1.</w:t>
-      </w:r>
-      <w:r>
-        <w:rPr>
-          <w:rFonts w:ascii="Times New Roman" w:hAnsi="Times New Roman" w:cs="Times New Roman"/>
-          <w:b/>
-          <w:sz w:val="22"/>
-          <w:szCs w:val="22"/>
-        </w:rPr>
-        <w:t>2</w:t>
-      </w:r>
-      <w:r>
-        <w:rPr>
-          <w:rFonts w:ascii="Times New Roman" w:hAnsi="Times New Roman" w:cs="Times New Roman"/>
-          <w:b/>
-          <w:sz w:val="22"/>
-          <w:szCs w:val="22"/>
-        </w:rPr>
-        <w:t>.</w:t>
-      </w:r>
-      <w:r>
-        <w:rPr>
-          <w:rFonts w:ascii="Times New Roman" w:hAnsi="Times New Roman" w:cs="Times New Roman"/>
-          <w:bCs/>
-          <w:sz w:val="22"/>
-          <w:szCs w:val="22"/>
-        </w:rPr>
-        <w:t xml:space="preserve"> Points in space with </w:t>
-      </w:r>
-      <w:r>
-        <w:rPr>
-          <w:rFonts w:ascii="Times New Roman" w:hAnsi="Times New Roman" w:cs="Times New Roman"/>
-          <w:bCs/>
-          <w:sz w:val="22"/>
-          <w:szCs w:val="22"/>
-        </w:rPr>
-        <w:t>Hilbert</w:t>
-      </w:r>
-      <w:r>
-        <w:rPr>
-          <w:rFonts w:ascii="Times New Roman" w:hAnsi="Times New Roman" w:cs="Times New Roman"/>
-          <w:bCs/>
-          <w:sz w:val="22"/>
-          <w:szCs w:val="22"/>
-        </w:rPr>
-        <w:t xml:space="preserve"> curve grid.</w:t>
-      </w:r>
     </w:p>
     <w:p>
       <w:pPr>
@@ -1997,7 +5227,7 @@
                                   </pic:cNvPicPr>
                                 </pic:nvPicPr>
                                 <pic:blipFill>
-                                  <a:blip r:embed="rId11"/>
+                                  <a:blip r:embed="rId14"/>
                                   <a:stretch>
                                     <a:fillRect/>
                                   </a:stretch>
@@ -2062,14 +5292,14 @@
                 </mc:Choice>
                 <mc:Fallback>
                   <w:pict>
-                    <v:group w14:anchorId="02A0FA7F" id="Group 11" o:spid="_x0000_s1026" style="position:absolute;margin-left:-.5pt;margin-top:.55pt;width:207.7pt;height:158.3pt;z-index:251678720" coordsize="26383,20116" o:gfxdata="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">
-                      <v:oval id="Oval 13" o:spid="_x0000_s1027" style="position:absolute;left:2495;top:7784;width:914;height:914;visibility:visible;mso-wrap-style:square;v-text-anchor:middle" o:gfxdata="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" fillcolor="#65a0d7 [3028]" strokecolor="#5b9bd5 [3204]" strokeweight=".5pt">
+                    <v:group w14:anchorId="02A0FA7F" id="Group 11" o:spid="_x0000_s1042" style="position:absolute;margin-left:-.5pt;margin-top:.55pt;width:207.7pt;height:158.3pt;z-index:251678720" coordsize="26383,20116" o:gfxdata="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">
+                      <v:oval id="Oval 13" o:spid="_x0000_s1043" style="position:absolute;left:2495;top:7784;width:914;height:914;visibility:visible;mso-wrap-style:square;v-text-anchor:middle" o:gfxdata="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" fillcolor="#65a0d7 [3028]" strokecolor="#5b9bd5 [3204]" strokeweight=".5pt">
                         <v:fill color2="#5898d4 [3172]" rotate="t" colors="0 #71a6db;.5 #559bdb;1 #438ac9" focus="100%" type="gradient">
                           <o:fill v:ext="view" type="gradientUnscaled"/>
                         </v:fill>
                         <v:stroke joinstyle="miter"/>
                       </v:oval>
-                      <v:group id="Group 15" o:spid="_x0000_s1028" style="position:absolute;width:26383;height:20116" coordsize="26383,20116" o:gfxdata="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">
+                      <v:group id="Group 15" o:spid="_x0000_s1044" style="position:absolute;width:26383;height:20116" coordsize="26383,20116" o:gfxdata="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">
                         <v:shapetype id="_x0000_t75" coordsize="21600,21600" o:spt="75" o:preferrelative="t" path="m@4@5l@4@11@9@11@9@5xe" filled="f" stroked="f">
                           <v:stroke joinstyle="miter"/>
                           <v:formulas>
@@ -2089,14 +5319,14 @@
                           <v:path o:extrusionok="f" gradientshapeok="t" o:connecttype="rect"/>
                           <o:lock v:ext="edit" aspectratio="t"/>
                         </v:shapetype>
-                        <v:shape id="Picture 16" o:spid="_x0000_s1029" type="#_x0000_t75" style="position:absolute;width:26383;height:20116;visibility:visible;mso-wrap-style:square" o:preferrelative="f" o:gfxdata="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">
-                          <v:imagedata r:id="rId12" o:title=""/>
+                        <v:shape id="Picture 16" o:spid="_x0000_s1045" type="#_x0000_t75" style="position:absolute;width:26383;height:20116;visibility:visible;mso-wrap-style:square" o:preferrelative="f" o:gfxdata="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">
+                          <v:imagedata r:id="rId15" o:title=""/>
                         </v:shape>
                         <v:shapetype id="_x0000_t202" coordsize="21600,21600" o:spt="202" path="m,l,21600r21600,l21600,xe">
                           <v:stroke joinstyle="miter"/>
                           <v:path gradientshapeok="t" o:connecttype="rect"/>
                         </v:shapetype>
-                        <v:shape id="Text Box 17" o:spid="_x0000_s1030" type="#_x0000_t202" style="position:absolute;left:611;top:6597;width:2413;height:3260;visibility:visible;mso-wrap-style:square;v-text-anchor:top" o:gfxdata="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" filled="f" stroked="f" strokeweight=".5pt">
+                        <v:shape id="Text Box 17" o:spid="_x0000_s1046" type="#_x0000_t202" style="position:absolute;left:611;top:6597;width:2413;height:3260;visibility:visible;mso-wrap-style:square;v-text-anchor:top" o:gfxdata="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" filled="f" stroked="f" strokeweight=".5pt">
                           <v:textbox>
                             <w:txbxContent>
                               <w:p>
@@ -2262,7 +5492,7 @@
                           <pic:cNvPicPr/>
                         </pic:nvPicPr>
                         <pic:blipFill>
-                          <a:blip r:embed="rId13"/>
+                          <a:blip r:embed="rId16"/>
                           <a:stretch>
                             <a:fillRect/>
                           </a:stretch>
@@ -4061,6 +7291,7 @@
           <w:sz w:val="22"/>
           <w:szCs w:val="22"/>
         </w:rPr>
+        <w:lastRenderedPageBreak/>
         <w:t>Q1a)</w:t>
       </w:r>
       <w:r>
@@ -4767,7 +7998,6 @@
           <w:sz w:val="22"/>
           <w:szCs w:val="22"/>
         </w:rPr>
-        <w:lastRenderedPageBreak/>
         <w:t xml:space="preserve">Chapter 7: </w:t>
       </w:r>
       <w:r>
@@ -4860,7 +8090,7 @@
                     <pic:cNvPicPr/>
                   </pic:nvPicPr>
                   <pic:blipFill>
-                    <a:blip r:embed="rId14" cstate="print">
+                    <a:blip r:embed="rId17" cstate="print">
                       <a:extLst>
                         <a:ext uri="{28A0092B-C50C-407E-A947-70E740481C1C}">
                           <a14:useLocalDpi xmlns:a14="http://schemas.microsoft.com/office/drawing/2010/main" val="0"/>
@@ -5027,6 +8257,8 @@
         </w:rPr>
         <w:t xml:space="preserve">If there are some points that are </w:t>
       </w:r>
+      <w:bookmarkStart w:id="3" w:name="_GoBack"/>
+      <w:bookmarkEnd w:id="3"/>
       <w:proofErr w:type="spellStart"/>
       <w:r>
         <w:rPr>
@@ -5895,6 +9127,7 @@
                 <w:sz w:val="22"/>
                 <w:szCs w:val="22"/>
               </w:rPr>
+              <w:lastRenderedPageBreak/>
               <w:t>6</w:t>
             </w:r>
           </w:p>
@@ -7399,7 +10632,6 @@
         <w:rPr>
           <w:b/>
         </w:rPr>
-        <w:lastRenderedPageBreak/>
         <w:t>Q3(b)</w:t>
       </w:r>
       <w:r>
@@ -8130,7 +11362,7 @@
                     <pic:cNvPicPr/>
                   </pic:nvPicPr>
                   <pic:blipFill>
-                    <a:blip r:embed="rId15">
+                    <a:blip r:embed="rId18">
                       <a:extLst>
                         <a:ext uri="{28A0092B-C50C-407E-A947-70E740481C1C}">
                           <a14:useLocalDpi xmlns:a14="http://schemas.microsoft.com/office/drawing/2010/main" val="0"/>
@@ -8439,13 +11671,7 @@
               <w:rPr>
                 <w:color w:val="FF0000"/>
               </w:rPr>
-              <w:t>7, 15, 16</w:t>
-            </w:r>
-            <w:r>
-              <w:rPr>
-                <w:color w:val="FF0000"/>
-              </w:rPr>
-              <w:t xml:space="preserve">, </w:t>
+              <w:t xml:space="preserve">7, 15, 16, </w:t>
             </w:r>
             <w:r>
               <w:rPr>
@@ -8494,13 +11720,7 @@
               <w:rPr>
                 <w:color w:val="FF0000"/>
               </w:rPr>
-              <w:t>8, 11, 12</w:t>
-            </w:r>
-            <w:r>
-              <w:rPr>
-                <w:color w:val="FF0000"/>
-              </w:rPr>
-              <w:t xml:space="preserve">, </w:t>
+              <w:t xml:space="preserve">8, 11, 12, </w:t>
             </w:r>
             <w:r>
               <w:rPr>
@@ -8536,6 +11756,7 @@
               <w:rPr>
                 <w:color w:val="FF0000"/>
               </w:rPr>
+              <w:lastRenderedPageBreak/>
               <w:t>3</w:t>
             </w:r>
           </w:p>
@@ -9612,7 +12833,7 @@
                     <pic:cNvPicPr/>
                   </pic:nvPicPr>
                   <pic:blipFill>
-                    <a:blip r:embed="rId16" cstate="print">
+                    <a:blip r:embed="rId19" cstate="print">
                       <a:extLst>
                         <a:ext uri="{28A0092B-C50C-407E-A947-70E740481C1C}">
                           <a14:useLocalDpi xmlns:a14="http://schemas.microsoft.com/office/drawing/2010/main" val="0"/>
@@ -9685,7 +12906,7 @@
                     <pic:cNvPicPr/>
                   </pic:nvPicPr>
                   <pic:blipFill>
-                    <a:blip r:embed="rId17" cstate="print">
+                    <a:blip r:embed="rId20" cstate="print">
                       <a:extLst>
                         <a:ext uri="{28A0092B-C50C-407E-A947-70E740481C1C}">
                           <a14:useLocalDpi xmlns:a14="http://schemas.microsoft.com/office/drawing/2010/main" val="0"/>
@@ -11127,6 +14348,11 @@
       </w:r>
     </w:p>
     <w:p>
+      <w:pPr>
+        <w:rPr>
+          <w:rFonts w:hint="eastAsia"/>
+        </w:rPr>
+      </w:pPr>
       <w:r>
         <w:rPr>
           <w:b/>
@@ -11187,6 +14413,7 @@
     <w:p>
       <w:pPr>
         <w:rPr>
+          <w:rFonts w:hint="eastAsia"/>
           <w:b/>
           <w:color w:val="FF0000"/>
         </w:rPr>
@@ -11201,37 +14428,7 @@
               <w:rFonts w:ascii="Cambria Math" w:hAnsi="Cambria Math"/>
               <w:color w:val="FF0000"/>
             </w:rPr>
-            <m:t>LogLR=</m:t>
-          </m:r>
-          <m:r>
-            <m:rPr>
-              <m:sty m:val="bi"/>
-            </m:rPr>
-            <w:rPr>
-              <w:rFonts w:ascii="Cambria Math" w:hAnsi="Cambria Math"/>
-              <w:color w:val="FF0000"/>
-            </w:rPr>
-            <m:t>1</m:t>
-          </m:r>
-          <m:r>
-            <m:rPr>
-              <m:sty m:val="bi"/>
-            </m:rPr>
-            <w:rPr>
-              <w:rFonts w:ascii="Cambria Math" w:hAnsi="Cambria Math"/>
-              <w:color w:val="FF0000"/>
-            </w:rPr>
-            <m:t xml:space="preserve">8 </m:t>
-          </m:r>
-          <m:r>
-            <m:rPr>
-              <m:sty m:val="bi"/>
-            </m:rPr>
-            <w:rPr>
-              <w:rFonts w:ascii="Cambria Math" w:hAnsi="Cambria Math"/>
-              <w:color w:val="FF0000"/>
-            </w:rPr>
-            <m:t>ln</m:t>
+            <m:t>LogLR=18 ln</m:t>
           </m:r>
           <m:d>
             <m:dPr>
@@ -11385,17 +14582,7 @@
               <w:rFonts w:ascii="Cambria Math" w:hAnsi="Cambria Math"/>
               <w:color w:val="FF0000"/>
             </w:rPr>
-            <m:t>=</m:t>
-          </m:r>
-          <m:r>
-            <m:rPr>
-              <m:sty m:val="bi"/>
-            </m:rPr>
-            <w:rPr>
-              <w:rFonts w:ascii="Cambria Math" w:hAnsi="Cambria Math"/>
-              <w:color w:val="FF0000"/>
-            </w:rPr>
-            <m:t>18.677</m:t>
+            <m:t>=18.677</m:t>
           </m:r>
         </m:oMath>
       </m:oMathPara>
@@ -14052,7 +17239,24 @@
           <w:szCs w:val="22"/>
         </w:rPr>
         <w:br/>
-        <w:t xml:space="preserve">i) What is the value of </w:t>
+      </w:r>
+      <w:proofErr w:type="spellStart"/>
+      <w:r>
+        <w:rPr>
+          <w:rFonts w:ascii="Times New Roman" w:hAnsi="Times New Roman" w:cs="Times New Roman"/>
+          <w:sz w:val="22"/>
+          <w:szCs w:val="22"/>
+        </w:rPr>
+        <w:t>i</w:t>
+      </w:r>
+      <w:proofErr w:type="spellEnd"/>
+      <w:r>
+        <w:rPr>
+          <w:rFonts w:ascii="Times New Roman" w:hAnsi="Times New Roman" w:cs="Times New Roman"/>
+          <w:sz w:val="22"/>
+          <w:szCs w:val="22"/>
+        </w:rPr>
+        <w:t xml:space="preserve">) What is the value of </w:t>
       </w:r>
       <m:oMath>
         <m:sSub>
@@ -14920,31 +18124,7 @@
           <w:sz w:val="22"/>
           <w:szCs w:val="22"/>
         </w:rPr>
-        <w:t xml:space="preserve">There are no cells which </w:t>
-      </w:r>
-      <w:proofErr w:type="gramStart"/>
-      <w:r>
-        <w:rPr>
-          <w:rFonts w:ascii="Times New Roman" w:hAnsi="Times New Roman" w:cs="Times New Roman"/>
-          <w:b/>
-          <w:bCs/>
-          <w:color w:val="FF0000"/>
-          <w:sz w:val="22"/>
-          <w:szCs w:val="22"/>
-        </w:rPr>
-        <w:t>are spatial outliers</w:t>
-      </w:r>
-      <w:proofErr w:type="gramEnd"/>
-      <w:r>
-        <w:rPr>
-          <w:rFonts w:ascii="Times New Roman" w:hAnsi="Times New Roman" w:cs="Times New Roman"/>
-          <w:b/>
-          <w:bCs/>
-          <w:color w:val="FF0000"/>
-          <w:sz w:val="22"/>
-          <w:szCs w:val="22"/>
-        </w:rPr>
-        <w:t xml:space="preserve"> </w:t>
+        <w:t xml:space="preserve">There are no cells which are spatial outliers </w:t>
       </w:r>
       <w:r>
         <w:rPr>
@@ -15335,6 +18515,117 @@
     </w:sectPr>
   </w:body>
 </w:document>
+</file>
+
+<file path=word/comments.xml><?xml version="1.0" encoding="utf-8"?>
+<w:comments xmlns:wpc="http://schemas.microsoft.com/office/word/2010/wordprocessingCanvas" xmlns:cx="http://schemas.microsoft.com/office/drawing/2014/chartex" xmlns:cx1="http://schemas.microsoft.com/office/drawing/2015/9/8/chartex" xmlns:cx2="http://schemas.microsoft.com/office/drawing/2015/10/21/chartex" xmlns:cx3="http://schemas.microsoft.com/office/drawing/2016/5/9/chartex" xmlns:cx4="http://schemas.microsoft.com/office/drawing/2016/5/10/chartex" xmlns:cx5="http://schemas.microsoft.com/office/drawing/2016/5/11/chartex" xmlns:cx6="http://schemas.microsoft.com/office/drawing/2016/5/12/chartex" xmlns:cx7="http://schemas.microsoft.com/office/drawing/2016/5/13/chartex" xmlns:cx8="http://schemas.microsoft.com/office/drawing/2016/5/14/chartex" xmlns:mc="http://schemas.openxmlformats.org/markup-compatibility/2006" xmlns:aink="http://schemas.microsoft.com/office/drawing/2016/ink" xmlns:am3d="http://schemas.microsoft.com/office/drawing/2017/model3d" xmlns:o="urn:schemas-microsoft-com:office:office" xmlns:r="http://schemas.openxmlformats.org/officeDocument/2006/relationships" xmlns:m="http://schemas.openxmlformats.org/officeDocument/2006/math" xmlns:v="urn:schemas-microsoft-com:vml" xmlns:wp14="http://schemas.microsoft.com/office/word/2010/wordprocessingDrawing" xmlns:wp="http://schemas.openxmlformats.org/drawingml/2006/wordprocessingDrawing" xmlns:w10="urn:schemas-microsoft-com:office:word" xmlns:w="http://schemas.openxmlformats.org/wordprocessingml/2006/main" xmlns:w14="http://schemas.microsoft.com/office/word/2010/wordml" xmlns:w15="http://schemas.microsoft.com/office/word/2012/wordml" xmlns:w16cid="http://schemas.microsoft.com/office/word/2016/wordml/cid" xmlns:w16se="http://schemas.microsoft.com/office/word/2015/wordml/symex" xmlns:wpg="http://schemas.microsoft.com/office/word/2010/wordprocessingGroup" xmlns:wpi="http://schemas.microsoft.com/office/word/2010/wordprocessingInk" xmlns:wne="http://schemas.microsoft.com/office/word/2006/wordml" xmlns:wps="http://schemas.microsoft.com/office/word/2010/wordprocessingShape" mc:Ignorable="w14 w15 w16se w16cid wp14">
+  <w:comment w:id="0" w:author="Majid Farhadloo" w:date="2019-11-07T11:29:00Z" w:initials="MF">
+    <w:p>
+      <w:pPr>
+        <w:pStyle w:val="CommentText"/>
+      </w:pPr>
+      <w:r>
+        <w:rPr>
+          <w:rStyle w:val="CommentReference"/>
+          <w:rFonts w:hint="eastAsia"/>
+        </w:rPr>
+        <w:annotationRef/>
+      </w:r>
+      <w:r>
+        <w:t>What algorithms choose to do the search?</w:t>
+      </w:r>
+    </w:p>
+    <w:p>
+      <w:pPr>
+        <w:pStyle w:val="CommentText"/>
+      </w:pPr>
+      <w:r>
+        <w:t>I think R-tree and Hilbert curve are different?</w:t>
+      </w:r>
+    </w:p>
+    <w:p>
+      <w:pPr>
+        <w:pStyle w:val="CommentText"/>
+        <w:rPr>
+          <w:rFonts w:hint="eastAsia"/>
+        </w:rPr>
+      </w:pPr>
+      <w:r>
+        <w:t>We should choose on algorithms (linear, binary, R-tree).</w:t>
+      </w:r>
+    </w:p>
+  </w:comment>
+  <w:comment w:id="1" w:author="Majid Farhadloo" w:date="2019-11-07T17:37:00Z" w:initials="MF">
+    <w:p>
+      <w:pPr>
+        <w:pStyle w:val="CommentText"/>
+        <w:rPr>
+          <w:rFonts w:hint="eastAsia"/>
+        </w:rPr>
+      </w:pPr>
+      <w:r>
+        <w:rPr>
+          <w:rStyle w:val="CommentReference"/>
+          <w:rFonts w:hint="eastAsia"/>
+        </w:rPr>
+        <w:annotationRef/>
+      </w:r>
+      <w:r>
+        <w:t xml:space="preserve">Same as the above, I think you have to mention what algorithms did you choose? For instance, with R tree we will get 4 data pages, but if we </w:t>
+      </w:r>
+      <w:proofErr w:type="gramStart"/>
+      <w:r>
+        <w:t>using</w:t>
+      </w:r>
+      <w:proofErr w:type="gramEnd"/>
+      <w:r>
+        <w:t xml:space="preserve"> linear search or binary then it will be more expansive.   </w:t>
+      </w:r>
+    </w:p>
+  </w:comment>
+  <w:comment w:id="2" w:author="Majid Farhadloo" w:date="2019-11-07T19:06:00Z" w:initials="MF">
+    <w:p>
+      <w:pPr>
+        <w:pStyle w:val="CommentText"/>
+        <w:rPr>
+          <w:rFonts w:hint="eastAsia"/>
+        </w:rPr>
+      </w:pPr>
+      <w:r>
+        <w:rPr>
+          <w:rStyle w:val="CommentReference"/>
+          <w:rFonts w:hint="eastAsia"/>
+        </w:rPr>
+        <w:annotationRef/>
+      </w:r>
+      <w:r>
+        <w:rPr>
+          <w:rFonts w:hint="eastAsia"/>
+        </w:rPr>
+        <w:t>S</w:t>
+      </w:r>
+      <w:r>
+        <w:t xml:space="preserve">imilar to previous tree, I drew. First, we need to find, which index does contain the point, then we draw a circle having that point as the center + a define r(radius). Then we draw MOBR which is containing the circle. After that we can calculate the nearest point to (red- Query point). </w:t>
+      </w:r>
+    </w:p>
+  </w:comment>
+</w:comments>
+</file>
+
+<file path=word/commentsExtended.xml><?xml version="1.0" encoding="utf-8"?>
+<w15:commentsEx xmlns:wpc="http://schemas.microsoft.com/office/word/2010/wordprocessingCanvas" xmlns:cx="http://schemas.microsoft.com/office/drawing/2014/chartex" xmlns:cx1="http://schemas.microsoft.com/office/drawing/2015/9/8/chartex" xmlns:cx2="http://schemas.microsoft.com/office/drawing/2015/10/21/chartex" xmlns:cx3="http://schemas.microsoft.com/office/drawing/2016/5/9/chartex" xmlns:cx4="http://schemas.microsoft.com/office/drawing/2016/5/10/chartex" xmlns:cx5="http://schemas.microsoft.com/office/drawing/2016/5/11/chartex" xmlns:cx6="http://schemas.microsoft.com/office/drawing/2016/5/12/chartex" xmlns:cx7="http://schemas.microsoft.com/office/drawing/2016/5/13/chartex" xmlns:cx8="http://schemas.microsoft.com/office/drawing/2016/5/14/chartex" xmlns:mc="http://schemas.openxmlformats.org/markup-compatibility/2006" xmlns:aink="http://schemas.microsoft.com/office/drawing/2016/ink" xmlns:am3d="http://schemas.microsoft.com/office/drawing/2017/model3d" xmlns:o="urn:schemas-microsoft-com:office:office" xmlns:r="http://schemas.openxmlformats.org/officeDocument/2006/relationships" xmlns:m="http://schemas.openxmlformats.org/officeDocument/2006/math" xmlns:v="urn:schemas-microsoft-com:vml" xmlns:wp14="http://schemas.microsoft.com/office/word/2010/wordprocessingDrawing" xmlns:wp="http://schemas.openxmlformats.org/drawingml/2006/wordprocessingDrawing" xmlns:w10="urn:schemas-microsoft-com:office:word" xmlns:w="http://schemas.openxmlformats.org/wordprocessingml/2006/main" xmlns:w14="http://schemas.microsoft.com/office/word/2010/wordml" xmlns:w15="http://schemas.microsoft.com/office/word/2012/wordml" xmlns:w16cid="http://schemas.microsoft.com/office/word/2016/wordml/cid" xmlns:w16se="http://schemas.microsoft.com/office/word/2015/wordml/symex" xmlns:wpg="http://schemas.microsoft.com/office/word/2010/wordprocessingGroup" xmlns:wpi="http://schemas.microsoft.com/office/word/2010/wordprocessingInk" xmlns:wne="http://schemas.microsoft.com/office/word/2006/wordml" xmlns:wps="http://schemas.microsoft.com/office/word/2010/wordprocessingShape" mc:Ignorable="w14 w15 w16se w16cid wp14">
+  <w15:commentEx w15:paraId="0DA34275" w15:done="0"/>
+  <w15:commentEx w15:paraId="37A5072A" w15:done="0"/>
+  <w15:commentEx w15:paraId="3E16E6D4" w15:done="0"/>
+</w15:commentsEx>
+</file>
+
+<file path=word/commentsIds.xml><?xml version="1.0" encoding="utf-8"?>
+<w16cid:commentsIds xmlns:wpc="http://schemas.microsoft.com/office/word/2010/wordprocessingCanvas" xmlns:cx="http://schemas.microsoft.com/office/drawing/2014/chartex" xmlns:cx1="http://schemas.microsoft.com/office/drawing/2015/9/8/chartex" xmlns:cx2="http://schemas.microsoft.com/office/drawing/2015/10/21/chartex" xmlns:cx3="http://schemas.microsoft.com/office/drawing/2016/5/9/chartex" xmlns:cx4="http://schemas.microsoft.com/office/drawing/2016/5/10/chartex" xmlns:cx5="http://schemas.microsoft.com/office/drawing/2016/5/11/chartex" xmlns:cx6="http://schemas.microsoft.com/office/drawing/2016/5/12/chartex" xmlns:cx7="http://schemas.microsoft.com/office/drawing/2016/5/13/chartex" xmlns:cx8="http://schemas.microsoft.com/office/drawing/2016/5/14/chartex" xmlns:mc="http://schemas.openxmlformats.org/markup-compatibility/2006" xmlns:aink="http://schemas.microsoft.com/office/drawing/2016/ink" xmlns:am3d="http://schemas.microsoft.com/office/drawing/2017/model3d" xmlns:o="urn:schemas-microsoft-com:office:office" xmlns:r="http://schemas.openxmlformats.org/officeDocument/2006/relationships" xmlns:m="http://schemas.openxmlformats.org/officeDocument/2006/math" xmlns:v="urn:schemas-microsoft-com:vml" xmlns:wp14="http://schemas.microsoft.com/office/word/2010/wordprocessingDrawing" xmlns:wp="http://schemas.openxmlformats.org/drawingml/2006/wordprocessingDrawing" xmlns:w10="urn:schemas-microsoft-com:office:word" xmlns:w="http://schemas.openxmlformats.org/wordprocessingml/2006/main" xmlns:w14="http://schemas.microsoft.com/office/word/2010/wordml" xmlns:w15="http://schemas.microsoft.com/office/word/2012/wordml" xmlns:w16cid="http://schemas.microsoft.com/office/word/2016/wordml/cid" xmlns:w16se="http://schemas.microsoft.com/office/word/2015/wordml/symex" xmlns:wpg="http://schemas.microsoft.com/office/word/2010/wordprocessingGroup" xmlns:wpi="http://schemas.microsoft.com/office/word/2010/wordprocessingInk" xmlns:wne="http://schemas.microsoft.com/office/word/2006/wordml" xmlns:wps="http://schemas.microsoft.com/office/word/2010/wordprocessingShape" mc:Ignorable="w14 w15 w16se w16cid wp14">
+  <w16cid:commentId w16cid:paraId="0DA34275" w16cid:durableId="216E7E9C"/>
+  <w16cid:commentId w16cid:paraId="37A5072A" w16cid:durableId="216ED4DE"/>
+  <w16cid:commentId w16cid:paraId="3E16E6D4" w16cid:durableId="216EE9A2"/>
+</w16cid:commentsIds>
 </file>
 
 <file path=word/numbering.xml><?xml version="1.0" encoding="utf-8"?>
@@ -16002,6 +19293,14 @@
 </w:numbering>
 </file>
 
+<file path=word/people.xml><?xml version="1.0" encoding="utf-8"?>
+<w15:people xmlns:wpc="http://schemas.microsoft.com/office/word/2010/wordprocessingCanvas" xmlns:cx="http://schemas.microsoft.com/office/drawing/2014/chartex" xmlns:cx1="http://schemas.microsoft.com/office/drawing/2015/9/8/chartex" xmlns:cx2="http://schemas.microsoft.com/office/drawing/2015/10/21/chartex" xmlns:cx3="http://schemas.microsoft.com/office/drawing/2016/5/9/chartex" xmlns:cx4="http://schemas.microsoft.com/office/drawing/2016/5/10/chartex" xmlns:cx5="http://schemas.microsoft.com/office/drawing/2016/5/11/chartex" xmlns:cx6="http://schemas.microsoft.com/office/drawing/2016/5/12/chartex" xmlns:cx7="http://schemas.microsoft.com/office/drawing/2016/5/13/chartex" xmlns:cx8="http://schemas.microsoft.com/office/drawing/2016/5/14/chartex" xmlns:mc="http://schemas.openxmlformats.org/markup-compatibility/2006" xmlns:aink="http://schemas.microsoft.com/office/drawing/2016/ink" xmlns:am3d="http://schemas.microsoft.com/office/drawing/2017/model3d" xmlns:o="urn:schemas-microsoft-com:office:office" xmlns:r="http://schemas.openxmlformats.org/officeDocument/2006/relationships" xmlns:m="http://schemas.openxmlformats.org/officeDocument/2006/math" xmlns:v="urn:schemas-microsoft-com:vml" xmlns:wp14="http://schemas.microsoft.com/office/word/2010/wordprocessingDrawing" xmlns:wp="http://schemas.openxmlformats.org/drawingml/2006/wordprocessingDrawing" xmlns:w10="urn:schemas-microsoft-com:office:word" xmlns:w="http://schemas.openxmlformats.org/wordprocessingml/2006/main" xmlns:w14="http://schemas.microsoft.com/office/word/2010/wordml" xmlns:w15="http://schemas.microsoft.com/office/word/2012/wordml" xmlns:w16cid="http://schemas.microsoft.com/office/word/2016/wordml/cid" xmlns:w16se="http://schemas.microsoft.com/office/word/2015/wordml/symex" xmlns:wpg="http://schemas.microsoft.com/office/word/2010/wordprocessingGroup" xmlns:wpi="http://schemas.microsoft.com/office/word/2010/wordprocessingInk" xmlns:wne="http://schemas.microsoft.com/office/word/2006/wordml" xmlns:wps="http://schemas.microsoft.com/office/word/2010/wordprocessingShape" mc:Ignorable="w14 w15 w16se w16cid wp14">
+  <w15:person w15:author="Majid Farhadloo">
+    <w15:presenceInfo w15:providerId="AD" w15:userId="S::farha043@umn.edu::5e34fb05-9a9f-4147-bf9a-16768ef15ed9"/>
+  </w15:person>
+</w15:people>
+</file>
+
 <file path=word/styles.xml><?xml version="1.0" encoding="utf-8"?>
 <w:styles xmlns:mc="http://schemas.openxmlformats.org/markup-compatibility/2006" xmlns:r="http://schemas.openxmlformats.org/officeDocument/2006/relationships" xmlns:w="http://schemas.openxmlformats.org/wordprocessingml/2006/main" xmlns:w14="http://schemas.microsoft.com/office/word/2010/wordml" xmlns:w15="http://schemas.microsoft.com/office/word/2012/wordml" xmlns:w16cid="http://schemas.microsoft.com/office/word/2016/wordml/cid" xmlns:w16se="http://schemas.microsoft.com/office/word/2015/wordml/symex" mc:Ignorable="w14 w15 w16se w16cid">
   <w:docDefaults>
@@ -16019,7 +19318,7 @@
       </w:pPr>
     </w:pPrDefault>
   </w:docDefaults>
-  <w:latentStyles w:defLockedState="0" w:defUIPriority="99" w:defSemiHidden="0" w:defUnhideWhenUsed="0" w:defQFormat="0" w:count="375">
+  <w:latentStyles w:defLockedState="0" w:defUIPriority="99" w:defSemiHidden="0" w:defUnhideWhenUsed="0" w:defQFormat="0" w:count="376">
     <w:lsdException w:name="Normal" w:uiPriority="0" w:qFormat="1"/>
     <w:lsdException w:name="heading 1" w:uiPriority="9" w:qFormat="1"/>
     <w:lsdException w:name="heading 2" w:semiHidden="1" w:uiPriority="9" w:unhideWhenUsed="1" w:qFormat="1"/>
@@ -16125,7 +19424,6 @@
     <w:lsdException w:name="HTML Sample" w:semiHidden="1" w:unhideWhenUsed="1"/>
     <w:lsdException w:name="HTML Typewriter" w:semiHidden="1" w:unhideWhenUsed="1"/>
     <w:lsdException w:name="HTML Variable" w:semiHidden="1" w:unhideWhenUsed="1"/>
-    <w:lsdException w:name="Normal Table" w:semiHidden="1" w:unhideWhenUsed="1"/>
     <w:lsdException w:name="annotation subject" w:semiHidden="1" w:unhideWhenUsed="1"/>
     <w:lsdException w:name="No List" w:semiHidden="1" w:unhideWhenUsed="1"/>
     <w:lsdException w:name="Outline List 1" w:semiHidden="1" w:unhideWhenUsed="1"/>
@@ -16172,10 +19470,8 @@
     <w:lsdException w:name="Table Subtle 2" w:semiHidden="1" w:unhideWhenUsed="1"/>
     <w:lsdException w:name="Table Web 1" w:semiHidden="1" w:unhideWhenUsed="1"/>
     <w:lsdException w:name="Table Web 2" w:semiHidden="1" w:unhideWhenUsed="1"/>
-    <w:lsdException w:name="Table Web 3" w:semiHidden="1" w:unhideWhenUsed="1"/>
     <w:lsdException w:name="Balloon Text" w:semiHidden="1" w:unhideWhenUsed="1"/>
     <w:lsdException w:name="Table Grid" w:uiPriority="39"/>
-    <w:lsdException w:name="Table Theme" w:semiHidden="1" w:unhideWhenUsed="1"/>
     <w:lsdException w:name="Placeholder Text" w:semiHidden="1"/>
     <w:lsdException w:name="No Spacing" w:uiPriority="1" w:qFormat="1"/>
     <w:lsdException w:name="Light Shading" w:uiPriority="60"/>
@@ -16393,6 +19689,7 @@
     <w:lsdException w:name="List Table 7 Colorful Accent 6" w:uiPriority="52"/>
     <w:lsdException w:name="Mention" w:semiHidden="1" w:unhideWhenUsed="1"/>
     <w:lsdException w:name="Smart Hyperlink" w:semiHidden="1" w:unhideWhenUsed="1"/>
+    <w:lsdException w:name="Smart Link" w:semiHidden="1" w:unhideWhenUsed="1"/>
   </w:latentStyles>
   <w:style w:type="paragraph" w:default="1" w:styleId="Normal">
     <w:name w:val="Normal"/>
@@ -16618,6 +19915,78 @@
       <w:sz w:val="18"/>
       <w:szCs w:val="18"/>
       <w:lang w:eastAsia="en-US" w:bidi="ar-SA"/>
+    </w:rPr>
+  </w:style>
+  <w:style w:type="character" w:styleId="CommentReference">
+    <w:name w:val="annotation reference"/>
+    <w:basedOn w:val="DefaultParagraphFont"/>
+    <w:uiPriority w:val="99"/>
+    <w:semiHidden/>
+    <w:unhideWhenUsed/>
+    <w:rsid w:val="0058726A"/>
+    <w:rPr>
+      <w:sz w:val="16"/>
+      <w:szCs w:val="16"/>
+    </w:rPr>
+  </w:style>
+  <w:style w:type="paragraph" w:styleId="CommentText">
+    <w:name w:val="annotation text"/>
+    <w:basedOn w:val="Normal"/>
+    <w:link w:val="CommentTextChar"/>
+    <w:uiPriority w:val="99"/>
+    <w:semiHidden/>
+    <w:unhideWhenUsed/>
+    <w:rsid w:val="0058726A"/>
+    <w:rPr>
+      <w:rFonts w:cs="Mangal"/>
+      <w:sz w:val="20"/>
+      <w:szCs w:val="18"/>
+    </w:rPr>
+  </w:style>
+  <w:style w:type="character" w:customStyle="1" w:styleId="CommentTextChar">
+    <w:name w:val="Comment Text Char"/>
+    <w:basedOn w:val="DefaultParagraphFont"/>
+    <w:link w:val="CommentText"/>
+    <w:uiPriority w:val="99"/>
+    <w:semiHidden/>
+    <w:rsid w:val="0058726A"/>
+    <w:rPr>
+      <w:rFonts w:ascii="Liberation Serif" w:eastAsia="SimSun" w:hAnsi="Liberation Serif" w:cs="Mangal"/>
+      <w:kern w:val="3"/>
+      <w:sz w:val="20"/>
+      <w:szCs w:val="18"/>
+      <w:lang w:bidi="hi-IN"/>
+    </w:rPr>
+  </w:style>
+  <w:style w:type="paragraph" w:styleId="CommentSubject">
+    <w:name w:val="annotation subject"/>
+    <w:basedOn w:val="CommentText"/>
+    <w:next w:val="CommentText"/>
+    <w:link w:val="CommentSubjectChar"/>
+    <w:uiPriority w:val="99"/>
+    <w:semiHidden/>
+    <w:unhideWhenUsed/>
+    <w:rsid w:val="0058726A"/>
+    <w:rPr>
+      <w:b/>
+      <w:bCs/>
+    </w:rPr>
+  </w:style>
+  <w:style w:type="character" w:customStyle="1" w:styleId="CommentSubjectChar">
+    <w:name w:val="Comment Subject Char"/>
+    <w:basedOn w:val="CommentTextChar"/>
+    <w:link w:val="CommentSubject"/>
+    <w:uiPriority w:val="99"/>
+    <w:semiHidden/>
+    <w:rsid w:val="0058726A"/>
+    <w:rPr>
+      <w:rFonts w:ascii="Liberation Serif" w:eastAsia="SimSun" w:hAnsi="Liberation Serif" w:cs="Mangal"/>
+      <w:b/>
+      <w:bCs/>
+      <w:kern w:val="3"/>
+      <w:sz w:val="20"/>
+      <w:szCs w:val="18"/>
+      <w:lang w:bidi="hi-IN"/>
     </w:rPr>
   </w:style>
 </w:styles>
@@ -16885,6 +20254,21 @@
 </file>
 
 <file path=customXml/item1.xml><?xml version="1.0" encoding="utf-8"?>
+<p:properties xmlns:p="http://schemas.microsoft.com/office/2006/metadata/properties" xmlns:xsi="http://www.w3.org/2001/XMLSchema-instance" xmlns:pc="http://schemas.microsoft.com/office/infopath/2007/PartnerControls">
+  <documentManagement/>
+</p:properties>
+</file>
+
+<file path=customXml/item2.xml><?xml version="1.0" encoding="utf-8"?>
+<?mso-contentType ?>
+<FormTemplates xmlns="http://schemas.microsoft.com/sharepoint/v3/contenttype/forms">
+  <Display>DocumentLibraryForm</Display>
+  <Edit>DocumentLibraryForm</Edit>
+  <New>DocumentLibraryForm</New>
+</FormTemplates>
+</file>
+
+<file path=customXml/item3.xml><?xml version="1.0" encoding="utf-8"?>
 <ct:contentTypeSchema xmlns:ct="http://schemas.microsoft.com/office/2006/metadata/contentType" xmlns:ma="http://schemas.microsoft.com/office/2006/metadata/properties/metaAttributes" ct:_="" ma:_="" ma:contentTypeName="Document" ma:contentTypeID="0x010100616A499239E1054AA6563E2F37FC9D31" ma:contentTypeVersion="8" ma:contentTypeDescription="Create a new document." ma:contentTypeScope="" ma:versionID="608910a6d796701f748b9203c0627429">
   <xsd:schema xmlns:xsd="http://www.w3.org/2001/XMLSchema" xmlns:xs="http://www.w3.org/2001/XMLSchema" xmlns:p="http://schemas.microsoft.com/office/2006/metadata/properties" xmlns:ns3="5bf252a2-0aa2-4291-a1c9-debcd009821a" targetNamespace="http://schemas.microsoft.com/office/2006/metadata/properties" ma:root="true" ma:fieldsID="8ae7c2db2d8ec7bc64c47c4d5dfbd3e2" ns3:_="">
     <xsd:import namespace="5bf252a2-0aa2-4291-a1c9-debcd009821a"/>
@@ -17054,26 +20438,28 @@
 </ct:contentTypeSchema>
 </file>
 
-<file path=customXml/item2.xml><?xml version="1.0" encoding="utf-8"?>
-<?mso-contentType ?>
-<FormTemplates xmlns="http://schemas.microsoft.com/sharepoint/v3/contenttype/forms">
-  <Display>DocumentLibraryForm</Display>
-  <Edit>DocumentLibraryForm</Edit>
-  <New>DocumentLibraryForm</New>
-</FormTemplates>
-</file>
-
-<file path=customXml/item3.xml><?xml version="1.0" encoding="utf-8"?>
-<p:properties xmlns:p="http://schemas.microsoft.com/office/2006/metadata/properties" xmlns:xsi="http://www.w3.org/2001/XMLSchema-instance" xmlns:pc="http://schemas.microsoft.com/office/infopath/2007/PartnerControls">
-  <documentManagement/>
-</p:properties>
-</file>
-
 <file path=customXml/item4.xml><?xml version="1.0" encoding="utf-8"?>
 <b:Sources xmlns:b="http://schemas.openxmlformats.org/officeDocument/2006/bibliography" xmlns="http://schemas.openxmlformats.org/officeDocument/2006/bibliography" SelectedStyle="\APASixthEditionOfficeOnline.xsl" StyleName="APA" Version="6"/>
 </file>
 
 <file path=customXml/itemProps1.xml><?xml version="1.0" encoding="utf-8"?>
+<ds:datastoreItem xmlns:ds="http://schemas.openxmlformats.org/officeDocument/2006/customXml" ds:itemID="{7BD289F2-1CCC-4167-8069-32F6CF709D78}">
+  <ds:schemaRefs>
+    <ds:schemaRef ds:uri="http://schemas.microsoft.com/office/2006/metadata/properties"/>
+    <ds:schemaRef ds:uri="http://schemas.microsoft.com/office/infopath/2007/PartnerControls"/>
+  </ds:schemaRefs>
+</ds:datastoreItem>
+</file>
+
+<file path=customXml/itemProps2.xml><?xml version="1.0" encoding="utf-8"?>
+<ds:datastoreItem xmlns:ds="http://schemas.openxmlformats.org/officeDocument/2006/customXml" ds:itemID="{D343895B-2A32-42DD-AE6D-4C1024DF8F98}">
+  <ds:schemaRefs>
+    <ds:schemaRef ds:uri="http://schemas.microsoft.com/sharepoint/v3/contenttype/forms"/>
+  </ds:schemaRefs>
+</ds:datastoreItem>
+</file>
+
+<file path=customXml/itemProps3.xml><?xml version="1.0" encoding="utf-8"?>
 <ds:datastoreItem xmlns:ds="http://schemas.openxmlformats.org/officeDocument/2006/customXml" ds:itemID="{F7A9073D-7AB3-4A14-978B-6E4A552C7660}">
   <ds:schemaRefs>
     <ds:schemaRef ds:uri="http://schemas.microsoft.com/office/2006/metadata/contentType"/>
@@ -17091,25 +20477,8 @@
 </ds:datastoreItem>
 </file>
 
-<file path=customXml/itemProps2.xml><?xml version="1.0" encoding="utf-8"?>
-<ds:datastoreItem xmlns:ds="http://schemas.openxmlformats.org/officeDocument/2006/customXml" ds:itemID="{D343895B-2A32-42DD-AE6D-4C1024DF8F98}">
-  <ds:schemaRefs>
-    <ds:schemaRef ds:uri="http://schemas.microsoft.com/sharepoint/v3/contenttype/forms"/>
-  </ds:schemaRefs>
-</ds:datastoreItem>
-</file>
-
-<file path=customXml/itemProps3.xml><?xml version="1.0" encoding="utf-8"?>
-<ds:datastoreItem xmlns:ds="http://schemas.openxmlformats.org/officeDocument/2006/customXml" ds:itemID="{7BD289F2-1CCC-4167-8069-32F6CF709D78}">
-  <ds:schemaRefs>
-    <ds:schemaRef ds:uri="http://schemas.microsoft.com/office/2006/metadata/properties"/>
-    <ds:schemaRef ds:uri="http://schemas.microsoft.com/office/infopath/2007/PartnerControls"/>
-  </ds:schemaRefs>
-</ds:datastoreItem>
-</file>
-
 <file path=customXml/itemProps4.xml><?xml version="1.0" encoding="utf-8"?>
-<ds:datastoreItem xmlns:ds="http://schemas.openxmlformats.org/officeDocument/2006/customXml" ds:itemID="{D1936877-88BA-443C-8590-34F829E2EEB7}">
+<ds:datastoreItem xmlns:ds="http://schemas.openxmlformats.org/officeDocument/2006/customXml" ds:itemID="{1689A6BA-8D4E-0B42-A694-5F1E1415362A}">
   <ds:schemaRefs>
     <ds:schemaRef ds:uri="http://schemas.openxmlformats.org/officeDocument/2006/bibliography"/>
   </ds:schemaRefs>

</xml_diff>

<commit_message>
Homework 3 - Should be Final
Updated answers for 1 and 4, checked 2 and 3.
</commit_message>
<xml_diff>
--- a/5715_hw3_2019.docx
+++ b/5715_hw3_2019.docx
@@ -338,6 +338,14 @@
                 <w:rFonts w:ascii="Times New Roman" w:hAnsi="Times New Roman" w:cs="Times New Roman"/>
               </w:rPr>
             </w:pPr>
+            <w:r>
+              <w:rPr>
+                <w:rFonts w:ascii="Times New Roman" w:hAnsi="Times New Roman" w:cs="Times New Roman"/>
+              </w:rPr>
+              <w:t>Alex</w:t>
+            </w:r>
+            <w:bookmarkStart w:id="0" w:name="_GoBack"/>
+            <w:bookmarkEnd w:id="0"/>
           </w:p>
         </w:tc>
       </w:tr>
@@ -492,8 +500,6 @@
               </w:rPr>
               <w:t>Majid</w:t>
             </w:r>
-            <w:bookmarkStart w:id="0" w:name="_GoBack"/>
-            <w:bookmarkEnd w:id="0"/>
           </w:p>
         </w:tc>
       </w:tr>
@@ -697,25 +703,19 @@
       </w:pPr>
       <w:r>
         <w:rPr>
-          <w:rFonts w:ascii="Times New Roman" w:hAnsi="Times New Roman" w:cs="Times New Roman"/>
-          <w:bCs/>
           <w:noProof/>
-          <w:sz w:val="22"/>
-          <w:szCs w:val="22"/>
         </w:rPr>
         <w:drawing>
-          <wp:inline distT="0" distB="0" distL="0" distR="0" wp14:anchorId="4D2CF50D" wp14:editId="5D16874B">
-            <wp:extent cx="2715453" cy="1728947"/>
-            <wp:effectExtent l="0" t="0" r="2540" b="0"/>
-            <wp:docPr id="18" name="Picture 18"/>
-            <wp:cNvGraphicFramePr>
-              <a:graphicFrameLocks xmlns:a="http://schemas.openxmlformats.org/drawingml/2006/main" noChangeAspect="1"/>
-            </wp:cNvGraphicFramePr>
+          <wp:inline distT="0" distB="0" distL="0" distR="0" wp14:anchorId="5EB10F22" wp14:editId="43257D0C">
+            <wp:extent cx="3204845" cy="1981200"/>
+            <wp:effectExtent l="0" t="0" r="0" b="0"/>
+            <wp:docPr id="1" name="Picture 1"/>
+            <wp:cNvGraphicFramePr/>
             <a:graphic xmlns:a="http://schemas.openxmlformats.org/drawingml/2006/main">
               <a:graphicData uri="http://schemas.openxmlformats.org/drawingml/2006/picture">
                 <pic:pic xmlns:pic="http://schemas.openxmlformats.org/drawingml/2006/picture">
                   <pic:nvPicPr>
-                    <pic:cNvPr id="18" name="Screen Shot 2019-09-02 at 11.19.10 PM.png"/>
+                    <pic:cNvPr id="1" name="Picture 1"/>
                     <pic:cNvPicPr/>
                   </pic:nvPicPr>
                   <pic:blipFill>
@@ -733,7 +733,7 @@
                   <pic:spPr>
                     <a:xfrm>
                       <a:off x="0" y="0"/>
-                      <a:ext cx="2726467" cy="1735960"/>
+                      <a:ext cx="3204845" cy="1981200"/>
                     </a:xfrm>
                     <a:prstGeom prst="rect">
                       <a:avLst/>
@@ -1245,45 +1245,10 @@
     <w:p>
       <w:pPr>
         <w:pStyle w:val="Textbody"/>
-        <w:numPr>
-          <w:ilvl w:val="0"/>
-          <w:numId w:val="4"/>
-        </w:numPr>
         <w:spacing w:after="0" w:line="270" w:lineRule="atLeast"/>
         <w:ind w:right="150"/>
         <w:rPr>
           <w:rFonts w:ascii="Times New Roman" w:hAnsi="Times New Roman" w:cs="Times New Roman"/>
-          <w:bCs/>
-          <w:sz w:val="22"/>
-          <w:szCs w:val="22"/>
-        </w:rPr>
-      </w:pPr>
-      <w:r>
-        <w:rPr>
-          <w:rFonts w:ascii="Times New Roman" w:hAnsi="Times New Roman" w:cs="Times New Roman"/>
-          <w:bCs/>
-          <w:sz w:val="22"/>
-          <w:szCs w:val="22"/>
-        </w:rPr>
-        <w:t>W</w:t>
-      </w:r>
-      <w:r>
-        <w:rPr>
-          <w:rFonts w:ascii="Times New Roman" w:hAnsi="Times New Roman" w:cs="Times New Roman"/>
-          <w:bCs/>
-          <w:sz w:val="22"/>
-          <w:szCs w:val="22"/>
-        </w:rPr>
-        <w:t>hether there is a point at the query point?</w:t>
-      </w:r>
-    </w:p>
-    <w:p>
-      <w:pPr>
-        <w:pStyle w:val="Textbody"/>
-        <w:spacing w:after="0" w:line="270" w:lineRule="atLeast"/>
-        <w:ind w:right="150"/>
-        <w:rPr>
-          <w:rFonts w:ascii="Times New Roman" w:hAnsi="Times New Roman" w:cs="Times New Roman"/>
           <w:b/>
           <w:bCs/>
           <w:color w:val="FF0000"/>
@@ -1300,82 +1265,7 @@
           <w:sz w:val="22"/>
           <w:szCs w:val="22"/>
         </w:rPr>
-        <w:t xml:space="preserve">We </w:t>
-      </w:r>
-      <w:r>
-        <w:rPr>
-          <w:rFonts w:ascii="Times New Roman" w:hAnsi="Times New Roman" w:cs="Times New Roman"/>
-          <w:b/>
-          <w:bCs/>
-          <w:color w:val="FF0000"/>
-          <w:sz w:val="22"/>
-          <w:szCs w:val="22"/>
-        </w:rPr>
-        <w:t xml:space="preserve">calculate the Hilbert value of the query point, and then do a search down the B-tree </w:t>
-      </w:r>
-      <w:r>
-        <w:rPr>
-          <w:rFonts w:ascii="Times New Roman" w:hAnsi="Times New Roman" w:cs="Times New Roman"/>
-          <w:b/>
-          <w:bCs/>
-          <w:color w:val="FF0000"/>
-          <w:sz w:val="22"/>
-          <w:szCs w:val="22"/>
-        </w:rPr>
-        <w:t xml:space="preserve">where points are ordered by their Hilbert values. </w:t>
-      </w:r>
-      <w:r>
-        <w:rPr>
-          <w:rFonts w:ascii="Times New Roman" w:hAnsi="Times New Roman" w:cs="Times New Roman"/>
-          <w:b/>
-          <w:bCs/>
-          <w:color w:val="FF0000"/>
-          <w:sz w:val="22"/>
-          <w:szCs w:val="22"/>
-        </w:rPr>
-        <w:t xml:space="preserve">Then we only need to retrieve </w:t>
-      </w:r>
-      <w:r>
-        <w:rPr>
-          <w:rFonts w:ascii="Times New Roman" w:hAnsi="Times New Roman" w:cs="Times New Roman"/>
-          <w:b/>
-          <w:bCs/>
-          <w:color w:val="FF0000"/>
-          <w:sz w:val="22"/>
-          <w:szCs w:val="22"/>
-        </w:rPr>
-        <w:t xml:space="preserve">1 data </w:t>
-      </w:r>
-      <w:commentRangeStart w:id="1"/>
-      <w:r>
-        <w:rPr>
-          <w:rFonts w:ascii="Times New Roman" w:hAnsi="Times New Roman" w:cs="Times New Roman"/>
-          <w:b/>
-          <w:bCs/>
-          <w:color w:val="FF0000"/>
-          <w:sz w:val="22"/>
-          <w:szCs w:val="22"/>
-        </w:rPr>
-        <w:t>page</w:t>
-      </w:r>
-      <w:commentRangeEnd w:id="1"/>
-      <w:r>
-        <w:rPr>
-          <w:rStyle w:val="CommentReference"/>
-          <w:rFonts w:cs="Mangal"/>
-        </w:rPr>
-        <w:commentReference w:id="1"/>
-      </w:r>
-      <w:r>
-        <w:rPr>
-          <w:rFonts w:ascii="Times New Roman" w:hAnsi="Times New Roman" w:cs="Times New Roman"/>
-          <w:b/>
-          <w:bCs/>
-          <w:color w:val="FF0000"/>
-          <w:sz w:val="22"/>
-          <w:szCs w:val="22"/>
-        </w:rPr>
-        <w:t>.</w:t>
+        <w:t>Note that we are assuming the points are stored in pages in order, such as 1: (A,B), 2: (C,D), 3: (E,F), 4: (G,H), 5: (I,J), 6: (K,L), 7: (M, N), 8: (O,P)</w:t>
       </w:r>
     </w:p>
     <w:p>
@@ -1401,7 +1291,7 @@
           <w:sz w:val="22"/>
           <w:szCs w:val="22"/>
         </w:rPr>
-        <w:t>H</w:t>
+        <w:t>W</w:t>
       </w:r>
       <w:r>
         <w:rPr>
@@ -1410,25 +1300,7 @@
           <w:sz w:val="22"/>
           <w:szCs w:val="22"/>
         </w:rPr>
-        <w:t xml:space="preserve">ow many points are there in the </w:t>
-      </w:r>
-      <w:r>
-        <w:rPr>
-          <w:rFonts w:ascii="Times New Roman" w:hAnsi="Times New Roman" w:cs="Times New Roman"/>
-          <w:bCs/>
-          <w:sz w:val="22"/>
-          <w:szCs w:val="22"/>
-        </w:rPr>
-        <w:t xml:space="preserve">query </w:t>
-      </w:r>
-      <w:r>
-        <w:rPr>
-          <w:rFonts w:ascii="Times New Roman" w:hAnsi="Times New Roman" w:cs="Times New Roman"/>
-          <w:bCs/>
-          <w:sz w:val="22"/>
-          <w:szCs w:val="22"/>
-        </w:rPr>
-        <w:t>rectangle?</w:t>
+        <w:t>hether there is a point at the query point?</w:t>
       </w:r>
     </w:p>
     <w:p>
@@ -1454,7 +1326,7 @@
           <w:sz w:val="22"/>
           <w:szCs w:val="22"/>
         </w:rPr>
-        <w:t xml:space="preserve">One way to do this is to split the query rectangle into a series of </w:t>
+        <w:t xml:space="preserve">We </w:t>
       </w:r>
       <w:r>
         <w:rPr>
@@ -1465,7 +1337,7 @@
           <w:sz w:val="22"/>
           <w:szCs w:val="22"/>
         </w:rPr>
-        <w:t xml:space="preserve">smaller cells, and then calculate the Hilbert curve value of each of these cells. We order those values, and then </w:t>
+        <w:t xml:space="preserve">assume there is some data structure that indexes the Hilbert value of the points. For this question, let’s assume that structure is an B-Tree. </w:t>
       </w:r>
       <w:r>
         <w:rPr>
@@ -1476,7 +1348,7 @@
           <w:sz w:val="22"/>
           <w:szCs w:val="22"/>
         </w:rPr>
-        <w:t xml:space="preserve">join </w:t>
+        <w:t xml:space="preserve">We </w:t>
       </w:r>
       <w:r>
         <w:rPr>
@@ -1487,7 +1359,7 @@
           <w:sz w:val="22"/>
           <w:szCs w:val="22"/>
         </w:rPr>
-        <w:t xml:space="preserve">them into a list of ranges to query. We range query the B-tree, and only have to </w:t>
+        <w:t xml:space="preserve">calculate the Hilbert value of the query point, and then do a search down the B-tree </w:t>
       </w:r>
       <w:r>
         <w:rPr>
@@ -1498,7 +1370,7 @@
           <w:sz w:val="22"/>
           <w:szCs w:val="22"/>
         </w:rPr>
-        <w:t xml:space="preserve">pull in data pages containing those ranges. This means </w:t>
+        <w:t>to find its value. W</w:t>
       </w:r>
       <w:r>
         <w:rPr>
@@ -1509,9 +1381,8 @@
           <w:sz w:val="22"/>
           <w:szCs w:val="22"/>
         </w:rPr>
-        <w:t xml:space="preserve">we only end up retrieving 4 data </w:t>
-      </w:r>
-      <w:commentRangeStart w:id="2"/>
+        <w:t xml:space="preserve">e only need to retrieve </w:t>
+      </w:r>
       <w:r>
         <w:rPr>
           <w:rFonts w:ascii="Times New Roman" w:hAnsi="Times New Roman" w:cs="Times New Roman"/>
@@ -1521,17 +1392,67 @@
           <w:sz w:val="22"/>
           <w:szCs w:val="22"/>
         </w:rPr>
-        <w:t>pages</w:t>
-      </w:r>
-      <w:commentRangeEnd w:id="2"/>
-      <w:r>
-        <w:rPr>
-          <w:rStyle w:val="CommentReference"/>
-          <w:rFonts w:cs="Mangal"/>
-        </w:rPr>
-        <w:commentReference w:id="2"/>
-      </w:r>
-      <w:r>
+        <w:t>1 data page.</w:t>
+      </w:r>
+    </w:p>
+    <w:p>
+      <w:pPr>
+        <w:pStyle w:val="Textbody"/>
+        <w:numPr>
+          <w:ilvl w:val="0"/>
+          <w:numId w:val="4"/>
+        </w:numPr>
+        <w:spacing w:after="0" w:line="270" w:lineRule="atLeast"/>
+        <w:ind w:right="150"/>
+        <w:rPr>
+          <w:rFonts w:ascii="Times New Roman" w:hAnsi="Times New Roman" w:cs="Times New Roman"/>
+          <w:bCs/>
+          <w:sz w:val="22"/>
+          <w:szCs w:val="22"/>
+        </w:rPr>
+      </w:pPr>
+      <w:r>
+        <w:rPr>
+          <w:rFonts w:ascii="Times New Roman" w:hAnsi="Times New Roman" w:cs="Times New Roman"/>
+          <w:bCs/>
+          <w:sz w:val="22"/>
+          <w:szCs w:val="22"/>
+        </w:rPr>
+        <w:t>H</w:t>
+      </w:r>
+      <w:r>
+        <w:rPr>
+          <w:rFonts w:ascii="Times New Roman" w:hAnsi="Times New Roman" w:cs="Times New Roman"/>
+          <w:bCs/>
+          <w:sz w:val="22"/>
+          <w:szCs w:val="22"/>
+        </w:rPr>
+        <w:t xml:space="preserve">ow many points are there in the </w:t>
+      </w:r>
+      <w:r>
+        <w:rPr>
+          <w:rFonts w:ascii="Times New Roman" w:hAnsi="Times New Roman" w:cs="Times New Roman"/>
+          <w:bCs/>
+          <w:sz w:val="22"/>
+          <w:szCs w:val="22"/>
+        </w:rPr>
+        <w:t xml:space="preserve">query </w:t>
+      </w:r>
+      <w:r>
+        <w:rPr>
+          <w:rFonts w:ascii="Times New Roman" w:hAnsi="Times New Roman" w:cs="Times New Roman"/>
+          <w:bCs/>
+          <w:sz w:val="22"/>
+          <w:szCs w:val="22"/>
+        </w:rPr>
+        <w:t>rectangle?</w:t>
+      </w:r>
+    </w:p>
+    <w:p>
+      <w:pPr>
+        <w:pStyle w:val="Textbody"/>
+        <w:spacing w:after="0" w:line="270" w:lineRule="atLeast"/>
+        <w:ind w:right="150"/>
         <w:rPr>
           <w:rFonts w:ascii="Times New Roman" w:hAnsi="Times New Roman" w:cs="Times New Roman"/>
           <w:b/>
@@ -1540,7 +1461,72 @@
           <w:sz w:val="22"/>
           <w:szCs w:val="22"/>
         </w:rPr>
-        <w:t>.</w:t>
+      </w:pPr>
+      <w:r>
+        <w:rPr>
+          <w:rFonts w:ascii="Times New Roman" w:hAnsi="Times New Roman" w:cs="Times New Roman"/>
+          <w:b/>
+          <w:bCs/>
+          <w:color w:val="FF0000"/>
+          <w:sz w:val="22"/>
+          <w:szCs w:val="22"/>
+        </w:rPr>
+        <w:t xml:space="preserve">One way to do this is to split the query rectangle into a series of </w:t>
+      </w:r>
+      <w:r>
+        <w:rPr>
+          <w:rFonts w:ascii="Times New Roman" w:hAnsi="Times New Roman" w:cs="Times New Roman"/>
+          <w:b/>
+          <w:bCs/>
+          <w:color w:val="FF0000"/>
+          <w:sz w:val="22"/>
+          <w:szCs w:val="22"/>
+        </w:rPr>
+        <w:t xml:space="preserve">smaller cells, and then calculate the Hilbert curve value of each of these cells. We order those values, and then </w:t>
+      </w:r>
+      <w:r>
+        <w:rPr>
+          <w:rFonts w:ascii="Times New Roman" w:hAnsi="Times New Roman" w:cs="Times New Roman"/>
+          <w:b/>
+          <w:bCs/>
+          <w:color w:val="FF0000"/>
+          <w:sz w:val="22"/>
+          <w:szCs w:val="22"/>
+        </w:rPr>
+        <w:t xml:space="preserve">join </w:t>
+      </w:r>
+      <w:r>
+        <w:rPr>
+          <w:rFonts w:ascii="Times New Roman" w:hAnsi="Times New Roman" w:cs="Times New Roman"/>
+          <w:b/>
+          <w:bCs/>
+          <w:color w:val="FF0000"/>
+          <w:sz w:val="22"/>
+          <w:szCs w:val="22"/>
+        </w:rPr>
+        <w:t xml:space="preserve">them into a list of ranges to query. </w:t>
+      </w:r>
+      <w:r>
+        <w:rPr>
+          <w:rFonts w:ascii="Times New Roman" w:hAnsi="Times New Roman" w:cs="Times New Roman"/>
+          <w:b/>
+          <w:bCs/>
+          <w:color w:val="FF0000"/>
+          <w:sz w:val="22"/>
+          <w:szCs w:val="22"/>
+        </w:rPr>
+        <w:t xml:space="preserve"> Now we perform a range query, which will differ based on the indexing structure.  If we assume, as we did in the previous part, that this is a B-tree, then we</w:t>
+      </w:r>
+      <w:r>
+        <w:rPr>
+          <w:rFonts w:ascii="Times New Roman" w:hAnsi="Times New Roman" w:cs="Times New Roman"/>
+          <w:b/>
+          <w:bCs/>
+          <w:color w:val="FF0000"/>
+          <w:sz w:val="22"/>
+          <w:szCs w:val="22"/>
+        </w:rPr>
+        <w:t xml:space="preserve"> end up retrieving 4 data pages.</w:t>
       </w:r>
       <w:r>
         <w:rPr>
@@ -1592,7 +1578,84 @@
           <w:sz w:val="22"/>
           <w:szCs w:val="22"/>
         </w:rPr>
-        <w:t>Something like this: if you choose the following tree, then we will have 4 data pages.</w:t>
+        <w:t xml:space="preserve">For example, </w:t>
+      </w:r>
+      <w:r>
+        <w:rPr>
+          <w:rFonts w:ascii="Times New Roman" w:hAnsi="Times New Roman" w:cs="Times New Roman"/>
+          <w:b/>
+          <w:bCs/>
+          <w:color w:val="FF0000"/>
+          <w:sz w:val="22"/>
+          <w:szCs w:val="22"/>
+        </w:rPr>
+        <w:t xml:space="preserve">if </w:t>
+      </w:r>
+      <w:r>
+        <w:rPr>
+          <w:rFonts w:ascii="Times New Roman" w:hAnsi="Times New Roman" w:cs="Times New Roman"/>
+          <w:b/>
+          <w:bCs/>
+          <w:color w:val="FF0000"/>
+          <w:sz w:val="22"/>
+          <w:szCs w:val="22"/>
+        </w:rPr>
+        <w:t>we have</w:t>
+      </w:r>
+      <w:r>
+        <w:rPr>
+          <w:rFonts w:ascii="Times New Roman" w:hAnsi="Times New Roman" w:cs="Times New Roman"/>
+          <w:b/>
+          <w:bCs/>
+          <w:color w:val="FF0000"/>
+          <w:sz w:val="22"/>
+          <w:szCs w:val="22"/>
+        </w:rPr>
+        <w:t xml:space="preserve"> the following </w:t>
+      </w:r>
+      <w:r>
+        <w:rPr>
+          <w:rFonts w:ascii="Times New Roman" w:hAnsi="Times New Roman" w:cs="Times New Roman"/>
+          <w:b/>
+          <w:bCs/>
+          <w:color w:val="FF0000"/>
+          <w:sz w:val="22"/>
+          <w:szCs w:val="22"/>
+        </w:rPr>
+        <w:t xml:space="preserve">index </w:t>
+      </w:r>
+      <w:r>
+        <w:rPr>
+          <w:rFonts w:ascii="Times New Roman" w:hAnsi="Times New Roman" w:cs="Times New Roman"/>
+          <w:b/>
+          <w:bCs/>
+          <w:color w:val="FF0000"/>
+          <w:sz w:val="22"/>
+          <w:szCs w:val="22"/>
+        </w:rPr>
+        <w:t xml:space="preserve">tree, then we will </w:t>
+      </w:r>
+      <w:r>
+        <w:rPr>
+          <w:rFonts w:ascii="Times New Roman" w:hAnsi="Times New Roman" w:cs="Times New Roman"/>
+          <w:b/>
+          <w:bCs/>
+          <w:color w:val="FF0000"/>
+          <w:sz w:val="22"/>
+          <w:szCs w:val="22"/>
+        </w:rPr>
+        <w:t>pull</w:t>
+      </w:r>
+      <w:r>
+        <w:rPr>
+          <w:rFonts w:ascii="Times New Roman" w:hAnsi="Times New Roman" w:cs="Times New Roman"/>
+          <w:b/>
+          <w:bCs/>
+          <w:color w:val="FF0000"/>
+          <w:sz w:val="22"/>
+          <w:szCs w:val="22"/>
+        </w:rPr>
+        <w:t xml:space="preserve"> 4 data pages.</w:t>
       </w:r>
     </w:p>
     <w:p>
@@ -1696,7 +1759,7 @@
           </mc:Choice>
           <mc:Fallback>
             <w:pict>
-              <v:oval w14:anchorId="4F89F306" id="Oval 5" o:spid="_x0000_s1026" style="position:absolute;margin-left:139.85pt;margin-top:9.75pt;width:65.8pt;height:30.15pt;z-index:251681792;visibility:visible;mso-wrap-style:square;mso-width-percent:0;mso-wrap-distance-left:9pt;mso-wrap-distance-top:0;mso-wrap-distance-right:9pt;mso-wrap-distance-bottom:0;mso-position-horizontal:absolute;mso-position-horizontal-relative:text;mso-position-vertical:absolute;mso-position-vertical-relative:text;mso-width-percent:0;mso-width-relative:margin;v-text-anchor:middle" o:gfxdata="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" fillcolor="#5b9bd5 [3204]" strokecolor="#1f4d78 [1604]" strokeweight="1pt">
+              <v:oval w14:anchorId="4F89F306" id="Oval 5" o:spid="_x0000_s1026" style="position:absolute;margin-left:139.85pt;margin-top:9.75pt;width:65.8pt;height:30.15pt;z-index:251681792;visibility:visible;mso-wrap-style:square;mso-width-percent:0;mso-wrap-distance-left:9pt;mso-wrap-distance-top:0;mso-wrap-distance-right:9pt;mso-wrap-distance-bottom:0;mso-position-horizontal:absolute;mso-position-horizontal-relative:text;mso-position-vertical:absolute;mso-position-vertical-relative:text;mso-width-percent:0;mso-width-relative:margin;v-text-anchor:middle" o:gfxdata="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" fillcolor="#5b9bd5 [3204]" strokecolor="#1f4d78 [1604]" strokeweight="1pt">
                 <v:stroke joinstyle="miter"/>
                 <v:textbox>
                   <w:txbxContent>
@@ -1808,7 +1871,7 @@
                 <v:path arrowok="t" fillok="f" o:connecttype="none"/>
                 <o:lock v:ext="edit" shapetype="t"/>
               </v:shapetype>
-              <v:shape id="Straight Arrow Connector 12" o:spid="_x0000_s1026" type="#_x0000_t32" style="position:absolute;margin-left:199.05pt;margin-top:8.25pt;width:79.55pt;height:18.5pt;z-index:251693056;visibility:visible;mso-wrap-style:square;mso-width-percent:0;mso-height-percent:0;mso-wrap-distance-left:9pt;mso-wrap-distance-top:0;mso-wrap-distance-right:9pt;mso-wrap-distance-bottom:0;mso-position-horizontal:absolute;mso-position-horizontal-relative:text;mso-position-vertical:absolute;mso-position-vertical-relative:text;mso-width-percent:0;mso-height-percent:0;mso-width-relative:margin;mso-height-relative:margin" o:gfxdata="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" strokecolor="#5b9bd5 [3204]" strokeweight=".5pt">
+              <v:shape id="Straight Arrow Connector 12" o:spid="_x0000_s1026" type="#_x0000_t32" style="position:absolute;margin-left:199.05pt;margin-top:8.25pt;width:79.55pt;height:18.5pt;z-index:251693056;visibility:visible;mso-wrap-style:square;mso-width-percent:0;mso-height-percent:0;mso-wrap-distance-left:9pt;mso-wrap-distance-top:0;mso-wrap-distance-right:9pt;mso-wrap-distance-bottom:0;mso-position-horizontal:absolute;mso-position-horizontal-relative:text;mso-position-vertical:absolute;mso-position-vertical-relative:text;mso-width-percent:0;mso-height-percent:0;mso-width-relative:margin;mso-height-relative:margin" o:gfxdata="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" strokecolor="#5b9bd5 [3204]" strokeweight=".5pt">
                 <v:stroke endarrow="block" joinstyle="miter"/>
               </v:shape>
             </w:pict>
@@ -1843,7 +1906,116 @@
         <mc:AlternateContent>
           <mc:Choice Requires="wps">
             <w:drawing>
-              <wp:anchor distT="0" distB="0" distL="114300" distR="114300" simplePos="0" relativeHeight="251691008" behindDoc="0" locked="0" layoutInCell="1" allowOverlap="1" wp14:anchorId="66C5DB97" wp14:editId="06AEA259">
+              <wp:anchor distT="0" distB="0" distL="114300" distR="114300" simplePos="0" relativeHeight="251685888" behindDoc="0" locked="0" layoutInCell="1" allowOverlap="1" wp14:anchorId="121A4B1D" wp14:editId="4F17E2BC">
+                <wp:simplePos x="0" y="0"/>
+                <wp:positionH relativeFrom="column">
+                  <wp:posOffset>3284220</wp:posOffset>
+                </wp:positionH>
+                <wp:positionV relativeFrom="paragraph">
+                  <wp:posOffset>167005</wp:posOffset>
+                </wp:positionV>
+                <wp:extent cx="708660" cy="382905"/>
+                <wp:effectExtent l="0" t="0" r="15240" b="17145"/>
+                <wp:wrapNone/>
+                <wp:docPr id="7" name="Oval 7"/>
+                <wp:cNvGraphicFramePr/>
+                <a:graphic xmlns:a="http://schemas.openxmlformats.org/drawingml/2006/main">
+                  <a:graphicData uri="http://schemas.microsoft.com/office/word/2010/wordprocessingShape">
+                    <wps:wsp>
+                      <wps:cNvSpPr/>
+                      <wps:spPr>
+                        <a:xfrm>
+                          <a:off x="0" y="0"/>
+                          <a:ext cx="708660" cy="382905"/>
+                        </a:xfrm>
+                        <a:prstGeom prst="ellipse">
+                          <a:avLst/>
+                        </a:prstGeom>
+                      </wps:spPr>
+                      <wps:style>
+                        <a:lnRef idx="2">
+                          <a:schemeClr val="accent1">
+                            <a:shade val="50000"/>
+                          </a:schemeClr>
+                        </a:lnRef>
+                        <a:fillRef idx="1">
+                          <a:schemeClr val="accent1"/>
+                        </a:fillRef>
+                        <a:effectRef idx="0">
+                          <a:schemeClr val="accent1"/>
+                        </a:effectRef>
+                        <a:fontRef idx="minor">
+                          <a:schemeClr val="lt1"/>
+                        </a:fontRef>
+                      </wps:style>
+                      <wps:txbx>
+                        <w:txbxContent>
+                          <w:p>
+                            <w:pPr>
+                              <w:jc w:val="center"/>
+                              <w:rPr>
+                                <w:rFonts w:hint="eastAsia"/>
+                              </w:rPr>
+                            </w:pPr>
+                            <w:r>
+                              <w:t>&gt;=I</w:t>
+                            </w:r>
+                          </w:p>
+                        </w:txbxContent>
+                      </wps:txbx>
+                      <wps:bodyPr rot="0" spcFirstLastPara="0" vertOverflow="overflow" horzOverflow="overflow" vert="horz" wrap="square" lIns="91440" tIns="45720" rIns="91440" bIns="45720" numCol="1" spcCol="0" rtlCol="0" fromWordArt="0" anchor="ctr" anchorCtr="0" forceAA="0" compatLnSpc="1">
+                        <a:prstTxWarp prst="textNoShape">
+                          <a:avLst/>
+                        </a:prstTxWarp>
+                        <a:noAutofit/>
+                      </wps:bodyPr>
+                    </wps:wsp>
+                  </a:graphicData>
+                </a:graphic>
+                <wp14:sizeRelH relativeFrom="margin">
+                  <wp14:pctWidth>0</wp14:pctWidth>
+                </wp14:sizeRelH>
+              </wp:anchor>
+            </w:drawing>
+          </mc:Choice>
+          <mc:Fallback>
+            <w:pict>
+              <v:oval w14:anchorId="121A4B1D" id="Oval 7" o:spid="_x0000_s1027" style="position:absolute;margin-left:258.6pt;margin-top:13.15pt;width:55.8pt;height:30.15pt;z-index:251685888;visibility:visible;mso-wrap-style:square;mso-width-percent:0;mso-wrap-distance-left:9pt;mso-wrap-distance-top:0;mso-wrap-distance-right:9pt;mso-wrap-distance-bottom:0;mso-position-horizontal:absolute;mso-position-horizontal-relative:text;mso-position-vertical:absolute;mso-position-vertical-relative:text;mso-width-percent:0;mso-width-relative:margin;v-text-anchor:middle" o:gfxdata="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" fillcolor="#5b9bd5 [3204]" strokecolor="#1f4d78 [1604]" strokeweight="1pt">
+                <v:stroke joinstyle="miter"/>
+                <v:textbox>
+                  <w:txbxContent>
+                    <w:p>
+                      <w:pPr>
+                        <w:jc w:val="center"/>
+                        <w:rPr>
+                          <w:rFonts w:hint="eastAsia"/>
+                        </w:rPr>
+                      </w:pPr>
+                      <w:r>
+                        <w:t>&gt;=I</w:t>
+                      </w:r>
+                    </w:p>
+                  </w:txbxContent>
+                </v:textbox>
+              </v:oval>
+            </w:pict>
+          </mc:Fallback>
+        </mc:AlternateContent>
+      </w:r>
+      <w:r>
+        <w:rPr>
+          <w:rFonts w:ascii="Times New Roman" w:hAnsi="Times New Roman" w:cs="Times New Roman"/>
+          <w:b/>
+          <w:bCs/>
+          <w:noProof/>
+          <w:color w:val="FF0000"/>
+          <w:sz w:val="22"/>
+          <w:szCs w:val="22"/>
+        </w:rPr>
+        <mc:AlternateContent>
+          <mc:Choice Requires="wps">
+            <w:drawing>
+              <wp:anchor distT="0" distB="0" distL="114300" distR="114300" simplePos="0" relativeHeight="251691008" behindDoc="0" locked="0" layoutInCell="1" allowOverlap="1" wp14:anchorId="66C5DB97" wp14:editId="317D98A5">
                 <wp:simplePos x="0" y="0"/>
                 <wp:positionH relativeFrom="column">
                   <wp:posOffset>1011646</wp:posOffset>
@@ -1901,13 +2073,32 @@
           </mc:Choice>
           <mc:Fallback>
             <w:pict>
-              <v:shape w14:anchorId="17821237" id="Straight Arrow Connector 10" o:spid="_x0000_s1026" type="#_x0000_t32" style="position:absolute;margin-left:79.65pt;margin-top:1.6pt;width:72.75pt;height:16.45pt;flip:x;z-index:251691008;visibility:visible;mso-wrap-style:square;mso-width-percent:0;mso-height-percent:0;mso-wrap-distance-left:9pt;mso-wrap-distance-top:0;mso-wrap-distance-right:9pt;mso-wrap-distance-bottom:0;mso-position-horizontal:absolute;mso-position-horizontal-relative:text;mso-position-vertical:absolute;mso-position-vertical-relative:text;mso-width-percent:0;mso-height-percent:0;mso-width-relative:margin;mso-height-relative:margin" o:gfxdata="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" strokecolor="#5b9bd5 [3204]" strokeweight=".5pt">
+              <v:shapetype w14:anchorId="4578909A" id="_x0000_t32" coordsize="21600,21600" o:spt="32" o:oned="t" path="m,l21600,21600e" filled="f">
+                <v:path arrowok="t" fillok="f" o:connecttype="none"/>
+                <o:lock v:ext="edit" shapetype="t"/>
+              </v:shapetype>
+              <v:shape id="Straight Arrow Connector 10" o:spid="_x0000_s1026" type="#_x0000_t32" style="position:absolute;margin-left:79.65pt;margin-top:1.6pt;width:72.75pt;height:16.45pt;flip:x;z-index:251691008;visibility:visible;mso-wrap-style:square;mso-width-percent:0;mso-height-percent:0;mso-wrap-distance-left:9pt;mso-wrap-distance-top:0;mso-wrap-distance-right:9pt;mso-wrap-distance-bottom:0;mso-position-horizontal:absolute;mso-position-horizontal-relative:text;mso-position-vertical:absolute;mso-position-vertical-relative:text;mso-width-percent:0;mso-height-percent:0;mso-width-relative:margin;mso-height-relative:margin" o:gfxdata="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" strokecolor="#5b9bd5 [3204]" strokeweight=".5pt">
                 <v:stroke endarrow="block" joinstyle="miter"/>
               </v:shape>
             </w:pict>
           </mc:Fallback>
         </mc:AlternateContent>
       </w:r>
+    </w:p>
+    <w:p>
+      <w:pPr>
+        <w:pStyle w:val="Textbody"/>
+        <w:spacing w:after="0" w:line="270" w:lineRule="atLeast"/>
+        <w:ind w:right="150"/>
+        <w:rPr>
+          <w:rFonts w:ascii="Times New Roman" w:hAnsi="Times New Roman" w:cs="Times New Roman"/>
+          <w:b/>
+          <w:bCs/>
+          <w:color w:val="FF0000"/>
+          <w:sz w:val="22"/>
+          <w:szCs w:val="22"/>
+        </w:rPr>
+      </w:pPr>
       <w:r>
         <w:rPr>
           <w:rFonts w:ascii="Times New Roman" w:hAnsi="Times New Roman" w:cs="Times New Roman"/>
@@ -1921,18 +2112,18 @@
         <mc:AlternateContent>
           <mc:Choice Requires="wps">
             <w:drawing>
-              <wp:anchor distT="0" distB="0" distL="114300" distR="114300" simplePos="0" relativeHeight="251685888" behindDoc="0" locked="0" layoutInCell="1" allowOverlap="1" wp14:anchorId="121A4B1D" wp14:editId="004D886D">
+              <wp:anchor distT="0" distB="0" distL="114300" distR="114300" simplePos="0" relativeHeight="251683840" behindDoc="0" locked="0" layoutInCell="1" allowOverlap="1" wp14:anchorId="3093C390" wp14:editId="3ED21185">
                 <wp:simplePos x="0" y="0"/>
                 <wp:positionH relativeFrom="column">
-                  <wp:posOffset>3357245</wp:posOffset>
+                  <wp:posOffset>586740</wp:posOffset>
                 </wp:positionH>
                 <wp:positionV relativeFrom="paragraph">
-                  <wp:posOffset>166189</wp:posOffset>
+                  <wp:posOffset>56515</wp:posOffset>
                 </wp:positionV>
-                <wp:extent cx="513715" cy="382905"/>
-                <wp:effectExtent l="0" t="0" r="6985" b="10795"/>
+                <wp:extent cx="567055" cy="382905"/>
+                <wp:effectExtent l="0" t="0" r="23495" b="17145"/>
                 <wp:wrapNone/>
-                <wp:docPr id="7" name="Oval 7"/>
+                <wp:docPr id="6" name="Oval 6"/>
                 <wp:cNvGraphicFramePr/>
                 <a:graphic xmlns:a="http://schemas.openxmlformats.org/drawingml/2006/main">
                   <a:graphicData uri="http://schemas.microsoft.com/office/word/2010/wordprocessingShape">
@@ -1941,7 +2132,7 @@
                       <wps:spPr>
                         <a:xfrm>
                           <a:off x="0" y="0"/>
-                          <a:ext cx="513715" cy="382905"/>
+                          <a:ext cx="567055" cy="382905"/>
                         </a:xfrm>
                         <a:prstGeom prst="ellipse">
                           <a:avLst/>
@@ -1967,13 +2158,12 @@
                         <w:txbxContent>
                           <w:p>
                             <w:pPr>
-                              <w:jc w:val="center"/>
                               <w:rPr>
                                 <w:rFonts w:hint="eastAsia"/>
                               </w:rPr>
                             </w:pPr>
                             <w:r>
-                              <w:t>B</w:t>
+                              <w:t>&lt;I</w:t>
                             </w:r>
                           </w:p>
                         </w:txbxContent>
@@ -1987,145 +2177,26 @@
                     </wps:wsp>
                   </a:graphicData>
                 </a:graphic>
+                <wp14:sizeRelH relativeFrom="margin">
+                  <wp14:pctWidth>0</wp14:pctWidth>
+                </wp14:sizeRelH>
               </wp:anchor>
             </w:drawing>
           </mc:Choice>
           <mc:Fallback>
             <w:pict>
-              <v:oval w14:anchorId="121A4B1D" id="Oval 7" o:spid="_x0000_s1027" style="position:absolute;margin-left:264.35pt;margin-top:13.1pt;width:40.45pt;height:30.15pt;z-index:251685888;visibility:visible;mso-wrap-style:square;mso-wrap-distance-left:9pt;mso-wrap-distance-top:0;mso-wrap-distance-right:9pt;mso-wrap-distance-bottom:0;mso-position-horizontal:absolute;mso-position-horizontal-relative:text;mso-position-vertical:absolute;mso-position-vertical-relative:text;v-text-anchor:middle" o:gfxdata="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" fillcolor="#5b9bd5 [3204]" strokecolor="#1f4d78 [1604]" strokeweight="1pt">
+              <v:oval w14:anchorId="3093C390" id="Oval 6" o:spid="_x0000_s1028" style="position:absolute;margin-left:46.2pt;margin-top:4.45pt;width:44.65pt;height:30.15pt;z-index:251683840;visibility:visible;mso-wrap-style:square;mso-width-percent:0;mso-wrap-distance-left:9pt;mso-wrap-distance-top:0;mso-wrap-distance-right:9pt;mso-wrap-distance-bottom:0;mso-position-horizontal:absolute;mso-position-horizontal-relative:text;mso-position-vertical:absolute;mso-position-vertical-relative:text;mso-width-percent:0;mso-width-relative:margin;v-text-anchor:middle" o:gfxdata="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" fillcolor="#5b9bd5 [3204]" strokecolor="#1f4d78 [1604]" strokeweight="1pt">
                 <v:stroke joinstyle="miter"/>
                 <v:textbox>
                   <w:txbxContent>
                     <w:p>
                       <w:pPr>
-                        <w:jc w:val="center"/>
                         <w:rPr>
                           <w:rFonts w:hint="eastAsia"/>
                         </w:rPr>
                       </w:pPr>
                       <w:r>
-                        <w:t>B</w:t>
-                      </w:r>
-                    </w:p>
-                  </w:txbxContent>
-                </v:textbox>
-              </v:oval>
-            </w:pict>
-          </mc:Fallback>
-        </mc:AlternateContent>
-      </w:r>
-    </w:p>
-    <w:p>
-      <w:pPr>
-        <w:pStyle w:val="Textbody"/>
-        <w:spacing w:after="0" w:line="270" w:lineRule="atLeast"/>
-        <w:ind w:right="150"/>
-        <w:rPr>
-          <w:rFonts w:ascii="Times New Roman" w:hAnsi="Times New Roman" w:cs="Times New Roman"/>
-          <w:b/>
-          <w:bCs/>
-          <w:color w:val="FF0000"/>
-          <w:sz w:val="22"/>
-          <w:szCs w:val="22"/>
-        </w:rPr>
-      </w:pPr>
-      <w:r>
-        <w:rPr>
-          <w:rFonts w:ascii="Times New Roman" w:hAnsi="Times New Roman" w:cs="Times New Roman"/>
-          <w:b/>
-          <w:bCs/>
-          <w:noProof/>
-          <w:color w:val="FF0000"/>
-          <w:sz w:val="22"/>
-          <w:szCs w:val="22"/>
-        </w:rPr>
-        <mc:AlternateContent>
-          <mc:Choice Requires="wps">
-            <w:drawing>
-              <wp:anchor distT="0" distB="0" distL="114300" distR="114300" simplePos="0" relativeHeight="251683840" behindDoc="0" locked="0" layoutInCell="1" allowOverlap="1" wp14:anchorId="3093C390" wp14:editId="18E0D7E6">
-                <wp:simplePos x="0" y="0"/>
-                <wp:positionH relativeFrom="column">
-                  <wp:posOffset>637903</wp:posOffset>
-                </wp:positionH>
-                <wp:positionV relativeFrom="paragraph">
-                  <wp:posOffset>57785</wp:posOffset>
-                </wp:positionV>
-                <wp:extent cx="513715" cy="382905"/>
-                <wp:effectExtent l="0" t="0" r="6985" b="10795"/>
-                <wp:wrapNone/>
-                <wp:docPr id="6" name="Oval 6"/>
-                <wp:cNvGraphicFramePr/>
-                <a:graphic xmlns:a="http://schemas.openxmlformats.org/drawingml/2006/main">
-                  <a:graphicData uri="http://schemas.microsoft.com/office/word/2010/wordprocessingShape">
-                    <wps:wsp>
-                      <wps:cNvSpPr/>
-                      <wps:spPr>
-                        <a:xfrm>
-                          <a:off x="0" y="0"/>
-                          <a:ext cx="513715" cy="382905"/>
-                        </a:xfrm>
-                        <a:prstGeom prst="ellipse">
-                          <a:avLst/>
-                        </a:prstGeom>
-                      </wps:spPr>
-                      <wps:style>
-                        <a:lnRef idx="2">
-                          <a:schemeClr val="accent1">
-                            <a:shade val="50000"/>
-                          </a:schemeClr>
-                        </a:lnRef>
-                        <a:fillRef idx="1">
-                          <a:schemeClr val="accent1"/>
-                        </a:fillRef>
-                        <a:effectRef idx="0">
-                          <a:schemeClr val="accent1"/>
-                        </a:effectRef>
-                        <a:fontRef idx="minor">
-                          <a:schemeClr val="lt1"/>
-                        </a:fontRef>
-                      </wps:style>
-                      <wps:txbx>
-                        <w:txbxContent>
-                          <w:p>
-                            <w:pPr>
-                              <w:jc w:val="center"/>
-                              <w:rPr>
-                                <w:rFonts w:hint="eastAsia"/>
-                              </w:rPr>
-                            </w:pPr>
-                            <w:r>
-                              <w:t>A</w:t>
-                            </w:r>
-                          </w:p>
-                        </w:txbxContent>
-                      </wps:txbx>
-                      <wps:bodyPr rot="0" spcFirstLastPara="0" vertOverflow="overflow" horzOverflow="overflow" vert="horz" wrap="square" lIns="91440" tIns="45720" rIns="91440" bIns="45720" numCol="1" spcCol="0" rtlCol="0" fromWordArt="0" anchor="ctr" anchorCtr="0" forceAA="0" compatLnSpc="1">
-                        <a:prstTxWarp prst="textNoShape">
-                          <a:avLst/>
-                        </a:prstTxWarp>
-                        <a:noAutofit/>
-                      </wps:bodyPr>
-                    </wps:wsp>
-                  </a:graphicData>
-                </a:graphic>
-              </wp:anchor>
-            </w:drawing>
-          </mc:Choice>
-          <mc:Fallback>
-            <w:pict>
-              <v:oval w14:anchorId="3093C390" id="Oval 6" o:spid="_x0000_s1028" style="position:absolute;margin-left:50.25pt;margin-top:4.55pt;width:40.45pt;height:30.15pt;z-index:251683840;visibility:visible;mso-wrap-style:square;mso-wrap-distance-left:9pt;mso-wrap-distance-top:0;mso-wrap-distance-right:9pt;mso-wrap-distance-bottom:0;mso-position-horizontal:absolute;mso-position-horizontal-relative:text;mso-position-vertical:absolute;mso-position-vertical-relative:text;v-text-anchor:middle" o:gfxdata="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" fillcolor="#5b9bd5 [3204]" strokecolor="#1f4d78 [1604]" strokeweight="1pt">
-                <v:stroke joinstyle="miter"/>
-                <v:textbox>
-                  <w:txbxContent>
-                    <w:p>
-                      <w:pPr>
-                        <w:jc w:val="center"/>
-                        <w:rPr>
-                          <w:rFonts w:hint="eastAsia"/>
-                        </w:rPr>
-                      </w:pPr>
-                      <w:r>
-                        <w:t>A</w:t>
+                        <w:t>&lt;I</w:t>
                       </w:r>
                     </w:p>
                   </w:txbxContent>
@@ -2221,7 +2292,7 @@
           </mc:Choice>
           <mc:Fallback>
             <w:pict>
-              <v:shape w14:anchorId="0A7668E2" id="Straight Arrow Connector 40" o:spid="_x0000_s1026" type="#_x0000_t32" style="position:absolute;margin-left:295.05pt;margin-top:2pt;width:82.95pt;height:26.7pt;z-index:251725824;visibility:visible;mso-wrap-style:square;mso-width-percent:0;mso-height-percent:0;mso-wrap-distance-left:9pt;mso-wrap-distance-top:0;mso-wrap-distance-right:9pt;mso-wrap-distance-bottom:0;mso-position-horizontal:absolute;mso-position-horizontal-relative:text;mso-position-vertical:absolute;mso-position-vertical-relative:text;mso-width-percent:0;mso-height-percent:0;mso-width-relative:margin;mso-height-relative:margin" o:gfxdata="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" strokecolor="#5b9bd5 [3204]" strokeweight=".5pt">
+              <v:shape w14:anchorId="0A7668E2" id="Straight Arrow Connector 40" o:spid="_x0000_s1026" type="#_x0000_t32" style="position:absolute;margin-left:295.05pt;margin-top:2pt;width:82.95pt;height:26.7pt;z-index:251725824;visibility:visible;mso-wrap-style:square;mso-width-percent:0;mso-height-percent:0;mso-wrap-distance-left:9pt;mso-wrap-distance-top:0;mso-wrap-distance-right:9pt;mso-wrap-distance-bottom:0;mso-position-horizontal:absolute;mso-position-horizontal-relative:text;mso-position-vertical:absolute;mso-position-vertical-relative:text;mso-width-percent:0;mso-height-percent:0;mso-width-relative:margin;mso-height-relative:margin" o:gfxdata="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" strokecolor="#5b9bd5 [3204]" strokeweight=".5pt">
                 <v:stroke endarrow="block" joinstyle="miter"/>
               </v:shape>
             </w:pict>
@@ -2299,7 +2370,7 @@
           </mc:Choice>
           <mc:Fallback>
             <w:pict>
-              <v:shape w14:anchorId="72020D43" id="Straight Arrow Connector 19" o:spid="_x0000_s1026" type="#_x0000_t32" style="position:absolute;margin-left:246.35pt;margin-top:2pt;width:21.95pt;height:33.6pt;flip:x;z-index:251697152;visibility:visible;mso-wrap-style:square;mso-width-percent:0;mso-height-percent:0;mso-wrap-distance-left:9pt;mso-wrap-distance-top:0;mso-wrap-distance-right:9pt;mso-wrap-distance-bottom:0;mso-position-horizontal:absolute;mso-position-horizontal-relative:text;mso-position-vertical:absolute;mso-position-vertical-relative:text;mso-width-percent:0;mso-height-percent:0;mso-width-relative:margin;mso-height-relative:margin" o:gfxdata="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" strokecolor="#5b9bd5 [3204]" strokeweight=".5pt">
+              <v:shape w14:anchorId="72020D43" id="Straight Arrow Connector 19" o:spid="_x0000_s1026" type="#_x0000_t32" style="position:absolute;margin-left:246.35pt;margin-top:2pt;width:21.95pt;height:33.6pt;flip:x;z-index:251697152;visibility:visible;mso-wrap-style:square;mso-width-percent:0;mso-height-percent:0;mso-wrap-distance-left:9pt;mso-wrap-distance-top:0;mso-wrap-distance-right:9pt;mso-wrap-distance-bottom:0;mso-position-horizontal:absolute;mso-position-horizontal-relative:text;mso-position-vertical:absolute;mso-position-vertical-relative:text;mso-width-percent:0;mso-height-percent:0;mso-width-relative:margin;mso-height-relative:margin" o:gfxdata="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" strokecolor="#5b9bd5 [3204]" strokeweight=".5pt">
                 <v:stroke endarrow="block" joinstyle="miter"/>
               </v:shape>
             </w:pict>
@@ -2377,7 +2448,7 @@
           </mc:Choice>
           <mc:Fallback>
             <w:pict>
-              <v:shape w14:anchorId="3FF43253" id="Straight Arrow Connector 27" o:spid="_x0000_s1026" type="#_x0000_t32" style="position:absolute;margin-left:91.35pt;margin-top:8.2pt;width:39.1pt;height:20.55pt;z-index:251705344;visibility:visible;mso-wrap-style:square;mso-width-percent:0;mso-height-percent:0;mso-wrap-distance-left:9pt;mso-wrap-distance-top:0;mso-wrap-distance-right:9pt;mso-wrap-distance-bottom:0;mso-position-horizontal:absolute;mso-position-horizontal-relative:text;mso-position-vertical:absolute;mso-position-vertical-relative:text;mso-width-percent:0;mso-height-percent:0;mso-width-relative:margin;mso-height-relative:margin" o:gfxdata="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" strokecolor="#5b9bd5 [3204]" strokeweight=".5pt">
+              <v:shape w14:anchorId="3FF43253" id="Straight Arrow Connector 27" o:spid="_x0000_s1026" type="#_x0000_t32" style="position:absolute;margin-left:91.35pt;margin-top:8.2pt;width:39.1pt;height:20.55pt;z-index:251705344;visibility:visible;mso-wrap-style:square;mso-width-percent:0;mso-height-percent:0;mso-wrap-distance-left:9pt;mso-wrap-distance-top:0;mso-wrap-distance-right:9pt;mso-wrap-distance-bottom:0;mso-position-horizontal:absolute;mso-position-horizontal-relative:text;mso-position-vertical:absolute;mso-position-vertical-relative:text;mso-width-percent:0;mso-height-percent:0;mso-width-relative:margin;mso-height-relative:margin" o:gfxdata="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" strokecolor="#5b9bd5 [3204]" strokeweight=".5pt">
                 <v:stroke endarrow="block" joinstyle="miter"/>
               </v:shape>
             </w:pict>
@@ -2412,16 +2483,16 @@
         <mc:AlternateContent>
           <mc:Choice Requires="wps">
             <w:drawing>
-              <wp:anchor distT="0" distB="0" distL="114300" distR="114300" simplePos="0" relativeHeight="251687936" behindDoc="0" locked="0" layoutInCell="1" allowOverlap="1" wp14:anchorId="10382A52" wp14:editId="287F4ECF">
+              <wp:anchor distT="0" distB="0" distL="114300" distR="114300" simplePos="0" relativeHeight="251687936" behindDoc="0" locked="0" layoutInCell="1" allowOverlap="1" wp14:anchorId="10382A52" wp14:editId="2CC50365">
                 <wp:simplePos x="0" y="0"/>
                 <wp:positionH relativeFrom="column">
-                  <wp:posOffset>4512401</wp:posOffset>
+                  <wp:posOffset>4511040</wp:posOffset>
                 </wp:positionH>
                 <wp:positionV relativeFrom="paragraph">
-                  <wp:posOffset>113846</wp:posOffset>
+                  <wp:posOffset>109855</wp:posOffset>
                 </wp:positionV>
-                <wp:extent cx="513715" cy="382905"/>
-                <wp:effectExtent l="0" t="0" r="6985" b="10795"/>
+                <wp:extent cx="746760" cy="382905"/>
+                <wp:effectExtent l="0" t="0" r="15240" b="17145"/>
                 <wp:wrapNone/>
                 <wp:docPr id="8" name="Oval 8"/>
                 <wp:cNvGraphicFramePr/>
@@ -2432,7 +2503,221 @@
                       <wps:spPr>
                         <a:xfrm>
                           <a:off x="0" y="0"/>
-                          <a:ext cx="513715" cy="382905"/>
+                          <a:ext cx="746760" cy="382905"/>
+                        </a:xfrm>
+                        <a:prstGeom prst="ellipse">
+                          <a:avLst/>
+                        </a:prstGeom>
+                      </wps:spPr>
+                      <wps:style>
+                        <a:lnRef idx="2">
+                          <a:schemeClr val="accent1">
+                            <a:shade val="50000"/>
+                          </a:schemeClr>
+                        </a:lnRef>
+                        <a:fillRef idx="1">
+                          <a:schemeClr val="accent1"/>
+                        </a:fillRef>
+                        <a:effectRef idx="0">
+                          <a:schemeClr val="accent1"/>
+                        </a:effectRef>
+                        <a:fontRef idx="minor">
+                          <a:schemeClr val="lt1"/>
+                        </a:fontRef>
+                      </wps:style>
+                      <wps:txbx>
+                        <w:txbxContent>
+                          <w:p>
+                            <w:pPr>
+                              <w:rPr>
+                                <w:rFonts w:hint="eastAsia"/>
+                              </w:rPr>
+                            </w:pPr>
+                            <w:r>
+                              <w:t>&gt;=M</w:t>
+                            </w:r>
+                          </w:p>
+                        </w:txbxContent>
+                      </wps:txbx>
+                      <wps:bodyPr rot="0" spcFirstLastPara="0" vertOverflow="overflow" horzOverflow="overflow" vert="horz" wrap="square" lIns="91440" tIns="45720" rIns="91440" bIns="45720" numCol="1" spcCol="0" rtlCol="0" fromWordArt="0" anchor="ctr" anchorCtr="0" forceAA="0" compatLnSpc="1">
+                        <a:prstTxWarp prst="textNoShape">
+                          <a:avLst/>
+                        </a:prstTxWarp>
+                        <a:noAutofit/>
+                      </wps:bodyPr>
+                    </wps:wsp>
+                  </a:graphicData>
+                </a:graphic>
+                <wp14:sizeRelH relativeFrom="margin">
+                  <wp14:pctWidth>0</wp14:pctWidth>
+                </wp14:sizeRelH>
+              </wp:anchor>
+            </w:drawing>
+          </mc:Choice>
+          <mc:Fallback>
+            <w:pict>
+              <v:oval w14:anchorId="10382A52" id="Oval 8" o:spid="_x0000_s1029" style="position:absolute;margin-left:355.2pt;margin-top:8.65pt;width:58.8pt;height:30.15pt;z-index:251687936;visibility:visible;mso-wrap-style:square;mso-width-percent:0;mso-wrap-distance-left:9pt;mso-wrap-distance-top:0;mso-wrap-distance-right:9pt;mso-wrap-distance-bottom:0;mso-position-horizontal:absolute;mso-position-horizontal-relative:text;mso-position-vertical:absolute;mso-position-vertical-relative:text;mso-width-percent:0;mso-width-relative:margin;v-text-anchor:middle" o:gfxdata="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" fillcolor="#5b9bd5 [3204]" strokecolor="#1f4d78 [1604]" strokeweight="1pt">
+                <v:stroke joinstyle="miter"/>
+                <v:textbox>
+                  <w:txbxContent>
+                    <w:p>
+                      <w:pPr>
+                        <w:rPr>
+                          <w:rFonts w:hint="eastAsia"/>
+                        </w:rPr>
+                      </w:pPr>
+                      <w:r>
+                        <w:t>&gt;=M</w:t>
+                      </w:r>
+                    </w:p>
+                  </w:txbxContent>
+                </v:textbox>
+              </v:oval>
+            </w:pict>
+          </mc:Fallback>
+        </mc:AlternateContent>
+      </w:r>
+      <w:r>
+        <w:rPr>
+          <w:rFonts w:ascii="Times New Roman" w:hAnsi="Times New Roman" w:cs="Times New Roman"/>
+          <w:b/>
+          <w:bCs/>
+          <w:noProof/>
+          <w:color w:val="FF0000"/>
+          <w:sz w:val="22"/>
+          <w:szCs w:val="22"/>
+        </w:rPr>
+        <mc:AlternateContent>
+          <mc:Choice Requires="wps">
+            <w:drawing>
+              <wp:anchor distT="0" distB="0" distL="114300" distR="114300" simplePos="0" relativeHeight="251703296" behindDoc="0" locked="0" layoutInCell="1" allowOverlap="1" wp14:anchorId="3BE07343" wp14:editId="79204B39">
+                <wp:simplePos x="0" y="0"/>
+                <wp:positionH relativeFrom="column">
+                  <wp:posOffset>2834640</wp:posOffset>
+                </wp:positionH>
+                <wp:positionV relativeFrom="paragraph">
+                  <wp:posOffset>109855</wp:posOffset>
+                </wp:positionV>
+                <wp:extent cx="624840" cy="382905"/>
+                <wp:effectExtent l="0" t="0" r="22860" b="17145"/>
+                <wp:wrapNone/>
+                <wp:docPr id="26" name="Oval 26"/>
+                <wp:cNvGraphicFramePr/>
+                <a:graphic xmlns:a="http://schemas.openxmlformats.org/drawingml/2006/main">
+                  <a:graphicData uri="http://schemas.microsoft.com/office/word/2010/wordprocessingShape">
+                    <wps:wsp>
+                      <wps:cNvSpPr/>
+                      <wps:spPr>
+                        <a:xfrm>
+                          <a:off x="0" y="0"/>
+                          <a:ext cx="624840" cy="382905"/>
+                        </a:xfrm>
+                        <a:prstGeom prst="ellipse">
+                          <a:avLst/>
+                        </a:prstGeom>
+                      </wps:spPr>
+                      <wps:style>
+                        <a:lnRef idx="2">
+                          <a:schemeClr val="accent1">
+                            <a:shade val="50000"/>
+                          </a:schemeClr>
+                        </a:lnRef>
+                        <a:fillRef idx="1">
+                          <a:schemeClr val="accent1"/>
+                        </a:fillRef>
+                        <a:effectRef idx="0">
+                          <a:schemeClr val="accent1"/>
+                        </a:effectRef>
+                        <a:fontRef idx="minor">
+                          <a:schemeClr val="lt1"/>
+                        </a:fontRef>
+                      </wps:style>
+                      <wps:txbx>
+                        <w:txbxContent>
+                          <w:p>
+                            <w:pPr>
+                              <w:rPr>
+                                <w:rFonts w:hint="eastAsia"/>
+                              </w:rPr>
+                            </w:pPr>
+                            <w:r>
+                              <w:t>&lt;M</w:t>
+                            </w:r>
+                          </w:p>
+                        </w:txbxContent>
+                      </wps:txbx>
+                      <wps:bodyPr rot="0" spcFirstLastPara="0" vertOverflow="overflow" horzOverflow="overflow" vert="horz" wrap="square" lIns="91440" tIns="45720" rIns="91440" bIns="45720" numCol="1" spcCol="0" rtlCol="0" fromWordArt="0" anchor="ctr" anchorCtr="0" forceAA="0" compatLnSpc="1">
+                        <a:prstTxWarp prst="textNoShape">
+                          <a:avLst/>
+                        </a:prstTxWarp>
+                        <a:noAutofit/>
+                      </wps:bodyPr>
+                    </wps:wsp>
+                  </a:graphicData>
+                </a:graphic>
+                <wp14:sizeRelH relativeFrom="margin">
+                  <wp14:pctWidth>0</wp14:pctWidth>
+                </wp14:sizeRelH>
+              </wp:anchor>
+            </w:drawing>
+          </mc:Choice>
+          <mc:Fallback>
+            <w:pict>
+              <v:oval w14:anchorId="3BE07343" id="Oval 26" o:spid="_x0000_s1030" style="position:absolute;margin-left:223.2pt;margin-top:8.65pt;width:49.2pt;height:30.15pt;z-index:251703296;visibility:visible;mso-wrap-style:square;mso-width-percent:0;mso-wrap-distance-left:9pt;mso-wrap-distance-top:0;mso-wrap-distance-right:9pt;mso-wrap-distance-bottom:0;mso-position-horizontal:absolute;mso-position-horizontal-relative:text;mso-position-vertical:absolute;mso-position-vertical-relative:text;mso-width-percent:0;mso-width-relative:margin;v-text-anchor:middle" o:gfxdata="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" fillcolor="#5b9bd5 [3204]" strokecolor="#1f4d78 [1604]" strokeweight="1pt">
+                <v:stroke joinstyle="miter"/>
+                <v:textbox>
+                  <w:txbxContent>
+                    <w:p>
+                      <w:pPr>
+                        <w:rPr>
+                          <w:rFonts w:hint="eastAsia"/>
+                        </w:rPr>
+                      </w:pPr>
+                      <w:r>
+                        <w:t>&lt;M</w:t>
+                      </w:r>
+                    </w:p>
+                  </w:txbxContent>
+                </v:textbox>
+              </v:oval>
+            </w:pict>
+          </mc:Fallback>
+        </mc:AlternateContent>
+      </w:r>
+      <w:r>
+        <w:rPr>
+          <w:rFonts w:ascii="Times New Roman" w:hAnsi="Times New Roman" w:cs="Times New Roman"/>
+          <w:b/>
+          <w:bCs/>
+          <w:noProof/>
+          <w:color w:val="FF0000"/>
+          <w:sz w:val="22"/>
+          <w:szCs w:val="22"/>
+        </w:rPr>
+        <mc:AlternateContent>
+          <mc:Choice Requires="wps">
+            <w:drawing>
+              <wp:anchor distT="0" distB="0" distL="114300" distR="114300" simplePos="0" relativeHeight="251701248" behindDoc="0" locked="0" layoutInCell="1" allowOverlap="1" wp14:anchorId="6FCD253C" wp14:editId="55FB9212">
+                <wp:simplePos x="0" y="0"/>
+                <wp:positionH relativeFrom="column">
+                  <wp:posOffset>1546860</wp:posOffset>
+                </wp:positionH>
+                <wp:positionV relativeFrom="paragraph">
+                  <wp:posOffset>170815</wp:posOffset>
+                </wp:positionV>
+                <wp:extent cx="723900" cy="382905"/>
+                <wp:effectExtent l="0" t="0" r="19050" b="17145"/>
+                <wp:wrapNone/>
+                <wp:docPr id="22" name="Oval 22"/>
+                <wp:cNvGraphicFramePr/>
+                <a:graphic xmlns:a="http://schemas.openxmlformats.org/drawingml/2006/main">
+                  <a:graphicData uri="http://schemas.microsoft.com/office/word/2010/wordprocessingShape">
+                    <wps:wsp>
+                      <wps:cNvSpPr/>
+                      <wps:spPr>
+                        <a:xfrm>
+                          <a:off x="0" y="0"/>
+                          <a:ext cx="723900" cy="382905"/>
                         </a:xfrm>
                         <a:prstGeom prst="ellipse">
                           <a:avLst/>
@@ -2464,7 +2749,7 @@
                               </w:rPr>
                             </w:pPr>
                             <w:r>
-                              <w:t>F</w:t>
+                              <w:t>&gt;=E</w:t>
                             </w:r>
                           </w:p>
                         </w:txbxContent>
@@ -2478,12 +2763,15 @@
                     </wps:wsp>
                   </a:graphicData>
                 </a:graphic>
+                <wp14:sizeRelH relativeFrom="margin">
+                  <wp14:pctWidth>0</wp14:pctWidth>
+                </wp14:sizeRelH>
               </wp:anchor>
             </w:drawing>
           </mc:Choice>
           <mc:Fallback>
             <w:pict>
-              <v:oval w14:anchorId="10382A52" id="Oval 8" o:spid="_x0000_s1029" style="position:absolute;margin-left:355.3pt;margin-top:8.95pt;width:40.45pt;height:30.15pt;z-index:251687936;visibility:visible;mso-wrap-style:square;mso-wrap-distance-left:9pt;mso-wrap-distance-top:0;mso-wrap-distance-right:9pt;mso-wrap-distance-bottom:0;mso-position-horizontal:absolute;mso-position-horizontal-relative:text;mso-position-vertical:absolute;mso-position-vertical-relative:text;v-text-anchor:middle" o:gfxdata="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" fillcolor="#5b9bd5 [3204]" strokecolor="#1f4d78 [1604]" strokeweight="1pt">
+              <v:oval w14:anchorId="6FCD253C" id="Oval 22" o:spid="_x0000_s1031" style="position:absolute;margin-left:121.8pt;margin-top:13.45pt;width:57pt;height:30.15pt;z-index:251701248;visibility:visible;mso-wrap-style:square;mso-width-percent:0;mso-wrap-distance-left:9pt;mso-wrap-distance-top:0;mso-wrap-distance-right:9pt;mso-wrap-distance-bottom:0;mso-position-horizontal:absolute;mso-position-horizontal-relative:text;mso-position-vertical:absolute;mso-position-vertical-relative:text;mso-width-percent:0;mso-width-relative:margin;v-text-anchor:middle" o:gfxdata="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" fillcolor="#5b9bd5 [3204]" strokecolor="#1f4d78 [1604]" strokeweight="1pt">
                 <v:stroke joinstyle="miter"/>
                 <v:textbox>
                   <w:txbxContent>
@@ -2495,113 +2783,7 @@
                         </w:rPr>
                       </w:pPr>
                       <w:r>
-                        <w:t>F</w:t>
-                      </w:r>
-                    </w:p>
-                  </w:txbxContent>
-                </v:textbox>
-              </v:oval>
-            </w:pict>
-          </mc:Fallback>
-        </mc:AlternateContent>
-      </w:r>
-      <w:r>
-        <w:rPr>
-          <w:rFonts w:ascii="Times New Roman" w:hAnsi="Times New Roman" w:cs="Times New Roman"/>
-          <w:b/>
-          <w:bCs/>
-          <w:noProof/>
-          <w:color w:val="FF0000"/>
-          <w:sz w:val="22"/>
-          <w:szCs w:val="22"/>
-        </w:rPr>
-        <mc:AlternateContent>
-          <mc:Choice Requires="wps">
-            <w:drawing>
-              <wp:anchor distT="0" distB="0" distL="114300" distR="114300" simplePos="0" relativeHeight="251703296" behindDoc="0" locked="0" layoutInCell="1" allowOverlap="1" wp14:anchorId="3BE07343" wp14:editId="067B7E89">
-                <wp:simplePos x="0" y="0"/>
-                <wp:positionH relativeFrom="column">
-                  <wp:posOffset>2837180</wp:posOffset>
-                </wp:positionH>
-                <wp:positionV relativeFrom="paragraph">
-                  <wp:posOffset>112395</wp:posOffset>
-                </wp:positionV>
-                <wp:extent cx="513715" cy="382905"/>
-                <wp:effectExtent l="0" t="0" r="6985" b="10795"/>
-                <wp:wrapNone/>
-                <wp:docPr id="26" name="Oval 26"/>
-                <wp:cNvGraphicFramePr/>
-                <a:graphic xmlns:a="http://schemas.openxmlformats.org/drawingml/2006/main">
-                  <a:graphicData uri="http://schemas.microsoft.com/office/word/2010/wordprocessingShape">
-                    <wps:wsp>
-                      <wps:cNvSpPr/>
-                      <wps:spPr>
-                        <a:xfrm>
-                          <a:off x="0" y="0"/>
-                          <a:ext cx="513715" cy="382905"/>
-                        </a:xfrm>
-                        <a:prstGeom prst="ellipse">
-                          <a:avLst/>
-                        </a:prstGeom>
-                      </wps:spPr>
-                      <wps:style>
-                        <a:lnRef idx="2">
-                          <a:schemeClr val="accent1">
-                            <a:shade val="50000"/>
-                          </a:schemeClr>
-                        </a:lnRef>
-                        <a:fillRef idx="1">
-                          <a:schemeClr val="accent1"/>
-                        </a:fillRef>
-                        <a:effectRef idx="0">
-                          <a:schemeClr val="accent1"/>
-                        </a:effectRef>
-                        <a:fontRef idx="minor">
-                          <a:schemeClr val="lt1"/>
-                        </a:fontRef>
-                      </wps:style>
-                      <wps:txbx>
-                        <w:txbxContent>
-                          <w:p>
-                            <w:pPr>
-                              <w:jc w:val="center"/>
-                              <w:rPr>
-                                <w:rFonts w:hint="eastAsia"/>
-                              </w:rPr>
-                            </w:pPr>
-                            <w:r>
-                              <w:t>E</w:t>
-                            </w:r>
-                          </w:p>
-                        </w:txbxContent>
-                      </wps:txbx>
-                      <wps:bodyPr rot="0" spcFirstLastPara="0" vertOverflow="overflow" horzOverflow="overflow" vert="horz" wrap="square" lIns="91440" tIns="45720" rIns="91440" bIns="45720" numCol="1" spcCol="0" rtlCol="0" fromWordArt="0" anchor="ctr" anchorCtr="0" forceAA="0" compatLnSpc="1">
-                        <a:prstTxWarp prst="textNoShape">
-                          <a:avLst/>
-                        </a:prstTxWarp>
-                        <a:noAutofit/>
-                      </wps:bodyPr>
-                    </wps:wsp>
-                  </a:graphicData>
-                </a:graphic>
-              </wp:anchor>
-            </w:drawing>
-          </mc:Choice>
-          <mc:Fallback>
-            <w:pict>
-              <v:oval w14:anchorId="3BE07343" id="Oval 26" o:spid="_x0000_s1030" style="position:absolute;margin-left:223.4pt;margin-top:8.85pt;width:40.45pt;height:30.15pt;z-index:251703296;visibility:visible;mso-wrap-style:square;mso-wrap-distance-left:9pt;mso-wrap-distance-top:0;mso-wrap-distance-right:9pt;mso-wrap-distance-bottom:0;mso-position-horizontal:absolute;mso-position-horizontal-relative:text;mso-position-vertical:absolute;mso-position-vertical-relative:text;v-text-anchor:middle" o:gfxdata="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" fillcolor="#5b9bd5 [3204]" strokecolor="#1f4d78 [1604]" strokeweight="1pt">
-                <v:stroke joinstyle="miter"/>
-                <v:textbox>
-                  <w:txbxContent>
-                    <w:p>
-                      <w:pPr>
-                        <w:jc w:val="center"/>
-                        <w:rPr>
-                          <w:rFonts w:hint="eastAsia"/>
-                        </w:rPr>
-                      </w:pPr>
-                      <w:r>
-                        <w:t>E</w:t>
+                        <w:t>&gt;=E</w:t>
                       </w:r>
                     </w:p>
                   </w:txbxContent>
@@ -2676,7 +2858,7 @@
                               </w:rPr>
                             </w:pPr>
                             <w:r>
-                              <w:t>DE</w:t>
+                              <w:t>E  F</w:t>
                             </w:r>
                           </w:p>
                         </w:txbxContent>
@@ -2698,7 +2880,7 @@
           </mc:Choice>
           <mc:Fallback>
             <w:pict>
-              <v:oval w14:anchorId="633520E4" id="Oval 37" o:spid="_x0000_s1031" style="position:absolute;margin-left:109.2pt;margin-top:75.6pt;width:51.4pt;height:30.15pt;z-index:251719680;visibility:visible;mso-wrap-style:square;mso-width-percent:0;mso-wrap-distance-left:9pt;mso-wrap-distance-top:0;mso-wrap-distance-right:9pt;mso-wrap-distance-bottom:0;mso-position-horizontal:absolute;mso-position-horizontal-relative:text;mso-position-vertical:absolute;mso-position-vertical-relative:text;mso-width-percent:0;mso-width-relative:margin;v-text-anchor:middle" o:gfxdata="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" fillcolor="#5b9bd5 [3204]" strokecolor="#1f4d78 [1604]" strokeweight="1pt">
+              <v:oval w14:anchorId="633520E4" id="Oval 37" o:spid="_x0000_s1032" style="position:absolute;margin-left:109.2pt;margin-top:75.6pt;width:51.4pt;height:30.15pt;z-index:251719680;visibility:visible;mso-wrap-style:square;mso-width-percent:0;mso-wrap-distance-left:9pt;mso-wrap-distance-top:0;mso-wrap-distance-right:9pt;mso-wrap-distance-bottom:0;mso-position-horizontal:absolute;mso-position-horizontal-relative:text;mso-position-vertical:absolute;mso-position-vertical-relative:text;mso-width-percent:0;mso-width-relative:margin;v-text-anchor:middle" o:gfxdata="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" fillcolor="#5b9bd5 [3204]" strokecolor="#1f4d78 [1604]" strokeweight="1pt">
                 <v:stroke joinstyle="miter"/>
                 <v:textbox>
                   <w:txbxContent>
@@ -2710,7 +2892,7 @@
                         </w:rPr>
                       </w:pPr>
                       <w:r>
-                        <w:t>DE</w:t>
+                        <w:t>E  F</w:t>
                       </w:r>
                     </w:p>
                   </w:txbxContent>
@@ -2733,119 +2915,7 @@
         <mc:AlternateContent>
           <mc:Choice Requires="wps">
             <w:drawing>
-              <wp:anchor distT="0" distB="0" distL="114300" distR="114300" simplePos="0" relativeHeight="251689984" behindDoc="0" locked="0" layoutInCell="1" allowOverlap="1" wp14:anchorId="16BE45A0" wp14:editId="1D454D2E">
-                <wp:simplePos x="0" y="0"/>
-                <wp:positionH relativeFrom="column">
-                  <wp:posOffset>158931</wp:posOffset>
-                </wp:positionH>
-                <wp:positionV relativeFrom="paragraph">
-                  <wp:posOffset>333194</wp:posOffset>
-                </wp:positionV>
-                <wp:extent cx="478790" cy="348615"/>
-                <wp:effectExtent l="0" t="0" r="16510" b="6985"/>
-                <wp:wrapNone/>
-                <wp:docPr id="9" name="Oval 9"/>
-                <wp:cNvGraphicFramePr/>
-                <a:graphic xmlns:a="http://schemas.openxmlformats.org/drawingml/2006/main">
-                  <a:graphicData uri="http://schemas.microsoft.com/office/word/2010/wordprocessingShape">
-                    <wps:wsp>
-                      <wps:cNvSpPr/>
-                      <wps:spPr>
-                        <a:xfrm>
-                          <a:off x="0" y="0"/>
-                          <a:ext cx="478790" cy="348615"/>
-                        </a:xfrm>
-                        <a:prstGeom prst="ellipse">
-                          <a:avLst/>
-                        </a:prstGeom>
-                      </wps:spPr>
-                      <wps:style>
-                        <a:lnRef idx="2">
-                          <a:schemeClr val="accent1">
-                            <a:shade val="50000"/>
-                          </a:schemeClr>
-                        </a:lnRef>
-                        <a:fillRef idx="1">
-                          <a:schemeClr val="accent1"/>
-                        </a:fillRef>
-                        <a:effectRef idx="0">
-                          <a:schemeClr val="accent1"/>
-                        </a:effectRef>
-                        <a:fontRef idx="minor">
-                          <a:schemeClr val="lt1"/>
-                        </a:fontRef>
-                      </wps:style>
-                      <wps:txbx>
-                        <w:txbxContent>
-                          <w:p>
-                            <w:pPr>
-                              <w:jc w:val="center"/>
-                              <w:rPr>
-                                <w:rFonts w:hint="eastAsia"/>
-                              </w:rPr>
-                            </w:pPr>
-                            <w:r>
-                              <w:t>X</w:t>
-                            </w:r>
-                          </w:p>
-                        </w:txbxContent>
-                      </wps:txbx>
-                      <wps:bodyPr rot="0" spcFirstLastPara="0" vertOverflow="overflow" horzOverflow="overflow" vert="horz" wrap="square" lIns="91440" tIns="45720" rIns="91440" bIns="45720" numCol="1" spcCol="0" rtlCol="0" fromWordArt="0" anchor="ctr" anchorCtr="0" forceAA="0" compatLnSpc="1">
-                        <a:prstTxWarp prst="textNoShape">
-                          <a:avLst/>
-                        </a:prstTxWarp>
-                        <a:noAutofit/>
-                      </wps:bodyPr>
-                    </wps:wsp>
-                  </a:graphicData>
-                </a:graphic>
-                <wp14:sizeRelH relativeFrom="margin">
-                  <wp14:pctWidth>0</wp14:pctWidth>
-                </wp14:sizeRelH>
-                <wp14:sizeRelV relativeFrom="margin">
-                  <wp14:pctHeight>0</wp14:pctHeight>
-                </wp14:sizeRelV>
-              </wp:anchor>
-            </w:drawing>
-          </mc:Choice>
-          <mc:Fallback>
-            <w:pict>
-              <v:oval w14:anchorId="16BE45A0" id="Oval 9" o:spid="_x0000_s1032" style="position:absolute;margin-left:12.5pt;margin-top:26.25pt;width:37.7pt;height:27.45pt;z-index:251689984;visibility:visible;mso-wrap-style:square;mso-width-percent:0;mso-height-percent:0;mso-wrap-distance-left:9pt;mso-wrap-distance-top:0;mso-wrap-distance-right:9pt;mso-wrap-distance-bottom:0;mso-position-horizontal:absolute;mso-position-horizontal-relative:text;mso-position-vertical:absolute;mso-position-vertical-relative:text;mso-width-percent:0;mso-height-percent:0;mso-width-relative:margin;mso-height-relative:margin;v-text-anchor:middle" o:gfxdata="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" fillcolor="#5b9bd5 [3204]" strokecolor="#1f4d78 [1604]" strokeweight="1pt">
-                <v:stroke joinstyle="miter"/>
-                <v:textbox>
-                  <w:txbxContent>
-                    <w:p>
-                      <w:pPr>
-                        <w:jc w:val="center"/>
-                        <w:rPr>
-                          <w:rFonts w:hint="eastAsia"/>
-                        </w:rPr>
-                      </w:pPr>
-                      <w:r>
-                        <w:t>X</w:t>
-                      </w:r>
-                    </w:p>
-                  </w:txbxContent>
-                </v:textbox>
-              </v:oval>
-            </w:pict>
-          </mc:Fallback>
-        </mc:AlternateContent>
-      </w:r>
-      <w:r>
-        <w:rPr>
-          <w:rFonts w:ascii="Times New Roman" w:hAnsi="Times New Roman" w:cs="Times New Roman"/>
-          <w:b/>
-          <w:bCs/>
-          <w:noProof/>
-          <w:color w:val="FF0000"/>
-          <w:sz w:val="22"/>
-          <w:szCs w:val="22"/>
-        </w:rPr>
-        <mc:AlternateContent>
-          <mc:Choice Requires="wps">
-            <w:drawing>
-              <wp:anchor distT="0" distB="0" distL="114300" distR="114300" simplePos="0" relativeHeight="251715584" behindDoc="0" locked="0" layoutInCell="1" allowOverlap="1" wp14:anchorId="00C8B8BD" wp14:editId="3F5A2458">
+              <wp:anchor distT="0" distB="0" distL="114300" distR="114300" simplePos="0" relativeHeight="251715584" behindDoc="0" locked="0" layoutInCell="1" allowOverlap="1" wp14:anchorId="00C8B8BD" wp14:editId="71198B8D">
                 <wp:simplePos x="0" y="0"/>
                 <wp:positionH relativeFrom="column">
                   <wp:posOffset>542109</wp:posOffset>
@@ -2903,7 +2973,7 @@
           </mc:Choice>
           <mc:Fallback>
             <w:pict>
-              <v:shape w14:anchorId="078C2A08" id="Straight Arrow Connector 33" o:spid="_x0000_s1026" type="#_x0000_t32" style="position:absolute;margin-left:42.7pt;margin-top:44.05pt;width:24.65pt;height:36.3pt;z-index:251715584;visibility:visible;mso-wrap-style:square;mso-width-percent:0;mso-height-percent:0;mso-wrap-distance-left:9pt;mso-wrap-distance-top:0;mso-wrap-distance-right:9pt;mso-wrap-distance-bottom:0;mso-position-horizontal:absolute;mso-position-horizontal-relative:text;mso-position-vertical:absolute;mso-position-vertical-relative:text;mso-width-percent:0;mso-height-percent:0;mso-width-relative:margin;mso-height-relative:margin" o:gfxdata="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" strokecolor="#5b9bd5 [3204]" strokeweight=".5pt">
+              <v:shape w14:anchorId="4B574706" id="Straight Arrow Connector 33" o:spid="_x0000_s1026" type="#_x0000_t32" style="position:absolute;margin-left:42.7pt;margin-top:44.05pt;width:24.65pt;height:36.3pt;z-index:251715584;visibility:visible;mso-wrap-style:square;mso-width-percent:0;mso-height-percent:0;mso-wrap-distance-left:9pt;mso-wrap-distance-top:0;mso-wrap-distance-right:9pt;mso-wrap-distance-bottom:0;mso-position-horizontal:absolute;mso-position-horizontal-relative:text;mso-position-vertical:absolute;mso-position-vertical-relative:text;mso-width-percent:0;mso-height-percent:0;mso-width-relative:margin;mso-height-relative:margin" o:gfxdata="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" strokecolor="#5b9bd5 [3204]" strokeweight=".5pt">
                 <v:stroke endarrow="block" joinstyle="miter"/>
               </v:shape>
             </w:pict>
@@ -2975,7 +3045,7 @@
                               </w:rPr>
                             </w:pPr>
                             <w:r>
-                              <w:t>LM</w:t>
+                              <w:t>A   B</w:t>
                             </w:r>
                           </w:p>
                         </w:txbxContent>
@@ -3000,7 +3070,7 @@
           </mc:Choice>
           <mc:Fallback>
             <w:pict>
-              <v:oval w14:anchorId="3E1404CF" id="Oval 28" o:spid="_x0000_s1033" style="position:absolute;margin-left:-48.5pt;margin-top:80.4pt;width:60.3pt;height:27.45pt;z-index:251707392;visibility:visible;mso-wrap-style:square;mso-width-percent:0;mso-height-percent:0;mso-wrap-distance-left:9pt;mso-wrap-distance-top:0;mso-wrap-distance-right:9pt;mso-wrap-distance-bottom:0;mso-position-horizontal:absolute;mso-position-horizontal-relative:text;mso-position-vertical:absolute;mso-position-vertical-relative:text;mso-width-percent:0;mso-height-percent:0;mso-width-relative:margin;mso-height-relative:margin;v-text-anchor:middle" o:gfxdata="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" fillcolor="#5b9bd5 [3204]" strokecolor="#1f4d78 [1604]" strokeweight="1pt">
+              <v:oval w14:anchorId="3E1404CF" id="Oval 28" o:spid="_x0000_s1033" style="position:absolute;margin-left:-48.5pt;margin-top:80.4pt;width:60.3pt;height:27.45pt;z-index:251707392;visibility:visible;mso-wrap-style:square;mso-width-percent:0;mso-height-percent:0;mso-wrap-distance-left:9pt;mso-wrap-distance-top:0;mso-wrap-distance-right:9pt;mso-wrap-distance-bottom:0;mso-position-horizontal:absolute;mso-position-horizontal-relative:text;mso-position-vertical:absolute;mso-position-vertical-relative:text;mso-width-percent:0;mso-height-percent:0;mso-width-relative:margin;mso-height-relative:margin;v-text-anchor:middle" o:gfxdata="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" fillcolor="#5b9bd5 [3204]" strokecolor="#1f4d78 [1604]" strokeweight="1pt">
                 <v:stroke joinstyle="miter"/>
                 <v:textbox>
                   <w:txbxContent>
@@ -3012,7 +3082,7 @@
                         </w:rPr>
                       </w:pPr>
                       <w:r>
-                        <w:t>LM</w:t>
+                        <w:t>A   B</w:t>
                       </w:r>
                     </w:p>
                   </w:txbxContent>
@@ -3087,7 +3157,10 @@
                               </w:rPr>
                             </w:pPr>
                             <w:r>
-                              <w:t>Red-H</w:t>
+                              <w:t>C</w:t>
+                            </w:r>
+                            <w:r>
+                              <w:t xml:space="preserve">   D</w:t>
                             </w:r>
                           </w:p>
                         </w:txbxContent>
@@ -3112,7 +3185,7 @@
           </mc:Choice>
           <mc:Fallback>
             <w:pict>
-              <v:oval w14:anchorId="2E1F5BD9" id="Oval 30" o:spid="_x0000_s1034" style="position:absolute;margin-left:25.55pt;margin-top:80.4pt;width:76.1pt;height:27.45pt;z-index:251711488;visibility:visible;mso-wrap-style:square;mso-width-percent:0;mso-height-percent:0;mso-wrap-distance-left:9pt;mso-wrap-distance-top:0;mso-wrap-distance-right:9pt;mso-wrap-distance-bottom:0;mso-position-horizontal:absolute;mso-position-horizontal-relative:text;mso-position-vertical:absolute;mso-position-vertical-relative:text;mso-width-percent:0;mso-height-percent:0;mso-width-relative:margin;mso-height-relative:margin;v-text-anchor:middle" o:gfxdata="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" fillcolor="#5b9bd5 [3204]" strokecolor="#1f4d78 [1604]" strokeweight="1pt">
+              <v:oval w14:anchorId="2E1F5BD9" id="Oval 30" o:spid="_x0000_s1034" style="position:absolute;margin-left:25.55pt;margin-top:80.4pt;width:76.1pt;height:27.45pt;z-index:251711488;visibility:visible;mso-wrap-style:square;mso-width-percent:0;mso-height-percent:0;mso-wrap-distance-left:9pt;mso-wrap-distance-top:0;mso-wrap-distance-right:9pt;mso-wrap-distance-bottom:0;mso-position-horizontal:absolute;mso-position-horizontal-relative:text;mso-position-vertical:absolute;mso-position-vertical-relative:text;mso-width-percent:0;mso-height-percent:0;mso-width-relative:margin;mso-height-relative:margin;v-text-anchor:middle" o:gfxdata="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" fillcolor="#5b9bd5 [3204]" strokecolor="#1f4d78 [1604]" strokeweight="1pt">
                 <v:stroke joinstyle="miter"/>
                 <v:textbox>
                   <w:txbxContent>
@@ -3124,7 +3197,10 @@
                         </w:rPr>
                       </w:pPr>
                       <w:r>
-                        <w:t>Red-H</w:t>
+                        <w:t>C</w:t>
+                      </w:r>
+                      <w:r>
+                        <w:t xml:space="preserve">   D</w:t>
                       </w:r>
                     </w:p>
                   </w:txbxContent>
@@ -3147,7 +3223,7 @@
         <mc:AlternateContent>
           <mc:Choice Requires="wps">
             <w:drawing>
-              <wp:anchor distT="0" distB="0" distL="114300" distR="114300" simplePos="0" relativeHeight="251695104" behindDoc="0" locked="0" layoutInCell="1" allowOverlap="1" wp14:anchorId="4264EC5F" wp14:editId="7496F27E">
+              <wp:anchor distT="0" distB="0" distL="114300" distR="114300" simplePos="0" relativeHeight="251695104" behindDoc="0" locked="0" layoutInCell="1" allowOverlap="1" wp14:anchorId="4264EC5F" wp14:editId="4AFB6A8D">
                 <wp:simplePos x="0" y="0"/>
                 <wp:positionH relativeFrom="column">
                   <wp:posOffset>436880</wp:posOffset>
@@ -3205,13 +3281,28 @@
           </mc:Choice>
           <mc:Fallback>
             <w:pict>
-              <v:shape w14:anchorId="2AE52794" id="Straight Arrow Connector 14" o:spid="_x0000_s1026" type="#_x0000_t32" style="position:absolute;margin-left:34.4pt;margin-top:4.3pt;width:22pt;height:22.65pt;flip:x;z-index:251695104;visibility:visible;mso-wrap-style:square;mso-width-percent:0;mso-height-percent:0;mso-wrap-distance-left:9pt;mso-wrap-distance-top:0;mso-wrap-distance-right:9pt;mso-wrap-distance-bottom:0;mso-position-horizontal:absolute;mso-position-horizontal-relative:text;mso-position-vertical:absolute;mso-position-vertical-relative:text;mso-width-percent:0;mso-height-percent:0;mso-width-relative:margin;mso-height-relative:margin" o:gfxdata="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" strokecolor="#5b9bd5 [3204]" strokeweight=".5pt">
+              <v:shape w14:anchorId="76402B00" id="Straight Arrow Connector 14" o:spid="_x0000_s1026" type="#_x0000_t32" style="position:absolute;margin-left:34.4pt;margin-top:4.3pt;width:22pt;height:22.65pt;flip:x;z-index:251695104;visibility:visible;mso-wrap-style:square;mso-width-percent:0;mso-height-percent:0;mso-wrap-distance-left:9pt;mso-wrap-distance-top:0;mso-wrap-distance-right:9pt;mso-wrap-distance-bottom:0;mso-position-horizontal:absolute;mso-position-horizontal-relative:text;mso-position-vertical:absolute;mso-position-vertical-relative:text;mso-width-percent:0;mso-height-percent:0;mso-width-relative:margin;mso-height-relative:margin" o:gfxdata="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" strokecolor="#5b9bd5 [3204]" strokeweight=".5pt">
                 <v:stroke endarrow="block" joinstyle="miter"/>
               </v:shape>
             </w:pict>
           </mc:Fallback>
         </mc:AlternateContent>
       </w:r>
+    </w:p>
+    <w:p>
+      <w:pPr>
+        <w:pStyle w:val="Textbody"/>
+        <w:spacing w:after="0" w:line="270" w:lineRule="atLeast"/>
+        <w:ind w:right="150"/>
+        <w:rPr>
+          <w:rFonts w:ascii="Times New Roman" w:hAnsi="Times New Roman" w:cs="Times New Roman"/>
+          <w:b/>
+          <w:bCs/>
+          <w:color w:val="FF0000"/>
+          <w:sz w:val="22"/>
+          <w:szCs w:val="22"/>
+        </w:rPr>
+      </w:pPr>
       <w:r>
         <w:rPr>
           <w:rFonts w:ascii="Times New Roman" w:hAnsi="Times New Roman" w:cs="Times New Roman"/>
@@ -3225,18 +3316,18 @@
         <mc:AlternateContent>
           <mc:Choice Requires="wps">
             <w:drawing>
-              <wp:anchor distT="0" distB="0" distL="114300" distR="114300" simplePos="0" relativeHeight="251701248" behindDoc="0" locked="0" layoutInCell="1" allowOverlap="1" wp14:anchorId="6FCD253C" wp14:editId="27B061A7">
+              <wp:anchor distT="0" distB="0" distL="114300" distR="114300" simplePos="0" relativeHeight="251689984" behindDoc="0" locked="0" layoutInCell="1" allowOverlap="1" wp14:anchorId="16BE45A0" wp14:editId="0DB8DC71">
                 <wp:simplePos x="0" y="0"/>
                 <wp:positionH relativeFrom="column">
-                  <wp:posOffset>1613263</wp:posOffset>
+                  <wp:posOffset>60960</wp:posOffset>
                 </wp:positionH>
                 <wp:positionV relativeFrom="paragraph">
-                  <wp:posOffset>98062</wp:posOffset>
+                  <wp:posOffset>159385</wp:posOffset>
                 </wp:positionV>
-                <wp:extent cx="513715" cy="382905"/>
-                <wp:effectExtent l="0" t="0" r="6985" b="10795"/>
+                <wp:extent cx="594360" cy="348615"/>
+                <wp:effectExtent l="0" t="0" r="15240" b="13335"/>
                 <wp:wrapNone/>
-                <wp:docPr id="22" name="Oval 22"/>
+                <wp:docPr id="9" name="Oval 9"/>
                 <wp:cNvGraphicFramePr/>
                 <a:graphic xmlns:a="http://schemas.openxmlformats.org/drawingml/2006/main">
                   <a:graphicData uri="http://schemas.microsoft.com/office/word/2010/wordprocessingShape">
@@ -3245,7 +3336,7 @@
                       <wps:spPr>
                         <a:xfrm>
                           <a:off x="0" y="0"/>
-                          <a:ext cx="513715" cy="382905"/>
+                          <a:ext cx="594360" cy="348615"/>
                         </a:xfrm>
                         <a:prstGeom prst="ellipse">
                           <a:avLst/>
@@ -3277,7 +3368,7 @@
                               </w:rPr>
                             </w:pPr>
                             <w:r>
-                              <w:t>D</w:t>
+                              <w:t>&lt;E</w:t>
                             </w:r>
                           </w:p>
                         </w:txbxContent>
@@ -3288,108 +3379,6 @@
                         </a:prstTxWarp>
                         <a:noAutofit/>
                       </wps:bodyPr>
-                    </wps:wsp>
-                  </a:graphicData>
-                </a:graphic>
-              </wp:anchor>
-            </w:drawing>
-          </mc:Choice>
-          <mc:Fallback>
-            <w:pict>
-              <v:oval w14:anchorId="6FCD253C" id="Oval 22" o:spid="_x0000_s1035" style="position:absolute;margin-left:127.05pt;margin-top:7.7pt;width:40.45pt;height:30.15pt;z-index:251701248;visibility:visible;mso-wrap-style:square;mso-wrap-distance-left:9pt;mso-wrap-distance-top:0;mso-wrap-distance-right:9pt;mso-wrap-distance-bottom:0;mso-position-horizontal:absolute;mso-position-horizontal-relative:text;mso-position-vertical:absolute;mso-position-vertical-relative:text;v-text-anchor:middle" o:gfxdata="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" fillcolor="#5b9bd5 [3204]" strokecolor="#1f4d78 [1604]" strokeweight="1pt">
-                <v:stroke joinstyle="miter"/>
-                <v:textbox>
-                  <w:txbxContent>
-                    <w:p>
-                      <w:pPr>
-                        <w:jc w:val="center"/>
-                        <w:rPr>
-                          <w:rFonts w:hint="eastAsia"/>
-                        </w:rPr>
-                      </w:pPr>
-                      <w:r>
-                        <w:t>D</w:t>
-                      </w:r>
-                    </w:p>
-                  </w:txbxContent>
-                </v:textbox>
-              </v:oval>
-            </w:pict>
-          </mc:Fallback>
-        </mc:AlternateContent>
-      </w:r>
-    </w:p>
-    <w:p>
-      <w:pPr>
-        <w:pStyle w:val="Textbody"/>
-        <w:spacing w:after="0" w:line="270" w:lineRule="atLeast"/>
-        <w:ind w:right="150"/>
-        <w:rPr>
-          <w:rFonts w:ascii="Times New Roman" w:hAnsi="Times New Roman" w:cs="Times New Roman"/>
-          <w:b/>
-          <w:bCs/>
-          <w:color w:val="FF0000"/>
-          <w:sz w:val="22"/>
-          <w:szCs w:val="22"/>
-        </w:rPr>
-      </w:pPr>
-      <w:r>
-        <w:rPr>
-          <w:rFonts w:ascii="Times New Roman" w:hAnsi="Times New Roman" w:cs="Times New Roman"/>
-          <w:b/>
-          <w:bCs/>
-          <w:noProof/>
-          <w:color w:val="FF0000"/>
-          <w:sz w:val="22"/>
-          <w:szCs w:val="22"/>
-        </w:rPr>
-        <mc:AlternateContent>
-          <mc:Choice Requires="wps">
-            <w:drawing>
-              <wp:anchor distT="0" distB="0" distL="114300" distR="114300" simplePos="0" relativeHeight="251727872" behindDoc="0" locked="0" layoutInCell="1" allowOverlap="1" wp14:anchorId="349D9D3C" wp14:editId="0F466743">
-                <wp:simplePos x="0" y="0"/>
-                <wp:positionH relativeFrom="column">
-                  <wp:posOffset>3284039</wp:posOffset>
-                </wp:positionH>
-                <wp:positionV relativeFrom="paragraph">
-                  <wp:posOffset>83365</wp:posOffset>
-                </wp:positionV>
-                <wp:extent cx="340904" cy="496389"/>
-                <wp:effectExtent l="0" t="0" r="40640" b="37465"/>
-                <wp:wrapNone/>
-                <wp:docPr id="41" name="Straight Arrow Connector 41"/>
-                <wp:cNvGraphicFramePr/>
-                <a:graphic xmlns:a="http://schemas.openxmlformats.org/drawingml/2006/main">
-                  <a:graphicData uri="http://schemas.microsoft.com/office/word/2010/wordprocessingShape">
-                    <wps:wsp>
-                      <wps:cNvCnPr/>
-                      <wps:spPr>
-                        <a:xfrm>
-                          <a:off x="0" y="0"/>
-                          <a:ext cx="340904" cy="496389"/>
-                        </a:xfrm>
-                        <a:prstGeom prst="straightConnector1">
-                          <a:avLst/>
-                        </a:prstGeom>
-                        <a:ln>
-                          <a:tailEnd type="triangle"/>
-                        </a:ln>
-                      </wps:spPr>
-                      <wps:style>
-                        <a:lnRef idx="1">
-                          <a:schemeClr val="accent1"/>
-                        </a:lnRef>
-                        <a:fillRef idx="0">
-                          <a:schemeClr val="accent1"/>
-                        </a:fillRef>
-                        <a:effectRef idx="0">
-                          <a:schemeClr val="accent1"/>
-                        </a:effectRef>
-                        <a:fontRef idx="minor">
-                          <a:schemeClr val="tx1"/>
-                        </a:fontRef>
-                      </wps:style>
-                      <wps:bodyPr/>
                     </wps:wsp>
                   </a:graphicData>
                 </a:graphic>
@@ -3404,9 +3393,24 @@
           </mc:Choice>
           <mc:Fallback>
             <w:pict>
-              <v:shape w14:anchorId="697E6D1F" id="Straight Arrow Connector 41" o:spid="_x0000_s1026" type="#_x0000_t32" style="position:absolute;margin-left:258.6pt;margin-top:6.55pt;width:26.85pt;height:39.1pt;z-index:251727872;visibility:visible;mso-wrap-style:square;mso-width-percent:0;mso-height-percent:0;mso-wrap-distance-left:9pt;mso-wrap-distance-top:0;mso-wrap-distance-right:9pt;mso-wrap-distance-bottom:0;mso-position-horizontal:absolute;mso-position-horizontal-relative:text;mso-position-vertical:absolute;mso-position-vertical-relative:text;mso-width-percent:0;mso-height-percent:0;mso-width-relative:margin;mso-height-relative:margin" o:gfxdata="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" strokecolor="#5b9bd5 [3204]" strokeweight=".5pt">
-                <v:stroke endarrow="block" joinstyle="miter"/>
-              </v:shape>
+              <v:oval w14:anchorId="16BE45A0" id="Oval 9" o:spid="_x0000_s1035" style="position:absolute;margin-left:4.8pt;margin-top:12.55pt;width:46.8pt;height:27.45pt;z-index:251689984;visibility:visible;mso-wrap-style:square;mso-width-percent:0;mso-height-percent:0;mso-wrap-distance-left:9pt;mso-wrap-distance-top:0;mso-wrap-distance-right:9pt;mso-wrap-distance-bottom:0;mso-position-horizontal:absolute;mso-position-horizontal-relative:text;mso-position-vertical:absolute;mso-position-vertical-relative:text;mso-width-percent:0;mso-height-percent:0;mso-width-relative:margin;mso-height-relative:margin;v-text-anchor:middle" o:gfxdata="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" fillcolor="#5b9bd5 [3204]" strokecolor="#1f4d78 [1604]" strokeweight="1pt">
+                <v:stroke joinstyle="miter"/>
+                <v:textbox>
+                  <w:txbxContent>
+                    <w:p>
+                      <w:pPr>
+                        <w:jc w:val="center"/>
+                        <w:rPr>
+                          <w:rFonts w:hint="eastAsia"/>
+                        </w:rPr>
+                      </w:pPr>
+                      <w:r>
+                        <w:t>&lt;E</w:t>
+                      </w:r>
+                    </w:p>
+                  </w:txbxContent>
+                </v:textbox>
+              </v:oval>
             </w:pict>
           </mc:Fallback>
         </mc:AlternateContent>
@@ -3482,7 +3486,7 @@
           </mc:Choice>
           <mc:Fallback>
             <w:pict>
-              <v:shape w14:anchorId="546F1EE4" id="Straight Arrow Connector 35" o:spid="_x0000_s1026" type="#_x0000_t32" style="position:absolute;margin-left:138.7pt;margin-top:12.75pt;width:56.25pt;height:49.35pt;z-index:251717632;visibility:visible;mso-wrap-style:square;mso-width-percent:0;mso-height-percent:0;mso-wrap-distance-left:9pt;mso-wrap-distance-top:0;mso-wrap-distance-right:9pt;mso-wrap-distance-bottom:0;mso-position-horizontal:absolute;mso-position-horizontal-relative:text;mso-position-vertical:absolute;mso-position-vertical-relative:text;mso-width-percent:0;mso-height-percent:0;mso-width-relative:margin;mso-height-relative:margin" o:gfxdata="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" strokecolor="#5b9bd5 [3204]" strokeweight=".5pt">
+              <v:shape w14:anchorId="546F1EE4" id="Straight Arrow Connector 35" o:spid="_x0000_s1026" type="#_x0000_t32" style="position:absolute;margin-left:138.7pt;margin-top:12.75pt;width:56.25pt;height:49.35pt;z-index:251717632;visibility:visible;mso-wrap-style:square;mso-width-percent:0;mso-height-percent:0;mso-wrap-distance-left:9pt;mso-wrap-distance-top:0;mso-wrap-distance-right:9pt;mso-wrap-distance-bottom:0;mso-position-horizontal:absolute;mso-position-horizontal-relative:text;mso-position-vertical:absolute;mso-position-vertical-relative:text;mso-width-percent:0;mso-height-percent:0;mso-width-relative:margin;mso-height-relative:margin" o:gfxdata="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" strokecolor="#5b9bd5 [3204]" strokeweight=".5pt">
                 <v:stroke endarrow="block" joinstyle="miter"/>
               </v:shape>
             </w:pict>
@@ -3517,7 +3521,163 @@
         <mc:AlternateContent>
           <mc:Choice Requires="wps">
             <w:drawing>
-              <wp:anchor distT="0" distB="0" distL="114300" distR="114300" simplePos="0" relativeHeight="251744256" behindDoc="0" locked="0" layoutInCell="1" allowOverlap="1" wp14:anchorId="5AB16A34" wp14:editId="0C54DA57">
+              <wp:anchor distT="0" distB="0" distL="114300" distR="114300" simplePos="0" relativeHeight="251727872" behindDoc="0" locked="0" layoutInCell="1" allowOverlap="1" wp14:anchorId="349D9D3C" wp14:editId="6A61F298">
+                <wp:simplePos x="0" y="0"/>
+                <wp:positionH relativeFrom="column">
+                  <wp:posOffset>3404870</wp:posOffset>
+                </wp:positionH>
+                <wp:positionV relativeFrom="paragraph">
+                  <wp:posOffset>41275</wp:posOffset>
+                </wp:positionV>
+                <wp:extent cx="344170" cy="464820"/>
+                <wp:effectExtent l="0" t="0" r="55880" b="49530"/>
+                <wp:wrapNone/>
+                <wp:docPr id="41" name="Straight Arrow Connector 41"/>
+                <wp:cNvGraphicFramePr/>
+                <a:graphic xmlns:a="http://schemas.openxmlformats.org/drawingml/2006/main">
+                  <a:graphicData uri="http://schemas.microsoft.com/office/word/2010/wordprocessingShape">
+                    <wps:wsp>
+                      <wps:cNvCnPr/>
+                      <wps:spPr>
+                        <a:xfrm>
+                          <a:off x="0" y="0"/>
+                          <a:ext cx="344170" cy="464820"/>
+                        </a:xfrm>
+                        <a:prstGeom prst="straightConnector1">
+                          <a:avLst/>
+                        </a:prstGeom>
+                        <a:ln>
+                          <a:tailEnd type="triangle"/>
+                        </a:ln>
+                      </wps:spPr>
+                      <wps:style>
+                        <a:lnRef idx="1">
+                          <a:schemeClr val="accent1"/>
+                        </a:lnRef>
+                        <a:fillRef idx="0">
+                          <a:schemeClr val="accent1"/>
+                        </a:fillRef>
+                        <a:effectRef idx="0">
+                          <a:schemeClr val="accent1"/>
+                        </a:effectRef>
+                        <a:fontRef idx="minor">
+                          <a:schemeClr val="tx1"/>
+                        </a:fontRef>
+                      </wps:style>
+                      <wps:bodyPr/>
+                    </wps:wsp>
+                  </a:graphicData>
+                </a:graphic>
+                <wp14:sizeRelH relativeFrom="margin">
+                  <wp14:pctWidth>0</wp14:pctWidth>
+                </wp14:sizeRelH>
+                <wp14:sizeRelV relativeFrom="margin">
+                  <wp14:pctHeight>0</wp14:pctHeight>
+                </wp14:sizeRelV>
+              </wp:anchor>
+            </w:drawing>
+          </mc:Choice>
+          <mc:Fallback>
+            <w:pict>
+              <v:shape w14:anchorId="56F0A7A4" id="Straight Arrow Connector 41" o:spid="_x0000_s1026" type="#_x0000_t32" style="position:absolute;margin-left:268.1pt;margin-top:3.25pt;width:27.1pt;height:36.6pt;z-index:251727872;visibility:visible;mso-wrap-style:square;mso-width-percent:0;mso-height-percent:0;mso-wrap-distance-left:9pt;mso-wrap-distance-top:0;mso-wrap-distance-right:9pt;mso-wrap-distance-bottom:0;mso-position-horizontal:absolute;mso-position-horizontal-relative:text;mso-position-vertical:absolute;mso-position-vertical-relative:text;mso-width-percent:0;mso-height-percent:0;mso-width-relative:margin;mso-height-relative:margin" o:gfxdata="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" strokecolor="#5b9bd5 [3204]" strokeweight=".5pt">
+                <v:stroke endarrow="block" joinstyle="miter"/>
+              </v:shape>
+            </w:pict>
+          </mc:Fallback>
+        </mc:AlternateContent>
+      </w:r>
+      <w:r>
+        <w:rPr>
+          <w:rFonts w:ascii="Times New Roman" w:hAnsi="Times New Roman" w:cs="Times New Roman"/>
+          <w:b/>
+          <w:bCs/>
+          <w:noProof/>
+          <w:color w:val="FF0000"/>
+          <w:sz w:val="22"/>
+          <w:szCs w:val="22"/>
+        </w:rPr>
+        <mc:AlternateContent>
+          <mc:Choice Requires="wps">
+            <w:drawing>
+              <wp:anchor distT="0" distB="0" distL="114300" distR="114300" simplePos="0" relativeHeight="251731968" behindDoc="0" locked="0" layoutInCell="1" allowOverlap="1" wp14:anchorId="28D55850" wp14:editId="7AC1D08F">
+                <wp:simplePos x="0" y="0"/>
+                <wp:positionH relativeFrom="column">
+                  <wp:posOffset>3054985</wp:posOffset>
+                </wp:positionH>
+                <wp:positionV relativeFrom="paragraph">
+                  <wp:posOffset>149859</wp:posOffset>
+                </wp:positionV>
+                <wp:extent cx="71755" cy="257175"/>
+                <wp:effectExtent l="57150" t="0" r="23495" b="47625"/>
+                <wp:wrapNone/>
+                <wp:docPr id="43" name="Straight Arrow Connector 43"/>
+                <wp:cNvGraphicFramePr/>
+                <a:graphic xmlns:a="http://schemas.openxmlformats.org/drawingml/2006/main">
+                  <a:graphicData uri="http://schemas.microsoft.com/office/word/2010/wordprocessingShape">
+                    <wps:wsp>
+                      <wps:cNvCnPr/>
+                      <wps:spPr>
+                        <a:xfrm flipH="1">
+                          <a:off x="0" y="0"/>
+                          <a:ext cx="71755" cy="257175"/>
+                        </a:xfrm>
+                        <a:prstGeom prst="straightConnector1">
+                          <a:avLst/>
+                        </a:prstGeom>
+                        <a:ln>
+                          <a:tailEnd type="triangle"/>
+                        </a:ln>
+                      </wps:spPr>
+                      <wps:style>
+                        <a:lnRef idx="1">
+                          <a:schemeClr val="accent1"/>
+                        </a:lnRef>
+                        <a:fillRef idx="0">
+                          <a:schemeClr val="accent1"/>
+                        </a:fillRef>
+                        <a:effectRef idx="0">
+                          <a:schemeClr val="accent1"/>
+                        </a:effectRef>
+                        <a:fontRef idx="minor">
+                          <a:schemeClr val="tx1"/>
+                        </a:fontRef>
+                      </wps:style>
+                      <wps:bodyPr/>
+                    </wps:wsp>
+                  </a:graphicData>
+                </a:graphic>
+                <wp14:sizeRelH relativeFrom="margin">
+                  <wp14:pctWidth>0</wp14:pctWidth>
+                </wp14:sizeRelH>
+                <wp14:sizeRelV relativeFrom="margin">
+                  <wp14:pctHeight>0</wp14:pctHeight>
+                </wp14:sizeRelV>
+              </wp:anchor>
+            </w:drawing>
+          </mc:Choice>
+          <mc:Fallback>
+            <w:pict>
+              <v:shape w14:anchorId="042D593F" id="Straight Arrow Connector 43" o:spid="_x0000_s1026" type="#_x0000_t32" style="position:absolute;margin-left:240.55pt;margin-top:11.8pt;width:5.65pt;height:20.25pt;flip:x;z-index:251731968;visibility:visible;mso-wrap-style:square;mso-width-percent:0;mso-height-percent:0;mso-wrap-distance-left:9pt;mso-wrap-distance-top:0;mso-wrap-distance-right:9pt;mso-wrap-distance-bottom:0;mso-position-horizontal:absolute;mso-position-horizontal-relative:text;mso-position-vertical:absolute;mso-position-vertical-relative:text;mso-width-percent:0;mso-height-percent:0;mso-width-relative:margin;mso-height-relative:margin" o:gfxdata="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" strokecolor="#5b9bd5 [3204]" strokeweight=".5pt">
+                <v:stroke endarrow="block" joinstyle="miter"/>
+              </v:shape>
+            </w:pict>
+          </mc:Fallback>
+        </mc:AlternateContent>
+      </w:r>
+      <w:r>
+        <w:rPr>
+          <w:rFonts w:ascii="Times New Roman" w:hAnsi="Times New Roman" w:cs="Times New Roman"/>
+          <w:b/>
+          <w:bCs/>
+          <w:noProof/>
+          <w:color w:val="FF0000"/>
+          <w:sz w:val="22"/>
+          <w:szCs w:val="22"/>
+        </w:rPr>
+        <mc:AlternateContent>
+          <mc:Choice Requires="wps">
+            <w:drawing>
+              <wp:anchor distT="0" distB="0" distL="114300" distR="114300" simplePos="0" relativeHeight="251744256" behindDoc="0" locked="0" layoutInCell="1" allowOverlap="1" wp14:anchorId="5AB16A34" wp14:editId="5D803FD0">
                 <wp:simplePos x="0" y="0"/>
                 <wp:positionH relativeFrom="column">
                   <wp:posOffset>4957354</wp:posOffset>
@@ -3575,7 +3735,7 @@
           </mc:Choice>
           <mc:Fallback>
             <w:pict>
-              <v:shape w14:anchorId="45681E41" id="Straight Arrow Connector 49" o:spid="_x0000_s1026" type="#_x0000_t32" style="position:absolute;margin-left:390.35pt;margin-top:3.35pt;width:40.45pt;height:50.05pt;z-index:251744256;visibility:visible;mso-wrap-style:square;mso-width-percent:0;mso-height-percent:0;mso-wrap-distance-left:9pt;mso-wrap-distance-top:0;mso-wrap-distance-right:9pt;mso-wrap-distance-bottom:0;mso-position-horizontal:absolute;mso-position-horizontal-relative:text;mso-position-vertical:absolute;mso-position-vertical-relative:text;mso-width-percent:0;mso-height-percent:0;mso-width-relative:margin;mso-height-relative:margin" o:gfxdata="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" strokecolor="#5b9bd5 [3204]" strokeweight=".5pt">
+              <v:shape w14:anchorId="4156529B" id="Straight Arrow Connector 49" o:spid="_x0000_s1026" type="#_x0000_t32" style="position:absolute;margin-left:390.35pt;margin-top:3.35pt;width:40.45pt;height:50.05pt;z-index:251744256;visibility:visible;mso-wrap-style:square;mso-width-percent:0;mso-height-percent:0;mso-wrap-distance-left:9pt;mso-wrap-distance-top:0;mso-wrap-distance-right:9pt;mso-wrap-distance-bottom:0;mso-position-horizontal:absolute;mso-position-horizontal-relative:text;mso-position-vertical:absolute;mso-position-vertical-relative:text;mso-width-percent:0;mso-height-percent:0;mso-width-relative:margin;mso-height-relative:margin" o:gfxdata="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" strokecolor="#5b9bd5 [3204]" strokeweight=".5pt">
                 <v:stroke endarrow="block" joinstyle="miter"/>
               </v:shape>
             </w:pict>
@@ -3595,7 +3755,7 @@
         <mc:AlternateContent>
           <mc:Choice Requires="wps">
             <w:drawing>
-              <wp:anchor distT="0" distB="0" distL="114300" distR="114300" simplePos="0" relativeHeight="251742208" behindDoc="0" locked="0" layoutInCell="1" allowOverlap="1" wp14:anchorId="6B73ACD7" wp14:editId="4054213A">
+              <wp:anchor distT="0" distB="0" distL="114300" distR="114300" simplePos="0" relativeHeight="251742208" behindDoc="0" locked="0" layoutInCell="1" allowOverlap="1" wp14:anchorId="6B73ACD7" wp14:editId="23F6BFE5">
                 <wp:simplePos x="0" y="0"/>
                 <wp:positionH relativeFrom="column">
                   <wp:posOffset>4513216</wp:posOffset>
@@ -3653,163 +3813,7 @@
           </mc:Choice>
           <mc:Fallback>
             <w:pict>
-              <v:shape w14:anchorId="6143922D" id="Straight Arrow Connector 48" o:spid="_x0000_s1026" type="#_x0000_t32" style="position:absolute;margin-left:355.35pt;margin-top:3.35pt;width:22.65pt;height:50.05pt;flip:x;z-index:251742208;visibility:visible;mso-wrap-style:square;mso-width-percent:0;mso-height-percent:0;mso-wrap-distance-left:9pt;mso-wrap-distance-top:0;mso-wrap-distance-right:9pt;mso-wrap-distance-bottom:0;mso-position-horizontal:absolute;mso-position-horizontal-relative:text;mso-position-vertical:absolute;mso-position-vertical-relative:text;mso-width-percent:0;mso-height-percent:0;mso-width-relative:margin;mso-height-relative:margin" o:gfxdata="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" strokecolor="#5b9bd5 [3204]" strokeweight=".5pt">
-                <v:stroke endarrow="block" joinstyle="miter"/>
-              </v:shape>
-            </w:pict>
-          </mc:Fallback>
-        </mc:AlternateContent>
-      </w:r>
-      <w:r>
-        <w:rPr>
-          <w:rFonts w:ascii="Times New Roman" w:hAnsi="Times New Roman" w:cs="Times New Roman"/>
-          <w:b/>
-          <w:bCs/>
-          <w:noProof/>
-          <w:color w:val="FF0000"/>
-          <w:sz w:val="22"/>
-          <w:szCs w:val="22"/>
-        </w:rPr>
-        <mc:AlternateContent>
-          <mc:Choice Requires="wps">
-            <w:drawing>
-              <wp:anchor distT="0" distB="0" distL="114300" distR="114300" simplePos="0" relativeHeight="251734016" behindDoc="0" locked="0" layoutInCell="1" allowOverlap="1" wp14:anchorId="33A5A2D0" wp14:editId="4E2C0634">
-                <wp:simplePos x="0" y="0"/>
-                <wp:positionH relativeFrom="column">
-                  <wp:posOffset>3196590</wp:posOffset>
-                </wp:positionH>
-                <wp:positionV relativeFrom="paragraph">
-                  <wp:posOffset>42273</wp:posOffset>
-                </wp:positionV>
-                <wp:extent cx="271418" cy="714103"/>
-                <wp:effectExtent l="0" t="0" r="33655" b="35560"/>
-                <wp:wrapNone/>
-                <wp:docPr id="44" name="Straight Arrow Connector 44"/>
-                <wp:cNvGraphicFramePr/>
-                <a:graphic xmlns:a="http://schemas.openxmlformats.org/drawingml/2006/main">
-                  <a:graphicData uri="http://schemas.microsoft.com/office/word/2010/wordprocessingShape">
-                    <wps:wsp>
-                      <wps:cNvCnPr/>
-                      <wps:spPr>
-                        <a:xfrm>
-                          <a:off x="0" y="0"/>
-                          <a:ext cx="271418" cy="714103"/>
-                        </a:xfrm>
-                        <a:prstGeom prst="straightConnector1">
-                          <a:avLst/>
-                        </a:prstGeom>
-                        <a:ln>
-                          <a:tailEnd type="triangle"/>
-                        </a:ln>
-                      </wps:spPr>
-                      <wps:style>
-                        <a:lnRef idx="1">
-                          <a:schemeClr val="accent1"/>
-                        </a:lnRef>
-                        <a:fillRef idx="0">
-                          <a:schemeClr val="accent1"/>
-                        </a:fillRef>
-                        <a:effectRef idx="0">
-                          <a:schemeClr val="accent1"/>
-                        </a:effectRef>
-                        <a:fontRef idx="minor">
-                          <a:schemeClr val="tx1"/>
-                        </a:fontRef>
-                      </wps:style>
-                      <wps:bodyPr/>
-                    </wps:wsp>
-                  </a:graphicData>
-                </a:graphic>
-                <wp14:sizeRelH relativeFrom="margin">
-                  <wp14:pctWidth>0</wp14:pctWidth>
-                </wp14:sizeRelH>
-                <wp14:sizeRelV relativeFrom="margin">
-                  <wp14:pctHeight>0</wp14:pctHeight>
-                </wp14:sizeRelV>
-              </wp:anchor>
-            </w:drawing>
-          </mc:Choice>
-          <mc:Fallback>
-            <w:pict>
-              <v:shape w14:anchorId="14A25C6E" id="Straight Arrow Connector 44" o:spid="_x0000_s1026" type="#_x0000_t32" style="position:absolute;margin-left:251.7pt;margin-top:3.35pt;width:21.35pt;height:56.25pt;z-index:251734016;visibility:visible;mso-wrap-style:square;mso-width-percent:0;mso-height-percent:0;mso-wrap-distance-left:9pt;mso-wrap-distance-top:0;mso-wrap-distance-right:9pt;mso-wrap-distance-bottom:0;mso-position-horizontal:absolute;mso-position-horizontal-relative:text;mso-position-vertical:absolute;mso-position-vertical-relative:text;mso-width-percent:0;mso-height-percent:0;mso-width-relative:margin;mso-height-relative:margin" o:gfxdata="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" strokecolor="#5b9bd5 [3204]" strokeweight=".5pt">
-                <v:stroke endarrow="block" joinstyle="miter"/>
-              </v:shape>
-            </w:pict>
-          </mc:Fallback>
-        </mc:AlternateContent>
-      </w:r>
-      <w:r>
-        <w:rPr>
-          <w:rFonts w:ascii="Times New Roman" w:hAnsi="Times New Roman" w:cs="Times New Roman"/>
-          <w:b/>
-          <w:bCs/>
-          <w:noProof/>
-          <w:color w:val="FF0000"/>
-          <w:sz w:val="22"/>
-          <w:szCs w:val="22"/>
-        </w:rPr>
-        <mc:AlternateContent>
-          <mc:Choice Requires="wps">
-            <w:drawing>
-              <wp:anchor distT="0" distB="0" distL="114300" distR="114300" simplePos="0" relativeHeight="251731968" behindDoc="0" locked="0" layoutInCell="1" allowOverlap="1" wp14:anchorId="28D55850" wp14:editId="600215A6">
-                <wp:simplePos x="0" y="0"/>
-                <wp:positionH relativeFrom="column">
-                  <wp:posOffset>2989217</wp:posOffset>
-                </wp:positionH>
-                <wp:positionV relativeFrom="paragraph">
-                  <wp:posOffset>16420</wp:posOffset>
-                </wp:positionV>
-                <wp:extent cx="60960" cy="391432"/>
-                <wp:effectExtent l="50800" t="0" r="27940" b="40640"/>
-                <wp:wrapNone/>
-                <wp:docPr id="43" name="Straight Arrow Connector 43"/>
-                <wp:cNvGraphicFramePr/>
-                <a:graphic xmlns:a="http://schemas.openxmlformats.org/drawingml/2006/main">
-                  <a:graphicData uri="http://schemas.microsoft.com/office/word/2010/wordprocessingShape">
-                    <wps:wsp>
-                      <wps:cNvCnPr/>
-                      <wps:spPr>
-                        <a:xfrm flipH="1">
-                          <a:off x="0" y="0"/>
-                          <a:ext cx="60960" cy="391432"/>
-                        </a:xfrm>
-                        <a:prstGeom prst="straightConnector1">
-                          <a:avLst/>
-                        </a:prstGeom>
-                        <a:ln>
-                          <a:tailEnd type="triangle"/>
-                        </a:ln>
-                      </wps:spPr>
-                      <wps:style>
-                        <a:lnRef idx="1">
-                          <a:schemeClr val="accent1"/>
-                        </a:lnRef>
-                        <a:fillRef idx="0">
-                          <a:schemeClr val="accent1"/>
-                        </a:fillRef>
-                        <a:effectRef idx="0">
-                          <a:schemeClr val="accent1"/>
-                        </a:effectRef>
-                        <a:fontRef idx="minor">
-                          <a:schemeClr val="tx1"/>
-                        </a:fontRef>
-                      </wps:style>
-                      <wps:bodyPr/>
-                    </wps:wsp>
-                  </a:graphicData>
-                </a:graphic>
-                <wp14:sizeRelH relativeFrom="margin">
-                  <wp14:pctWidth>0</wp14:pctWidth>
-                </wp14:sizeRelH>
-                <wp14:sizeRelV relativeFrom="margin">
-                  <wp14:pctHeight>0</wp14:pctHeight>
-                </wp14:sizeRelV>
-              </wp:anchor>
-            </w:drawing>
-          </mc:Choice>
-          <mc:Fallback>
-            <w:pict>
-              <v:shape w14:anchorId="3FA409F1" id="Straight Arrow Connector 43" o:spid="_x0000_s1026" type="#_x0000_t32" style="position:absolute;margin-left:235.35pt;margin-top:1.3pt;width:4.8pt;height:30.8pt;flip:x;z-index:251731968;visibility:visible;mso-wrap-style:square;mso-width-percent:0;mso-height-percent:0;mso-wrap-distance-left:9pt;mso-wrap-distance-top:0;mso-wrap-distance-right:9pt;mso-wrap-distance-bottom:0;mso-position-horizontal:absolute;mso-position-horizontal-relative:text;mso-position-vertical:absolute;mso-position-vertical-relative:text;mso-width-percent:0;mso-height-percent:0;mso-width-relative:margin;mso-height-relative:margin" o:gfxdata="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" strokecolor="#5b9bd5 [3204]" strokeweight=".5pt">
+              <v:shape w14:anchorId="121FF21F" id="Straight Arrow Connector 48" o:spid="_x0000_s1026" type="#_x0000_t32" style="position:absolute;margin-left:355.35pt;margin-top:3.35pt;width:22.65pt;height:50.05pt;flip:x;z-index:251742208;visibility:visible;mso-wrap-style:square;mso-width-percent:0;mso-height-percent:0;mso-wrap-distance-left:9pt;mso-wrap-distance-top:0;mso-wrap-distance-right:9pt;mso-wrap-distance-bottom:0;mso-position-horizontal:absolute;mso-position-horizontal-relative:text;mso-position-vertical:absolute;mso-position-vertical-relative:text;mso-width-percent:0;mso-height-percent:0;mso-width-relative:margin;mso-height-relative:margin" o:gfxdata="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" strokecolor="#5b9bd5 [3204]" strokeweight=".5pt">
                 <v:stroke endarrow="block" joinstyle="miter"/>
               </v:shape>
             </w:pict>
@@ -3887,7 +3891,7 @@
           </mc:Choice>
           <mc:Fallback>
             <w:pict>
-              <v:shape w14:anchorId="3A4E182A" id="Straight Arrow Connector 39" o:spid="_x0000_s1026" type="#_x0000_t32" style="position:absolute;margin-left:126.6pt;margin-top:10.9pt;width:16.9pt;height:42.5pt;flip:x;z-index:251723776;visibility:visible;mso-wrap-style:square;mso-width-percent:0;mso-height-percent:0;mso-wrap-distance-left:9pt;mso-wrap-distance-top:0;mso-wrap-distance-right:9pt;mso-wrap-distance-bottom:0;mso-position-horizontal:absolute;mso-position-horizontal-relative:text;mso-position-vertical:absolute;mso-position-vertical-relative:text;mso-width-percent:0;mso-height-percent:0;mso-width-relative:margin;mso-height-relative:margin" o:gfxdata="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" strokecolor="#5b9bd5 [3204]" strokeweight=".5pt">
+              <v:shape w14:anchorId="3A4E182A" id="Straight Arrow Connector 39" o:spid="_x0000_s1026" type="#_x0000_t32" style="position:absolute;margin-left:126.6pt;margin-top:10.9pt;width:16.9pt;height:42.5pt;flip:x;z-index:251723776;visibility:visible;mso-wrap-style:square;mso-width-percent:0;mso-height-percent:0;mso-wrap-distance-left:9pt;mso-wrap-distance-top:0;mso-wrap-distance-right:9pt;mso-wrap-distance-bottom:0;mso-position-horizontal:absolute;mso-position-horizontal-relative:text;mso-position-vertical:absolute;mso-position-vertical-relative:text;mso-width-percent:0;mso-height-percent:0;mso-width-relative:margin;mso-height-relative:margin" o:gfxdata="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" strokecolor="#5b9bd5 [3204]" strokeweight=".5pt">
                 <v:stroke endarrow="block" joinstyle="miter"/>
               </v:shape>
             </w:pict>
@@ -3922,231 +3926,7 @@
         <mc:AlternateContent>
           <mc:Choice Requires="wps">
             <w:drawing>
-              <wp:anchor distT="0" distB="0" distL="114300" distR="114300" simplePos="0" relativeHeight="251709440" behindDoc="0" locked="0" layoutInCell="1" allowOverlap="1" wp14:anchorId="7B5106B1" wp14:editId="7217F726">
-                <wp:simplePos x="0" y="0"/>
-                <wp:positionH relativeFrom="column">
-                  <wp:posOffset>3363504</wp:posOffset>
-                </wp:positionH>
-                <wp:positionV relativeFrom="paragraph">
-                  <wp:posOffset>97065</wp:posOffset>
-                </wp:positionV>
-                <wp:extent cx="801189" cy="348615"/>
-                <wp:effectExtent l="0" t="0" r="12065" b="6985"/>
-                <wp:wrapNone/>
-                <wp:docPr id="29" name="Oval 29"/>
-                <wp:cNvGraphicFramePr/>
-                <a:graphic xmlns:a="http://schemas.openxmlformats.org/drawingml/2006/main">
-                  <a:graphicData uri="http://schemas.microsoft.com/office/word/2010/wordprocessingShape">
-                    <wps:wsp>
-                      <wps:cNvSpPr/>
-                      <wps:spPr>
-                        <a:xfrm>
-                          <a:off x="0" y="0"/>
-                          <a:ext cx="801189" cy="348615"/>
-                        </a:xfrm>
-                        <a:prstGeom prst="ellipse">
-                          <a:avLst/>
-                        </a:prstGeom>
-                      </wps:spPr>
-                      <wps:style>
-                        <a:lnRef idx="2">
-                          <a:schemeClr val="accent1">
-                            <a:shade val="50000"/>
-                          </a:schemeClr>
-                        </a:lnRef>
-                        <a:fillRef idx="1">
-                          <a:schemeClr val="accent1"/>
-                        </a:fillRef>
-                        <a:effectRef idx="0">
-                          <a:schemeClr val="accent1"/>
-                        </a:effectRef>
-                        <a:fontRef idx="minor">
-                          <a:schemeClr val="lt1"/>
-                        </a:fontRef>
-                      </wps:style>
-                      <wps:txbx>
-                        <w:txbxContent>
-                          <w:p>
-                            <w:pPr>
-                              <w:jc w:val="center"/>
-                              <w:rPr>
-                                <w:rFonts w:hint="eastAsia"/>
-                              </w:rPr>
-                            </w:pPr>
-                            <w:r>
-                              <w:t>IK</w:t>
-                            </w:r>
-                          </w:p>
-                        </w:txbxContent>
-                      </wps:txbx>
-                      <wps:bodyPr rot="0" spcFirstLastPara="0" vertOverflow="overflow" horzOverflow="overflow" vert="horz" wrap="square" lIns="91440" tIns="45720" rIns="91440" bIns="45720" numCol="1" spcCol="0" rtlCol="0" fromWordArt="0" anchor="ctr" anchorCtr="0" forceAA="0" compatLnSpc="1">
-                        <a:prstTxWarp prst="textNoShape">
-                          <a:avLst/>
-                        </a:prstTxWarp>
-                        <a:noAutofit/>
-                      </wps:bodyPr>
-                    </wps:wsp>
-                  </a:graphicData>
-                </a:graphic>
-                <wp14:sizeRelH relativeFrom="margin">
-                  <wp14:pctWidth>0</wp14:pctWidth>
-                </wp14:sizeRelH>
-                <wp14:sizeRelV relativeFrom="margin">
-                  <wp14:pctHeight>0</wp14:pctHeight>
-                </wp14:sizeRelV>
-              </wp:anchor>
-            </w:drawing>
-          </mc:Choice>
-          <mc:Fallback>
-            <w:pict>
-              <v:oval w14:anchorId="7B5106B1" id="Oval 29" o:spid="_x0000_s1036" style="position:absolute;margin-left:264.85pt;margin-top:7.65pt;width:63.1pt;height:27.45pt;z-index:251709440;visibility:visible;mso-wrap-style:square;mso-width-percent:0;mso-height-percent:0;mso-wrap-distance-left:9pt;mso-wrap-distance-top:0;mso-wrap-distance-right:9pt;mso-wrap-distance-bottom:0;mso-position-horizontal:absolute;mso-position-horizontal-relative:text;mso-position-vertical:absolute;mso-position-vertical-relative:text;mso-width-percent:0;mso-height-percent:0;mso-width-relative:margin;mso-height-relative:margin;v-text-anchor:middle" o:gfxdata="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" fillcolor="#5b9bd5 [3204]" strokecolor="#1f4d78 [1604]" strokeweight="1pt">
-                <v:stroke joinstyle="miter"/>
-                <v:textbox>
-                  <w:txbxContent>
-                    <w:p>
-                      <w:pPr>
-                        <w:jc w:val="center"/>
-                        <w:rPr>
-                          <w:rFonts w:hint="eastAsia"/>
-                        </w:rPr>
-                      </w:pPr>
-                      <w:r>
-                        <w:t>IK</w:t>
-                      </w:r>
-                    </w:p>
-                  </w:txbxContent>
-                </v:textbox>
-              </v:oval>
-            </w:pict>
-          </mc:Fallback>
-        </mc:AlternateContent>
-      </w:r>
-      <w:r>
-        <w:rPr>
-          <w:rFonts w:ascii="Times New Roman" w:hAnsi="Times New Roman" w:cs="Times New Roman"/>
-          <w:b/>
-          <w:bCs/>
-          <w:noProof/>
-          <w:color w:val="FF0000"/>
-          <w:sz w:val="22"/>
-          <w:szCs w:val="22"/>
-        </w:rPr>
-        <mc:AlternateContent>
-          <mc:Choice Requires="wps">
-            <w:drawing>
-              <wp:anchor distT="0" distB="0" distL="114300" distR="114300" simplePos="0" relativeHeight="251729920" behindDoc="0" locked="0" layoutInCell="1" allowOverlap="1" wp14:anchorId="41291AE7" wp14:editId="7C66D49B">
-                <wp:simplePos x="0" y="0"/>
-                <wp:positionH relativeFrom="column">
-                  <wp:posOffset>2675709</wp:posOffset>
-                </wp:positionH>
-                <wp:positionV relativeFrom="paragraph">
-                  <wp:posOffset>123644</wp:posOffset>
-                </wp:positionV>
-                <wp:extent cx="652961" cy="348615"/>
-                <wp:effectExtent l="0" t="0" r="7620" b="6985"/>
-                <wp:wrapNone/>
-                <wp:docPr id="42" name="Oval 42"/>
-                <wp:cNvGraphicFramePr/>
-                <a:graphic xmlns:a="http://schemas.openxmlformats.org/drawingml/2006/main">
-                  <a:graphicData uri="http://schemas.microsoft.com/office/word/2010/wordprocessingShape">
-                    <wps:wsp>
-                      <wps:cNvSpPr/>
-                      <wps:spPr>
-                        <a:xfrm>
-                          <a:off x="0" y="0"/>
-                          <a:ext cx="652961" cy="348615"/>
-                        </a:xfrm>
-                        <a:prstGeom prst="ellipse">
-                          <a:avLst/>
-                        </a:prstGeom>
-                      </wps:spPr>
-                      <wps:style>
-                        <a:lnRef idx="2">
-                          <a:schemeClr val="accent1">
-                            <a:shade val="50000"/>
-                          </a:schemeClr>
-                        </a:lnRef>
-                        <a:fillRef idx="1">
-                          <a:schemeClr val="accent1"/>
-                        </a:fillRef>
-                        <a:effectRef idx="0">
-                          <a:schemeClr val="accent1"/>
-                        </a:effectRef>
-                        <a:fontRef idx="minor">
-                          <a:schemeClr val="lt1"/>
-                        </a:fontRef>
-                      </wps:style>
-                      <wps:txbx>
-                        <w:txbxContent>
-                          <w:p>
-                            <w:pPr>
-                              <w:jc w:val="center"/>
-                              <w:rPr>
-                                <w:rFonts w:hint="eastAsia"/>
-                              </w:rPr>
-                            </w:pPr>
-                            <w:r>
-                              <w:t>NO</w:t>
-                            </w:r>
-                          </w:p>
-                        </w:txbxContent>
-                      </wps:txbx>
-                      <wps:bodyPr rot="0" spcFirstLastPara="0" vertOverflow="overflow" horzOverflow="overflow" vert="horz" wrap="square" lIns="91440" tIns="45720" rIns="91440" bIns="45720" numCol="1" spcCol="0" rtlCol="0" fromWordArt="0" anchor="ctr" anchorCtr="0" forceAA="0" compatLnSpc="1">
-                        <a:prstTxWarp prst="textNoShape">
-                          <a:avLst/>
-                        </a:prstTxWarp>
-                        <a:noAutofit/>
-                      </wps:bodyPr>
-                    </wps:wsp>
-                  </a:graphicData>
-                </a:graphic>
-                <wp14:sizeRelH relativeFrom="margin">
-                  <wp14:pctWidth>0</wp14:pctWidth>
-                </wp14:sizeRelH>
-                <wp14:sizeRelV relativeFrom="margin">
-                  <wp14:pctHeight>0</wp14:pctHeight>
-                </wp14:sizeRelV>
-              </wp:anchor>
-            </w:drawing>
-          </mc:Choice>
-          <mc:Fallback>
-            <w:pict>
-              <v:oval w14:anchorId="41291AE7" id="Oval 42" o:spid="_x0000_s1037" style="position:absolute;margin-left:210.7pt;margin-top:9.75pt;width:51.4pt;height:27.45pt;z-index:251729920;visibility:visible;mso-wrap-style:square;mso-width-percent:0;mso-height-percent:0;mso-wrap-distance-left:9pt;mso-wrap-distance-top:0;mso-wrap-distance-right:9pt;mso-wrap-distance-bottom:0;mso-position-horizontal:absolute;mso-position-horizontal-relative:text;mso-position-vertical:absolute;mso-position-vertical-relative:text;mso-width-percent:0;mso-height-percent:0;mso-width-relative:margin;mso-height-relative:margin;v-text-anchor:middle" o:gfxdata="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" fillcolor="#5b9bd5 [3204]" strokecolor="#1f4d78 [1604]" strokeweight="1pt">
-                <v:stroke joinstyle="miter"/>
-                <v:textbox>
-                  <w:txbxContent>
-                    <w:p>
-                      <w:pPr>
-                        <w:jc w:val="center"/>
-                        <w:rPr>
-                          <w:rFonts w:hint="eastAsia"/>
-                        </w:rPr>
-                      </w:pPr>
-                      <w:r>
-                        <w:t>NO</w:t>
-                      </w:r>
-                    </w:p>
-                  </w:txbxContent>
-                </v:textbox>
-              </v:oval>
-            </w:pict>
-          </mc:Fallback>
-        </mc:AlternateContent>
-      </w:r>
-      <w:r>
-        <w:rPr>
-          <w:rFonts w:ascii="Times New Roman" w:hAnsi="Times New Roman" w:cs="Times New Roman"/>
-          <w:b/>
-          <w:bCs/>
-          <w:noProof/>
-          <w:color w:val="FF0000"/>
-          <w:sz w:val="22"/>
-          <w:szCs w:val="22"/>
-        </w:rPr>
-        <mc:AlternateContent>
-          <mc:Choice Requires="wps">
-            <w:drawing>
-              <wp:anchor distT="0" distB="0" distL="114300" distR="114300" simplePos="0" relativeHeight="251713536" behindDoc="0" locked="0" layoutInCell="1" allowOverlap="1" wp14:anchorId="0302E0EB" wp14:editId="2824A69C">
+              <wp:anchor distT="0" distB="0" distL="114300" distR="114300" simplePos="0" relativeHeight="251713536" behindDoc="0" locked="0" layoutInCell="1" allowOverlap="1" wp14:anchorId="0302E0EB" wp14:editId="0F30BBFE">
                 <wp:simplePos x="0" y="0"/>
                 <wp:positionH relativeFrom="column">
                   <wp:posOffset>-120469</wp:posOffset>
@@ -4204,7 +3984,7 @@
           </mc:Choice>
           <mc:Fallback>
             <w:pict>
-              <v:shape w14:anchorId="4A574CAD" id="Straight Arrow Connector 32" o:spid="_x0000_s1026" type="#_x0000_t32" style="position:absolute;margin-left:-9.5pt;margin-top:5.6pt;width:28.4pt;height:34.25pt;flip:x;z-index:251713536;visibility:visible;mso-wrap-style:square;mso-width-percent:0;mso-height-percent:0;mso-wrap-distance-left:9pt;mso-wrap-distance-top:0;mso-wrap-distance-right:9pt;mso-wrap-distance-bottom:0;mso-position-horizontal:absolute;mso-position-horizontal-relative:text;mso-position-vertical:absolute;mso-position-vertical-relative:text;mso-width-percent:0;mso-height-percent:0;mso-width-relative:margin;mso-height-relative:margin" o:gfxdata="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" strokecolor="#5b9bd5 [3204]" strokeweight=".5pt">
+              <v:shape w14:anchorId="2344E3AE" id="Straight Arrow Connector 32" o:spid="_x0000_s1026" type="#_x0000_t32" style="position:absolute;margin-left:-9.5pt;margin-top:5.6pt;width:28.4pt;height:34.25pt;flip:x;z-index:251713536;visibility:visible;mso-wrap-style:square;mso-width-percent:0;mso-height-percent:0;mso-wrap-distance-left:9pt;mso-wrap-distance-top:0;mso-wrap-distance-right:9pt;mso-wrap-distance-bottom:0;mso-position-horizontal:absolute;mso-position-horizontal-relative:text;mso-position-vertical:absolute;mso-position-vertical-relative:text;mso-width-percent:0;mso-height-percent:0;mso-width-relative:margin;mso-height-relative:margin" o:gfxdata="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" strokecolor="#5b9bd5 [3204]" strokeweight=".5pt">
                 <v:stroke endarrow="block" joinstyle="miter"/>
               </v:shape>
             </w:pict>
@@ -4226,6 +4006,226 @@
           <w:szCs w:val="22"/>
         </w:rPr>
       </w:pPr>
+      <w:r>
+        <w:rPr>
+          <w:rFonts w:ascii="Times New Roman" w:hAnsi="Times New Roman" w:cs="Times New Roman"/>
+          <w:b/>
+          <w:bCs/>
+          <w:noProof/>
+          <w:color w:val="FF0000"/>
+          <w:sz w:val="22"/>
+          <w:szCs w:val="22"/>
+        </w:rPr>
+        <mc:AlternateContent>
+          <mc:Choice Requires="wps">
+            <w:drawing>
+              <wp:anchor distT="0" distB="0" distL="114300" distR="114300" simplePos="0" relativeHeight="251729920" behindDoc="0" locked="0" layoutInCell="1" allowOverlap="1" wp14:anchorId="41291AE7" wp14:editId="4976B6EA">
+                <wp:simplePos x="0" y="0"/>
+                <wp:positionH relativeFrom="column">
+                  <wp:posOffset>2860675</wp:posOffset>
+                </wp:positionH>
+                <wp:positionV relativeFrom="paragraph">
+                  <wp:posOffset>66675</wp:posOffset>
+                </wp:positionV>
+                <wp:extent cx="652961" cy="348615"/>
+                <wp:effectExtent l="0" t="0" r="7620" b="6985"/>
+                <wp:wrapNone/>
+                <wp:docPr id="42" name="Oval 42"/>
+                <wp:cNvGraphicFramePr/>
+                <a:graphic xmlns:a="http://schemas.openxmlformats.org/drawingml/2006/main">
+                  <a:graphicData uri="http://schemas.microsoft.com/office/word/2010/wordprocessingShape">
+                    <wps:wsp>
+                      <wps:cNvSpPr/>
+                      <wps:spPr>
+                        <a:xfrm>
+                          <a:off x="0" y="0"/>
+                          <a:ext cx="652961" cy="348615"/>
+                        </a:xfrm>
+                        <a:prstGeom prst="ellipse">
+                          <a:avLst/>
+                        </a:prstGeom>
+                      </wps:spPr>
+                      <wps:style>
+                        <a:lnRef idx="2">
+                          <a:schemeClr val="accent1">
+                            <a:shade val="50000"/>
+                          </a:schemeClr>
+                        </a:lnRef>
+                        <a:fillRef idx="1">
+                          <a:schemeClr val="accent1"/>
+                        </a:fillRef>
+                        <a:effectRef idx="0">
+                          <a:schemeClr val="accent1"/>
+                        </a:effectRef>
+                        <a:fontRef idx="minor">
+                          <a:schemeClr val="lt1"/>
+                        </a:fontRef>
+                      </wps:style>
+                      <wps:txbx>
+                        <w:txbxContent>
+                          <w:p>
+                            <w:pPr>
+                              <w:rPr>
+                                <w:rFonts w:hint="eastAsia"/>
+                              </w:rPr>
+                            </w:pPr>
+                            <w:r>
+                              <w:t>I   J</w:t>
+                            </w:r>
+                          </w:p>
+                        </w:txbxContent>
+                      </wps:txbx>
+                      <wps:bodyPr rot="0" spcFirstLastPara="0" vertOverflow="overflow" horzOverflow="overflow" vert="horz" wrap="square" lIns="91440" tIns="45720" rIns="91440" bIns="45720" numCol="1" spcCol="0" rtlCol="0" fromWordArt="0" anchor="ctr" anchorCtr="0" forceAA="0" compatLnSpc="1">
+                        <a:prstTxWarp prst="textNoShape">
+                          <a:avLst/>
+                        </a:prstTxWarp>
+                        <a:noAutofit/>
+                      </wps:bodyPr>
+                    </wps:wsp>
+                  </a:graphicData>
+                </a:graphic>
+                <wp14:sizeRelH relativeFrom="margin">
+                  <wp14:pctWidth>0</wp14:pctWidth>
+                </wp14:sizeRelH>
+                <wp14:sizeRelV relativeFrom="margin">
+                  <wp14:pctHeight>0</wp14:pctHeight>
+                </wp14:sizeRelV>
+              </wp:anchor>
+            </w:drawing>
+          </mc:Choice>
+          <mc:Fallback>
+            <w:pict>
+              <v:oval w14:anchorId="41291AE7" id="Oval 42" o:spid="_x0000_s1036" style="position:absolute;margin-left:225.25pt;margin-top:5.25pt;width:51.4pt;height:27.45pt;z-index:251729920;visibility:visible;mso-wrap-style:square;mso-width-percent:0;mso-height-percent:0;mso-wrap-distance-left:9pt;mso-wrap-distance-top:0;mso-wrap-distance-right:9pt;mso-wrap-distance-bottom:0;mso-position-horizontal:absolute;mso-position-horizontal-relative:text;mso-position-vertical:absolute;mso-position-vertical-relative:text;mso-width-percent:0;mso-height-percent:0;mso-width-relative:margin;mso-height-relative:margin;v-text-anchor:middle" o:gfxdata="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" fillcolor="#5b9bd5 [3204]" strokecolor="#1f4d78 [1604]" strokeweight="1pt">
+                <v:stroke joinstyle="miter"/>
+                <v:textbox>
+                  <w:txbxContent>
+                    <w:p>
+                      <w:pPr>
+                        <w:rPr>
+                          <w:rFonts w:hint="eastAsia"/>
+                        </w:rPr>
+                      </w:pPr>
+                      <w:r>
+                        <w:t>I   J</w:t>
+                      </w:r>
+                    </w:p>
+                  </w:txbxContent>
+                </v:textbox>
+              </v:oval>
+            </w:pict>
+          </mc:Fallback>
+        </mc:AlternateContent>
+      </w:r>
+      <w:r>
+        <w:rPr>
+          <w:rFonts w:ascii="Times New Roman" w:hAnsi="Times New Roman" w:cs="Times New Roman"/>
+          <w:b/>
+          <w:bCs/>
+          <w:noProof/>
+          <w:color w:val="FF0000"/>
+          <w:sz w:val="22"/>
+          <w:szCs w:val="22"/>
+        </w:rPr>
+        <mc:AlternateContent>
+          <mc:Choice Requires="wps">
+            <w:drawing>
+              <wp:anchor distT="0" distB="0" distL="114300" distR="114300" simplePos="0" relativeHeight="251709440" behindDoc="0" locked="0" layoutInCell="1" allowOverlap="1" wp14:anchorId="7B5106B1" wp14:editId="0375D6CC">
+                <wp:simplePos x="0" y="0"/>
+                <wp:positionH relativeFrom="column">
+                  <wp:posOffset>3514725</wp:posOffset>
+                </wp:positionH>
+                <wp:positionV relativeFrom="paragraph">
+                  <wp:posOffset>161290</wp:posOffset>
+                </wp:positionV>
+                <wp:extent cx="801189" cy="348615"/>
+                <wp:effectExtent l="0" t="0" r="12065" b="6985"/>
+                <wp:wrapNone/>
+                <wp:docPr id="29" name="Oval 29"/>
+                <wp:cNvGraphicFramePr/>
+                <a:graphic xmlns:a="http://schemas.openxmlformats.org/drawingml/2006/main">
+                  <a:graphicData uri="http://schemas.microsoft.com/office/word/2010/wordprocessingShape">
+                    <wps:wsp>
+                      <wps:cNvSpPr/>
+                      <wps:spPr>
+                        <a:xfrm>
+                          <a:off x="0" y="0"/>
+                          <a:ext cx="801189" cy="348615"/>
+                        </a:xfrm>
+                        <a:prstGeom prst="ellipse">
+                          <a:avLst/>
+                        </a:prstGeom>
+                      </wps:spPr>
+                      <wps:style>
+                        <a:lnRef idx="2">
+                          <a:schemeClr val="accent1">
+                            <a:shade val="50000"/>
+                          </a:schemeClr>
+                        </a:lnRef>
+                        <a:fillRef idx="1">
+                          <a:schemeClr val="accent1"/>
+                        </a:fillRef>
+                        <a:effectRef idx="0">
+                          <a:schemeClr val="accent1"/>
+                        </a:effectRef>
+                        <a:fontRef idx="minor">
+                          <a:schemeClr val="lt1"/>
+                        </a:fontRef>
+                      </wps:style>
+                      <wps:txbx>
+                        <w:txbxContent>
+                          <w:p>
+                            <w:pPr>
+                              <w:rPr>
+                                <w:rFonts w:hint="eastAsia"/>
+                              </w:rPr>
+                            </w:pPr>
+                            <w:r>
+                              <w:t>K   L</w:t>
+                            </w:r>
+                          </w:p>
+                        </w:txbxContent>
+                      </wps:txbx>
+                      <wps:bodyPr rot="0" spcFirstLastPara="0" vertOverflow="overflow" horzOverflow="overflow" vert="horz" wrap="square" lIns="91440" tIns="45720" rIns="91440" bIns="45720" numCol="1" spcCol="0" rtlCol="0" fromWordArt="0" anchor="ctr" anchorCtr="0" forceAA="0" compatLnSpc="1">
+                        <a:prstTxWarp prst="textNoShape">
+                          <a:avLst/>
+                        </a:prstTxWarp>
+                        <a:noAutofit/>
+                      </wps:bodyPr>
+                    </wps:wsp>
+                  </a:graphicData>
+                </a:graphic>
+                <wp14:sizeRelH relativeFrom="margin">
+                  <wp14:pctWidth>0</wp14:pctWidth>
+                </wp14:sizeRelH>
+                <wp14:sizeRelV relativeFrom="margin">
+                  <wp14:pctHeight>0</wp14:pctHeight>
+                </wp14:sizeRelV>
+              </wp:anchor>
+            </w:drawing>
+          </mc:Choice>
+          <mc:Fallback>
+            <w:pict>
+              <v:oval w14:anchorId="7B5106B1" id="Oval 29" o:spid="_x0000_s1037" style="position:absolute;margin-left:276.75pt;margin-top:12.7pt;width:63.1pt;height:27.45pt;z-index:251709440;visibility:visible;mso-wrap-style:square;mso-width-percent:0;mso-height-percent:0;mso-wrap-distance-left:9pt;mso-wrap-distance-top:0;mso-wrap-distance-right:9pt;mso-wrap-distance-bottom:0;mso-position-horizontal:absolute;mso-position-horizontal-relative:text;mso-position-vertical:absolute;mso-position-vertical-relative:text;mso-width-percent:0;mso-height-percent:0;mso-width-relative:margin;mso-height-relative:margin;v-text-anchor:middle" o:gfxdata="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" fillcolor="#5b9bd5 [3204]" strokecolor="#1f4d78 [1604]" strokeweight="1pt">
+                <v:stroke joinstyle="miter"/>
+                <v:textbox>
+                  <w:txbxContent>
+                    <w:p>
+                      <w:pPr>
+                        <w:rPr>
+                          <w:rFonts w:hint="eastAsia"/>
+                        </w:rPr>
+                      </w:pPr>
+                      <w:r>
+                        <w:t>K   L</w:t>
+                      </w:r>
+                    </w:p>
+                  </w:txbxContent>
+                </v:textbox>
+              </v:oval>
+            </w:pict>
+          </mc:Fallback>
+        </mc:AlternateContent>
+      </w:r>
     </w:p>
     <w:p>
       <w:pPr>
@@ -4300,13 +4300,12 @@
                         <w:txbxContent>
                           <w:p>
                             <w:pPr>
-                              <w:jc w:val="center"/>
                               <w:rPr>
                                 <w:rFonts w:hint="eastAsia"/>
                               </w:rPr>
                             </w:pPr>
                             <w:r>
-                              <w:t>C</w:t>
+                              <w:t>O   P</w:t>
                             </w:r>
                           </w:p>
                         </w:txbxContent>
@@ -4331,19 +4330,18 @@
           </mc:Choice>
           <mc:Fallback>
             <w:pict>
-              <v:oval w14:anchorId="1252EE13" id="Oval 47" o:spid="_x0000_s1038" style="position:absolute;margin-left:410.25pt;margin-top:5.35pt;width:58.95pt;height:27.45pt;z-index:251740160;visibility:visible;mso-wrap-style:square;mso-width-percent:0;mso-height-percent:0;mso-wrap-distance-left:9pt;mso-wrap-distance-top:0;mso-wrap-distance-right:9pt;mso-wrap-distance-bottom:0;mso-position-horizontal:absolute;mso-position-horizontal-relative:text;mso-position-vertical:absolute;mso-position-vertical-relative:text;mso-width-percent:0;mso-height-percent:0;mso-width-relative:margin;mso-height-relative:margin;v-text-anchor:middle" o:gfxdata="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" fillcolor="#5b9bd5 [3204]" strokecolor="#1f4d78 [1604]" strokeweight="1pt">
+              <v:oval w14:anchorId="1252EE13" id="Oval 47" o:spid="_x0000_s1038" style="position:absolute;margin-left:410.25pt;margin-top:5.35pt;width:58.95pt;height:27.45pt;z-index:251740160;visibility:visible;mso-wrap-style:square;mso-width-percent:0;mso-height-percent:0;mso-wrap-distance-left:9pt;mso-wrap-distance-top:0;mso-wrap-distance-right:9pt;mso-wrap-distance-bottom:0;mso-position-horizontal:absolute;mso-position-horizontal-relative:text;mso-position-vertical:absolute;mso-position-vertical-relative:text;mso-width-percent:0;mso-height-percent:0;mso-width-relative:margin;mso-height-relative:margin;v-text-anchor:middle" o:gfxdata="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" fillcolor="#5b9bd5 [3204]" strokecolor="#1f4d78 [1604]" strokeweight="1pt">
                 <v:stroke joinstyle="miter"/>
                 <v:textbox>
                   <w:txbxContent>
                     <w:p>
                       <w:pPr>
-                        <w:jc w:val="center"/>
                         <w:rPr>
                           <w:rFonts w:hint="eastAsia"/>
                         </w:rPr>
                       </w:pPr>
                       <w:r>
-                        <w:t>C</w:t>
+                        <w:t>O   P</w:t>
                       </w:r>
                     </w:p>
                   </w:txbxContent>
@@ -4412,13 +4410,12 @@
                         <w:txbxContent>
                           <w:p>
                             <w:pPr>
-                              <w:jc w:val="center"/>
                               <w:rPr>
                                 <w:rFonts w:hint="eastAsia"/>
                               </w:rPr>
                             </w:pPr>
                             <w:r>
-                              <w:t>FG</w:t>
+                              <w:t>M  N</w:t>
                             </w:r>
                           </w:p>
                         </w:txbxContent>
@@ -4443,19 +4440,18 @@
           </mc:Choice>
           <mc:Fallback>
             <w:pict>
-              <v:oval w14:anchorId="20F4B391" id="Oval 46" o:spid="_x0000_s1039" style="position:absolute;margin-left:339.45pt;margin-top:5.4pt;width:63.1pt;height:27.45pt;z-index:251738112;visibility:visible;mso-wrap-style:square;mso-width-percent:0;mso-height-percent:0;mso-wrap-distance-left:9pt;mso-wrap-distance-top:0;mso-wrap-distance-right:9pt;mso-wrap-distance-bottom:0;mso-position-horizontal:absolute;mso-position-horizontal-relative:text;mso-position-vertical:absolute;mso-position-vertical-relative:text;mso-width-percent:0;mso-height-percent:0;mso-width-relative:margin;mso-height-relative:margin;v-text-anchor:middle" o:gfxdata="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" fillcolor="#5b9bd5 [3204]" strokecolor="#1f4d78 [1604]" strokeweight="1pt">
+              <v:oval w14:anchorId="20F4B391" id="Oval 46" o:spid="_x0000_s1039" style="position:absolute;margin-left:339.45pt;margin-top:5.4pt;width:63.1pt;height:27.45pt;z-index:251738112;visibility:visible;mso-wrap-style:square;mso-width-percent:0;mso-height-percent:0;mso-wrap-distance-left:9pt;mso-wrap-distance-top:0;mso-wrap-distance-right:9pt;mso-wrap-distance-bottom:0;mso-position-horizontal:absolute;mso-position-horizontal-relative:text;mso-position-vertical:absolute;mso-position-vertical-relative:text;mso-width-percent:0;mso-height-percent:0;mso-width-relative:margin;mso-height-relative:margin;v-text-anchor:middle" o:gfxdata="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" fillcolor="#5b9bd5 [3204]" strokecolor="#1f4d78 [1604]" strokeweight="1pt">
                 <v:stroke joinstyle="miter"/>
                 <v:textbox>
                   <w:txbxContent>
                     <w:p>
                       <w:pPr>
-                        <w:jc w:val="center"/>
                         <w:rPr>
                           <w:rFonts w:hint="eastAsia"/>
                         </w:rPr>
                       </w:pPr>
                       <w:r>
-                        <w:t>FG</w:t>
+                        <w:t>M  N</w:t>
                       </w:r>
                     </w:p>
                   </w:txbxContent>
@@ -4530,7 +4526,10 @@
                               </w:rPr>
                             </w:pPr>
                             <w:r>
-                              <w:t>AB</w:t>
+                              <w:t>G</w:t>
+                            </w:r>
+                            <w:r>
+                              <w:t xml:space="preserve">  H</w:t>
                             </w:r>
                           </w:p>
                         </w:txbxContent>
@@ -4552,7 +4551,7 @@
           </mc:Choice>
           <mc:Fallback>
             <w:pict>
-              <v:oval w14:anchorId="1FD63789" id="Oval 38" o:spid="_x0000_s1040" style="position:absolute;margin-left:175.7pt;margin-top:8.1pt;width:55.55pt;height:30.15pt;z-index:251721728;visibility:visible;mso-wrap-style:square;mso-width-percent:0;mso-wrap-distance-left:9pt;mso-wrap-distance-top:0;mso-wrap-distance-right:9pt;mso-wrap-distance-bottom:0;mso-position-horizontal:absolute;mso-position-horizontal-relative:text;mso-position-vertical:absolute;mso-position-vertical-relative:text;mso-width-percent:0;mso-width-relative:margin;v-text-anchor:middle" o:gfxdata="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" fillcolor="#5b9bd5 [3204]" strokecolor="#1f4d78 [1604]" strokeweight="1pt">
+              <v:oval w14:anchorId="1FD63789" id="Oval 38" o:spid="_x0000_s1040" style="position:absolute;margin-left:175.7pt;margin-top:8.1pt;width:55.55pt;height:30.15pt;z-index:251721728;visibility:visible;mso-wrap-style:square;mso-width-percent:0;mso-wrap-distance-left:9pt;mso-wrap-distance-top:0;mso-wrap-distance-right:9pt;mso-wrap-distance-bottom:0;mso-position-horizontal:absolute;mso-position-horizontal-relative:text;mso-position-vertical:absolute;mso-position-vertical-relative:text;mso-width-percent:0;mso-width-relative:margin;v-text-anchor:middle" o:gfxdata="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" fillcolor="#5b9bd5 [3204]" strokecolor="#1f4d78 [1604]" strokeweight="1pt">
                 <v:stroke joinstyle="miter"/>
                 <v:textbox>
                   <w:txbxContent>
@@ -4564,7 +4563,10 @@
                         </w:rPr>
                       </w:pPr>
                       <w:r>
-                        <w:t>AB</w:t>
+                        <w:t>G</w:t>
+                      </w:r>
+                      <w:r>
+                        <w:t xml:space="preserve">  H</w:t>
                       </w:r>
                     </w:p>
                   </w:txbxContent>
@@ -4589,118 +4591,6 @@
           <w:szCs w:val="22"/>
         </w:rPr>
       </w:pPr>
-      <w:r>
-        <w:rPr>
-          <w:rFonts w:ascii="Times New Roman" w:hAnsi="Times New Roman" w:cs="Times New Roman"/>
-          <w:b/>
-          <w:bCs/>
-          <w:noProof/>
-          <w:color w:val="FF0000"/>
-          <w:sz w:val="22"/>
-          <w:szCs w:val="22"/>
-        </w:rPr>
-        <mc:AlternateContent>
-          <mc:Choice Requires="wps">
-            <w:drawing>
-              <wp:anchor distT="0" distB="0" distL="114300" distR="114300" simplePos="0" relativeHeight="251736064" behindDoc="0" locked="0" layoutInCell="1" allowOverlap="1" wp14:anchorId="46D71CBD" wp14:editId="4E806D3B">
-                <wp:simplePos x="0" y="0"/>
-                <wp:positionH relativeFrom="column">
-                  <wp:posOffset>3202487</wp:posOffset>
-                </wp:positionH>
-                <wp:positionV relativeFrom="paragraph">
-                  <wp:posOffset>75384</wp:posOffset>
-                </wp:positionV>
-                <wp:extent cx="801189" cy="348615"/>
-                <wp:effectExtent l="0" t="0" r="12065" b="6985"/>
-                <wp:wrapNone/>
-                <wp:docPr id="45" name="Oval 45"/>
-                <wp:cNvGraphicFramePr/>
-                <a:graphic xmlns:a="http://schemas.openxmlformats.org/drawingml/2006/main">
-                  <a:graphicData uri="http://schemas.microsoft.com/office/word/2010/wordprocessingShape">
-                    <wps:wsp>
-                      <wps:cNvSpPr/>
-                      <wps:spPr>
-                        <a:xfrm>
-                          <a:off x="0" y="0"/>
-                          <a:ext cx="801189" cy="348615"/>
-                        </a:xfrm>
-                        <a:prstGeom prst="ellipse">
-                          <a:avLst/>
-                        </a:prstGeom>
-                      </wps:spPr>
-                      <wps:style>
-                        <a:lnRef idx="2">
-                          <a:schemeClr val="accent1">
-                            <a:shade val="50000"/>
-                          </a:schemeClr>
-                        </a:lnRef>
-                        <a:fillRef idx="1">
-                          <a:schemeClr val="accent1"/>
-                        </a:fillRef>
-                        <a:effectRef idx="0">
-                          <a:schemeClr val="accent1"/>
-                        </a:effectRef>
-                        <a:fontRef idx="minor">
-                          <a:schemeClr val="lt1"/>
-                        </a:fontRef>
-                      </wps:style>
-                      <wps:txbx>
-                        <w:txbxContent>
-                          <w:p>
-                            <w:pPr>
-                              <w:jc w:val="center"/>
-                              <w:rPr>
-                                <w:rFonts w:hint="eastAsia"/>
-                              </w:rPr>
-                            </w:pPr>
-                            <w:r>
-                              <w:t>J</w:t>
-                            </w:r>
-                          </w:p>
-                        </w:txbxContent>
-                      </wps:txbx>
-                      <wps:bodyPr rot="0" spcFirstLastPara="0" vertOverflow="overflow" horzOverflow="overflow" vert="horz" wrap="square" lIns="91440" tIns="45720" rIns="91440" bIns="45720" numCol="1" spcCol="0" rtlCol="0" fromWordArt="0" anchor="ctr" anchorCtr="0" forceAA="0" compatLnSpc="1">
-                        <a:prstTxWarp prst="textNoShape">
-                          <a:avLst/>
-                        </a:prstTxWarp>
-                        <a:noAutofit/>
-                      </wps:bodyPr>
-                    </wps:wsp>
-                  </a:graphicData>
-                </a:graphic>
-                <wp14:sizeRelH relativeFrom="margin">
-                  <wp14:pctWidth>0</wp14:pctWidth>
-                </wp14:sizeRelH>
-                <wp14:sizeRelV relativeFrom="margin">
-                  <wp14:pctHeight>0</wp14:pctHeight>
-                </wp14:sizeRelV>
-              </wp:anchor>
-            </w:drawing>
-          </mc:Choice>
-          <mc:Fallback>
-            <w:pict>
-              <v:oval w14:anchorId="46D71CBD" id="Oval 45" o:spid="_x0000_s1041" style="position:absolute;margin-left:252.15pt;margin-top:5.95pt;width:63.1pt;height:27.45pt;z-index:251736064;visibility:visible;mso-wrap-style:square;mso-width-percent:0;mso-height-percent:0;mso-wrap-distance-left:9pt;mso-wrap-distance-top:0;mso-wrap-distance-right:9pt;mso-wrap-distance-bottom:0;mso-position-horizontal:absolute;mso-position-horizontal-relative:text;mso-position-vertical:absolute;mso-position-vertical-relative:text;mso-width-percent:0;mso-height-percent:0;mso-width-relative:margin;mso-height-relative:margin;v-text-anchor:middle" o:gfxdata="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" fillcolor="#5b9bd5 [3204]" strokecolor="#1f4d78 [1604]" strokeweight="1pt">
-                <v:stroke joinstyle="miter"/>
-                <v:textbox>
-                  <w:txbxContent>
-                    <w:p>
-                      <w:pPr>
-                        <w:jc w:val="center"/>
-                        <w:rPr>
-                          <w:rFonts w:hint="eastAsia"/>
-                        </w:rPr>
-                      </w:pPr>
-                      <w:r>
-                        <w:t>J</w:t>
-                      </w:r>
-                    </w:p>
-                  </w:txbxContent>
-                </v:textbox>
-              </v:oval>
-            </w:pict>
-          </mc:Fallback>
-        </mc:AlternateContent>
-      </w:r>
     </w:p>
     <w:p>
       <w:pPr>
@@ -4814,7 +4704,7 @@
           <w:sz w:val="22"/>
           <w:szCs w:val="22"/>
         </w:rPr>
-        <w:t xml:space="preserve">Similar to the above answer, we can </w:t>
+        <w:t xml:space="preserve">Similar to the above answer, we </w:t>
       </w:r>
       <w:r>
         <w:rPr>
@@ -4825,7 +4715,7 @@
           <w:sz w:val="22"/>
           <w:szCs w:val="22"/>
         </w:rPr>
-        <w:t xml:space="preserve">build small cells surrounding the query point, calculate their Hilbert </w:t>
+        <w:t xml:space="preserve">start by calculating the Hilbert value of the query point. Then we </w:t>
       </w:r>
       <w:r>
         <w:rPr>
@@ -4836,8 +4726,7 @@
           <w:sz w:val="22"/>
           <w:szCs w:val="22"/>
         </w:rPr>
-        <w:lastRenderedPageBreak/>
-        <w:t xml:space="preserve">curve value, and then </w:t>
+        <w:t xml:space="preserve">can </w:t>
       </w:r>
       <w:r>
         <w:rPr>
@@ -4848,7 +4737,7 @@
           <w:sz w:val="22"/>
           <w:szCs w:val="22"/>
         </w:rPr>
-        <w:t>point-index</w:t>
+        <w:t>build small cells surrounding the query point</w:t>
       </w:r>
       <w:r>
         <w:rPr>
@@ -4859,7 +4748,7 @@
           <w:sz w:val="22"/>
           <w:szCs w:val="22"/>
         </w:rPr>
-        <w:t xml:space="preserve"> the B-tree</w:t>
+        <w:t xml:space="preserve"> and </w:t>
       </w:r>
       <w:r>
         <w:rPr>
@@ -4870,7 +4759,7 @@
           <w:sz w:val="22"/>
           <w:szCs w:val="22"/>
         </w:rPr>
-        <w:t xml:space="preserve">. </w:t>
+        <w:t>calculate their Hilbert curve value</w:t>
       </w:r>
       <w:r>
         <w:rPr>
@@ -4881,7 +4770,7 @@
           <w:sz w:val="22"/>
           <w:szCs w:val="22"/>
         </w:rPr>
-        <w:t xml:space="preserve">Assuming the </w:t>
+        <w:t xml:space="preserve"> as well. </w:t>
       </w:r>
       <w:r>
         <w:rPr>
@@ -4892,7 +4781,7 @@
           <w:sz w:val="22"/>
           <w:szCs w:val="22"/>
         </w:rPr>
-        <w:t xml:space="preserve">cells are small enough, we will need to retrieve pages containing points H, M, I, and E, as these are equidistant from the query point. This is </w:t>
+        <w:t xml:space="preserve">Making the same assumption as above, that there is a B-tree indexing the Hilbert value, we </w:t>
       </w:r>
       <w:r>
         <w:rPr>
@@ -4903,9 +4792,8 @@
           <w:sz w:val="22"/>
           <w:szCs w:val="22"/>
         </w:rPr>
-        <w:t xml:space="preserve">a total of 4 data </w:t>
-      </w:r>
-      <w:commentRangeStart w:id="3"/>
+        <w:t>point-index</w:t>
+      </w:r>
       <w:r>
         <w:rPr>
           <w:rFonts w:ascii="Times New Roman" w:hAnsi="Times New Roman" w:cs="Times New Roman"/>
@@ -4915,15 +4803,7 @@
           <w:sz w:val="22"/>
           <w:szCs w:val="22"/>
         </w:rPr>
-        <w:t>pages</w:t>
-      </w:r>
-      <w:commentRangeEnd w:id="3"/>
-      <w:r>
-        <w:rPr>
-          <w:rStyle w:val="CommentReference"/>
-          <w:rFonts w:cs="Mangal"/>
-        </w:rPr>
-        <w:commentReference w:id="3"/>
+        <w:t xml:space="preserve"> the B-tree</w:t>
       </w:r>
       <w:r>
         <w:rPr>
@@ -4934,7 +4814,95 @@
           <w:sz w:val="22"/>
           <w:szCs w:val="22"/>
         </w:rPr>
-        <w:t>.</w:t>
+        <w:t xml:space="preserve"> for each small cell</w:t>
+      </w:r>
+      <w:r>
+        <w:rPr>
+          <w:rFonts w:ascii="Times New Roman" w:hAnsi="Times New Roman" w:cs="Times New Roman"/>
+          <w:b/>
+          <w:bCs/>
+          <w:color w:val="FF0000"/>
+          <w:sz w:val="22"/>
+          <w:szCs w:val="22"/>
+        </w:rPr>
+        <w:t xml:space="preserve">. </w:t>
+      </w:r>
+      <w:r>
+        <w:rPr>
+          <w:rFonts w:ascii="Times New Roman" w:hAnsi="Times New Roman" w:cs="Times New Roman"/>
+          <w:b/>
+          <w:bCs/>
+          <w:color w:val="FF0000"/>
+          <w:sz w:val="22"/>
+          <w:szCs w:val="22"/>
+        </w:rPr>
+        <w:t xml:space="preserve">Assuming the </w:t>
+      </w:r>
+      <w:r>
+        <w:rPr>
+          <w:rFonts w:ascii="Times New Roman" w:hAnsi="Times New Roman" w:cs="Times New Roman"/>
+          <w:b/>
+          <w:bCs/>
+          <w:color w:val="FF0000"/>
+          <w:sz w:val="22"/>
+          <w:szCs w:val="22"/>
+        </w:rPr>
+        <w:t xml:space="preserve">cells are small enough, we will </w:t>
+      </w:r>
+      <w:r>
+        <w:rPr>
+          <w:rFonts w:ascii="Times New Roman" w:hAnsi="Times New Roman" w:cs="Times New Roman"/>
+          <w:b/>
+          <w:bCs/>
+          <w:color w:val="FF0000"/>
+          <w:sz w:val="22"/>
+          <w:szCs w:val="22"/>
+        </w:rPr>
+        <w:t xml:space="preserve">only </w:t>
+      </w:r>
+      <w:r>
+        <w:rPr>
+          <w:rFonts w:ascii="Times New Roman" w:hAnsi="Times New Roman" w:cs="Times New Roman"/>
+          <w:b/>
+          <w:bCs/>
+          <w:color w:val="FF0000"/>
+          <w:sz w:val="22"/>
+          <w:szCs w:val="22"/>
+        </w:rPr>
+        <w:t xml:space="preserve">need to retrieve pages containing point </w:t>
+      </w:r>
+      <w:r>
+        <w:rPr>
+          <w:rFonts w:ascii="Times New Roman" w:hAnsi="Times New Roman" w:cs="Times New Roman"/>
+          <w:b/>
+          <w:bCs/>
+          <w:color w:val="FF0000"/>
+          <w:sz w:val="22"/>
+          <w:szCs w:val="22"/>
+        </w:rPr>
+        <w:t>O</w:t>
+      </w:r>
+      <w:r>
+        <w:rPr>
+          <w:rFonts w:ascii="Times New Roman" w:hAnsi="Times New Roman" w:cs="Times New Roman"/>
+          <w:b/>
+          <w:bCs/>
+          <w:color w:val="FF0000"/>
+          <w:sz w:val="22"/>
+          <w:szCs w:val="22"/>
+        </w:rPr>
+        <w:t xml:space="preserve"> as these are equidistant from the query point. This is </w:t>
+      </w:r>
+      <w:r>
+        <w:rPr>
+          <w:rFonts w:ascii="Times New Roman" w:hAnsi="Times New Roman" w:cs="Times New Roman"/>
+          <w:b/>
+          <w:bCs/>
+          <w:color w:val="FF0000"/>
+          <w:sz w:val="22"/>
+          <w:szCs w:val="22"/>
+        </w:rPr>
+        <w:t>a total of 4 data pages.</w:t>
       </w:r>
     </w:p>
     <w:p>
@@ -4974,29 +4942,23 @@
       </w:pPr>
       <w:r>
         <w:rPr>
-          <w:rFonts w:ascii="Times New Roman" w:hAnsi="Times New Roman" w:cs="Times New Roman"/>
-          <w:bCs/>
           <w:noProof/>
-          <w:sz w:val="22"/>
-          <w:szCs w:val="22"/>
         </w:rPr>
         <w:drawing>
-          <wp:inline distT="0" distB="0" distL="0" distR="0" wp14:anchorId="2FCC3397" wp14:editId="51FE891B">
-            <wp:extent cx="3303376" cy="2057400"/>
-            <wp:effectExtent l="0" t="0" r="0" b="0"/>
-            <wp:docPr id="20" name="Picture 20"/>
-            <wp:cNvGraphicFramePr>
-              <a:graphicFrameLocks xmlns:a="http://schemas.openxmlformats.org/drawingml/2006/main" noChangeAspect="1"/>
-            </wp:cNvGraphicFramePr>
+          <wp:inline distT="0" distB="0" distL="0" distR="0" wp14:anchorId="4777013D" wp14:editId="3B776138">
+            <wp:extent cx="3258185" cy="2050415"/>
+            <wp:effectExtent l="0" t="0" r="0" b="6985"/>
+            <wp:docPr id="4" name="Picture 4"/>
+            <wp:cNvGraphicFramePr/>
             <a:graphic xmlns:a="http://schemas.openxmlformats.org/drawingml/2006/main">
               <a:graphicData uri="http://schemas.openxmlformats.org/drawingml/2006/picture">
                 <pic:pic xmlns:pic="http://schemas.openxmlformats.org/drawingml/2006/picture">
                   <pic:nvPicPr>
-                    <pic:cNvPr id="20" name="Screen Shot 2019-09-02 at 11.19.00 PM.png"/>
+                    <pic:cNvPr id="4" name="Picture 4"/>
                     <pic:cNvPicPr/>
                   </pic:nvPicPr>
                   <pic:blipFill>
-                    <a:blip r:embed="rId13" cstate="print">
+                    <a:blip r:embed="rId10" cstate="print">
                       <a:extLst>
                         <a:ext uri="{28A0092B-C50C-407E-A947-70E740481C1C}">
                           <a14:useLocalDpi xmlns:a14="http://schemas.microsoft.com/office/drawing/2010/main" val="0"/>
@@ -5010,7 +4972,7 @@
                   <pic:spPr>
                     <a:xfrm>
                       <a:off x="0" y="0"/>
-                      <a:ext cx="3337369" cy="2078571"/>
+                      <a:ext cx="3258185" cy="2050415"/>
                     </a:xfrm>
                     <a:prstGeom prst="rect">
                       <a:avLst/>
@@ -5099,55 +5061,6 @@
         </w:rPr>
         <w:t xml:space="preserve"> curve grid.</w:t>
       </w:r>
-    </w:p>
-    <w:p>
-      <w:pPr>
-        <w:pStyle w:val="Textbody"/>
-        <w:spacing w:after="0" w:line="270" w:lineRule="atLeast"/>
-        <w:ind w:right="150"/>
-        <w:rPr>
-          <w:rFonts w:ascii="Times New Roman" w:hAnsi="Times New Roman" w:cs="Times New Roman"/>
-          <w:bCs/>
-          <w:sz w:val="22"/>
-          <w:szCs w:val="22"/>
-        </w:rPr>
-      </w:pPr>
-    </w:p>
-    <w:p>
-      <w:pPr>
-        <w:pStyle w:val="Textbody"/>
-        <w:spacing w:after="0" w:line="270" w:lineRule="atLeast"/>
-        <w:ind w:right="150"/>
-        <w:rPr>
-          <w:rFonts w:ascii="Times New Roman" w:hAnsi="Times New Roman" w:cs="Times New Roman"/>
-          <w:bCs/>
-          <w:sz w:val="22"/>
-          <w:szCs w:val="22"/>
-        </w:rPr>
-      </w:pPr>
-      <w:r>
-        <w:rPr>
-          <w:rFonts w:ascii="Times New Roman" w:hAnsi="Times New Roman" w:cs="Times New Roman"/>
-          <w:bCs/>
-          <w:sz w:val="22"/>
-          <w:szCs w:val="22"/>
-        </w:rPr>
-        <w:t>DE 1,AB 2,CG 3,FI 4,KO 5, MN 6, Red_H 7, L 8.</w:t>
-      </w:r>
-    </w:p>
-    <w:p>
-      <w:pPr>
-        <w:pStyle w:val="Textbody"/>
-        <w:spacing w:after="0" w:line="270" w:lineRule="atLeast"/>
-        <w:ind w:right="150"/>
-        <w:jc w:val="center"/>
-        <w:rPr>
-          <w:rFonts w:ascii="Times New Roman" w:hAnsi="Times New Roman" w:cs="Times New Roman"/>
-          <w:bCs/>
-          <w:sz w:val="22"/>
-          <w:szCs w:val="22"/>
-        </w:rPr>
-      </w:pPr>
     </w:p>
     <w:p>
       <w:pPr>
@@ -5338,7 +5251,7 @@
                                   </pic:cNvPicPr>
                                 </pic:nvPicPr>
                                 <pic:blipFill>
-                                  <a:blip r:embed="rId14"/>
+                                  <a:blip r:embed="rId11"/>
                                   <a:stretch>
                                     <a:fillRect/>
                                   </a:stretch>
@@ -5403,14 +5316,14 @@
                 </mc:Choice>
                 <mc:Fallback>
                   <w:pict>
-                    <v:group w14:anchorId="02A0FA7F" id="Group 11" o:spid="_x0000_s1042" style="position:absolute;margin-left:-.5pt;margin-top:.55pt;width:207.7pt;height:158.3pt;z-index:251678720" coordsize="26383,20116" o:gfxdata="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">
-                      <v:oval id="Oval 13" o:spid="_x0000_s1043" style="position:absolute;left:2495;top:7784;width:914;height:914;visibility:visible;mso-wrap-style:square;v-text-anchor:middle" o:gfxdata="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" fillcolor="#65a0d7 [3028]" strokecolor="#5b9bd5 [3204]" strokeweight=".5pt">
+                    <v:group w14:anchorId="02A0FA7F" id="Group 11" o:spid="_x0000_s1041" style="position:absolute;margin-left:-.5pt;margin-top:.55pt;width:207.7pt;height:158.3pt;z-index:251678720" coordsize="26383,20116" o:gfxdata="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">
+                      <v:oval id="Oval 13" o:spid="_x0000_s1042" style="position:absolute;left:2495;top:7784;width:914;height:914;visibility:visible;mso-wrap-style:square;v-text-anchor:middle" o:gfxdata="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" fillcolor="#65a0d7 [3028]" strokecolor="#5b9bd5 [3204]" strokeweight=".5pt">
                         <v:fill color2="#5898d4 [3172]" rotate="t" colors="0 #71a6db;.5 #559bdb;1 #438ac9" focus="100%" type="gradient">
                           <o:fill v:ext="view" type="gradientUnscaled"/>
                         </v:fill>
                         <v:stroke joinstyle="miter"/>
                       </v:oval>
-                      <v:group id="Group 15" o:spid="_x0000_s1044" style="position:absolute;width:26383;height:20116" coordsize="26383,20116" o:gfxdata="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">
+                      <v:group id="Group 15" o:spid="_x0000_s1043" style="position:absolute;width:26383;height:20116" coordsize="26383,20116" o:gfxdata="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">
                         <v:shapetype id="_x0000_t75" coordsize="21600,21600" o:spt="75" o:preferrelative="t" path="m@4@5l@4@11@9@11@9@5xe" filled="f" stroked="f">
                           <v:stroke joinstyle="miter"/>
                           <v:formulas>
@@ -5430,14 +5343,14 @@
                           <v:path o:extrusionok="f" gradientshapeok="t" o:connecttype="rect"/>
                           <o:lock v:ext="edit" aspectratio="t"/>
                         </v:shapetype>
-                        <v:shape id="Picture 16" o:spid="_x0000_s1045" type="#_x0000_t75" style="position:absolute;width:26383;height:20116;visibility:visible;mso-wrap-style:square" o:preferrelative="f" o:gfxdata="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">
-                          <v:imagedata r:id="rId15" o:title=""/>
+                        <v:shape id="Picture 16" o:spid="_x0000_s1044" type="#_x0000_t75" style="position:absolute;width:26383;height:20116;visibility:visible;mso-wrap-style:square" o:preferrelative="f" o:gfxdata="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">
+                          <v:imagedata r:id="rId12" o:title=""/>
                         </v:shape>
                         <v:shapetype id="_x0000_t202" coordsize="21600,21600" o:spt="202" path="m,l,21600r21600,l21600,xe">
                           <v:stroke joinstyle="miter"/>
                           <v:path gradientshapeok="t" o:connecttype="rect"/>
                         </v:shapetype>
-                        <v:shape id="Text Box 17" o:spid="_x0000_s1046" type="#_x0000_t202" style="position:absolute;left:611;top:6597;width:2413;height:3260;visibility:visible;mso-wrap-style:square;v-text-anchor:top" o:gfxdata="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" filled="f" stroked="f" strokeweight=".5pt">
+                        <v:shape id="Text Box 17" o:spid="_x0000_s1045" type="#_x0000_t202" style="position:absolute;left:611;top:6597;width:2413;height:3260;visibility:visible;mso-wrap-style:square;v-text-anchor:top" o:gfxdata="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" filled="f" stroked="f" strokeweight=".5pt">
                           <v:textbox>
                             <w:txbxContent>
                               <w:p>
@@ -5603,7 +5516,7 @@
                           <pic:cNvPicPr/>
                         </pic:nvPicPr>
                         <pic:blipFill>
-                          <a:blip r:embed="rId16"/>
+                          <a:blip r:embed="rId13"/>
                           <a:stretch>
                             <a:fillRect/>
                           </a:stretch>
@@ -5889,7 +5802,7 @@
           <w:sz w:val="22"/>
           <w:szCs w:val="22"/>
         </w:rPr>
-        <w:t xml:space="preserve"> to the closest and the farthest points in each rectangle and MBR are shown in Table 1. </w:t>
+        <w:t xml:space="preserve"> to the closest and the farthest points in each rectangle and MBR are shown in Table 1.</w:t>
       </w:r>
     </w:p>
     <w:p>
@@ -7022,6 +6935,7 @@
                 <w:sz w:val="22"/>
                 <w:szCs w:val="22"/>
               </w:rPr>
+              <w:lastRenderedPageBreak/>
               <w:t>b</w:t>
             </w:r>
           </w:p>
@@ -7402,7 +7316,6 @@
           <w:sz w:val="22"/>
           <w:szCs w:val="22"/>
         </w:rPr>
-        <w:lastRenderedPageBreak/>
         <w:t>Q1a)</w:t>
       </w:r>
       <w:r>
@@ -8311,7 +8224,7 @@
                     <pic:cNvPicPr/>
                   </pic:nvPicPr>
                   <pic:blipFill>
-                    <a:blip r:embed="rId17" cstate="print">
+                    <a:blip r:embed="rId14" cstate="print">
                       <a:extLst>
                         <a:ext uri="{28A0092B-C50C-407E-A947-70E740481C1C}">
                           <a14:useLocalDpi xmlns:a14="http://schemas.microsoft.com/office/drawing/2010/main" val="0"/>
@@ -8468,7 +8381,7 @@
         <w:rPr>
           <w:color w:val="FF0000"/>
         </w:rPr>
-        <w:t>If there are some points that are equi distant from cluster center, you can place the points in any of the two cluster.</w:t>
+        <w:t>If there are some points that are equidistant from cluster center, you can place the points in any of the two cluster.</w:t>
       </w:r>
     </w:p>
     <w:tbl>
@@ -8685,6 +8598,7 @@
                 <w:sz w:val="22"/>
                 <w:szCs w:val="22"/>
               </w:rPr>
+              <w:lastRenderedPageBreak/>
               <w:t>1</w:t>
             </w:r>
           </w:p>
@@ -8911,7 +8825,6 @@
                 <w:sz w:val="22"/>
                 <w:szCs w:val="22"/>
               </w:rPr>
-              <w:lastRenderedPageBreak/>
               <w:t>2</w:t>
             </w:r>
           </w:p>
@@ -9185,6 +9098,7 @@
     <w:p>
       <w:pPr>
         <w:rPr>
+          <w:rFonts w:hint="eastAsia"/>
           <w:b/>
         </w:rPr>
       </w:pPr>
@@ -9941,7 +9855,7 @@
                     <pic:cNvPicPr/>
                   </pic:nvPicPr>
                   <pic:blipFill>
-                    <a:blip r:embed="rId18">
+                    <a:blip r:embed="rId15">
                       <a:extLst>
                         <a:ext uri="{28A0092B-C50C-407E-A947-70E740481C1C}">
                           <a14:useLocalDpi xmlns:a14="http://schemas.microsoft.com/office/drawing/2010/main" val="0"/>
@@ -11143,7 +11057,7 @@
                     <pic:cNvPicPr/>
                   </pic:nvPicPr>
                   <pic:blipFill>
-                    <a:blip r:embed="rId19" cstate="print">
+                    <a:blip r:embed="rId16" cstate="print">
                       <a:extLst>
                         <a:ext uri="{28A0092B-C50C-407E-A947-70E740481C1C}">
                           <a14:useLocalDpi xmlns:a14="http://schemas.microsoft.com/office/drawing/2010/main" val="0"/>
@@ -11216,7 +11130,7 @@
                     <pic:cNvPicPr/>
                   </pic:nvPicPr>
                   <pic:blipFill>
-                    <a:blip r:embed="rId20" cstate="print">
+                    <a:blip r:embed="rId17" cstate="print">
                       <a:extLst>
                         <a:ext uri="{28A0092B-C50C-407E-A947-70E740481C1C}">
                           <a14:useLocalDpi xmlns:a14="http://schemas.microsoft.com/office/drawing/2010/main" val="0"/>
@@ -15618,41 +15532,11 @@
       <w:r>
         <w:rPr>
           <w:rFonts w:ascii="Times New Roman" w:hAnsi="Times New Roman" w:cs="Times New Roman"/>
-          <w:b/>
-          <w:strike/>
           <w:color w:val="FF0000"/>
           <w:sz w:val="22"/>
           <w:szCs w:val="22"/>
         </w:rPr>
-        <w:t>4.556</w:t>
-      </w:r>
-      <w:r>
-        <w:rPr>
-          <w:rFonts w:ascii="Times New Roman" w:hAnsi="Times New Roman" w:cs="Times New Roman"/>
-          <w:b/>
-          <w:color w:val="FF0000"/>
-          <w:sz w:val="22"/>
-          <w:szCs w:val="22"/>
-        </w:rPr>
-        <w:t xml:space="preserve">, </w:t>
-      </w:r>
-      <w:r>
-        <w:rPr>
-          <w:rFonts w:ascii="Times New Roman" w:hAnsi="Times New Roman" w:cs="Times New Roman"/>
-          <w:color w:val="FF0000"/>
-          <w:sz w:val="22"/>
-          <w:szCs w:val="22"/>
-        </w:rPr>
-        <w:t>Final answer is:</w:t>
-      </w:r>
-      <w:r>
-        <w:rPr>
-          <w:rFonts w:ascii="Times New Roman" w:hAnsi="Times New Roman" w:cs="Times New Roman"/>
-          <w:color w:val="FF0000"/>
-          <w:sz w:val="22"/>
-          <w:szCs w:val="22"/>
-        </w:rPr>
-        <w:t xml:space="preserve"> -</w:t>
+        <w:t>-</w:t>
       </w:r>
       <w:r>
         <w:rPr>
@@ -16175,7 +16059,7 @@
                 <w:sz w:val="22"/>
                 <w:szCs w:val="22"/>
               </w:rPr>
-              <w:t>0.253</w:t>
+              <w:t>0.506</w:t>
             </w:r>
           </w:p>
         </w:tc>
@@ -16209,7 +16093,16 @@
                 <w:sz w:val="22"/>
                 <w:szCs w:val="22"/>
               </w:rPr>
-              <w:t>0.660</w:t>
+              <w:t>0.</w:t>
+            </w:r>
+            <w:r>
+              <w:rPr>
+                <w:b/>
+                <w:color w:val="FF0000"/>
+                <w:sz w:val="22"/>
+                <w:szCs w:val="22"/>
+              </w:rPr>
+              <w:t>063</w:t>
             </w:r>
           </w:p>
         </w:tc>
@@ -16243,7 +16136,7 @@
                 <w:sz w:val="22"/>
                 <w:szCs w:val="22"/>
               </w:rPr>
-              <w:t>0.660</w:t>
+              <w:t>0.063</w:t>
             </w:r>
           </w:p>
         </w:tc>
@@ -16277,7 +16170,7 @@
                 <w:sz w:val="22"/>
                 <w:szCs w:val="22"/>
               </w:rPr>
-              <w:t>0.660</w:t>
+              <w:t>0.099</w:t>
             </w:r>
           </w:p>
         </w:tc>
@@ -16311,7 +16204,7 @@
                 <w:sz w:val="22"/>
                 <w:szCs w:val="22"/>
               </w:rPr>
-              <w:t>0.009</w:t>
+              <w:t>0.714</w:t>
             </w:r>
           </w:p>
         </w:tc>
@@ -16345,7 +16238,7 @@
                 <w:sz w:val="22"/>
                 <w:szCs w:val="22"/>
               </w:rPr>
-              <w:t>0.479</w:t>
+              <w:t>1.238</w:t>
             </w:r>
           </w:p>
         </w:tc>
@@ -16379,7 +16272,7 @@
                 <w:sz w:val="22"/>
                 <w:szCs w:val="22"/>
               </w:rPr>
-              <w:t>0.967</w:t>
+              <w:t>1.690</w:t>
             </w:r>
           </w:p>
         </w:tc>
@@ -16413,7 +16306,7 @@
                 <w:sz w:val="22"/>
                 <w:szCs w:val="22"/>
               </w:rPr>
-              <w:t>0.723</w:t>
+              <w:t>1.482</w:t>
             </w:r>
           </w:p>
         </w:tc>
@@ -16447,7 +16340,7 @@
                 <w:sz w:val="22"/>
                 <w:szCs w:val="22"/>
               </w:rPr>
-              <w:t>0.072</w:t>
+              <w:t>0.795</w:t>
             </w:r>
           </w:p>
         </w:tc>
@@ -16477,7 +16370,7 @@
           <w:sz w:val="22"/>
           <w:szCs w:val="22"/>
         </w:rPr>
-        <w:t xml:space="preserve">There are no cells which are spatial outliers </w:t>
+        <w:t xml:space="preserve">There </w:t>
       </w:r>
       <w:r>
         <w:rPr>
@@ -16488,18 +16381,7 @@
           <w:sz w:val="22"/>
           <w:szCs w:val="22"/>
         </w:rPr>
-        <w:t>given</w:t>
-      </w:r>
-      <w:r>
-        <w:rPr>
-          <w:rFonts w:ascii="Times New Roman" w:hAnsi="Times New Roman" w:cs="Times New Roman"/>
-          <w:b/>
-          <w:bCs/>
-          <w:color w:val="FF0000"/>
-          <w:sz w:val="22"/>
-          <w:szCs w:val="22"/>
-        </w:rPr>
-        <w:t xml:space="preserve"> a threshold of 1.5</w:t>
+        <w:t>is one cell which is a spatial outlier: G, with a Z-score of 1.69</w:t>
       </w:r>
     </w:p>
     <w:p>
@@ -16854,6 +16736,7 @@
         <w:spacing w:after="120"/>
         <w:rPr>
           <w:rFonts w:ascii="Times New Roman" w:hAnsi="Times New Roman" w:cs="Times New Roman"/>
+          <w:b/>
           <w:color w:val="FF0000"/>
           <w:sz w:val="22"/>
           <w:szCs w:val="22"/>
@@ -16862,38 +16745,12 @@
       <w:r>
         <w:rPr>
           <w:rFonts w:ascii="Times New Roman" w:hAnsi="Times New Roman" w:cs="Times New Roman"/>
+          <w:b/>
           <w:color w:val="FF0000"/>
           <w:sz w:val="22"/>
           <w:szCs w:val="22"/>
         </w:rPr>
-        <w:t>Variogram</w:t>
-      </w:r>
-      <w:r>
-        <w:rPr>
-          <w:rFonts w:ascii="Times New Roman" w:hAnsi="Times New Roman" w:cs="Times New Roman"/>
-          <w:color w:val="FF0000"/>
-          <w:sz w:val="22"/>
-          <w:szCs w:val="22"/>
-        </w:rPr>
-        <w:t xml:space="preserve"> is the difference between variance of two locations, which we can write for two pairs as (n*(n-1))/2. As the formula is demonstrated the time complexity of </w:t>
-      </w:r>
-      <w:r>
-        <w:rPr>
-          <w:rFonts w:ascii="Times New Roman" w:hAnsi="Times New Roman" w:cs="Times New Roman"/>
-          <w:color w:val="FF0000"/>
-          <w:sz w:val="22"/>
-          <w:szCs w:val="22"/>
-        </w:rPr>
-        <w:t>Variogram</w:t>
-      </w:r>
-      <w:r>
-        <w:rPr>
-          <w:rFonts w:ascii="Times New Roman" w:hAnsi="Times New Roman" w:cs="Times New Roman"/>
-          <w:color w:val="FF0000"/>
-          <w:sz w:val="22"/>
-          <w:szCs w:val="22"/>
-        </w:rPr>
-        <w:t xml:space="preserve"> is O(</w:t>
+        <w:t>Variogram is the difference between variance of two locations, which we can write for two pairs as (n*(n-1))/2. As the formula is demonstrated the time complexity of Variogram is O(</w:t>
       </w:r>
       <m:oMath>
         <m:sSup>
@@ -16901,6 +16758,7 @@
             <m:ctrlPr>
               <w:rPr>
                 <w:rFonts w:ascii="Cambria Math" w:hAnsi="Cambria Math" w:cs="Times New Roman"/>
+                <w:b/>
                 <w:i/>
                 <w:color w:val="FF0000"/>
                 <w:sz w:val="22"/>
@@ -16910,6 +16768,9 @@
           </m:sSupPr>
           <m:e>
             <m:r>
+              <m:rPr>
+                <m:sty m:val="bi"/>
+              </m:rPr>
               <w:rPr>
                 <w:rFonts w:ascii="Cambria Math" w:hAnsi="Cambria Math" w:cs="Times New Roman"/>
                 <w:color w:val="FF0000"/>
@@ -16921,6 +16782,9 @@
           </m:e>
           <m:sup>
             <m:r>
+              <m:rPr>
+                <m:sty m:val="bi"/>
+              </m:rPr>
               <w:rPr>
                 <w:rFonts w:ascii="Cambria Math" w:hAnsi="Cambria Math" w:cs="Times New Roman"/>
                 <w:color w:val="FF0000"/>
@@ -16935,6 +16799,7 @@
       <w:r>
         <w:rPr>
           <w:rFonts w:ascii="Times New Roman" w:hAnsi="Times New Roman" w:cs="Times New Roman"/>
+          <w:b/>
           <w:color w:val="FF0000"/>
           <w:sz w:val="22"/>
           <w:szCs w:val="22"/>
@@ -16962,115 +16827,6 @@
     </w:sectPr>
   </w:body>
 </w:document>
-</file>
-
-<file path=word/comments.xml><?xml version="1.0" encoding="utf-8"?>
-<w:comments xmlns:wpc="http://schemas.microsoft.com/office/word/2010/wordprocessingCanvas" xmlns:cx="http://schemas.microsoft.com/office/drawing/2014/chartex" xmlns:cx1="http://schemas.microsoft.com/office/drawing/2015/9/8/chartex" xmlns:cx2="http://schemas.microsoft.com/office/drawing/2015/10/21/chartex" xmlns:cx3="http://schemas.microsoft.com/office/drawing/2016/5/9/chartex" xmlns:cx4="http://schemas.microsoft.com/office/drawing/2016/5/10/chartex" xmlns:cx5="http://schemas.microsoft.com/office/drawing/2016/5/11/chartex" xmlns:cx6="http://schemas.microsoft.com/office/drawing/2016/5/12/chartex" xmlns:cx7="http://schemas.microsoft.com/office/drawing/2016/5/13/chartex" xmlns:cx8="http://schemas.microsoft.com/office/drawing/2016/5/14/chartex" xmlns:mc="http://schemas.openxmlformats.org/markup-compatibility/2006" xmlns:aink="http://schemas.microsoft.com/office/drawing/2016/ink" xmlns:am3d="http://schemas.microsoft.com/office/drawing/2017/model3d" xmlns:o="urn:schemas-microsoft-com:office:office" xmlns:r="http://schemas.openxmlformats.org/officeDocument/2006/relationships" xmlns:m="http://schemas.openxmlformats.org/officeDocument/2006/math" xmlns:v="urn:schemas-microsoft-com:vml" xmlns:wp14="http://schemas.microsoft.com/office/word/2010/wordprocessingDrawing" xmlns:wp="http://schemas.openxmlformats.org/drawingml/2006/wordprocessingDrawing" xmlns:w10="urn:schemas-microsoft-com:office:word" xmlns:w="http://schemas.openxmlformats.org/wordprocessingml/2006/main" xmlns:w14="http://schemas.microsoft.com/office/word/2010/wordml" xmlns:w15="http://schemas.microsoft.com/office/word/2012/wordml" xmlns:w16cid="http://schemas.microsoft.com/office/word/2016/wordml/cid" xmlns:w16se="http://schemas.microsoft.com/office/word/2015/wordml/symex" xmlns:wpg="http://schemas.microsoft.com/office/word/2010/wordprocessingGroup" xmlns:wpi="http://schemas.microsoft.com/office/word/2010/wordprocessingInk" xmlns:wne="http://schemas.microsoft.com/office/word/2006/wordml" xmlns:wps="http://schemas.microsoft.com/office/word/2010/wordprocessingShape" mc:Ignorable="w14 w15 w16se w16cid wp14">
-  <w:comment w:id="1" w:author="Majid Farhadloo" w:date="2019-11-07T11:29:00Z" w:initials="MF">
-    <w:p>
-      <w:pPr>
-        <w:pStyle w:val="CommentText"/>
-        <w:rPr>
-          <w:rFonts w:hint="eastAsia"/>
-        </w:rPr>
-      </w:pPr>
-      <w:r>
-        <w:rPr>
-          <w:rStyle w:val="CommentReference"/>
-          <w:rFonts w:hint="eastAsia"/>
-        </w:rPr>
-        <w:annotationRef/>
-      </w:r>
-      <w:r>
-        <w:t>What algorithms choose to do the search?</w:t>
-      </w:r>
-    </w:p>
-    <w:p>
-      <w:pPr>
-        <w:pStyle w:val="CommentText"/>
-        <w:rPr>
-          <w:rFonts w:hint="eastAsia"/>
-        </w:rPr>
-      </w:pPr>
-      <w:r>
-        <w:t>I think R-tree and Hilbert curve are different?</w:t>
-      </w:r>
-    </w:p>
-    <w:p>
-      <w:pPr>
-        <w:pStyle w:val="CommentText"/>
-        <w:rPr>
-          <w:rFonts w:hint="eastAsia"/>
-        </w:rPr>
-      </w:pPr>
-      <w:r>
-        <w:t>We should choose on algorithms (linear, binary, R-tree).</w:t>
-      </w:r>
-    </w:p>
-  </w:comment>
-  <w:comment w:id="2" w:author="Majid Farhadloo" w:date="2019-11-07T17:37:00Z" w:initials="MF">
-    <w:p>
-      <w:pPr>
-        <w:pStyle w:val="CommentText"/>
-        <w:rPr>
-          <w:rFonts w:hint="eastAsia"/>
-        </w:rPr>
-      </w:pPr>
-      <w:r>
-        <w:rPr>
-          <w:rStyle w:val="CommentReference"/>
-          <w:rFonts w:hint="eastAsia"/>
-        </w:rPr>
-        <w:annotationRef/>
-      </w:r>
-      <w:r>
-        <w:t xml:space="preserve">Same as the above, I think you have to mention what algorithms did you choose? For instance, with R tree we will get 4 data pages, but if we using linear search or binary then it will be more expansive.   </w:t>
-      </w:r>
-    </w:p>
-  </w:comment>
-  <w:comment w:id="3" w:author="Majid Farhadloo" w:date="2019-11-07T19:06:00Z" w:initials="MF">
-    <w:p>
-      <w:pPr>
-        <w:pStyle w:val="CommentText"/>
-        <w:rPr>
-          <w:rFonts w:hint="eastAsia"/>
-        </w:rPr>
-      </w:pPr>
-      <w:r>
-        <w:rPr>
-          <w:rStyle w:val="CommentReference"/>
-          <w:rFonts w:hint="eastAsia"/>
-        </w:rPr>
-        <w:annotationRef/>
-      </w:r>
-      <w:r>
-        <w:rPr>
-          <w:rFonts w:hint="eastAsia"/>
-        </w:rPr>
-        <w:t>S</w:t>
-      </w:r>
-      <w:r>
-        <w:t xml:space="preserve">imilar to previous tree, I drew. First, we need to find, which index does contain the point, then we draw a circle having that point as the center + a define r(radius). Then we draw MOBR which is containing the circle. After that we can calculate the nearest point to (red- Query point). </w:t>
-      </w:r>
-    </w:p>
-  </w:comment>
-</w:comments>
-</file>
-
-<file path=word/commentsExtended.xml><?xml version="1.0" encoding="utf-8"?>
-<w15:commentsEx xmlns:wpc="http://schemas.microsoft.com/office/word/2010/wordprocessingCanvas" xmlns:cx="http://schemas.microsoft.com/office/drawing/2014/chartex" xmlns:cx1="http://schemas.microsoft.com/office/drawing/2015/9/8/chartex" xmlns:cx2="http://schemas.microsoft.com/office/drawing/2015/10/21/chartex" xmlns:cx3="http://schemas.microsoft.com/office/drawing/2016/5/9/chartex" xmlns:cx4="http://schemas.microsoft.com/office/drawing/2016/5/10/chartex" xmlns:cx5="http://schemas.microsoft.com/office/drawing/2016/5/11/chartex" xmlns:cx6="http://schemas.microsoft.com/office/drawing/2016/5/12/chartex" xmlns:cx7="http://schemas.microsoft.com/office/drawing/2016/5/13/chartex" xmlns:cx8="http://schemas.microsoft.com/office/drawing/2016/5/14/chartex" xmlns:mc="http://schemas.openxmlformats.org/markup-compatibility/2006" xmlns:aink="http://schemas.microsoft.com/office/drawing/2016/ink" xmlns:am3d="http://schemas.microsoft.com/office/drawing/2017/model3d" xmlns:o="urn:schemas-microsoft-com:office:office" xmlns:r="http://schemas.openxmlformats.org/officeDocument/2006/relationships" xmlns:m="http://schemas.openxmlformats.org/officeDocument/2006/math" xmlns:v="urn:schemas-microsoft-com:vml" xmlns:wp14="http://schemas.microsoft.com/office/word/2010/wordprocessingDrawing" xmlns:wp="http://schemas.openxmlformats.org/drawingml/2006/wordprocessingDrawing" xmlns:w10="urn:schemas-microsoft-com:office:word" xmlns:w="http://schemas.openxmlformats.org/wordprocessingml/2006/main" xmlns:w14="http://schemas.microsoft.com/office/word/2010/wordml" xmlns:w15="http://schemas.microsoft.com/office/word/2012/wordml" xmlns:w16cid="http://schemas.microsoft.com/office/word/2016/wordml/cid" xmlns:w16se="http://schemas.microsoft.com/office/word/2015/wordml/symex" xmlns:wpg="http://schemas.microsoft.com/office/word/2010/wordprocessingGroup" xmlns:wpi="http://schemas.microsoft.com/office/word/2010/wordprocessingInk" xmlns:wne="http://schemas.microsoft.com/office/word/2006/wordml" xmlns:wps="http://schemas.microsoft.com/office/word/2010/wordprocessingShape" mc:Ignorable="w14 w15 w16se w16cid wp14">
-  <w15:commentEx w15:paraId="0DA34275" w15:done="0"/>
-  <w15:commentEx w15:paraId="37A5072A" w15:done="0"/>
-  <w15:commentEx w15:paraId="3E16E6D4" w15:done="0"/>
-</w15:commentsEx>
-</file>
-
-<file path=word/commentsIds.xml><?xml version="1.0" encoding="utf-8"?>
-<w16cid:commentsIds xmlns:wpc="http://schemas.microsoft.com/office/word/2010/wordprocessingCanvas" xmlns:cx="http://schemas.microsoft.com/office/drawing/2014/chartex" xmlns:cx1="http://schemas.microsoft.com/office/drawing/2015/9/8/chartex" xmlns:cx2="http://schemas.microsoft.com/office/drawing/2015/10/21/chartex" xmlns:cx3="http://schemas.microsoft.com/office/drawing/2016/5/9/chartex" xmlns:cx4="http://schemas.microsoft.com/office/drawing/2016/5/10/chartex" xmlns:cx5="http://schemas.microsoft.com/office/drawing/2016/5/11/chartex" xmlns:cx6="http://schemas.microsoft.com/office/drawing/2016/5/12/chartex" xmlns:cx7="http://schemas.microsoft.com/office/drawing/2016/5/13/chartex" xmlns:cx8="http://schemas.microsoft.com/office/drawing/2016/5/14/chartex" xmlns:mc="http://schemas.openxmlformats.org/markup-compatibility/2006" xmlns:aink="http://schemas.microsoft.com/office/drawing/2016/ink" xmlns:am3d="http://schemas.microsoft.com/office/drawing/2017/model3d" xmlns:o="urn:schemas-microsoft-com:office:office" xmlns:r="http://schemas.openxmlformats.org/officeDocument/2006/relationships" xmlns:m="http://schemas.openxmlformats.org/officeDocument/2006/math" xmlns:v="urn:schemas-microsoft-com:vml" xmlns:wp14="http://schemas.microsoft.com/office/word/2010/wordprocessingDrawing" xmlns:wp="http://schemas.openxmlformats.org/drawingml/2006/wordprocessingDrawing" xmlns:w10="urn:schemas-microsoft-com:office:word" xmlns:w="http://schemas.openxmlformats.org/wordprocessingml/2006/main" xmlns:w14="http://schemas.microsoft.com/office/word/2010/wordml" xmlns:w15="http://schemas.microsoft.com/office/word/2012/wordml" xmlns:w16cid="http://schemas.microsoft.com/office/word/2016/wordml/cid" xmlns:w16se="http://schemas.microsoft.com/office/word/2015/wordml/symex" xmlns:wpg="http://schemas.microsoft.com/office/word/2010/wordprocessingGroup" xmlns:wpi="http://schemas.microsoft.com/office/word/2010/wordprocessingInk" xmlns:wne="http://schemas.microsoft.com/office/word/2006/wordml" xmlns:wps="http://schemas.microsoft.com/office/word/2010/wordprocessingShape" mc:Ignorable="w14 w15 w16se w16cid wp14">
-  <w16cid:commentId w16cid:paraId="0DA34275" w16cid:durableId="216E7E9C"/>
-  <w16cid:commentId w16cid:paraId="37A5072A" w16cid:durableId="216ED4DE"/>
-  <w16cid:commentId w16cid:paraId="3E16E6D4" w16cid:durableId="216EE9A2"/>
-</w16cid:commentsIds>
 </file>
 
 <file path=word/numbering.xml><?xml version="1.0" encoding="utf-8"?>
@@ -17738,14 +17494,6 @@
 </w:numbering>
 </file>
 
-<file path=word/people.xml><?xml version="1.0" encoding="utf-8"?>
-<w15:people xmlns:wpc="http://schemas.microsoft.com/office/word/2010/wordprocessingCanvas" xmlns:cx="http://schemas.microsoft.com/office/drawing/2014/chartex" xmlns:cx1="http://schemas.microsoft.com/office/drawing/2015/9/8/chartex" xmlns:cx2="http://schemas.microsoft.com/office/drawing/2015/10/21/chartex" xmlns:cx3="http://schemas.microsoft.com/office/drawing/2016/5/9/chartex" xmlns:cx4="http://schemas.microsoft.com/office/drawing/2016/5/10/chartex" xmlns:cx5="http://schemas.microsoft.com/office/drawing/2016/5/11/chartex" xmlns:cx6="http://schemas.microsoft.com/office/drawing/2016/5/12/chartex" xmlns:cx7="http://schemas.microsoft.com/office/drawing/2016/5/13/chartex" xmlns:cx8="http://schemas.microsoft.com/office/drawing/2016/5/14/chartex" xmlns:mc="http://schemas.openxmlformats.org/markup-compatibility/2006" xmlns:aink="http://schemas.microsoft.com/office/drawing/2016/ink" xmlns:am3d="http://schemas.microsoft.com/office/drawing/2017/model3d" xmlns:o="urn:schemas-microsoft-com:office:office" xmlns:r="http://schemas.openxmlformats.org/officeDocument/2006/relationships" xmlns:m="http://schemas.openxmlformats.org/officeDocument/2006/math" xmlns:v="urn:schemas-microsoft-com:vml" xmlns:wp14="http://schemas.microsoft.com/office/word/2010/wordprocessingDrawing" xmlns:wp="http://schemas.openxmlformats.org/drawingml/2006/wordprocessingDrawing" xmlns:w10="urn:schemas-microsoft-com:office:word" xmlns:w="http://schemas.openxmlformats.org/wordprocessingml/2006/main" xmlns:w14="http://schemas.microsoft.com/office/word/2010/wordml" xmlns:w15="http://schemas.microsoft.com/office/word/2012/wordml" xmlns:w16cid="http://schemas.microsoft.com/office/word/2016/wordml/cid" xmlns:w16se="http://schemas.microsoft.com/office/word/2015/wordml/symex" xmlns:wpg="http://schemas.microsoft.com/office/word/2010/wordprocessingGroup" xmlns:wpi="http://schemas.microsoft.com/office/word/2010/wordprocessingInk" xmlns:wne="http://schemas.microsoft.com/office/word/2006/wordml" xmlns:wps="http://schemas.microsoft.com/office/word/2010/wordprocessingShape" mc:Ignorable="w14 w15 w16se w16cid wp14">
-  <w15:person w15:author="Majid Farhadloo">
-    <w15:presenceInfo w15:providerId="AD" w15:userId="S::farha043@umn.edu::5e34fb05-9a9f-4147-bf9a-16768ef15ed9"/>
-  </w15:person>
-</w15:people>
-</file>
-
 <file path=word/styles.xml><?xml version="1.0" encoding="utf-8"?>
 <w:styles xmlns:mc="http://schemas.openxmlformats.org/markup-compatibility/2006" xmlns:r="http://schemas.openxmlformats.org/officeDocument/2006/relationships" xmlns:w="http://schemas.openxmlformats.org/wordprocessingml/2006/main" xmlns:w14="http://schemas.microsoft.com/office/word/2010/wordml" xmlns:w15="http://schemas.microsoft.com/office/word/2012/wordml" xmlns:w16cid="http://schemas.microsoft.com/office/word/2016/wordml/cid" xmlns:w16se="http://schemas.microsoft.com/office/word/2015/wordml/symex" mc:Ignorable="w14 w15 w16se w16cid">
   <w:docDefaults>
@@ -17763,7 +17511,7 @@
       </w:pPr>
     </w:pPrDefault>
   </w:docDefaults>
-  <w:latentStyles w:defLockedState="0" w:defUIPriority="99" w:defSemiHidden="0" w:defUnhideWhenUsed="0" w:defQFormat="0" w:count="376">
+  <w:latentStyles w:defLockedState="0" w:defUIPriority="99" w:defSemiHidden="0" w:defUnhideWhenUsed="0" w:defQFormat="0" w:count="375">
     <w:lsdException w:name="Normal" w:uiPriority="0" w:qFormat="1"/>
     <w:lsdException w:name="heading 1" w:uiPriority="9" w:qFormat="1"/>
     <w:lsdException w:name="heading 2" w:semiHidden="1" w:uiPriority="9" w:unhideWhenUsed="1" w:qFormat="1"/>
@@ -18137,7 +17885,6 @@
     <w:lsdException w:name="List Table 7 Colorful Accent 6" w:uiPriority="52"/>
     <w:lsdException w:name="Mention" w:semiHidden="1" w:unhideWhenUsed="1"/>
     <w:lsdException w:name="Smart Hyperlink" w:semiHidden="1" w:unhideWhenUsed="1"/>
-    <w:lsdException w:name="Smart Link" w:semiHidden="1" w:unhideWhenUsed="1"/>
   </w:latentStyles>
   <w:style w:type="paragraph" w:default="1" w:styleId="Normal">
     <w:name w:val="Normal"/>
@@ -18926,7 +18673,7 @@
 </file>
 
 <file path=customXml/itemProps4.xml><?xml version="1.0" encoding="utf-8"?>
-<ds:datastoreItem xmlns:ds="http://schemas.openxmlformats.org/officeDocument/2006/customXml" ds:itemID="{F6BC60E2-2466-9742-B89F-C7AAC33086A3}">
+<ds:datastoreItem xmlns:ds="http://schemas.openxmlformats.org/officeDocument/2006/customXml" ds:itemID="{5ABD2877-96F5-4A3B-B5EE-81798A44EB11}">
   <ds:schemaRefs>
     <ds:schemaRef ds:uri="http://schemas.openxmlformats.org/officeDocument/2006/bibliography"/>
   </ds:schemaRefs>

</xml_diff>